<commit_message>
Loss analysis for EL-EN design.
</commit_message>
<xml_diff>
--- a/EL-EN 2017/EL-EN_makale.docx
+++ b/EL-EN 2017/EL-EN_makale.docx
@@ -1867,6 +1867,114 @@
                 <w:sz w:val="18"/>
               </w:rPr>
               <w:t>48</w:t>
+            </w:r>
+          </w:p>
+        </w:tc>
+      </w:tr>
+      <w:tr>
+        <w:tblPrEx>
+          <w:tblCellMar>
+            <w:top w:w="0" w:type="dxa"/>
+            <w:bottom w:w="0" w:type="dxa"/>
+          </w:tblCellMar>
+        </w:tblPrEx>
+        <w:trPr>
+          <w:trHeight w:val="210"/>
+          <w:jc w:val="center"/>
+        </w:trPr>
+        <w:tc>
+          <w:tcPr>
+            <w:tcW w:w="2268" w:type="dxa"/>
+            <w:shd w:val="clear" w:color="auto" w:fill="FFFFFF"/>
+          </w:tcPr>
+          <w:p>
+            <w:pPr>
+              <w:ind w:right="45"/>
+              <w:jc w:val="center"/>
+              <w:rPr>
+                <w:sz w:val="18"/>
+              </w:rPr>
+            </w:pPr>
+            <w:r>
+              <w:rPr>
+                <w:sz w:val="18"/>
+              </w:rPr>
+              <w:t>Motor güç faktörü</w:t>
+            </w:r>
+          </w:p>
+        </w:tc>
+        <w:tc>
+          <w:tcPr>
+            <w:tcW w:w="1166" w:type="dxa"/>
+            <w:shd w:val="clear" w:color="auto" w:fill="FFFFFF"/>
+          </w:tcPr>
+          <w:p>
+            <w:pPr>
+              <w:ind w:right="45"/>
+              <w:jc w:val="center"/>
+              <w:rPr>
+                <w:sz w:val="18"/>
+              </w:rPr>
+            </w:pPr>
+            <w:r>
+              <w:rPr>
+                <w:sz w:val="18"/>
+              </w:rPr>
+              <w:t>0.9</w:t>
+            </w:r>
+          </w:p>
+        </w:tc>
+      </w:tr>
+      <w:tr>
+        <w:tblPrEx>
+          <w:tblCellMar>
+            <w:top w:w="0" w:type="dxa"/>
+            <w:bottom w:w="0" w:type="dxa"/>
+          </w:tblCellMar>
+        </w:tblPrEx>
+        <w:trPr>
+          <w:trHeight w:val="210"/>
+          <w:jc w:val="center"/>
+        </w:trPr>
+        <w:tc>
+          <w:tcPr>
+            <w:tcW w:w="2268" w:type="dxa"/>
+            <w:shd w:val="clear" w:color="auto" w:fill="FFFFFF"/>
+          </w:tcPr>
+          <w:p>
+            <w:pPr>
+              <w:ind w:right="45"/>
+              <w:jc w:val="center"/>
+              <w:rPr>
+                <w:sz w:val="18"/>
+              </w:rPr>
+            </w:pPr>
+            <w:r>
+              <w:rPr>
+                <w:sz w:val="18"/>
+              </w:rPr>
+              <w:t>Motor anma verimi</w:t>
+            </w:r>
+          </w:p>
+        </w:tc>
+        <w:tc>
+          <w:tcPr>
+            <w:tcW w:w="1166" w:type="dxa"/>
+            <w:shd w:val="clear" w:color="auto" w:fill="FFFFFF"/>
+          </w:tcPr>
+          <w:p>
+            <w:pPr>
+              <w:ind w:right="45"/>
+              <w:jc w:val="center"/>
+              <w:rPr>
+                <w:sz w:val="18"/>
+              </w:rPr>
+            </w:pPr>
+            <w:r>
+              <w:rPr>
+                <w:sz w:val="18"/>
+              </w:rPr>
+              <w:t>% 90</w:t>
             </w:r>
           </w:p>
         </w:tc>
@@ -2186,10 +2294,10 @@
             <v:path o:extrusionok="f" gradientshapeok="t" o:connecttype="rect"/>
             <o:lock v:ext="edit" aspectratio="t"/>
           </v:shapetype>
-          <v:shape id="_x0000_i1025" type="#_x0000_t75" style="width:226.7pt;height:119.05pt" o:ole="">
+          <v:shape id="_x0000_i1025" type="#_x0000_t75" style="width:226.5pt;height:119pt" o:ole="">
             <v:imagedata r:id="rId11" o:title=""/>
           </v:shape>
-          <o:OLEObject Type="Embed" ProgID="Visio.Drawing.15" ShapeID="_x0000_i1025" DrawAspect="Content" ObjectID="_1558288824" r:id="rId12"/>
+          <o:OLEObject Type="Embed" ProgID="Visio.Drawing.15" ShapeID="_x0000_i1025" DrawAspect="Content" ObjectID="_1558290962" r:id="rId12"/>
         </w:object>
       </w:r>
     </w:p>
@@ -2299,7 +2407,10 @@
         <w:t>Paralel bağlı modül sayısı açısından belirleyici olan bir çok parametre vardır. Bunlardan birisi modül başına düşen güç ihtiyacıdır. Bu parametre seçilen transistörlerin akım anma değerini ve sistemin verimini etkiler. Diğer bir parametre ise stator yapısının, yani oluk sayısının uygunluğudur.</w:t>
       </w:r>
       <w:r>
-        <w:t xml:space="preserve"> Standart motorlarda faz ve kutup başına düşen oluk sayısı bir parametre olarak kullanılır. TMMS’de yer alan motorlarda ise faz ve modül başına oluk sayısı kullanılmalıdır (w). w değeri en az 1 olmalı ve tam sayı olmalıdır. Buna göre, örneğin </w:t>
+        <w:t xml:space="preserve"> Standart motorlarda faz ve kutup başına düşen oluk sayısı bir parametre olarak kullanılır. TMMS’de yer alan motorlarda ise faz ve modül başına oluk sayısı kullanılmalıdır (w). w değeri en az 1 </w:t>
+      </w:r>
+      <w:r>
+        <w:t xml:space="preserve">olmalı ve tam sayı olmalıdır. Buna göre, örneğin </w:t>
       </w:r>
       <w:r>
         <w:t>48</w:t>
@@ -2400,6 +2511,12 @@
       <w:r>
         <w:t>‘te gösterilmiştir.</w:t>
       </w:r>
+    </w:p>
+    <w:p>
+      <w:pPr>
+        <w:pStyle w:val="BodyTextKeep"/>
+        <w:ind w:right="0"/>
+      </w:pPr>
     </w:p>
     <w:p>
       <w:pPr>
@@ -2419,9 +2536,9 @@
         </w:rPr>
         <w:drawing>
           <wp:inline distT="0" distB="0" distL="0" distR="0">
-            <wp:extent cx="2874010" cy="2315845"/>
-            <wp:effectExtent l="0" t="0" r="2540" b="8255"/>
-            <wp:docPr id="35" name="Picture 35" descr="C:\Users\ugurm\Desktop\gitthub\IMMD\EL-EN 2017\possible images\fig5_2\fig5_2-1.jpg"/>
+            <wp:extent cx="2781300" cy="2602553"/>
+            <wp:effectExtent l="0" t="0" r="0" b="7620"/>
+            <wp:docPr id="5" name="Picture 5" descr="C:\Users\ugurm\Desktop\gitthub\IMMD\EL-EN 2017\shift_elen.jpg"/>
             <wp:cNvGraphicFramePr>
               <a:graphicFrameLocks xmlns:a="http://schemas.openxmlformats.org/drawingml/2006/main" noChangeAspect="1"/>
             </wp:cNvGraphicFramePr>
@@ -2429,28 +2546,26 @@
               <a:graphicData uri="http://schemas.openxmlformats.org/drawingml/2006/picture">
                 <pic:pic xmlns:pic="http://schemas.openxmlformats.org/drawingml/2006/picture">
                   <pic:nvPicPr>
-                    <pic:cNvPr id="0" name="Picture 35" descr="C:\Users\ugurm\Desktop\gitthub\IMMD\EL-EN 2017\possible images\fig5_2\fig5_2-1.jpg"/>
+                    <pic:cNvPr id="0" name="Picture 43" descr="C:\Users\ugurm\Desktop\gitthub\IMMD\EL-EN 2017\shift_elen.jpg"/>
                     <pic:cNvPicPr>
                       <a:picLocks noChangeAspect="1" noChangeArrowheads="1"/>
                     </pic:cNvPicPr>
                   </pic:nvPicPr>
-                  <pic:blipFill>
-                    <a:blip r:embed="rId13" cstate="print">
+                  <pic:blipFill rotWithShape="1">
+                    <a:blip r:embed="rId13">
                       <a:extLst>
                         <a:ext uri="{28A0092B-C50C-407E-A947-70E740481C1C}">
                           <a14:useLocalDpi xmlns:a14="http://schemas.microsoft.com/office/drawing/2010/main" val="0"/>
                         </a:ext>
                       </a:extLst>
                     </a:blip>
-                    <a:srcRect/>
-                    <a:stretch>
-                      <a:fillRect/>
-                    </a:stretch>
+                    <a:srcRect l="5651" t="6000" r="8476" b="3000"/>
+                    <a:stretch/>
                   </pic:blipFill>
                   <pic:spPr bwMode="auto">
                     <a:xfrm>
                       <a:off x="0" y="0"/>
-                      <a:ext cx="2874010" cy="2315845"/>
+                      <a:ext cx="2787693" cy="2608535"/>
                     </a:xfrm>
                     <a:prstGeom prst="rect">
                       <a:avLst/>
@@ -2459,6 +2574,11 @@
                     <a:ln>
                       <a:noFill/>
                     </a:ln>
+                    <a:extLst>
+                      <a:ext uri="{53640926-AAD7-44D8-BBD7-CCE9431645EC}">
+                        <a14:shadowObscured xmlns:a14="http://schemas.microsoft.com/office/drawing/2010/main"/>
+                      </a:ext>
+                    </a:extLst>
                   </pic:spPr>
                 </pic:pic>
               </a:graphicData>
@@ -2466,12 +2586,14 @@
           </wp:inline>
         </w:drawing>
       </w:r>
+      <w:bookmarkStart w:id="4" w:name="_GoBack"/>
+      <w:bookmarkEnd w:id="4"/>
     </w:p>
     <w:p>
       <w:pPr>
         <w:pStyle w:val="Caption"/>
       </w:pPr>
-      <w:bookmarkStart w:id="4" w:name="_Ref484544822"/>
+      <w:bookmarkStart w:id="5" w:name="_Ref484544822"/>
       <w:r>
         <w:t xml:space="preserve">Şekil </w:t>
       </w:r>
@@ -2496,7 +2618,7 @@
       <w:r>
         <w:t>: Interleaving tekniği kullanıldığında DA bara akımının etkin değerinin farklı modül sayıları ve faz kayması açılarına göre değişimi</w:t>
       </w:r>
-      <w:bookmarkEnd w:id="4"/>
+      <w:bookmarkEnd w:id="5"/>
     </w:p>
     <w:p>
       <w:pPr>
@@ -2517,22 +2639,7 @@
           <w:sz w:val="18"/>
           <w:szCs w:val="18"/>
         </w:rPr>
-        <w:t xml:space="preserve">sarımda bir sonraki yarıiletken anahtarların seçimidir. Belirtilen dayanma gerilimlerinde şu anda piyasada iki tip GaN bulunmaktadır: Transphorm tarafından üretilen kaskod yapıdaki GaN’lar ve GaN Systems tarafından üretilen enhancement mode GaN’lar. GaN seçiminde ilk olarak gerekli anma akımı değeri hesaplanmalıdır. Bunun için de, motor sargı gerilimleri hesaplanmalıdır. Bir modülün bir fazına ait motor sargı gerilimi etkin değeri </w:t>
-      </w:r>
-      <w:r>
-        <w:rPr>
-          <w:color w:val="FF0000"/>
-          <w:sz w:val="18"/>
-          <w:szCs w:val="18"/>
-        </w:rPr>
-        <w:t>Eşitlik’te</w:t>
-      </w:r>
-      <w:r>
-        <w:rPr>
-          <w:sz w:val="18"/>
-          <w:szCs w:val="18"/>
-        </w:rPr>
-        <w:t xml:space="preserve"> gösterilmiştir.</w:t>
+        <w:t>sarımda bir sonraki yarıiletken anahtarların seçimidir. Belirtilen dayanma gerilimlerinde şu anda piyasada iki tip GaN bulunmaktadır: Transphorm tarafından üretilen kaskod yapıdaki GaN’lar ve GaN Systems tarafından üretilen enhancement mode GaN’lar. GaN seçiminde ilk olarak gerekli anma akımı değeri hesaplanmalıdır. Bunun için de, motor sargı gerilimleri hesaplanmalıdır. Bir modülün bir fazına ait motor sargı gerilimi etkin değeri gösterilmiştir.</w:t>
       </w:r>
     </w:p>
     <w:p>
@@ -2558,7 +2665,23 @@
               <w:sz w:val="18"/>
               <w:szCs w:val="18"/>
             </w:rPr>
-            <m:t xml:space="preserve">E=4.44 </m:t>
+            <m:t>E=4.44</m:t>
+          </m:r>
+          <m:r>
+            <w:rPr>
+              <w:rFonts w:ascii="Cambria Math" w:hAnsi="Cambria Math"/>
+              <w:sz w:val="18"/>
+              <w:szCs w:val="18"/>
+            </w:rPr>
+            <m:t xml:space="preserve"> x</m:t>
+          </m:r>
+          <m:r>
+            <w:rPr>
+              <w:rFonts w:ascii="Cambria Math" w:hAnsi="Cambria Math"/>
+              <w:sz w:val="18"/>
+              <w:szCs w:val="18"/>
+            </w:rPr>
+            <m:t xml:space="preserve"> </m:t>
           </m:r>
           <m:sSub>
             <m:sSubPr>
@@ -2598,7 +2721,39 @@
               <w:sz w:val="18"/>
               <w:szCs w:val="18"/>
             </w:rPr>
-            <m:t xml:space="preserve"> f </m:t>
+            <m:t xml:space="preserve"> </m:t>
+          </m:r>
+          <m:r>
+            <w:rPr>
+              <w:rFonts w:ascii="Cambria Math" w:hAnsi="Cambria Math"/>
+              <w:sz w:val="18"/>
+              <w:szCs w:val="18"/>
+            </w:rPr>
+            <m:t xml:space="preserve">x </m:t>
+          </m:r>
+          <m:r>
+            <w:rPr>
+              <w:rFonts w:ascii="Cambria Math" w:hAnsi="Cambria Math"/>
+              <w:sz w:val="18"/>
+              <w:szCs w:val="18"/>
+            </w:rPr>
+            <m:t>f</m:t>
+          </m:r>
+          <m:r>
+            <w:rPr>
+              <w:rFonts w:ascii="Cambria Math" w:hAnsi="Cambria Math"/>
+              <w:sz w:val="18"/>
+              <w:szCs w:val="18"/>
+            </w:rPr>
+            <m:t xml:space="preserve"> x</m:t>
+          </m:r>
+          <m:r>
+            <w:rPr>
+              <w:rFonts w:ascii="Cambria Math" w:hAnsi="Cambria Math"/>
+              <w:sz w:val="18"/>
+              <w:szCs w:val="18"/>
+            </w:rPr>
+            <m:t xml:space="preserve"> </m:t>
           </m:r>
           <m:sSub>
             <m:sSubPr>
@@ -2632,6 +2787,14 @@
               </m:r>
             </m:sub>
           </m:sSub>
+          <m:r>
+            <w:rPr>
+              <w:rFonts w:ascii="Cambria Math" w:hAnsi="Cambria Math"/>
+              <w:sz w:val="18"/>
+              <w:szCs w:val="18"/>
+            </w:rPr>
+            <m:t xml:space="preserve"> x</m:t>
+          </m:r>
           <m:r>
             <w:rPr>
               <w:rFonts w:ascii="Cambria Math" w:hAnsi="Cambria Math"/>
@@ -2712,8 +2875,6 @@
         </w:rPr>
         <w:t>, faz başına ve modül başına sarım sayısı olarak tanımlanabilir.</w:t>
       </w:r>
-      <w:bookmarkStart w:id="5" w:name="_GoBack"/>
-      <w:bookmarkEnd w:id="5"/>
       <w:r>
         <w:rPr>
           <w:sz w:val="18"/>
@@ -2721,6 +2882,881 @@
         </w:rPr>
         <w:t xml:space="preserve"> </w:t>
       </w:r>
+      <w:r>
+        <w:rPr>
+          <w:sz w:val="18"/>
+          <w:szCs w:val="18"/>
+        </w:rPr>
+        <w:t>Bu çalışmada sarım içi tur sayısı 2</w:t>
+      </w:r>
+      <w:r>
+        <w:rPr>
+          <w:sz w:val="18"/>
+          <w:szCs w:val="18"/>
+        </w:rPr>
+        <w:t>2</w:t>
+      </w:r>
+      <w:r>
+        <w:rPr>
+          <w:sz w:val="18"/>
+          <w:szCs w:val="18"/>
+        </w:rPr>
+        <w:t xml:space="preserve"> olarak seçilmiştir. Bu şekilde toplam tur sayısı şu şekilde bulunabilir.</w:t>
+      </w:r>
+    </w:p>
+    <w:p>
+      <w:pPr>
+        <w:rPr>
+          <w:sz w:val="18"/>
+          <w:szCs w:val="18"/>
+        </w:rPr>
+      </w:pPr>
+      <m:oMathPara>
+        <m:oMath>
+          <m:sSub>
+            <m:sSubPr>
+              <m:ctrlPr>
+                <w:rPr>
+                  <w:rFonts w:ascii="Cambria Math" w:hAnsi="Cambria Math"/>
+                  <w:i/>
+                  <w:sz w:val="18"/>
+                  <w:szCs w:val="18"/>
+                </w:rPr>
+              </m:ctrlPr>
+            </m:sSubPr>
+            <m:e>
+              <m:r>
+                <w:rPr>
+                  <w:rFonts w:ascii="Cambria Math" w:hAnsi="Cambria Math"/>
+                  <w:sz w:val="18"/>
+                  <w:szCs w:val="18"/>
+                </w:rPr>
+                <m:t>N</m:t>
+              </m:r>
+            </m:e>
+            <m:sub>
+              <m:r>
+                <w:rPr>
+                  <w:rFonts w:ascii="Cambria Math" w:hAnsi="Cambria Math"/>
+                  <w:sz w:val="18"/>
+                  <w:szCs w:val="18"/>
+                </w:rPr>
+                <m:t>phm</m:t>
+              </m:r>
+            </m:sub>
+          </m:sSub>
+          <m:r>
+            <w:rPr>
+              <w:rFonts w:ascii="Cambria Math" w:hAnsi="Cambria Math"/>
+              <w:sz w:val="18"/>
+              <w:szCs w:val="18"/>
+            </w:rPr>
+            <m:t>=</m:t>
+          </m:r>
+          <m:f>
+            <m:fPr>
+              <m:ctrlPr>
+                <w:rPr>
+                  <w:rFonts w:ascii="Cambria Math" w:hAnsi="Cambria Math"/>
+                  <w:i/>
+                  <w:sz w:val="18"/>
+                  <w:szCs w:val="18"/>
+                </w:rPr>
+              </m:ctrlPr>
+            </m:fPr>
+            <m:num>
+              <m:r>
+                <w:rPr>
+                  <w:rFonts w:ascii="Cambria Math" w:hAnsi="Cambria Math"/>
+                  <w:sz w:val="18"/>
+                  <w:szCs w:val="18"/>
+                </w:rPr>
+                <m:t>layer x zQ x w</m:t>
+              </m:r>
+            </m:num>
+            <m:den>
+              <m:r>
+                <w:rPr>
+                  <w:rFonts w:ascii="Cambria Math" w:hAnsi="Cambria Math"/>
+                  <w:sz w:val="18"/>
+                  <w:szCs w:val="18"/>
+                </w:rPr>
+                <m:t>2</m:t>
+              </m:r>
+            </m:den>
+          </m:f>
+          <m:r>
+            <w:rPr>
+              <w:rFonts w:ascii="Cambria Math" w:hAnsi="Cambria Math"/>
+              <w:sz w:val="18"/>
+              <w:szCs w:val="18"/>
+            </w:rPr>
+            <m:t>=</m:t>
+          </m:r>
+          <m:r>
+            <w:rPr>
+              <w:rFonts w:ascii="Cambria Math" w:hAnsi="Cambria Math"/>
+              <w:sz w:val="18"/>
+              <w:szCs w:val="18"/>
+            </w:rPr>
+            <m:t>88</m:t>
+          </m:r>
+        </m:oMath>
+      </m:oMathPara>
+    </w:p>
+    <w:p>
+      <w:pPr>
+        <w:rPr>
+          <w:sz w:val="18"/>
+          <w:szCs w:val="18"/>
+        </w:rPr>
+      </w:pPr>
+      <w:r>
+        <w:rPr>
+          <w:sz w:val="18"/>
+          <w:szCs w:val="18"/>
+        </w:rPr>
+        <w:t>Ayrıca motor hava aralığındaki tepe akı yoğunluğu 0.9 olarak alındığında, kutup başına akı yoğunluğu şu şekilde bulunabilir.</w:t>
+      </w:r>
+    </w:p>
+    <w:p>
+      <w:pPr>
+        <w:rPr>
+          <w:sz w:val="18"/>
+          <w:szCs w:val="18"/>
+        </w:rPr>
+      </w:pPr>
+    </w:p>
+    <w:p>
+      <w:pPr>
+        <w:rPr>
+          <w:sz w:val="18"/>
+          <w:szCs w:val="18"/>
+        </w:rPr>
+      </w:pPr>
+      <m:oMathPara>
+        <m:oMath>
+          <m:r>
+            <w:rPr>
+              <w:rFonts w:ascii="Cambria Math" w:hAnsi="Cambria Math"/>
+              <w:sz w:val="18"/>
+              <w:szCs w:val="18"/>
+            </w:rPr>
+            <m:t xml:space="preserve"> </m:t>
+          </m:r>
+          <m:sSub>
+            <m:sSubPr>
+              <m:ctrlPr>
+                <w:rPr>
+                  <w:rFonts w:ascii="Cambria Math" w:hAnsi="Cambria Math"/>
+                  <w:i/>
+                  <w:sz w:val="18"/>
+                  <w:szCs w:val="18"/>
+                </w:rPr>
+              </m:ctrlPr>
+            </m:sSubPr>
+            <m:e>
+              <m:r>
+                <w:rPr>
+                  <w:rFonts w:ascii="Cambria Math" w:hAnsi="Cambria Math"/>
+                  <w:sz w:val="18"/>
+                  <w:szCs w:val="18"/>
+                </w:rPr>
+                <m:t>Φ</m:t>
+              </m:r>
+            </m:e>
+            <m:sub>
+              <m:r>
+                <w:rPr>
+                  <w:rFonts w:ascii="Cambria Math" w:hAnsi="Cambria Math"/>
+                  <w:sz w:val="18"/>
+                  <w:szCs w:val="18"/>
+                </w:rPr>
+                <m:t>pp</m:t>
+              </m:r>
+            </m:sub>
+          </m:sSub>
+          <m:r>
+            <w:rPr>
+              <w:rFonts w:ascii="Cambria Math" w:hAnsi="Cambria Math"/>
+              <w:sz w:val="18"/>
+              <w:szCs w:val="18"/>
+            </w:rPr>
+            <m:t>=</m:t>
+          </m:r>
+          <m:f>
+            <m:fPr>
+              <m:ctrlPr>
+                <w:rPr>
+                  <w:rFonts w:ascii="Cambria Math" w:hAnsi="Cambria Math"/>
+                  <w:i/>
+                  <w:sz w:val="18"/>
+                  <w:szCs w:val="18"/>
+                </w:rPr>
+              </m:ctrlPr>
+            </m:fPr>
+            <m:num>
+              <m:r>
+                <w:rPr>
+                  <w:rFonts w:ascii="Cambria Math" w:hAnsi="Cambria Math"/>
+                  <w:sz w:val="18"/>
+                  <w:szCs w:val="18"/>
+                </w:rPr>
+                <m:t>2</m:t>
+              </m:r>
+              <m:r>
+                <w:rPr>
+                  <w:rFonts w:ascii="Cambria Math" w:hAnsi="Cambria Math"/>
+                  <w:sz w:val="18"/>
+                  <w:szCs w:val="18"/>
+                </w:rPr>
+                <m:t xml:space="preserve"> x </m:t>
+              </m:r>
+              <m:r>
+                <w:rPr>
+                  <w:rFonts w:ascii="Cambria Math" w:hAnsi="Cambria Math"/>
+                  <w:sz w:val="18"/>
+                  <w:szCs w:val="18"/>
+                </w:rPr>
+                <m:t>L</m:t>
+              </m:r>
+              <m:r>
+                <w:rPr>
+                  <w:rFonts w:ascii="Cambria Math" w:hAnsi="Cambria Math"/>
+                  <w:sz w:val="18"/>
+                  <w:szCs w:val="18"/>
+                </w:rPr>
+                <m:t xml:space="preserve"> x </m:t>
+              </m:r>
+              <m:r>
+                <w:rPr>
+                  <w:rFonts w:ascii="Cambria Math" w:hAnsi="Cambria Math"/>
+                  <w:sz w:val="18"/>
+                  <w:szCs w:val="18"/>
+                </w:rPr>
+                <m:t>D</m:t>
+              </m:r>
+            </m:num>
+            <m:den>
+              <m:r>
+                <w:rPr>
+                  <w:rFonts w:ascii="Cambria Math" w:hAnsi="Cambria Math"/>
+                  <w:sz w:val="18"/>
+                  <w:szCs w:val="18"/>
+                </w:rPr>
+                <m:t>p</m:t>
+              </m:r>
+            </m:den>
+          </m:f>
+          <m:r>
+            <w:rPr>
+              <w:rFonts w:ascii="Cambria Math" w:hAnsi="Cambria Math"/>
+              <w:sz w:val="18"/>
+              <w:szCs w:val="18"/>
+            </w:rPr>
+            <m:t>=1.06 mWb</m:t>
+          </m:r>
+        </m:oMath>
+      </m:oMathPara>
+    </w:p>
+    <w:p>
+      <w:pPr>
+        <w:rPr>
+          <w:sz w:val="18"/>
+          <w:szCs w:val="18"/>
+        </w:rPr>
+      </w:pPr>
+      <w:r>
+        <w:rPr>
+          <w:sz w:val="18"/>
+          <w:szCs w:val="18"/>
+        </w:rPr>
+        <w:t>Fraksiyonel oluklu makinalara yönelik varolan tablolara bakıldığında sarım faktörü 48/40 oluk/kutup oranı için 0.933’tür. Son olarak, gerekli anma rotor hızı için gerekli olan stator akım frekansı da şu şekilde bulunabilir.</w:t>
+      </w:r>
+    </w:p>
+    <w:p>
+      <w:pPr>
+        <w:rPr>
+          <w:sz w:val="18"/>
+          <w:szCs w:val="18"/>
+        </w:rPr>
+      </w:pPr>
+    </w:p>
+    <w:p>
+      <w:pPr>
+        <w:rPr>
+          <w:sz w:val="18"/>
+          <w:szCs w:val="18"/>
+        </w:rPr>
+      </w:pPr>
+      <m:oMathPara>
+        <m:oMath>
+          <m:r>
+            <w:rPr>
+              <w:rFonts w:ascii="Cambria Math" w:hAnsi="Cambria Math"/>
+              <w:sz w:val="18"/>
+              <w:szCs w:val="18"/>
+            </w:rPr>
+            <m:t>f</m:t>
+          </m:r>
+          <m:r>
+            <w:rPr>
+              <w:rFonts w:ascii="Cambria Math" w:hAnsi="Cambria Math"/>
+              <w:sz w:val="18"/>
+              <w:szCs w:val="18"/>
+            </w:rPr>
+            <m:t>=</m:t>
+          </m:r>
+          <m:f>
+            <m:fPr>
+              <m:ctrlPr>
+                <w:rPr>
+                  <w:rFonts w:ascii="Cambria Math" w:hAnsi="Cambria Math"/>
+                  <w:i/>
+                  <w:sz w:val="18"/>
+                  <w:szCs w:val="18"/>
+                </w:rPr>
+              </m:ctrlPr>
+            </m:fPr>
+            <m:num>
+              <m:r>
+                <w:rPr>
+                  <w:rFonts w:ascii="Cambria Math" w:hAnsi="Cambria Math"/>
+                  <w:sz w:val="18"/>
+                  <w:szCs w:val="18"/>
+                </w:rPr>
+                <m:t>N</m:t>
+              </m:r>
+              <m:r>
+                <w:rPr>
+                  <w:rFonts w:ascii="Cambria Math" w:hAnsi="Cambria Math"/>
+                  <w:sz w:val="18"/>
+                  <w:szCs w:val="18"/>
+                </w:rPr>
+                <m:t xml:space="preserve"> x </m:t>
+              </m:r>
+              <m:r>
+                <w:rPr>
+                  <w:rFonts w:ascii="Cambria Math" w:hAnsi="Cambria Math"/>
+                  <w:sz w:val="18"/>
+                  <w:szCs w:val="18"/>
+                </w:rPr>
+                <m:t>p</m:t>
+              </m:r>
+            </m:num>
+            <m:den>
+              <m:r>
+                <w:rPr>
+                  <w:rFonts w:ascii="Cambria Math" w:hAnsi="Cambria Math"/>
+                  <w:sz w:val="18"/>
+                  <w:szCs w:val="18"/>
+                </w:rPr>
+                <m:t>120</m:t>
+              </m:r>
+            </m:den>
+          </m:f>
+          <m:r>
+            <w:rPr>
+              <w:rFonts w:ascii="Cambria Math" w:hAnsi="Cambria Math"/>
+              <w:sz w:val="18"/>
+              <w:szCs w:val="18"/>
+            </w:rPr>
+            <m:t>=</m:t>
+          </m:r>
+          <m:r>
+            <w:rPr>
+              <w:rFonts w:ascii="Cambria Math" w:hAnsi="Cambria Math"/>
+              <w:sz w:val="18"/>
+              <w:szCs w:val="18"/>
+            </w:rPr>
+            <m:t>180 Hz</m:t>
+          </m:r>
+        </m:oMath>
+      </m:oMathPara>
+    </w:p>
+    <w:p>
+      <w:pPr>
+        <w:rPr>
+          <w:sz w:val="18"/>
+          <w:szCs w:val="18"/>
+        </w:rPr>
+      </w:pPr>
+    </w:p>
+    <w:p>
+      <w:pPr>
+        <w:rPr>
+          <w:sz w:val="18"/>
+          <w:szCs w:val="18"/>
+        </w:rPr>
+      </w:pPr>
+      <w:r>
+        <w:rPr>
+          <w:sz w:val="18"/>
+          <w:szCs w:val="18"/>
+        </w:rPr>
+        <w:t xml:space="preserve">Tüm bu bilgiler ışığında elde edilen faz ve modül başına endüklenen gerilim etkin değeri </w:t>
+      </w:r>
+      <w:r>
+        <w:rPr>
+          <w:sz w:val="18"/>
+          <w:szCs w:val="18"/>
+        </w:rPr>
+        <w:t>69.6</w:t>
+      </w:r>
+      <w:r>
+        <w:rPr>
+          <w:sz w:val="18"/>
+          <w:szCs w:val="18"/>
+        </w:rPr>
+        <w:t xml:space="preserve"> V olmalıdır. Öncelikle motor sürücü modüllerinin sinüzoidal darbe genişlik modülasyonu ile anahtarlandığında (S-PWM) gerekli olan modülasyon endeksi değeri şu şekilde hesaplanabilir:</w:t>
+      </w:r>
+    </w:p>
+    <w:p>
+      <w:pPr>
+        <w:rPr>
+          <w:sz w:val="18"/>
+          <w:szCs w:val="18"/>
+        </w:rPr>
+      </w:pPr>
+    </w:p>
+    <w:p>
+      <w:pPr>
+        <w:rPr>
+          <w:sz w:val="18"/>
+          <w:szCs w:val="18"/>
+        </w:rPr>
+      </w:pPr>
+      <m:oMathPara>
+        <m:oMath>
+          <m:sSub>
+            <m:sSubPr>
+              <m:ctrlPr>
+                <w:rPr>
+                  <w:rFonts w:ascii="Cambria Math" w:hAnsi="Cambria Math"/>
+                  <w:i/>
+                  <w:sz w:val="18"/>
+                  <w:szCs w:val="18"/>
+                </w:rPr>
+              </m:ctrlPr>
+            </m:sSubPr>
+            <m:e>
+              <m:r>
+                <w:rPr>
+                  <w:rFonts w:ascii="Cambria Math" w:hAnsi="Cambria Math"/>
+                  <w:sz w:val="18"/>
+                  <w:szCs w:val="18"/>
+                </w:rPr>
+                <m:t>m</m:t>
+              </m:r>
+            </m:e>
+            <m:sub>
+              <m:r>
+                <w:rPr>
+                  <w:rFonts w:ascii="Cambria Math" w:hAnsi="Cambria Math"/>
+                  <w:sz w:val="18"/>
+                  <w:szCs w:val="18"/>
+                </w:rPr>
+                <m:t>a</m:t>
+              </m:r>
+            </m:sub>
+          </m:sSub>
+          <m:r>
+            <w:rPr>
+              <w:rFonts w:ascii="Cambria Math" w:hAnsi="Cambria Math"/>
+              <w:sz w:val="18"/>
+              <w:szCs w:val="18"/>
+            </w:rPr>
+            <m:t>=</m:t>
+          </m:r>
+          <m:f>
+            <m:fPr>
+              <m:ctrlPr>
+                <w:rPr>
+                  <w:rFonts w:ascii="Cambria Math" w:hAnsi="Cambria Math"/>
+                  <w:i/>
+                  <w:sz w:val="18"/>
+                  <w:szCs w:val="18"/>
+                </w:rPr>
+              </m:ctrlPr>
+            </m:fPr>
+            <m:num>
+              <m:r>
+                <w:rPr>
+                  <w:rFonts w:ascii="Cambria Math" w:hAnsi="Cambria Math"/>
+                  <w:sz w:val="18"/>
+                  <w:szCs w:val="18"/>
+                </w:rPr>
+                <m:t xml:space="preserve"> </m:t>
+              </m:r>
+              <m:sSub>
+                <m:sSubPr>
+                  <m:ctrlPr>
+                    <w:rPr>
+                      <w:rFonts w:ascii="Cambria Math" w:hAnsi="Cambria Math"/>
+                      <w:i/>
+                      <w:sz w:val="18"/>
+                      <w:szCs w:val="18"/>
+                    </w:rPr>
+                  </m:ctrlPr>
+                </m:sSubPr>
+                <m:e>
+                  <m:r>
+                    <w:rPr>
+                      <w:rFonts w:ascii="Cambria Math" w:hAnsi="Cambria Math"/>
+                      <w:sz w:val="18"/>
+                      <w:szCs w:val="18"/>
+                    </w:rPr>
+                    <m:t>V</m:t>
+                  </m:r>
+                </m:e>
+                <m:sub>
+                  <m:r>
+                    <w:rPr>
+                      <w:rFonts w:ascii="Cambria Math" w:hAnsi="Cambria Math"/>
+                      <w:sz w:val="18"/>
+                      <w:szCs w:val="18"/>
+                    </w:rPr>
+                    <m:t>p-rms</m:t>
+                  </m:r>
+                </m:sub>
+              </m:sSub>
+              <m:r>
+                <w:rPr>
+                  <w:rFonts w:ascii="Cambria Math" w:hAnsi="Cambria Math"/>
+                  <w:sz w:val="18"/>
+                  <w:szCs w:val="18"/>
+                </w:rPr>
+                <m:t xml:space="preserve"> </m:t>
+              </m:r>
+              <m:r>
+                <w:rPr>
+                  <w:rFonts w:ascii="Cambria Math" w:hAnsi="Cambria Math"/>
+                  <w:sz w:val="18"/>
+                  <w:szCs w:val="18"/>
+                </w:rPr>
+                <m:t xml:space="preserve">x </m:t>
+              </m:r>
+              <m:r>
+                <w:rPr>
+                  <w:rFonts w:ascii="Cambria Math" w:hAnsi="Cambria Math"/>
+                  <w:sz w:val="18"/>
+                  <w:szCs w:val="18"/>
+                </w:rPr>
+                <m:t>2 x</m:t>
+              </m:r>
+              <m:rad>
+                <m:radPr>
+                  <m:degHide m:val="1"/>
+                  <m:ctrlPr>
+                    <w:rPr>
+                      <w:rFonts w:ascii="Cambria Math" w:hAnsi="Cambria Math"/>
+                      <w:i/>
+                      <w:sz w:val="18"/>
+                      <w:szCs w:val="18"/>
+                    </w:rPr>
+                  </m:ctrlPr>
+                </m:radPr>
+                <m:deg/>
+                <m:e>
+                  <m:r>
+                    <w:rPr>
+                      <w:rFonts w:ascii="Cambria Math" w:hAnsi="Cambria Math"/>
+                      <w:sz w:val="18"/>
+                      <w:szCs w:val="18"/>
+                    </w:rPr>
+                    <m:t>2</m:t>
+                  </m:r>
+                </m:e>
+              </m:rad>
+            </m:num>
+            <m:den>
+              <m:sSub>
+                <m:sSubPr>
+                  <m:ctrlPr>
+                    <w:rPr>
+                      <w:rFonts w:ascii="Cambria Math" w:hAnsi="Cambria Math"/>
+                      <w:i/>
+                      <w:sz w:val="18"/>
+                      <w:szCs w:val="18"/>
+                    </w:rPr>
+                  </m:ctrlPr>
+                </m:sSubPr>
+                <m:e>
+                  <m:r>
+                    <w:rPr>
+                      <w:rFonts w:ascii="Cambria Math" w:hAnsi="Cambria Math"/>
+                      <w:sz w:val="18"/>
+                      <w:szCs w:val="18"/>
+                    </w:rPr>
+                    <m:t>V</m:t>
+                  </m:r>
+                </m:e>
+                <m:sub>
+                  <m:r>
+                    <w:rPr>
+                      <w:rFonts w:ascii="Cambria Math" w:hAnsi="Cambria Math"/>
+                      <w:sz w:val="18"/>
+                      <w:szCs w:val="18"/>
+                    </w:rPr>
+                    <m:t>dc-m</m:t>
+                  </m:r>
+                </m:sub>
+              </m:sSub>
+            </m:den>
+          </m:f>
+          <m:r>
+            <w:rPr>
+              <w:rFonts w:ascii="Cambria Math" w:hAnsi="Cambria Math"/>
+              <w:sz w:val="18"/>
+              <w:szCs w:val="18"/>
+            </w:rPr>
+            <m:t>=</m:t>
+          </m:r>
+          <m:r>
+            <w:rPr>
+              <w:rFonts w:ascii="Cambria Math" w:hAnsi="Cambria Math"/>
+              <w:sz w:val="18"/>
+              <w:szCs w:val="18"/>
+            </w:rPr>
+            <m:t>0.8</m:t>
+          </m:r>
+        </m:oMath>
+      </m:oMathPara>
+    </w:p>
+    <w:p>
+      <w:pPr>
+        <w:rPr>
+          <w:sz w:val="18"/>
+          <w:szCs w:val="18"/>
+        </w:rPr>
+      </w:pPr>
+    </w:p>
+    <w:p>
+      <w:pPr>
+        <w:pStyle w:val="BodyTextKeep"/>
+        <w:ind w:right="0"/>
+      </w:pPr>
+      <w:r>
+        <w:t xml:space="preserve">Bu hessapta modül ve faz başına sürücü çıkış gerilimi, yüzde 10’luk gerilim düşümü hesaba katılarak </w:t>
+      </w:r>
+      <w:r>
+        <w:t>76.5 V olarak alınmış ve modül başına DA gerilim seri bağlı modül sayısından elde edilmiştir. Buna ek olarak, motor güç faktörü ve anma verimi kullanılarak faz ve modül başına sürücü çıkış akımı şu şekilde bulunabilir:</w:t>
+      </w:r>
+    </w:p>
+    <w:p>
+      <w:pPr>
+        <w:pStyle w:val="BodyTextKeep"/>
+        <w:ind w:right="0"/>
+      </w:pPr>
+    </w:p>
+    <w:p>
+      <w:pPr>
+        <w:pStyle w:val="BodyTextKeep"/>
+        <w:ind w:right="0"/>
+      </w:pPr>
+      <m:oMathPara>
+        <m:oMath>
+          <m:sSub>
+            <m:sSubPr>
+              <m:ctrlPr>
+                <w:rPr>
+                  <w:rFonts w:ascii="Cambria Math" w:hAnsi="Cambria Math"/>
+                  <w:i/>
+                </w:rPr>
+              </m:ctrlPr>
+            </m:sSubPr>
+            <m:e>
+              <m:r>
+                <w:rPr>
+                  <w:rFonts w:ascii="Cambria Math" w:hAnsi="Cambria Math"/>
+                </w:rPr>
+                <m:t>I</m:t>
+              </m:r>
+            </m:e>
+            <m:sub>
+              <m:r>
+                <w:rPr>
+                  <w:rFonts w:ascii="Cambria Math" w:hAnsi="Cambria Math"/>
+                </w:rPr>
+                <m:t>p-rms</m:t>
+              </m:r>
+            </m:sub>
+          </m:sSub>
+          <m:r>
+            <w:rPr>
+              <w:rFonts w:ascii="Cambria Math" w:hAnsi="Cambria Math"/>
+            </w:rPr>
+            <m:t>=</m:t>
+          </m:r>
+          <m:f>
+            <m:fPr>
+              <m:ctrlPr>
+                <w:rPr>
+                  <w:rFonts w:ascii="Cambria Math" w:hAnsi="Cambria Math"/>
+                  <w:i/>
+                </w:rPr>
+              </m:ctrlPr>
+            </m:fPr>
+            <m:num>
+              <m:r>
+                <w:rPr>
+                  <w:rFonts w:ascii="Cambria Math" w:hAnsi="Cambria Math"/>
+                </w:rPr>
+                <m:t xml:space="preserve"> </m:t>
+              </m:r>
+              <m:sSub>
+                <m:sSubPr>
+                  <m:ctrlPr>
+                    <w:rPr>
+                      <w:rFonts w:ascii="Cambria Math" w:hAnsi="Cambria Math"/>
+                      <w:i/>
+                    </w:rPr>
+                  </m:ctrlPr>
+                </m:sSubPr>
+                <m:e>
+                  <m:r>
+                    <w:rPr>
+                      <w:rFonts w:ascii="Cambria Math" w:hAnsi="Cambria Math"/>
+                    </w:rPr>
+                    <m:t>P</m:t>
+                  </m:r>
+                </m:e>
+                <m:sub>
+                  <m:r>
+                    <w:rPr>
+                      <w:rFonts w:ascii="Cambria Math" w:hAnsi="Cambria Math"/>
+                    </w:rPr>
+                    <m:t>out-m</m:t>
+                  </m:r>
+                </m:sub>
+              </m:sSub>
+            </m:num>
+            <m:den>
+              <m:r>
+                <w:rPr>
+                  <w:rFonts w:ascii="Cambria Math" w:hAnsi="Cambria Math"/>
+                </w:rPr>
+                <m:t>η x</m:t>
+              </m:r>
+              <m:func>
+                <m:funcPr>
+                  <m:ctrlPr>
+                    <w:rPr>
+                      <w:rFonts w:ascii="Cambria Math" w:hAnsi="Cambria Math"/>
+                      <w:i/>
+                    </w:rPr>
+                  </m:ctrlPr>
+                </m:funcPr>
+                <m:fName>
+                  <m:r>
+                    <m:rPr>
+                      <m:sty m:val="p"/>
+                    </m:rPr>
+                    <w:rPr>
+                      <w:rFonts w:ascii="Cambria Math" w:hAnsi="Cambria Math"/>
+                    </w:rPr>
+                    <m:t>cos</m:t>
+                  </m:r>
+                </m:fName>
+                <m:e>
+                  <m:d>
+                    <m:dPr>
+                      <m:ctrlPr>
+                        <w:rPr>
+                          <w:rFonts w:ascii="Cambria Math" w:hAnsi="Cambria Math"/>
+                          <w:i/>
+                        </w:rPr>
+                      </m:ctrlPr>
+                    </m:dPr>
+                    <m:e>
+                      <m:r>
+                        <w:rPr>
+                          <w:rFonts w:ascii="Cambria Math" w:hAnsi="Cambria Math"/>
+                        </w:rPr>
+                        <m:t>φ</m:t>
+                      </m:r>
+                    </m:e>
+                  </m:d>
+                </m:e>
+              </m:func>
+              <m:r>
+                <w:rPr>
+                  <w:rFonts w:ascii="Cambria Math" w:hAnsi="Cambria Math"/>
+                </w:rPr>
+                <m:t xml:space="preserve">x </m:t>
+              </m:r>
+              <m:sSub>
+                <m:sSubPr>
+                  <m:ctrlPr>
+                    <w:rPr>
+                      <w:rFonts w:ascii="Cambria Math" w:hAnsi="Cambria Math"/>
+                      <w:i/>
+                    </w:rPr>
+                  </m:ctrlPr>
+                </m:sSubPr>
+                <m:e>
+                  <m:r>
+                    <w:rPr>
+                      <w:rFonts w:ascii="Cambria Math" w:hAnsi="Cambria Math"/>
+                    </w:rPr>
+                    <m:t>V</m:t>
+                  </m:r>
+                </m:e>
+                <m:sub>
+                  <m:r>
+                    <w:rPr>
+                      <w:rFonts w:ascii="Cambria Math" w:hAnsi="Cambria Math"/>
+                    </w:rPr>
+                    <m:t>p</m:t>
+                  </m:r>
+                  <m:r>
+                    <w:rPr>
+                      <w:rFonts w:ascii="Cambria Math" w:hAnsi="Cambria Math"/>
+                    </w:rPr>
+                    <m:t>-</m:t>
+                  </m:r>
+                  <m:r>
+                    <w:rPr>
+                      <w:rFonts w:ascii="Cambria Math" w:hAnsi="Cambria Math"/>
+                    </w:rPr>
+                    <m:t>rms</m:t>
+                  </m:r>
+                </m:sub>
+              </m:sSub>
+              <m:r>
+                <w:rPr>
+                  <w:rFonts w:ascii="Cambria Math" w:hAnsi="Cambria Math"/>
+                </w:rPr>
+                <m:t xml:space="preserve"> x 3</m:t>
+              </m:r>
+            </m:den>
+          </m:f>
+          <m:r>
+            <w:rPr>
+              <w:rFonts w:ascii="Cambria Math" w:hAnsi="Cambria Math"/>
+            </w:rPr>
+            <m:t>=</m:t>
+          </m:r>
+          <m:r>
+            <w:rPr>
+              <w:rFonts w:ascii="Cambria Math" w:hAnsi="Cambria Math"/>
+            </w:rPr>
+            <m:t>10.75 A</m:t>
+          </m:r>
+        </m:oMath>
+      </m:oMathPara>
+    </w:p>
+    <w:p>
+      <w:pPr>
+        <w:pStyle w:val="BodyTextKeep"/>
+        <w:ind w:right="0"/>
+      </w:pPr>
+    </w:p>
+    <w:p>
+      <w:pPr>
+        <w:pStyle w:val="BodyTextKeep"/>
+        <w:ind w:right="0"/>
+      </w:pPr>
     </w:p>
     <w:p>
       <w:pPr>
@@ -2729,10 +3765,10 @@
       </w:pPr>
       <w:r>
         <w:object w:dxaOrig="4275" w:dyaOrig="4605">
-          <v:shape id="_x0000_i1026" type="#_x0000_t75" style="width:213.85pt;height:230.25pt" o:ole="">
+          <v:shape id="_x0000_i1026" type="#_x0000_t75" style="width:214pt;height:230.5pt" o:ole="">
             <v:imagedata r:id="rId14" o:title=""/>
           </v:shape>
-          <o:OLEObject Type="Embed" ProgID="Visio.Drawing.15" ShapeID="_x0000_i1026" DrawAspect="Content" ObjectID="_1558288825" r:id="rId15"/>
+          <o:OLEObject Type="Embed" ProgID="Visio.Drawing.15" ShapeID="_x0000_i1026" DrawAspect="Content" ObjectID="_1558290963" r:id="rId15"/>
         </w:object>
       </w:r>
     </w:p>
@@ -6390,7 +7426,7 @@
 </file>
 
 <file path=customXml/itemProps1.xml><?xml version="1.0" encoding="utf-8"?>
-<ds:datastoreItem xmlns:ds="http://schemas.openxmlformats.org/officeDocument/2006/customXml" ds:itemID="{DF01DD2A-CB47-4517-B471-176216D10F1D}">
+<ds:datastoreItem xmlns:ds="http://schemas.openxmlformats.org/officeDocument/2006/customXml" ds:itemID="{998030B9-7C13-42F2-A22E-00A842B33657}">
   <ds:schemaRefs>
     <ds:schemaRef ds:uri="http://schemas.openxmlformats.org/officeDocument/2006/bibliography"/>
   </ds:schemaRefs>

</xml_diff>

<commit_message>
EL EN up to simulation results.
</commit_message>
<xml_diff>
--- a/EL-EN 2017/EL-EN_makale.docx
+++ b/EL-EN 2017/EL-EN_makale.docx
@@ -2679,7 +2679,7 @@
           <v:shape id="_x0000_i1026" type="#_x0000_t75" style="width:226.4pt;height:88.65pt" o:ole="">
             <v:imagedata r:id="rId11" o:title=""/>
           </v:shape>
-          <o:OLEObject Type="Embed" ProgID="Visio.Drawing.15" ShapeID="_x0000_i1026" DrawAspect="Content" ObjectID="_1558782202" r:id="rId12"/>
+          <o:OLEObject Type="Embed" ProgID="Visio.Drawing.15" ShapeID="_x0000_i1026" DrawAspect="Content" ObjectID="_1558784296" r:id="rId12"/>
         </w:object>
       </w:r>
     </w:p>
@@ -3218,7 +3218,7 @@
         <w:fldChar w:fldCharType="begin" w:fldLock="1"/>
       </w:r>
       <w:r>
-        <w:instrText>ADDIN CSL_CITATION { "citationItems" : [ { "id" : "ITEM-1", "itemData" : { "DOI" : "10.1109/TMAG.2016.2623583", "ISSN" : "0018-9464", "author" : [ { "dropping-particle" : "", "family" : "Roekke", "given" : "Astrid", "non-dropping-particle" : "", "parse-names" : false, "suffix" : "" }, { "dropping-particle" : "", "family" : "Nilssen", "given" : "Robert", "non-dropping-particle" : "", "parse-names" : false, "suffix" : "" } ], "container-title" : "IEEE Transactions on Magnetics", "id" : "ITEM-1", "issue" : "c", "issued" : { "date-parts" : [ [ "2016" ] ] }, "page" : "1-1", "title" : "Analytical Calculation of Yoke Flux Patterns in Fractional-Slot Permanent Magnet Machines", "type" : "article-journal", "volume" : "9464" }, "uris" : [ "http://www.mendeley.com/documents/?uuid=7121edde-8684-4d13-b5d7-c4d0e623804d" ] } ], "mendeley" : { "formattedCitation" : "[9]", "plainTextFormattedCitation" : "[9]" }, "properties" : { "noteIndex" : 0 }, "schema" : "https://github.com/citation-style-language/schema/raw/master/csl-citation.json" }</w:instrText>
+        <w:instrText>ADDIN CSL_CITATION { "citationItems" : [ { "id" : "ITEM-1", "itemData" : { "DOI" : "10.1109/TMAG.2016.2623583", "ISSN" : "0018-9464", "author" : [ { "dropping-particle" : "", "family" : "Roekke", "given" : "Astrid", "non-dropping-particle" : "", "parse-names" : false, "suffix" : "" }, { "dropping-particle" : "", "family" : "Nilssen", "given" : "Robert", "non-dropping-particle" : "", "parse-names" : false, "suffix" : "" } ], "container-title" : "IEEE Transactions on Magnetics", "id" : "ITEM-1", "issue" : "c", "issued" : { "date-parts" : [ [ "2016" ] ] }, "page" : "1-1", "title" : "Analytical Calculation of Yoke Flux Patterns in Fractional-Slot Permanent Magnet Machines", "type" : "article-journal", "volume" : "9464" }, "uris" : [ "http://www.mendeley.com/documents/?uuid=7121edde-8684-4d13-b5d7-c4d0e623804d" ] } ], "mendeley" : { "formattedCitation" : "[9]", "plainTextFormattedCitation" : "[9]", "previouslyFormattedCitation" : "[9]" }, "properties" : { "noteIndex" : 0 }, "schema" : "https://github.com/citation-style-language/schema/raw/master/csl-citation.json" }</w:instrText>
       </w:r>
       <w:r>
         <w:fldChar w:fldCharType="separate"/>
@@ -4250,7 +4250,7 @@
           <v:shape id="_x0000_i1025" type="#_x0000_t75" style="width:213.9pt;height:230.55pt" o:ole="">
             <v:imagedata r:id="rId14" o:title=""/>
           </v:shape>
-          <o:OLEObject Type="Embed" ProgID="Visio.Drawing.15" ShapeID="_x0000_i1025" DrawAspect="Content" ObjectID="_1558782203" r:id="rId15"/>
+          <o:OLEObject Type="Embed" ProgID="Visio.Drawing.15" ShapeID="_x0000_i1025" DrawAspect="Content" ObjectID="_1558784297" r:id="rId15"/>
         </w:object>
       </w:r>
     </w:p>
@@ -6490,23 +6490,134 @@
         <w:ind w:right="0"/>
       </w:pPr>
       <w:r>
-        <w:t xml:space="preserve">Daha önce de bahsedildiği gibi, TMMS sistemlerinde DA bara kondansatörü seçimi oldukça kritiktir. Bu çalışmada, tasarımı yapılan TMMS sistemi için metal film kondansatörler kullanılarak optimum DA bara kondansatör bankası seçimi yapılmıştır. Ayrıca yine konvansiyonel IGBT’li sistem için aynı </w:t>
+        <w:t>Daha önce de bahsedildiği gibi, TMMS sistemlerinde DA bara kondansatörü seçimi oldukça kritiktir. Bu çalışmada, tasarımı yapılan TMMS sistemi için metal film kondansatörler kullanılarak optimum DA bara kondansatör bankası seçimi yapılmıştır. Ayrıca yine konvansiyonel IGBT’li sistem için aynı tasarım yöntemi kullanılarak kondansatör seçimi yapılmış ve karşılaştırılmıştır.</w:t>
+      </w:r>
+      <w:r>
+        <w:t xml:space="preserve"> Kondansatör seçimini etkileyen temel parametreler DA gerilim değeri (V</w:t>
+      </w:r>
+      <w:r>
+        <w:rPr>
+          <w:vertAlign w:val="subscript"/>
+        </w:rPr>
+        <w:t>dc</w:t>
+      </w:r>
+      <w:r>
+        <w:t>), gerilim dalgalanması sınırlaması için gerekli sığa değeri (C</w:t>
+      </w:r>
+      <w:r>
+        <w:rPr>
+          <w:vertAlign w:val="subscript"/>
+        </w:rPr>
+        <w:t>dc</w:t>
+      </w:r>
+      <w:r>
+        <w:t>) ve kondansatör dalgalanma akımından dolayı gereken akım etkin değeridir (I</w:t>
+      </w:r>
+      <w:r>
+        <w:rPr>
+          <w:vertAlign w:val="subscript"/>
+        </w:rPr>
+        <w:t>c,rms</w:t>
+      </w:r>
+      <w:r>
+        <w:t>). Buna ek olarak, kondansatör sıcaklık artışı (T</w:t>
+      </w:r>
+      <w:r>
+        <w:rPr>
+          <w:vertAlign w:val="subscript"/>
+        </w:rPr>
+        <w:t>core</w:t>
+      </w:r>
+      <w:r>
+        <w:t xml:space="preserve">) da </w:t>
       </w:r>
       <w:r>
         <w:lastRenderedPageBreak/>
-        <w:t xml:space="preserve">tasarım yöntemi kullanılarak kondansatör seçimi yapılmış ve karşılaştırılmıştır. </w:t>
-      </w:r>
-      <w:r>
-        <w:rPr>
-          <w:highlight w:val="yellow"/>
-        </w:rPr>
-        <w:t>Kondansatör</w:t>
+        <w:t xml:space="preserve">kondansatör ömrünü etkilediğinden dolayı incelenmelidir. Tüm bu parametrelerin analitik olarak elde edilmiş ve Eşitlik 12-15’te gösterilmiştir </w:t>
+      </w:r>
+      <w:r>
+        <w:fldChar w:fldCharType="begin" w:fldLock="1"/>
+      </w:r>
+      <w:r>
+        <w:instrText>ADDIN CSL_CITATION { "citationItems" : [ { "id" : "ITEM-1", "itemData" : { "DOI" : "10.1049/ip-epa:20050458", "ISSN" : "13502352", "abstract" : "A method for controlling an active power filter using neural networks is presented. Currently, there is an increase of voltage and current harmonics in power systems, caused by nonlinear loads. The active power filters (APFs) are used to compensate the generated harmonics and to correct the load power factor. The proposed control design is a pulse width modulation control (PWM) with two blocks that include neural networks. Adaptive networks estimate the reference compensation currents. On the other hand, a multilayer perceptron feedforward network (trained by a backpropagation algorithm) that works as a hysteresis band comparator is used. Two practical cases with Matlab-Simulink are presented to check the proposed control performance.", "author" : [ { "dropping-particle" : "", "family" : "Kolar", "given" : "J.W.", "non-dropping-particle" : "", "parse-names" : false, "suffix" : "" }, { "dropping-particle" : "", "family" : "Round", "given" : "S.D.", "non-dropping-particle" : "", "parse-names" : false, "suffix" : "" } ], "container-title" : "IEE Proceedings - Electric Power Applications", "id" : "ITEM-1", "issue" : "4", "issued" : { "date-parts" : [ [ "2006" ] ] }, "page" : "535", "title" : "Analytical calculation of the RMS current stress on the DC-link capacitor of voltage-PWM converter systems", "type" : "article-journal", "volume" : "153" }, "uris" : [ "http://www.mendeley.com/documents/?uuid=6705008a-89b8-4e7b-9168-23ce5a8768e0" ] } ], "mendeley" : { "formattedCitation" : "[12]", "plainTextFormattedCitation" : "[12]" }, "properties" : { "noteIndex" : 0 }, "schema" : "https://github.com/citation-style-language/schema/raw/master/csl-citation.json" }</w:instrText>
+      </w:r>
+      <w:r>
+        <w:fldChar w:fldCharType="separate"/>
+      </w:r>
+      <w:r>
+        <w:rPr>
+          <w:noProof/>
+        </w:rPr>
+        <w:t>[12]</w:t>
+      </w:r>
+      <w:r>
+        <w:fldChar w:fldCharType="end"/>
+      </w:r>
+      <w:r>
+        <w:t>. Eşitliklerde yer alan parametrelerden M modülasyon derinliğini, V</w:t>
+      </w:r>
+      <w:r>
+        <w:rPr>
+          <w:vertAlign w:val="subscript"/>
+        </w:rPr>
+        <w:t>dc,r</w:t>
+      </w:r>
+      <w:r>
+        <w:t xml:space="preserve"> DA bara gerilimi tepe-tepe dalgalanma değerini, f</w:t>
+      </w:r>
+      <w:r>
+        <w:rPr>
+          <w:vertAlign w:val="subscript"/>
+        </w:rPr>
+        <w:t>sw</w:t>
+      </w:r>
+      <w:r>
+        <w:t xml:space="preserve"> anahtarlama frekansını</w:t>
+      </w:r>
+      <w:r>
+        <w:t>,</w:t>
       </w:r>
       <w:r>
         <w:t xml:space="preserve"> </w:t>
       </w:r>
       <w:r>
-        <w:t>Kondansatör seçimi</w:t>
+        <w:t>p</w:t>
+      </w:r>
+      <w:r>
+        <w:t>f güç faktörünü</w:t>
+      </w:r>
+      <w:r>
+        <w:t>, T</w:t>
+      </w:r>
+      <w:r>
+        <w:rPr>
+          <w:vertAlign w:val="subscript"/>
+        </w:rPr>
+        <w:t>a</w:t>
+      </w:r>
+      <w:r>
+        <w:t xml:space="preserve"> ortam sıcaklığını, R</w:t>
+      </w:r>
+      <w:r>
+        <w:rPr>
+          <w:vertAlign w:val="subscript"/>
+        </w:rPr>
+        <w:t>th,c</w:t>
+      </w:r>
+      <w:r>
+        <w:t xml:space="preserve"> kondansatör ısıl direncini ve R</w:t>
+      </w:r>
+      <w:r>
+        <w:rPr>
+          <w:vertAlign w:val="subscript"/>
+        </w:rPr>
+        <w:t>c</w:t>
+      </w:r>
+      <w:r>
+        <w:t xml:space="preserve"> kondansatör ESR değerini </w:t>
+      </w:r>
+      <w:r>
+        <w:t>ifade etmektedir.</w:t>
       </w:r>
     </w:p>
     <w:p>
@@ -6514,11 +6625,1245 @@
         <w:pStyle w:val="BodyTextKeep"/>
         <w:ind w:right="0"/>
       </w:pPr>
-      <w:r>
-        <w:t>Interleaving tekniğinin uygulanması</w:t>
-      </w:r>
-      <w:r>
-        <w:t xml:space="preserve"> </w:t>
+    </w:p>
+    <w:tbl>
+      <w:tblPr>
+        <w:tblStyle w:val="TableGrid"/>
+        <w:tblW w:w="4536" w:type="dxa"/>
+        <w:tblInd w:w="-5" w:type="dxa"/>
+        <w:tblBorders>
+          <w:top w:val="none" w:sz="0" w:space="0" w:color="auto"/>
+          <w:left w:val="none" w:sz="0" w:space="0" w:color="auto"/>
+          <w:bottom w:val="none" w:sz="0" w:space="0" w:color="auto"/>
+          <w:right w:val="none" w:sz="0" w:space="0" w:color="auto"/>
+          <w:insideH w:val="none" w:sz="0" w:space="0" w:color="auto"/>
+          <w:insideV w:val="none" w:sz="0" w:space="0" w:color="auto"/>
+        </w:tblBorders>
+        <w:tblLook w:val="04A0" w:firstRow="1" w:lastRow="0" w:firstColumn="1" w:lastColumn="0" w:noHBand="0" w:noVBand="1"/>
+      </w:tblPr>
+      <w:tblGrid>
+        <w:gridCol w:w="3978"/>
+        <w:gridCol w:w="558"/>
+      </w:tblGrid>
+      <w:tr>
+        <w:tc>
+          <w:tcPr>
+            <w:tcW w:w="3978" w:type="dxa"/>
+          </w:tcPr>
+          <w:p>
+            <w:pPr>
+              <w:jc w:val="center"/>
+              <w:rPr>
+                <w:sz w:val="18"/>
+                <w:szCs w:val="18"/>
+              </w:rPr>
+            </w:pPr>
+            <m:oMathPara>
+              <m:oMath>
+                <m:sSub>
+                  <m:sSubPr>
+                    <m:ctrlPr>
+                      <w:rPr>
+                        <w:rFonts w:ascii="Cambria Math" w:hAnsi="Cambria Math"/>
+                        <w:i/>
+                        <w:sz w:val="18"/>
+                        <w:szCs w:val="18"/>
+                      </w:rPr>
+                    </m:ctrlPr>
+                  </m:sSubPr>
+                  <m:e>
+                    <m:r>
+                      <w:rPr>
+                        <w:rFonts w:ascii="Cambria Math" w:hAnsi="Cambria Math"/>
+                        <w:sz w:val="18"/>
+                        <w:szCs w:val="18"/>
+                      </w:rPr>
+                      <m:t>C</m:t>
+                    </m:r>
+                  </m:e>
+                  <m:sub>
+                    <m:r>
+                      <w:rPr>
+                        <w:rFonts w:ascii="Cambria Math" w:hAnsi="Cambria Math"/>
+                        <w:sz w:val="18"/>
+                        <w:szCs w:val="18"/>
+                      </w:rPr>
+                      <m:t>dc</m:t>
+                    </m:r>
+                  </m:sub>
+                </m:sSub>
+                <m:r>
+                  <w:rPr>
+                    <w:rFonts w:ascii="Cambria Math" w:hAnsi="Cambria Math"/>
+                    <w:sz w:val="18"/>
+                    <w:szCs w:val="18"/>
+                  </w:rPr>
+                  <m:t>=</m:t>
+                </m:r>
+                <m:f>
+                  <m:fPr>
+                    <m:ctrlPr>
+                      <w:rPr>
+                        <w:rFonts w:ascii="Cambria Math" w:hAnsi="Cambria Math"/>
+                        <w:i/>
+                        <w:sz w:val="18"/>
+                        <w:szCs w:val="18"/>
+                      </w:rPr>
+                    </m:ctrlPr>
+                  </m:fPr>
+                  <m:num>
+                    <m:r>
+                      <w:rPr>
+                        <w:rFonts w:ascii="Cambria Math" w:hAnsi="Cambria Math"/>
+                        <w:sz w:val="18"/>
+                        <w:szCs w:val="18"/>
+                      </w:rPr>
+                      <m:t>M×</m:t>
+                    </m:r>
+                    <m:d>
+                      <m:dPr>
+                        <m:ctrlPr>
+                          <w:rPr>
+                            <w:rFonts w:ascii="Cambria Math" w:hAnsi="Cambria Math"/>
+                            <w:i/>
+                            <w:sz w:val="18"/>
+                            <w:szCs w:val="18"/>
+                          </w:rPr>
+                        </m:ctrlPr>
+                      </m:dPr>
+                      <m:e>
+                        <m:acc>
+                          <m:accPr>
+                            <m:ctrlPr>
+                              <w:rPr>
+                                <w:rFonts w:ascii="Cambria Math" w:hAnsi="Cambria Math"/>
+                                <w:i/>
+                                <w:sz w:val="18"/>
+                                <w:szCs w:val="18"/>
+                              </w:rPr>
+                            </m:ctrlPr>
+                          </m:accPr>
+                          <m:e>
+                            <m:sSub>
+                              <m:sSubPr>
+                                <m:ctrlPr>
+                                  <w:rPr>
+                                    <w:rFonts w:ascii="Cambria Math" w:hAnsi="Cambria Math"/>
+                                    <w:i/>
+                                    <w:sz w:val="18"/>
+                                    <w:szCs w:val="18"/>
+                                  </w:rPr>
+                                </m:ctrlPr>
+                              </m:sSubPr>
+                              <m:e>
+                                <m:r>
+                                  <w:rPr>
+                                    <w:rFonts w:ascii="Cambria Math" w:hAnsi="Cambria Math"/>
+                                    <w:sz w:val="18"/>
+                                    <w:szCs w:val="18"/>
+                                  </w:rPr>
+                                  <m:t>I</m:t>
+                                </m:r>
+                              </m:e>
+                              <m:sub>
+                                <m:r>
+                                  <w:rPr>
+                                    <w:rFonts w:ascii="Cambria Math" w:hAnsi="Cambria Math"/>
+                                    <w:sz w:val="18"/>
+                                    <w:szCs w:val="18"/>
+                                  </w:rPr>
+                                  <m:t>s</m:t>
+                                </m:r>
+                              </m:sub>
+                            </m:sSub>
+                          </m:e>
+                        </m:acc>
+                        <m:r>
+                          <w:rPr>
+                            <w:rFonts w:ascii="Cambria Math" w:hAnsi="Cambria Math"/>
+                            <w:sz w:val="18"/>
+                            <w:szCs w:val="18"/>
+                          </w:rPr>
+                          <m:t>-</m:t>
+                        </m:r>
+                        <m:sSub>
+                          <m:sSubPr>
+                            <m:ctrlPr>
+                              <w:rPr>
+                                <w:rFonts w:ascii="Cambria Math" w:hAnsi="Cambria Math"/>
+                                <w:i/>
+                                <w:sz w:val="18"/>
+                                <w:szCs w:val="18"/>
+                              </w:rPr>
+                            </m:ctrlPr>
+                          </m:sSubPr>
+                          <m:e>
+                            <m:r>
+                              <w:rPr>
+                                <w:rFonts w:ascii="Cambria Math" w:hAnsi="Cambria Math"/>
+                                <w:sz w:val="18"/>
+                                <w:szCs w:val="18"/>
+                              </w:rPr>
+                              <m:t>I</m:t>
+                            </m:r>
+                          </m:e>
+                          <m:sub>
+                            <m:r>
+                              <w:rPr>
+                                <w:rFonts w:ascii="Cambria Math" w:hAnsi="Cambria Math"/>
+                                <w:sz w:val="18"/>
+                                <w:szCs w:val="18"/>
+                              </w:rPr>
+                              <m:t>avg</m:t>
+                            </m:r>
+                          </m:sub>
+                        </m:sSub>
+                      </m:e>
+                    </m:d>
+                  </m:num>
+                  <m:den>
+                    <m:rad>
+                      <m:radPr>
+                        <m:degHide m:val="1"/>
+                        <m:ctrlPr>
+                          <w:rPr>
+                            <w:rFonts w:ascii="Cambria Math" w:hAnsi="Cambria Math"/>
+                            <w:i/>
+                            <w:sz w:val="18"/>
+                            <w:szCs w:val="18"/>
+                          </w:rPr>
+                        </m:ctrlPr>
+                      </m:radPr>
+                      <m:deg/>
+                      <m:e>
+                        <m:r>
+                          <w:rPr>
+                            <w:rFonts w:ascii="Cambria Math" w:hAnsi="Cambria Math"/>
+                            <w:sz w:val="18"/>
+                            <w:szCs w:val="18"/>
+                          </w:rPr>
+                          <m:t>2</m:t>
+                        </m:r>
+                      </m:e>
+                    </m:rad>
+                    <m:r>
+                      <w:rPr>
+                        <w:rFonts w:ascii="Cambria Math" w:hAnsi="Cambria Math"/>
+                        <w:sz w:val="18"/>
+                        <w:szCs w:val="18"/>
+                      </w:rPr>
+                      <m:t>×</m:t>
+                    </m:r>
+                    <m:sSub>
+                      <m:sSubPr>
+                        <m:ctrlPr>
+                          <w:rPr>
+                            <w:rFonts w:ascii="Cambria Math" w:hAnsi="Cambria Math"/>
+                            <w:i/>
+                            <w:sz w:val="18"/>
+                            <w:szCs w:val="18"/>
+                          </w:rPr>
+                        </m:ctrlPr>
+                      </m:sSubPr>
+                      <m:e>
+                        <m:r>
+                          <w:rPr>
+                            <w:rFonts w:ascii="Cambria Math" w:hAnsi="Cambria Math"/>
+                            <w:sz w:val="18"/>
+                            <w:szCs w:val="18"/>
+                          </w:rPr>
+                          <m:t>V</m:t>
+                        </m:r>
+                      </m:e>
+                      <m:sub>
+                        <m:r>
+                          <w:rPr>
+                            <w:rFonts w:ascii="Cambria Math" w:hAnsi="Cambria Math"/>
+                            <w:sz w:val="18"/>
+                            <w:szCs w:val="18"/>
+                          </w:rPr>
+                          <m:t>dc,r</m:t>
+                        </m:r>
+                      </m:sub>
+                    </m:sSub>
+                    <m:r>
+                      <w:rPr>
+                        <w:rFonts w:ascii="Cambria Math" w:hAnsi="Cambria Math"/>
+                        <w:sz w:val="18"/>
+                        <w:szCs w:val="18"/>
+                      </w:rPr>
+                      <m:t>×</m:t>
+                    </m:r>
+                    <m:sSub>
+                      <m:sSubPr>
+                        <m:ctrlPr>
+                          <w:rPr>
+                            <w:rFonts w:ascii="Cambria Math" w:hAnsi="Cambria Math"/>
+                            <w:i/>
+                            <w:sz w:val="18"/>
+                            <w:szCs w:val="18"/>
+                          </w:rPr>
+                        </m:ctrlPr>
+                      </m:sSubPr>
+                      <m:e>
+                        <m:r>
+                          <w:rPr>
+                            <w:rFonts w:ascii="Cambria Math" w:hAnsi="Cambria Math"/>
+                            <w:sz w:val="18"/>
+                            <w:szCs w:val="18"/>
+                          </w:rPr>
+                          <m:t>f</m:t>
+                        </m:r>
+                      </m:e>
+                      <m:sub>
+                        <m:r>
+                          <w:rPr>
+                            <w:rFonts w:ascii="Cambria Math" w:hAnsi="Cambria Math"/>
+                            <w:sz w:val="18"/>
+                            <w:szCs w:val="18"/>
+                          </w:rPr>
+                          <m:t>sw</m:t>
+                        </m:r>
+                      </m:sub>
+                    </m:sSub>
+                  </m:den>
+                </m:f>
+              </m:oMath>
+            </m:oMathPara>
+          </w:p>
+          <w:p>
+            <w:pPr>
+              <w:jc w:val="center"/>
+              <w:rPr>
+                <w:sz w:val="18"/>
+                <w:szCs w:val="18"/>
+              </w:rPr>
+            </w:pPr>
+          </w:p>
+        </w:tc>
+        <w:tc>
+          <w:tcPr>
+            <w:tcW w:w="558" w:type="dxa"/>
+          </w:tcPr>
+          <w:p>
+            <w:pPr>
+              <w:jc w:val="center"/>
+              <w:rPr>
+                <w:sz w:val="18"/>
+                <w:szCs w:val="18"/>
+              </w:rPr>
+            </w:pPr>
+            <w:r>
+              <w:rPr>
+                <w:sz w:val="18"/>
+                <w:szCs w:val="18"/>
+              </w:rPr>
+              <w:t>(12</w:t>
+            </w:r>
+            <w:r>
+              <w:rPr>
+                <w:sz w:val="18"/>
+                <w:szCs w:val="18"/>
+              </w:rPr>
+              <w:t>)</w:t>
+            </w:r>
+          </w:p>
+        </w:tc>
+      </w:tr>
+      <w:tr>
+        <w:tc>
+          <w:tcPr>
+            <w:tcW w:w="3978" w:type="dxa"/>
+            <w:vAlign w:val="center"/>
+          </w:tcPr>
+          <w:p>
+            <w:pPr>
+              <w:rPr>
+                <w:sz w:val="18"/>
+                <w:szCs w:val="18"/>
+              </w:rPr>
+            </w:pPr>
+            <m:oMathPara>
+              <m:oMath>
+                <m:sSub>
+                  <m:sSubPr>
+                    <m:ctrlPr>
+                      <w:rPr>
+                        <w:rFonts w:ascii="Cambria Math" w:hAnsi="Cambria Math"/>
+                        <w:i/>
+                        <w:sz w:val="18"/>
+                        <w:szCs w:val="18"/>
+                      </w:rPr>
+                    </m:ctrlPr>
+                  </m:sSubPr>
+                  <m:e>
+                    <m:r>
+                      <w:rPr>
+                        <w:rFonts w:ascii="Cambria Math" w:hAnsi="Cambria Math"/>
+                        <w:sz w:val="18"/>
+                        <w:szCs w:val="18"/>
+                      </w:rPr>
+                      <m:t>I</m:t>
+                    </m:r>
+                  </m:e>
+                  <m:sub>
+                    <m:r>
+                      <w:rPr>
+                        <w:rFonts w:ascii="Cambria Math" w:hAnsi="Cambria Math"/>
+                        <w:sz w:val="18"/>
+                        <w:szCs w:val="18"/>
+                      </w:rPr>
+                      <m:t>c,rms</m:t>
+                    </m:r>
+                  </m:sub>
+                </m:sSub>
+                <m:r>
+                  <w:rPr>
+                    <w:rFonts w:ascii="Cambria Math" w:hAnsi="Cambria Math"/>
+                    <w:sz w:val="18"/>
+                    <w:szCs w:val="18"/>
+                  </w:rPr>
+                  <m:t>=</m:t>
+                </m:r>
+                <m:sSub>
+                  <m:sSubPr>
+                    <m:ctrlPr>
+                      <w:rPr>
+                        <w:rFonts w:ascii="Cambria Math" w:hAnsi="Cambria Math"/>
+                        <w:i/>
+                        <w:sz w:val="18"/>
+                        <w:szCs w:val="18"/>
+                      </w:rPr>
+                    </m:ctrlPr>
+                  </m:sSubPr>
+                  <m:e>
+                    <m:r>
+                      <w:rPr>
+                        <w:rFonts w:ascii="Cambria Math" w:hAnsi="Cambria Math"/>
+                        <w:sz w:val="18"/>
+                        <w:szCs w:val="18"/>
+                      </w:rPr>
+                      <m:t>I</m:t>
+                    </m:r>
+                  </m:e>
+                  <m:sub>
+                    <m:r>
+                      <w:rPr>
+                        <w:rFonts w:ascii="Cambria Math" w:hAnsi="Cambria Math"/>
+                        <w:sz w:val="18"/>
+                        <w:szCs w:val="18"/>
+                      </w:rPr>
+                      <m:t>s,rms</m:t>
+                    </m:r>
+                  </m:sub>
+                </m:sSub>
+                <m:rad>
+                  <m:radPr>
+                    <m:degHide m:val="1"/>
+                    <m:ctrlPr>
+                      <w:rPr>
+                        <w:rFonts w:ascii="Cambria Math" w:hAnsi="Cambria Math"/>
+                        <w:i/>
+                        <w:sz w:val="18"/>
+                        <w:szCs w:val="18"/>
+                      </w:rPr>
+                    </m:ctrlPr>
+                  </m:radPr>
+                  <m:deg/>
+                  <m:e>
+                    <m:d>
+                      <m:dPr>
+                        <m:begChr m:val="["/>
+                        <m:endChr m:val="]"/>
+                        <m:ctrlPr>
+                          <w:rPr>
+                            <w:rFonts w:ascii="Cambria Math" w:hAnsi="Cambria Math"/>
+                            <w:i/>
+                            <w:sz w:val="18"/>
+                            <w:szCs w:val="18"/>
+                          </w:rPr>
+                        </m:ctrlPr>
+                      </m:dPr>
+                      <m:e>
+                        <m:r>
+                          <w:rPr>
+                            <w:rFonts w:ascii="Cambria Math" w:hAnsi="Cambria Math"/>
+                            <w:sz w:val="18"/>
+                            <w:szCs w:val="18"/>
+                          </w:rPr>
+                          <m:t>2M</m:t>
+                        </m:r>
+                        <m:d>
+                          <m:dPr>
+                            <m:ctrlPr>
+                              <w:rPr>
+                                <w:rFonts w:ascii="Cambria Math" w:hAnsi="Cambria Math"/>
+                                <w:i/>
+                                <w:sz w:val="18"/>
+                                <w:szCs w:val="18"/>
+                              </w:rPr>
+                            </m:ctrlPr>
+                          </m:dPr>
+                          <m:e>
+                            <m:f>
+                              <m:fPr>
+                                <m:ctrlPr>
+                                  <w:rPr>
+                                    <w:rFonts w:ascii="Cambria Math" w:hAnsi="Cambria Math"/>
+                                    <w:i/>
+                                    <w:sz w:val="18"/>
+                                    <w:szCs w:val="18"/>
+                                  </w:rPr>
+                                </m:ctrlPr>
+                              </m:fPr>
+                              <m:num>
+                                <m:rad>
+                                  <m:radPr>
+                                    <m:degHide m:val="1"/>
+                                    <m:ctrlPr>
+                                      <w:rPr>
+                                        <w:rFonts w:ascii="Cambria Math" w:hAnsi="Cambria Math"/>
+                                        <w:i/>
+                                        <w:sz w:val="18"/>
+                                        <w:szCs w:val="18"/>
+                                      </w:rPr>
+                                    </m:ctrlPr>
+                                  </m:radPr>
+                                  <m:deg/>
+                                  <m:e>
+                                    <m:r>
+                                      <w:rPr>
+                                        <w:rFonts w:ascii="Cambria Math" w:hAnsi="Cambria Math"/>
+                                        <w:sz w:val="18"/>
+                                        <w:szCs w:val="18"/>
+                                      </w:rPr>
+                                      <m:t>3</m:t>
+                                    </m:r>
+                                  </m:e>
+                                </m:rad>
+                              </m:num>
+                              <m:den>
+                                <m:r>
+                                  <w:rPr>
+                                    <w:rFonts w:ascii="Cambria Math" w:hAnsi="Cambria Math"/>
+                                    <w:sz w:val="18"/>
+                                    <w:szCs w:val="18"/>
+                                  </w:rPr>
+                                  <m:t>4π</m:t>
+                                </m:r>
+                              </m:den>
+                            </m:f>
+                            <m:r>
+                              <w:rPr>
+                                <w:rFonts w:ascii="Cambria Math" w:hAnsi="Cambria Math"/>
+                                <w:sz w:val="18"/>
+                                <w:szCs w:val="18"/>
+                              </w:rPr>
+                              <m:t>+</m:t>
+                            </m:r>
+                            <m:sSup>
+                              <m:sSupPr>
+                                <m:ctrlPr>
+                                  <w:rPr>
+                                    <w:rFonts w:ascii="Cambria Math" w:hAnsi="Cambria Math"/>
+                                    <w:i/>
+                                    <w:sz w:val="18"/>
+                                    <w:szCs w:val="18"/>
+                                  </w:rPr>
+                                </m:ctrlPr>
+                              </m:sSupPr>
+                              <m:e>
+                                <m:r>
+                                  <w:rPr>
+                                    <w:rFonts w:ascii="Cambria Math" w:hAnsi="Cambria Math"/>
+                                    <w:sz w:val="18"/>
+                                    <w:szCs w:val="18"/>
+                                  </w:rPr>
+                                  <m:t>pf</m:t>
+                                </m:r>
+                              </m:e>
+                              <m:sup>
+                                <m:r>
+                                  <w:rPr>
+                                    <w:rFonts w:ascii="Cambria Math" w:hAnsi="Cambria Math"/>
+                                    <w:sz w:val="18"/>
+                                    <w:szCs w:val="18"/>
+                                  </w:rPr>
+                                  <m:t>2</m:t>
+                                </m:r>
+                              </m:sup>
+                            </m:sSup>
+                            <m:d>
+                              <m:dPr>
+                                <m:ctrlPr>
+                                  <w:rPr>
+                                    <w:rFonts w:ascii="Cambria Math" w:hAnsi="Cambria Math"/>
+                                    <w:i/>
+                                    <w:sz w:val="18"/>
+                                    <w:szCs w:val="18"/>
+                                  </w:rPr>
+                                </m:ctrlPr>
+                              </m:dPr>
+                              <m:e>
+                                <m:f>
+                                  <m:fPr>
+                                    <m:ctrlPr>
+                                      <w:rPr>
+                                        <w:rFonts w:ascii="Cambria Math" w:hAnsi="Cambria Math"/>
+                                        <w:i/>
+                                        <w:sz w:val="18"/>
+                                        <w:szCs w:val="18"/>
+                                      </w:rPr>
+                                    </m:ctrlPr>
+                                  </m:fPr>
+                                  <m:num>
+                                    <m:rad>
+                                      <m:radPr>
+                                        <m:degHide m:val="1"/>
+                                        <m:ctrlPr>
+                                          <w:rPr>
+                                            <w:rFonts w:ascii="Cambria Math" w:hAnsi="Cambria Math"/>
+                                            <w:i/>
+                                            <w:sz w:val="18"/>
+                                            <w:szCs w:val="18"/>
+                                          </w:rPr>
+                                        </m:ctrlPr>
+                                      </m:radPr>
+                                      <m:deg/>
+                                      <m:e>
+                                        <m:r>
+                                          <w:rPr>
+                                            <w:rFonts w:ascii="Cambria Math" w:hAnsi="Cambria Math"/>
+                                            <w:sz w:val="18"/>
+                                            <w:szCs w:val="18"/>
+                                          </w:rPr>
+                                          <m:t>3</m:t>
+                                        </m:r>
+                                      </m:e>
+                                    </m:rad>
+                                  </m:num>
+                                  <m:den>
+                                    <m:r>
+                                      <w:rPr>
+                                        <w:rFonts w:ascii="Cambria Math" w:hAnsi="Cambria Math"/>
+                                        <w:sz w:val="18"/>
+                                        <w:szCs w:val="18"/>
+                                      </w:rPr>
+                                      <m:t>π</m:t>
+                                    </m:r>
+                                  </m:den>
+                                </m:f>
+                                <m:r>
+                                  <w:rPr>
+                                    <w:rFonts w:ascii="Cambria Math" w:hAnsi="Cambria Math"/>
+                                    <w:sz w:val="18"/>
+                                    <w:szCs w:val="18"/>
+                                  </w:rPr>
+                                  <m:t>-</m:t>
+                                </m:r>
+                                <m:f>
+                                  <m:fPr>
+                                    <m:ctrlPr>
+                                      <w:rPr>
+                                        <w:rFonts w:ascii="Cambria Math" w:hAnsi="Cambria Math"/>
+                                        <w:i/>
+                                        <w:sz w:val="18"/>
+                                        <w:szCs w:val="18"/>
+                                      </w:rPr>
+                                    </m:ctrlPr>
+                                  </m:fPr>
+                                  <m:num>
+                                    <m:r>
+                                      <w:rPr>
+                                        <w:rFonts w:ascii="Cambria Math" w:hAnsi="Cambria Math"/>
+                                        <w:sz w:val="18"/>
+                                        <w:szCs w:val="18"/>
+                                      </w:rPr>
+                                      <m:t>9</m:t>
+                                    </m:r>
+                                  </m:num>
+                                  <m:den>
+                                    <m:r>
+                                      <w:rPr>
+                                        <w:rFonts w:ascii="Cambria Math" w:hAnsi="Cambria Math"/>
+                                        <w:sz w:val="18"/>
+                                        <w:szCs w:val="18"/>
+                                      </w:rPr>
+                                      <m:t>16</m:t>
+                                    </m:r>
+                                  </m:den>
+                                </m:f>
+                                <m:r>
+                                  <w:rPr>
+                                    <w:rFonts w:ascii="Cambria Math" w:hAnsi="Cambria Math"/>
+                                    <w:sz w:val="18"/>
+                                    <w:szCs w:val="18"/>
+                                  </w:rPr>
+                                  <m:t>M</m:t>
+                                </m:r>
+                              </m:e>
+                            </m:d>
+                          </m:e>
+                        </m:d>
+                      </m:e>
+                    </m:d>
+                  </m:e>
+                </m:rad>
+              </m:oMath>
+            </m:oMathPara>
+          </w:p>
+          <w:p>
+            <w:pPr>
+              <w:rPr>
+                <w:sz w:val="18"/>
+                <w:szCs w:val="18"/>
+              </w:rPr>
+            </w:pPr>
+          </w:p>
+        </w:tc>
+        <w:tc>
+          <w:tcPr>
+            <w:tcW w:w="558" w:type="dxa"/>
+            <w:vAlign w:val="center"/>
+          </w:tcPr>
+          <w:p>
+            <w:pPr>
+              <w:jc w:val="center"/>
+              <w:rPr>
+                <w:sz w:val="18"/>
+                <w:szCs w:val="18"/>
+              </w:rPr>
+            </w:pPr>
+            <w:r>
+              <w:rPr>
+                <w:sz w:val="18"/>
+                <w:szCs w:val="18"/>
+              </w:rPr>
+              <w:t>(13</w:t>
+            </w:r>
+            <w:r>
+              <w:rPr>
+                <w:sz w:val="18"/>
+                <w:szCs w:val="18"/>
+              </w:rPr>
+              <w:t>)</w:t>
+            </w:r>
+          </w:p>
+        </w:tc>
+      </w:tr>
+      <w:tr>
+        <w:tc>
+          <w:tcPr>
+            <w:tcW w:w="3978" w:type="dxa"/>
+            <w:vAlign w:val="center"/>
+          </w:tcPr>
+          <w:p>
+            <w:pPr>
+              <w:jc w:val="center"/>
+              <w:rPr>
+                <w:sz w:val="18"/>
+                <w:szCs w:val="18"/>
+              </w:rPr>
+            </w:pPr>
+          </w:p>
+          <w:p>
+            <w:pPr>
+              <w:jc w:val="center"/>
+              <w:rPr>
+                <w:sz w:val="18"/>
+                <w:szCs w:val="18"/>
+              </w:rPr>
+            </w:pPr>
+            <m:oMathPara>
+              <m:oMath>
+                <m:sSub>
+                  <m:sSubPr>
+                    <m:ctrlPr>
+                      <w:rPr>
+                        <w:rFonts w:ascii="Cambria Math" w:hAnsi="Cambria Math"/>
+                        <w:i/>
+                        <w:sz w:val="18"/>
+                        <w:szCs w:val="18"/>
+                      </w:rPr>
+                    </m:ctrlPr>
+                  </m:sSubPr>
+                  <m:e>
+                    <m:r>
+                      <w:rPr>
+                        <w:rFonts w:ascii="Cambria Math" w:hAnsi="Cambria Math"/>
+                        <w:sz w:val="18"/>
+                        <w:szCs w:val="18"/>
+                      </w:rPr>
+                      <m:t>T</m:t>
+                    </m:r>
+                  </m:e>
+                  <m:sub>
+                    <m:r>
+                      <w:rPr>
+                        <w:rFonts w:ascii="Cambria Math" w:hAnsi="Cambria Math"/>
+                        <w:sz w:val="18"/>
+                        <w:szCs w:val="18"/>
+                      </w:rPr>
+                      <m:t>core</m:t>
+                    </m:r>
+                  </m:sub>
+                </m:sSub>
+                <m:r>
+                  <w:rPr>
+                    <w:rFonts w:ascii="Cambria Math" w:hAnsi="Cambria Math"/>
+                    <w:sz w:val="18"/>
+                    <w:szCs w:val="18"/>
+                  </w:rPr>
+                  <m:t>=</m:t>
+                </m:r>
+                <m:sSub>
+                  <m:sSubPr>
+                    <m:ctrlPr>
+                      <w:rPr>
+                        <w:rFonts w:ascii="Cambria Math" w:hAnsi="Cambria Math"/>
+                        <w:i/>
+                        <w:sz w:val="18"/>
+                        <w:szCs w:val="18"/>
+                      </w:rPr>
+                    </m:ctrlPr>
+                  </m:sSubPr>
+                  <m:e>
+                    <m:r>
+                      <w:rPr>
+                        <w:rFonts w:ascii="Cambria Math" w:hAnsi="Cambria Math"/>
+                        <w:sz w:val="18"/>
+                        <w:szCs w:val="18"/>
+                      </w:rPr>
+                      <m:t>T</m:t>
+                    </m:r>
+                  </m:e>
+                  <m:sub>
+                    <m:r>
+                      <w:rPr>
+                        <w:rFonts w:ascii="Cambria Math" w:hAnsi="Cambria Math"/>
+                        <w:sz w:val="18"/>
+                        <w:szCs w:val="18"/>
+                      </w:rPr>
+                      <m:t>a</m:t>
+                    </m:r>
+                  </m:sub>
+                </m:sSub>
+                <m:r>
+                  <w:rPr>
+                    <w:rFonts w:ascii="Cambria Math" w:hAnsi="Cambria Math"/>
+                    <w:sz w:val="18"/>
+                    <w:szCs w:val="18"/>
+                  </w:rPr>
+                  <m:t>+</m:t>
+                </m:r>
+                <m:sSub>
+                  <m:sSubPr>
+                    <m:ctrlPr>
+                      <w:rPr>
+                        <w:rFonts w:ascii="Cambria Math" w:hAnsi="Cambria Math"/>
+                        <w:i/>
+                        <w:sz w:val="18"/>
+                        <w:szCs w:val="18"/>
+                      </w:rPr>
+                    </m:ctrlPr>
+                  </m:sSubPr>
+                  <m:e>
+                    <m:r>
+                      <w:rPr>
+                        <w:rFonts w:ascii="Cambria Math" w:hAnsi="Cambria Math"/>
+                        <w:sz w:val="18"/>
+                        <w:szCs w:val="18"/>
+                      </w:rPr>
+                      <m:t>p</m:t>
+                    </m:r>
+                  </m:e>
+                  <m:sub>
+                    <m:r>
+                      <w:rPr>
+                        <w:rFonts w:ascii="Cambria Math" w:hAnsi="Cambria Math"/>
+                        <w:sz w:val="18"/>
+                        <w:szCs w:val="18"/>
+                      </w:rPr>
+                      <m:t>c</m:t>
+                    </m:r>
+                  </m:sub>
+                </m:sSub>
+                <m:d>
+                  <m:dPr>
+                    <m:ctrlPr>
+                      <w:rPr>
+                        <w:rFonts w:ascii="Cambria Math" w:hAnsi="Cambria Math"/>
+                        <w:i/>
+                        <w:sz w:val="18"/>
+                        <w:szCs w:val="18"/>
+                      </w:rPr>
+                    </m:ctrlPr>
+                  </m:dPr>
+                  <m:e>
+                    <m:sSub>
+                      <m:sSubPr>
+                        <m:ctrlPr>
+                          <w:rPr>
+                            <w:rFonts w:ascii="Cambria Math" w:hAnsi="Cambria Math"/>
+                            <w:i/>
+                            <w:sz w:val="18"/>
+                            <w:szCs w:val="18"/>
+                          </w:rPr>
+                        </m:ctrlPr>
+                      </m:sSubPr>
+                      <m:e>
+                        <m:r>
+                          <w:rPr>
+                            <w:rFonts w:ascii="Cambria Math" w:hAnsi="Cambria Math"/>
+                            <w:sz w:val="18"/>
+                            <w:szCs w:val="18"/>
+                          </w:rPr>
+                          <m:t>T</m:t>
+                        </m:r>
+                      </m:e>
+                      <m:sub>
+                        <m:r>
+                          <w:rPr>
+                            <w:rFonts w:ascii="Cambria Math" w:hAnsi="Cambria Math"/>
+                            <w:sz w:val="18"/>
+                            <w:szCs w:val="18"/>
+                          </w:rPr>
+                          <m:t>core</m:t>
+                        </m:r>
+                      </m:sub>
+                    </m:sSub>
+                  </m:e>
+                </m:d>
+                <m:r>
+                  <w:rPr>
+                    <w:rFonts w:ascii="Cambria Math" w:hAnsi="Cambria Math"/>
+                    <w:sz w:val="18"/>
+                    <w:szCs w:val="18"/>
+                  </w:rPr>
+                  <m:t xml:space="preserve"> </m:t>
+                </m:r>
+                <m:sSub>
+                  <m:sSubPr>
+                    <m:ctrlPr>
+                      <w:rPr>
+                        <w:rFonts w:ascii="Cambria Math" w:hAnsi="Cambria Math"/>
+                        <w:i/>
+                        <w:sz w:val="18"/>
+                        <w:szCs w:val="18"/>
+                      </w:rPr>
+                    </m:ctrlPr>
+                  </m:sSubPr>
+                  <m:e>
+                    <m:r>
+                      <w:rPr>
+                        <w:rFonts w:ascii="Cambria Math" w:hAnsi="Cambria Math"/>
+                        <w:sz w:val="18"/>
+                        <w:szCs w:val="18"/>
+                      </w:rPr>
+                      <m:t>R</m:t>
+                    </m:r>
+                  </m:e>
+                  <m:sub>
+                    <m:r>
+                      <w:rPr>
+                        <w:rFonts w:ascii="Cambria Math" w:hAnsi="Cambria Math"/>
+                        <w:sz w:val="18"/>
+                        <w:szCs w:val="18"/>
+                      </w:rPr>
+                      <m:t>th,c</m:t>
+                    </m:r>
+                  </m:sub>
+                </m:sSub>
+              </m:oMath>
+            </m:oMathPara>
+          </w:p>
+          <w:p>
+            <w:pPr>
+              <w:rPr>
+                <w:sz w:val="18"/>
+                <w:szCs w:val="18"/>
+              </w:rPr>
+            </w:pPr>
+          </w:p>
+        </w:tc>
+        <w:tc>
+          <w:tcPr>
+            <w:tcW w:w="558" w:type="dxa"/>
+            <w:vAlign w:val="center"/>
+          </w:tcPr>
+          <w:p>
+            <w:pPr>
+              <w:jc w:val="center"/>
+              <w:rPr>
+                <w:sz w:val="18"/>
+                <w:szCs w:val="18"/>
+              </w:rPr>
+            </w:pPr>
+            <w:r>
+              <w:rPr>
+                <w:sz w:val="18"/>
+                <w:szCs w:val="18"/>
+              </w:rPr>
+              <w:t>(14)</w:t>
+            </w:r>
+          </w:p>
+        </w:tc>
+      </w:tr>
+      <w:tr>
+        <w:tc>
+          <w:tcPr>
+            <w:tcW w:w="3978" w:type="dxa"/>
+            <w:vAlign w:val="center"/>
+          </w:tcPr>
+          <w:p>
+            <w:pPr>
+              <w:jc w:val="center"/>
+              <w:rPr>
+                <w:sz w:val="18"/>
+                <w:szCs w:val="18"/>
+              </w:rPr>
+            </w:pPr>
+          </w:p>
+          <w:p>
+            <w:pPr>
+              <w:jc w:val="center"/>
+              <w:rPr>
+                <w:sz w:val="18"/>
+                <w:szCs w:val="18"/>
+              </w:rPr>
+            </w:pPr>
+            <m:oMathPara>
+              <m:oMath>
+                <m:sSub>
+                  <m:sSubPr>
+                    <m:ctrlPr>
+                      <w:rPr>
+                        <w:rFonts w:ascii="Cambria Math" w:hAnsi="Cambria Math"/>
+                        <w:i/>
+                        <w:sz w:val="18"/>
+                        <w:szCs w:val="18"/>
+                      </w:rPr>
+                    </m:ctrlPr>
+                  </m:sSubPr>
+                  <m:e>
+                    <m:r>
+                      <w:rPr>
+                        <w:rFonts w:ascii="Cambria Math" w:hAnsi="Cambria Math"/>
+                        <w:sz w:val="18"/>
+                        <w:szCs w:val="18"/>
+                      </w:rPr>
+                      <m:t>p</m:t>
+                    </m:r>
+                  </m:e>
+                  <m:sub>
+                    <m:r>
+                      <w:rPr>
+                        <w:rFonts w:ascii="Cambria Math" w:hAnsi="Cambria Math"/>
+                        <w:sz w:val="18"/>
+                        <w:szCs w:val="18"/>
+                      </w:rPr>
+                      <m:t>c</m:t>
+                    </m:r>
+                  </m:sub>
+                </m:sSub>
+                <m:r>
+                  <w:rPr>
+                    <w:rFonts w:ascii="Cambria Math" w:hAnsi="Cambria Math"/>
+                    <w:sz w:val="18"/>
+                    <w:szCs w:val="18"/>
+                  </w:rPr>
+                  <m:t>=</m:t>
+                </m:r>
+                <m:sSup>
+                  <m:sSupPr>
+                    <m:ctrlPr>
+                      <w:rPr>
+                        <w:rFonts w:ascii="Cambria Math" w:hAnsi="Cambria Math"/>
+                        <w:i/>
+                        <w:sz w:val="18"/>
+                        <w:szCs w:val="18"/>
+                      </w:rPr>
+                    </m:ctrlPr>
+                  </m:sSupPr>
+                  <m:e>
+                    <m:sSub>
+                      <m:sSubPr>
+                        <m:ctrlPr>
+                          <w:rPr>
+                            <w:rFonts w:ascii="Cambria Math" w:hAnsi="Cambria Math"/>
+                            <w:i/>
+                            <w:sz w:val="18"/>
+                            <w:szCs w:val="18"/>
+                          </w:rPr>
+                        </m:ctrlPr>
+                      </m:sSubPr>
+                      <m:e>
+                        <m:r>
+                          <w:rPr>
+                            <w:rFonts w:ascii="Cambria Math" w:hAnsi="Cambria Math"/>
+                            <w:sz w:val="18"/>
+                            <w:szCs w:val="18"/>
+                          </w:rPr>
+                          <m:t>I</m:t>
+                        </m:r>
+                      </m:e>
+                      <m:sub>
+                        <m:r>
+                          <w:rPr>
+                            <w:rFonts w:ascii="Cambria Math" w:hAnsi="Cambria Math"/>
+                            <w:sz w:val="18"/>
+                            <w:szCs w:val="18"/>
+                          </w:rPr>
+                          <m:t>c,rms</m:t>
+                        </m:r>
+                      </m:sub>
+                    </m:sSub>
+                  </m:e>
+                  <m:sup>
+                    <m:r>
+                      <w:rPr>
+                        <w:rFonts w:ascii="Cambria Math" w:hAnsi="Cambria Math"/>
+                        <w:sz w:val="18"/>
+                        <w:szCs w:val="18"/>
+                      </w:rPr>
+                      <m:t>2</m:t>
+                    </m:r>
+                  </m:sup>
+                </m:sSup>
+                <m:r>
+                  <w:rPr>
+                    <w:rFonts w:ascii="Cambria Math" w:hAnsi="Cambria Math"/>
+                    <w:sz w:val="18"/>
+                    <w:szCs w:val="18"/>
+                  </w:rPr>
+                  <m:t xml:space="preserve"> </m:t>
+                </m:r>
+                <m:sSub>
+                  <m:sSubPr>
+                    <m:ctrlPr>
+                      <w:rPr>
+                        <w:rFonts w:ascii="Cambria Math" w:hAnsi="Cambria Math"/>
+                        <w:i/>
+                        <w:sz w:val="18"/>
+                        <w:szCs w:val="18"/>
+                      </w:rPr>
+                    </m:ctrlPr>
+                  </m:sSubPr>
+                  <m:e>
+                    <m:r>
+                      <w:rPr>
+                        <w:rFonts w:ascii="Cambria Math" w:hAnsi="Cambria Math"/>
+                        <w:sz w:val="18"/>
+                        <w:szCs w:val="18"/>
+                      </w:rPr>
+                      <m:t>R</m:t>
+                    </m:r>
+                  </m:e>
+                  <m:sub>
+                    <m:r>
+                      <w:rPr>
+                        <w:rFonts w:ascii="Cambria Math" w:hAnsi="Cambria Math"/>
+                        <w:sz w:val="18"/>
+                        <w:szCs w:val="18"/>
+                      </w:rPr>
+                      <m:t>c</m:t>
+                    </m:r>
+                  </m:sub>
+                </m:sSub>
+                <m:d>
+                  <m:dPr>
+                    <m:ctrlPr>
+                      <w:rPr>
+                        <w:rFonts w:ascii="Cambria Math" w:hAnsi="Cambria Math"/>
+                        <w:i/>
+                        <w:sz w:val="18"/>
+                        <w:szCs w:val="18"/>
+                      </w:rPr>
+                    </m:ctrlPr>
+                  </m:dPr>
+                  <m:e>
+                    <m:sSub>
+                      <m:sSubPr>
+                        <m:ctrlPr>
+                          <w:rPr>
+                            <w:rFonts w:ascii="Cambria Math" w:hAnsi="Cambria Math"/>
+                            <w:i/>
+                            <w:sz w:val="18"/>
+                            <w:szCs w:val="18"/>
+                          </w:rPr>
+                        </m:ctrlPr>
+                      </m:sSubPr>
+                      <m:e>
+                        <m:r>
+                          <w:rPr>
+                            <w:rFonts w:ascii="Cambria Math" w:hAnsi="Cambria Math"/>
+                            <w:sz w:val="18"/>
+                            <w:szCs w:val="18"/>
+                          </w:rPr>
+                          <m:t>T</m:t>
+                        </m:r>
+                      </m:e>
+                      <m:sub>
+                        <m:r>
+                          <w:rPr>
+                            <w:rFonts w:ascii="Cambria Math" w:hAnsi="Cambria Math"/>
+                            <w:sz w:val="18"/>
+                            <w:szCs w:val="18"/>
+                          </w:rPr>
+                          <m:t>core</m:t>
+                        </m:r>
+                      </m:sub>
+                    </m:sSub>
+                  </m:e>
+                </m:d>
+              </m:oMath>
+            </m:oMathPara>
+          </w:p>
+          <w:p>
+            <w:pPr>
+              <w:rPr>
+                <w:sz w:val="18"/>
+                <w:szCs w:val="18"/>
+              </w:rPr>
+            </w:pPr>
+          </w:p>
+        </w:tc>
+        <w:tc>
+          <w:tcPr>
+            <w:tcW w:w="558" w:type="dxa"/>
+            <w:vAlign w:val="center"/>
+          </w:tcPr>
+          <w:p>
+            <w:pPr>
+              <w:jc w:val="center"/>
+              <w:rPr>
+                <w:sz w:val="18"/>
+                <w:szCs w:val="18"/>
+              </w:rPr>
+            </w:pPr>
+            <w:r>
+              <w:rPr>
+                <w:sz w:val="18"/>
+                <w:szCs w:val="18"/>
+              </w:rPr>
+              <w:t>(15)</w:t>
+            </w:r>
+          </w:p>
+        </w:tc>
+      </w:tr>
+    </w:tbl>
+    <w:p>
+      <w:pPr>
+        <w:pStyle w:val="Heading1"/>
+      </w:pPr>
+      <w:r>
+        <w:t xml:space="preserve">Benzetim </w:t>
+      </w:r>
+      <w:r>
+        <w:t>Sonuçlar</w:t>
+      </w:r>
+      <w:r>
+        <w:t>ı</w:t>
       </w:r>
     </w:p>
     <w:p>
@@ -6526,124 +7871,119 @@
         <w:pStyle w:val="BodyTextKeep"/>
         <w:ind w:right="0"/>
       </w:pPr>
+    </w:p>
+    <w:p>
+      <w:pPr>
+        <w:pStyle w:val="BodyTextKeep"/>
+        <w:ind w:right="0"/>
+      </w:pPr>
+      <w:r>
+        <w:t>Kayıp analizi sonuçları</w:t>
+      </w:r>
+    </w:p>
+    <w:p>
+      <w:pPr>
+        <w:pStyle w:val="BodyTextKeep"/>
+        <w:ind w:right="0"/>
+      </w:pPr>
+    </w:p>
+    <w:p>
+      <w:pPr>
+        <w:pStyle w:val="BodyTextKeep"/>
+        <w:ind w:right="0"/>
+      </w:pPr>
+      <w:r>
+        <w:t>Interleaving grafiği</w:t>
+      </w:r>
+    </w:p>
+    <w:p>
+      <w:pPr>
+        <w:pStyle w:val="BodyTextKeep"/>
+        <w:ind w:right="0"/>
+      </w:pPr>
+    </w:p>
+    <w:p>
+      <w:pPr>
+        <w:pStyle w:val="BodyTextKeep"/>
+        <w:ind w:right="0"/>
+      </w:pPr>
+      <w:r>
+        <w:t>Kondansatör sayısal sonuçlar</w:t>
+      </w:r>
+    </w:p>
+    <w:p>
+      <w:pPr>
+        <w:pStyle w:val="BodyTextKeep"/>
+        <w:ind w:right="0"/>
+      </w:pPr>
+    </w:p>
+    <w:p>
+      <w:pPr>
+        <w:pStyle w:val="BodyTextKeep"/>
+        <w:ind w:right="0"/>
+      </w:pPr>
+      <w:r>
+        <w:t>Kondansatör seçim sonuçları</w:t>
+      </w:r>
+    </w:p>
+    <w:p>
+      <w:pPr>
+        <w:pStyle w:val="BodyTextKeep"/>
+        <w:ind w:right="0"/>
+      </w:pPr>
+    </w:p>
+    <w:p>
+      <w:pPr>
+        <w:pStyle w:val="BodyTextKeep"/>
+        <w:ind w:right="0"/>
+      </w:pPr>
+      <w:r>
+        <w:t>DC Link gerilimi dalgalanma - Balance olayı</w:t>
+      </w:r>
+    </w:p>
+    <w:p>
+      <w:pPr>
+        <w:pStyle w:val="BodyTextKeep"/>
+        <w:ind w:right="0"/>
+      </w:pPr>
+    </w:p>
+    <w:p>
+      <w:pPr>
+        <w:pStyle w:val="BodyTextKeep"/>
+        <w:ind w:right="0"/>
+      </w:pPr>
+      <w:r>
+        <w:t>4 modül birden DC bara akımları</w:t>
+      </w:r>
+    </w:p>
+    <w:p>
+      <w:pPr>
+        <w:pStyle w:val="BodyTextKeep"/>
+        <w:ind w:right="0"/>
+      </w:pPr>
+    </w:p>
+    <w:p>
+      <w:pPr>
+        <w:pStyle w:val="BodyTextKeep"/>
+        <w:ind w:right="0"/>
+      </w:pPr>
+      <w:r>
+        <w:t>Power density sonucu</w:t>
+      </w:r>
+    </w:p>
+    <w:p>
+      <w:pPr>
+        <w:pStyle w:val="BodyTextKeep"/>
+        <w:ind w:right="0"/>
+      </w:pPr>
+    </w:p>
+    <w:p>
+      <w:pPr>
+        <w:pStyle w:val="BodyTextKeep"/>
+        <w:ind w:right="0"/>
+      </w:pPr>
       <w:bookmarkStart w:id="7" w:name="_GoBack"/>
       <w:bookmarkEnd w:id="7"/>
-    </w:p>
-    <w:p>
-      <w:pPr>
-        <w:pStyle w:val="BodyTextKeep"/>
-        <w:ind w:right="0"/>
-      </w:pPr>
-    </w:p>
-    <w:p>
-      <w:pPr>
-        <w:pStyle w:val="BodyTextKeep"/>
-        <w:ind w:right="0"/>
-      </w:pPr>
-    </w:p>
-    <w:p>
-      <w:pPr>
-        <w:pStyle w:val="Heading1"/>
-      </w:pPr>
-      <w:r>
-        <w:t xml:space="preserve">Benzetim </w:t>
-      </w:r>
-      <w:r>
-        <w:t>Sonuçlar</w:t>
-      </w:r>
-      <w:r>
-        <w:t>ı</w:t>
-      </w:r>
-    </w:p>
-    <w:p>
-      <w:pPr>
-        <w:pStyle w:val="BodyTextKeep"/>
-        <w:ind w:right="0"/>
-      </w:pPr>
-      <w:r>
-        <w:t>Bu</w:t>
-      </w:r>
-      <w:r>
-        <w:t xml:space="preserve"> kısımda konulacak grafikler:</w:t>
-      </w:r>
-    </w:p>
-    <w:p>
-      <w:pPr>
-        <w:pStyle w:val="BodyTextKeep"/>
-        <w:ind w:right="0"/>
-      </w:pPr>
-    </w:p>
-    <w:p>
-      <w:pPr>
-        <w:pStyle w:val="BodyTextKeep"/>
-        <w:ind w:right="0"/>
-      </w:pPr>
-    </w:p>
-    <w:p>
-      <w:pPr>
-        <w:pStyle w:val="BodyTextKeep"/>
-        <w:ind w:right="0"/>
-      </w:pPr>
-    </w:p>
-    <w:p>
-      <w:pPr>
-        <w:pStyle w:val="BodyTextKeep"/>
-        <w:ind w:right="0"/>
-      </w:pPr>
-    </w:p>
-    <w:p>
-      <w:pPr>
-        <w:pStyle w:val="BodyTextKeep"/>
-        <w:ind w:right="0"/>
-      </w:pPr>
-    </w:p>
-    <w:p>
-      <w:pPr>
-        <w:pStyle w:val="BodyTextKeep"/>
-        <w:ind w:right="0"/>
-      </w:pPr>
-    </w:p>
-    <w:p>
-      <w:pPr>
-        <w:pStyle w:val="BodyTextKeep"/>
-        <w:ind w:right="0"/>
-      </w:pPr>
-      <w:r>
-        <w:t>Verilen kararlar: kondansatör vb.</w:t>
-      </w:r>
-    </w:p>
-    <w:p>
-      <w:pPr>
-        <w:pStyle w:val="BodyTextKeep"/>
-        <w:ind w:right="0"/>
-      </w:pPr>
-    </w:p>
-    <w:p>
-      <w:pPr>
-        <w:pStyle w:val="BodyTextKeep"/>
-        <w:ind w:right="0"/>
-      </w:pPr>
-    </w:p>
-    <w:p>
-      <w:pPr>
-        <w:pStyle w:val="BodyTextKeep"/>
-        <w:ind w:right="0"/>
-      </w:pPr>
-      <w:r>
-        <w:t>Basit çıkarımlar</w:t>
-      </w:r>
-    </w:p>
-    <w:p>
-      <w:pPr>
-        <w:pStyle w:val="BodyTextKeep"/>
-        <w:ind w:right="0"/>
-      </w:pPr>
-    </w:p>
-    <w:p>
-      <w:pPr>
-        <w:pStyle w:val="BodyTextKeep"/>
-        <w:ind w:right="0"/>
-      </w:pPr>
     </w:p>
     <w:p>
       <w:pPr>
@@ -7063,15 +8403,7 @@
           <w:szCs w:val="24"/>
         </w:rPr>
         <w:tab/>
-        <w:t xml:space="preserve">M. D. Hennen, M. Niessen, C. Heyers, H. J. Brauer, and R. W. De Doncker, “Development and control of an integrated and distributed inverter for a fault </w:t>
-      </w:r>
-      <w:r>
-        <w:rPr>
-          <w:noProof/>
-          <w:sz w:val="18"/>
-          <w:szCs w:val="24"/>
-        </w:rPr>
-        <w:t xml:space="preserve">tolerant five-phase switched reluctance traction drive,” </w:t>
+        <w:t xml:space="preserve">M. D. Hennen, M. Niessen, C. Heyers, H. J. Brauer, and R. W. De Doncker, “Development and control of an integrated and distributed inverter for a fault tolerant five-phase switched reluctance traction drive,” </w:t>
       </w:r>
       <w:r>
         <w:rPr>
@@ -9670,7 +11002,7 @@
 </file>
 
 <file path=customXml/itemProps1.xml><?xml version="1.0" encoding="utf-8"?>
-<ds:datastoreItem xmlns:ds="http://schemas.openxmlformats.org/officeDocument/2006/customXml" ds:itemID="{E3E12CAF-E9EC-40AC-9F0B-3A89152B97E0}">
+<ds:datastoreItem xmlns:ds="http://schemas.openxmlformats.org/officeDocument/2006/customXml" ds:itemID="{19D25FF5-FB79-46C8-8D22-DC1CB38528E6}">
   <ds:schemaRefs>
     <ds:schemaRef ds:uri="http://schemas.openxmlformats.org/officeDocument/2006/bibliography"/>
   </ds:schemaRefs>

</xml_diff>

<commit_message>
Problems on efficiency values.
</commit_message>
<xml_diff>
--- a/EL-EN 2017/EL-EN_makale.docx
+++ b/EL-EN 2017/EL-EN_makale.docx
@@ -2679,7 +2679,7 @@
           <v:shape id="_x0000_i1026" type="#_x0000_t75" style="width:226.4pt;height:88.65pt" o:ole="">
             <v:imagedata r:id="rId11" o:title=""/>
           </v:shape>
-          <o:OLEObject Type="Embed" ProgID="Visio.Drawing.15" ShapeID="_x0000_i1026" DrawAspect="Content" ObjectID="_1558784296" r:id="rId12"/>
+          <o:OLEObject Type="Embed" ProgID="Visio.Drawing.15" ShapeID="_x0000_i1026" DrawAspect="Content" ObjectID="_1558785088" r:id="rId12"/>
         </w:object>
       </w:r>
     </w:p>
@@ -4250,7 +4250,7 @@
           <v:shape id="_x0000_i1025" type="#_x0000_t75" style="width:213.9pt;height:230.55pt" o:ole="">
             <v:imagedata r:id="rId14" o:title=""/>
           </v:shape>
-          <o:OLEObject Type="Embed" ProgID="Visio.Drawing.15" ShapeID="_x0000_i1025" DrawAspect="Content" ObjectID="_1558784297" r:id="rId15"/>
+          <o:OLEObject Type="Embed" ProgID="Visio.Drawing.15" ShapeID="_x0000_i1025" DrawAspect="Content" ObjectID="_1558785089" r:id="rId15"/>
         </w:object>
       </w:r>
     </w:p>
@@ -5462,8 +5462,8 @@
                   </w:rPr>
                   <m:t>=</m:t>
                 </m:r>
-                <m:sSub>
-                  <m:sSubPr>
+                <m:sSup>
+                  <m:sSupPr>
                     <m:ctrlPr>
                       <w:rPr>
                         <w:rFonts w:ascii="Cambria Math" w:hAnsi="Cambria Math"/>
@@ -5472,28 +5472,52 @@
                         <w:szCs w:val="18"/>
                       </w:rPr>
                     </m:ctrlPr>
-                  </m:sSubPr>
+                  </m:sSupPr>
                   <m:e>
+                    <m:sSub>
+                      <m:sSubPr>
+                        <m:ctrlPr>
+                          <w:rPr>
+                            <w:rFonts w:ascii="Cambria Math" w:hAnsi="Cambria Math"/>
+                            <w:i/>
+                            <w:sz w:val="18"/>
+                            <w:szCs w:val="18"/>
+                          </w:rPr>
+                        </m:ctrlPr>
+                      </m:sSubPr>
+                      <m:e>
+                        <m:r>
+                          <w:rPr>
+                            <w:rFonts w:ascii="Cambria Math" w:hAnsi="Cambria Math"/>
+                            <w:sz w:val="18"/>
+                            <w:szCs w:val="18"/>
+                          </w:rPr>
+                          <m:t>I</m:t>
+                        </m:r>
+                      </m:e>
+                      <m:sub>
+                        <m:r>
+                          <w:rPr>
+                            <w:rFonts w:ascii="Cambria Math" w:hAnsi="Cambria Math"/>
+                            <w:sz w:val="18"/>
+                            <w:szCs w:val="18"/>
+                          </w:rPr>
+                          <m:t>cp</m:t>
+                        </m:r>
+                      </m:sub>
+                    </m:sSub>
+                  </m:e>
+                  <m:sup>
                     <m:r>
                       <w:rPr>
                         <w:rFonts w:ascii="Cambria Math" w:hAnsi="Cambria Math"/>
                         <w:sz w:val="18"/>
                         <w:szCs w:val="18"/>
                       </w:rPr>
-                      <m:t>I</m:t>
+                      <m:t>2</m:t>
                     </m:r>
-                  </m:e>
-                  <m:sub>
-                    <m:r>
-                      <w:rPr>
-                        <w:rFonts w:ascii="Cambria Math" w:hAnsi="Cambria Math"/>
-                        <w:sz w:val="18"/>
-                        <w:szCs w:val="18"/>
-                      </w:rPr>
-                      <m:t>cp</m:t>
-                    </m:r>
-                  </m:sub>
-                </m:sSub>
+                  </m:sup>
+                </m:sSup>
                 <m:r>
                   <w:rPr>
                     <w:rFonts w:ascii="Cambria Math" w:hAnsi="Cambria Math"/>
@@ -5520,7 +5544,7 @@
                         <w:sz w:val="18"/>
                         <w:szCs w:val="18"/>
                       </w:rPr>
-                      <m:t>V</m:t>
+                      <m:t>R</m:t>
                     </m:r>
                   </m:e>
                   <m:sub>
@@ -5530,7 +5554,7 @@
                         <w:sz w:val="18"/>
                         <w:szCs w:val="18"/>
                       </w:rPr>
-                      <m:t>ce,sat</m:t>
+                      <m:t>ds,on</m:t>
                     </m:r>
                   </m:sub>
                 </m:sSub>
@@ -5901,6 +5925,8 @@
                 </m:r>
               </m:oMath>
             </m:oMathPara>
+            <w:bookmarkStart w:id="7" w:name="_GoBack"/>
+            <w:bookmarkEnd w:id="7"/>
           </w:p>
           <w:p>
             <w:pPr>
@@ -7982,8 +8008,6 @@
         <w:pStyle w:val="BodyTextKeep"/>
         <w:ind w:right="0"/>
       </w:pPr>
-      <w:bookmarkStart w:id="7" w:name="_GoBack"/>
-      <w:bookmarkEnd w:id="7"/>
     </w:p>
     <w:p>
       <w:pPr>
@@ -11002,7 +11026,7 @@
 </file>
 
 <file path=customXml/itemProps1.xml><?xml version="1.0" encoding="utf-8"?>
-<ds:datastoreItem xmlns:ds="http://schemas.openxmlformats.org/officeDocument/2006/customXml" ds:itemID="{19D25FF5-FB79-46C8-8D22-DC1CB38528E6}">
+<ds:datastoreItem xmlns:ds="http://schemas.openxmlformats.org/officeDocument/2006/customXml" ds:itemID="{16DDED38-CA52-4A7C-BAF1-49D6FE04C130}">
   <ds:schemaRefs>
     <ds:schemaRef ds:uri="http://schemas.openxmlformats.org/officeDocument/2006/bibliography"/>
   </ds:schemaRefs>

</xml_diff>

<commit_message>
EL-EN loss finished. Capacitor selection continue.
</commit_message>
<xml_diff>
--- a/EL-EN 2017/EL-EN_makale.docx
+++ b/EL-EN 2017/EL-EN_makale.docx
@@ -2679,7 +2679,7 @@
           <v:shape id="_x0000_i1026" type="#_x0000_t75" style="width:226.4pt;height:88.65pt" o:ole="">
             <v:imagedata r:id="rId11" o:title=""/>
           </v:shape>
-          <o:OLEObject Type="Embed" ProgID="Visio.Drawing.15" ShapeID="_x0000_i1026" DrawAspect="Content" ObjectID="_1558785088" r:id="rId12"/>
+          <o:OLEObject Type="Embed" ProgID="Visio.Drawing.15" ShapeID="_x0000_i1026" DrawAspect="Content" ObjectID="_1558803021" r:id="rId12"/>
         </w:object>
       </w:r>
     </w:p>
@@ -4250,7 +4250,7 @@
           <v:shape id="_x0000_i1025" type="#_x0000_t75" style="width:213.9pt;height:230.55pt" o:ole="">
             <v:imagedata r:id="rId14" o:title=""/>
           </v:shape>
-          <o:OLEObject Type="Embed" ProgID="Visio.Drawing.15" ShapeID="_x0000_i1025" DrawAspect="Content" ObjectID="_1558785089" r:id="rId15"/>
+          <o:OLEObject Type="Embed" ProgID="Visio.Drawing.15" ShapeID="_x0000_i1025" DrawAspect="Content" ObjectID="_1558803022" r:id="rId15"/>
         </w:object>
       </w:r>
     </w:p>
@@ -4468,16 +4468,16 @@
     <w:tbl>
       <w:tblPr>
         <w:tblStyle w:val="TableGrid"/>
-        <w:tblW w:w="5098" w:type="dxa"/>
+        <w:tblW w:w="4682" w:type="dxa"/>
         <w:jc w:val="center"/>
         <w:tblLayout w:type="fixed"/>
         <w:tblLook w:val="04A0" w:firstRow="1" w:lastRow="0" w:firstColumn="1" w:lastColumn="0" w:noHBand="0" w:noVBand="1"/>
       </w:tblPr>
       <w:tblGrid>
-        <w:gridCol w:w="988"/>
-        <w:gridCol w:w="1417"/>
-        <w:gridCol w:w="1418"/>
-        <w:gridCol w:w="1275"/>
+        <w:gridCol w:w="992"/>
+        <w:gridCol w:w="1276"/>
+        <w:gridCol w:w="1276"/>
+        <w:gridCol w:w="1138"/>
       </w:tblGrid>
       <w:tr>
         <w:trPr>
@@ -4485,60 +4485,92 @@
         </w:trPr>
         <w:tc>
           <w:tcPr>
-            <w:tcW w:w="988" w:type="dxa"/>
+            <w:tcW w:w="992" w:type="dxa"/>
           </w:tcPr>
           <w:p>
             <w:pPr>
               <w:pStyle w:val="BodyTextKeep"/>
               <w:ind w:right="0"/>
               <w:jc w:val="center"/>
+              <w:rPr>
+                <w:sz w:val="16"/>
+                <w:szCs w:val="16"/>
+              </w:rPr>
             </w:pPr>
             <w:r>
+              <w:rPr>
+                <w:sz w:val="16"/>
+                <w:szCs w:val="16"/>
+              </w:rPr>
               <w:t>Transistör</w:t>
             </w:r>
           </w:p>
         </w:tc>
         <w:tc>
           <w:tcPr>
-            <w:tcW w:w="1417" w:type="dxa"/>
+            <w:tcW w:w="1276" w:type="dxa"/>
           </w:tcPr>
           <w:p>
             <w:pPr>
               <w:pStyle w:val="BodyTextKeep"/>
               <w:ind w:right="0"/>
               <w:jc w:val="center"/>
+              <w:rPr>
+                <w:sz w:val="16"/>
+                <w:szCs w:val="16"/>
+              </w:rPr>
             </w:pPr>
             <w:r>
+              <w:rPr>
+                <w:sz w:val="16"/>
+                <w:szCs w:val="16"/>
+              </w:rPr>
               <w:t>FP35R12KT4P</w:t>
             </w:r>
           </w:p>
         </w:tc>
         <w:tc>
           <w:tcPr>
-            <w:tcW w:w="1418" w:type="dxa"/>
+            <w:tcW w:w="1276" w:type="dxa"/>
           </w:tcPr>
           <w:p>
             <w:pPr>
               <w:pStyle w:val="BodyTextKeep"/>
               <w:ind w:right="0"/>
               <w:jc w:val="center"/>
+              <w:rPr>
+                <w:sz w:val="16"/>
+                <w:szCs w:val="16"/>
+              </w:rPr>
             </w:pPr>
             <w:r>
+              <w:rPr>
+                <w:sz w:val="16"/>
+                <w:szCs w:val="16"/>
+              </w:rPr>
               <w:t>TPH3205WSB</w:t>
             </w:r>
           </w:p>
         </w:tc>
         <w:tc>
           <w:tcPr>
-            <w:tcW w:w="1275" w:type="dxa"/>
+            <w:tcW w:w="1138" w:type="dxa"/>
           </w:tcPr>
           <w:p>
             <w:pPr>
               <w:pStyle w:val="BodyTextKeep"/>
               <w:ind w:right="0"/>
               <w:jc w:val="center"/>
+              <w:rPr>
+                <w:sz w:val="16"/>
+                <w:szCs w:val="16"/>
+              </w:rPr>
             </w:pPr>
             <w:r>
+              <w:rPr>
+                <w:sz w:val="16"/>
+                <w:szCs w:val="16"/>
+              </w:rPr>
               <w:t>GS66508B</w:t>
             </w:r>
           </w:p>
@@ -4550,63 +4582,99 @@
         </w:trPr>
         <w:tc>
           <w:tcPr>
-            <w:tcW w:w="988" w:type="dxa"/>
+            <w:tcW w:w="992" w:type="dxa"/>
           </w:tcPr>
           <w:p>
             <w:pPr>
               <w:pStyle w:val="BodyTextKeep"/>
               <w:ind w:right="0"/>
               <w:jc w:val="center"/>
+              <w:rPr>
+                <w:sz w:val="16"/>
+                <w:szCs w:val="16"/>
+              </w:rPr>
             </w:pPr>
             <w:r>
+              <w:rPr>
+                <w:sz w:val="16"/>
+                <w:szCs w:val="16"/>
+              </w:rPr>
               <w:t>Tipi</w:t>
             </w:r>
           </w:p>
         </w:tc>
         <w:tc>
           <w:tcPr>
-            <w:tcW w:w="1417" w:type="dxa"/>
+            <w:tcW w:w="1276" w:type="dxa"/>
           </w:tcPr>
           <w:p>
             <w:pPr>
               <w:pStyle w:val="BodyTextKeep"/>
               <w:ind w:right="0"/>
               <w:jc w:val="center"/>
+              <w:rPr>
+                <w:sz w:val="16"/>
+                <w:szCs w:val="16"/>
+              </w:rPr>
             </w:pPr>
             <w:r>
+              <w:rPr>
+                <w:sz w:val="16"/>
+                <w:szCs w:val="16"/>
+              </w:rPr>
               <w:t>IGBT</w:t>
             </w:r>
           </w:p>
         </w:tc>
         <w:tc>
           <w:tcPr>
-            <w:tcW w:w="1418" w:type="dxa"/>
+            <w:tcW w:w="1276" w:type="dxa"/>
           </w:tcPr>
           <w:p>
             <w:pPr>
               <w:pStyle w:val="BodyTextKeep"/>
               <w:ind w:right="0"/>
               <w:jc w:val="center"/>
+              <w:rPr>
+                <w:sz w:val="16"/>
+                <w:szCs w:val="16"/>
+              </w:rPr>
             </w:pPr>
             <w:r>
+              <w:rPr>
+                <w:sz w:val="16"/>
+                <w:szCs w:val="16"/>
+              </w:rPr>
               <w:t>Cascode</w:t>
             </w:r>
             <w:r>
+              <w:rPr>
+                <w:sz w:val="16"/>
+                <w:szCs w:val="16"/>
+              </w:rPr>
               <w:t xml:space="preserve"> GaN</w:t>
             </w:r>
           </w:p>
         </w:tc>
         <w:tc>
           <w:tcPr>
-            <w:tcW w:w="1275" w:type="dxa"/>
+            <w:tcW w:w="1138" w:type="dxa"/>
           </w:tcPr>
           <w:p>
             <w:pPr>
               <w:pStyle w:val="BodyTextKeep"/>
               <w:ind w:right="0"/>
               <w:jc w:val="center"/>
+              <w:rPr>
+                <w:sz w:val="16"/>
+                <w:szCs w:val="16"/>
+              </w:rPr>
             </w:pPr>
             <w:r>
+              <w:rPr>
+                <w:sz w:val="16"/>
+                <w:szCs w:val="16"/>
+              </w:rPr>
               <w:t>E-mode GaN</w:t>
             </w:r>
           </w:p>
@@ -4618,60 +4686,92 @@
         </w:trPr>
         <w:tc>
           <w:tcPr>
-            <w:tcW w:w="988" w:type="dxa"/>
+            <w:tcW w:w="992" w:type="dxa"/>
           </w:tcPr>
           <w:p>
             <w:pPr>
               <w:pStyle w:val="BodyTextKeep"/>
               <w:ind w:right="0"/>
               <w:jc w:val="center"/>
+              <w:rPr>
+                <w:sz w:val="16"/>
+                <w:szCs w:val="16"/>
+              </w:rPr>
             </w:pPr>
             <w:r>
+              <w:rPr>
+                <w:sz w:val="16"/>
+                <w:szCs w:val="16"/>
+              </w:rPr>
               <w:t>Üretici</w:t>
             </w:r>
           </w:p>
         </w:tc>
         <w:tc>
           <w:tcPr>
-            <w:tcW w:w="1417" w:type="dxa"/>
+            <w:tcW w:w="1276" w:type="dxa"/>
           </w:tcPr>
           <w:p>
             <w:pPr>
               <w:pStyle w:val="BodyTextKeep"/>
               <w:ind w:right="0"/>
               <w:jc w:val="center"/>
+              <w:rPr>
+                <w:sz w:val="16"/>
+                <w:szCs w:val="16"/>
+              </w:rPr>
             </w:pPr>
             <w:r>
+              <w:rPr>
+                <w:sz w:val="16"/>
+                <w:szCs w:val="16"/>
+              </w:rPr>
               <w:t>Infineon</w:t>
             </w:r>
           </w:p>
         </w:tc>
         <w:tc>
           <w:tcPr>
-            <w:tcW w:w="1418" w:type="dxa"/>
+            <w:tcW w:w="1276" w:type="dxa"/>
           </w:tcPr>
           <w:p>
             <w:pPr>
               <w:pStyle w:val="BodyTextKeep"/>
               <w:ind w:right="0"/>
               <w:jc w:val="center"/>
+              <w:rPr>
+                <w:sz w:val="16"/>
+                <w:szCs w:val="16"/>
+              </w:rPr>
             </w:pPr>
             <w:r>
+              <w:rPr>
+                <w:sz w:val="16"/>
+                <w:szCs w:val="16"/>
+              </w:rPr>
               <w:t>Transphorm</w:t>
             </w:r>
           </w:p>
         </w:tc>
         <w:tc>
           <w:tcPr>
-            <w:tcW w:w="1275" w:type="dxa"/>
+            <w:tcW w:w="1138" w:type="dxa"/>
           </w:tcPr>
           <w:p>
             <w:pPr>
               <w:pStyle w:val="BodyTextKeep"/>
               <w:ind w:right="0"/>
               <w:jc w:val="center"/>
+              <w:rPr>
+                <w:sz w:val="16"/>
+                <w:szCs w:val="16"/>
+              </w:rPr>
             </w:pPr>
             <w:r>
+              <w:rPr>
+                <w:sz w:val="16"/>
+                <w:szCs w:val="16"/>
+              </w:rPr>
               <w:t>GaN systems</w:t>
             </w:r>
           </w:p>
@@ -4683,60 +4783,92 @@
         </w:trPr>
         <w:tc>
           <w:tcPr>
-            <w:tcW w:w="988" w:type="dxa"/>
+            <w:tcW w:w="992" w:type="dxa"/>
           </w:tcPr>
           <w:p>
             <w:pPr>
               <w:pStyle w:val="BodyTextKeep"/>
               <w:ind w:right="0"/>
               <w:jc w:val="center"/>
+              <w:rPr>
+                <w:sz w:val="16"/>
+                <w:szCs w:val="16"/>
+              </w:rPr>
             </w:pPr>
             <w:r>
+              <w:rPr>
+                <w:sz w:val="16"/>
+                <w:szCs w:val="16"/>
+              </w:rPr>
               <w:t>Gerilim</w:t>
             </w:r>
           </w:p>
         </w:tc>
         <w:tc>
           <w:tcPr>
-            <w:tcW w:w="1417" w:type="dxa"/>
+            <w:tcW w:w="1276" w:type="dxa"/>
           </w:tcPr>
           <w:p>
             <w:pPr>
               <w:pStyle w:val="BodyTextKeep"/>
               <w:ind w:right="0"/>
               <w:jc w:val="center"/>
+              <w:rPr>
+                <w:sz w:val="16"/>
+                <w:szCs w:val="16"/>
+              </w:rPr>
             </w:pPr>
             <w:r>
+              <w:rPr>
+                <w:sz w:val="16"/>
+                <w:szCs w:val="16"/>
+              </w:rPr>
               <w:t>1200 V</w:t>
             </w:r>
           </w:p>
         </w:tc>
         <w:tc>
           <w:tcPr>
-            <w:tcW w:w="1418" w:type="dxa"/>
+            <w:tcW w:w="1276" w:type="dxa"/>
           </w:tcPr>
           <w:p>
             <w:pPr>
               <w:pStyle w:val="BodyTextKeep"/>
               <w:ind w:right="0"/>
               <w:jc w:val="center"/>
+              <w:rPr>
+                <w:sz w:val="16"/>
+                <w:szCs w:val="16"/>
+              </w:rPr>
             </w:pPr>
             <w:r>
+              <w:rPr>
+                <w:sz w:val="16"/>
+                <w:szCs w:val="16"/>
+              </w:rPr>
               <w:t>650 V</w:t>
             </w:r>
           </w:p>
         </w:tc>
         <w:tc>
           <w:tcPr>
-            <w:tcW w:w="1275" w:type="dxa"/>
+            <w:tcW w:w="1138" w:type="dxa"/>
           </w:tcPr>
           <w:p>
             <w:pPr>
               <w:pStyle w:val="BodyTextKeep"/>
               <w:ind w:right="0"/>
               <w:jc w:val="center"/>
+              <w:rPr>
+                <w:sz w:val="16"/>
+                <w:szCs w:val="16"/>
+              </w:rPr>
             </w:pPr>
             <w:r>
+              <w:rPr>
+                <w:sz w:val="16"/>
+                <w:szCs w:val="16"/>
+              </w:rPr>
               <w:t>650 V</w:t>
             </w:r>
           </w:p>
@@ -4748,60 +4880,92 @@
         </w:trPr>
         <w:tc>
           <w:tcPr>
-            <w:tcW w:w="988" w:type="dxa"/>
+            <w:tcW w:w="992" w:type="dxa"/>
           </w:tcPr>
           <w:p>
             <w:pPr>
               <w:pStyle w:val="BodyTextKeep"/>
               <w:ind w:right="0"/>
               <w:jc w:val="center"/>
+              <w:rPr>
+                <w:sz w:val="16"/>
+                <w:szCs w:val="16"/>
+              </w:rPr>
             </w:pPr>
             <w:r>
+              <w:rPr>
+                <w:sz w:val="16"/>
+                <w:szCs w:val="16"/>
+              </w:rPr>
               <w:t>Akım</w:t>
             </w:r>
           </w:p>
         </w:tc>
         <w:tc>
           <w:tcPr>
-            <w:tcW w:w="1417" w:type="dxa"/>
+            <w:tcW w:w="1276" w:type="dxa"/>
           </w:tcPr>
           <w:p>
             <w:pPr>
               <w:pStyle w:val="BodyTextKeep"/>
               <w:ind w:right="0"/>
               <w:jc w:val="center"/>
+              <w:rPr>
+                <w:sz w:val="16"/>
+                <w:szCs w:val="16"/>
+              </w:rPr>
             </w:pPr>
             <w:r>
+              <w:rPr>
+                <w:sz w:val="16"/>
+                <w:szCs w:val="16"/>
+              </w:rPr>
               <w:t>35 A</w:t>
             </w:r>
           </w:p>
         </w:tc>
         <w:tc>
           <w:tcPr>
-            <w:tcW w:w="1418" w:type="dxa"/>
+            <w:tcW w:w="1276" w:type="dxa"/>
           </w:tcPr>
           <w:p>
             <w:pPr>
               <w:pStyle w:val="BodyTextKeep"/>
               <w:ind w:right="0"/>
               <w:jc w:val="center"/>
+              <w:rPr>
+                <w:sz w:val="16"/>
+                <w:szCs w:val="16"/>
+              </w:rPr>
             </w:pPr>
             <w:r>
+              <w:rPr>
+                <w:sz w:val="16"/>
+                <w:szCs w:val="16"/>
+              </w:rPr>
               <w:t>35 A</w:t>
             </w:r>
           </w:p>
         </w:tc>
         <w:tc>
           <w:tcPr>
-            <w:tcW w:w="1275" w:type="dxa"/>
+            <w:tcW w:w="1138" w:type="dxa"/>
           </w:tcPr>
           <w:p>
             <w:pPr>
               <w:pStyle w:val="BodyTextKeep"/>
               <w:ind w:right="0"/>
               <w:jc w:val="center"/>
+              <w:rPr>
+                <w:sz w:val="16"/>
+                <w:szCs w:val="16"/>
+              </w:rPr>
             </w:pPr>
             <w:r>
+              <w:rPr>
+                <w:sz w:val="16"/>
+                <w:szCs w:val="16"/>
+              </w:rPr>
               <w:t>30 A</w:t>
             </w:r>
           </w:p>
@@ -4813,19 +4977,29 @@
         </w:trPr>
         <w:tc>
           <w:tcPr>
-            <w:tcW w:w="988" w:type="dxa"/>
+            <w:tcW w:w="992" w:type="dxa"/>
           </w:tcPr>
           <w:p>
             <w:pPr>
               <w:pStyle w:val="BodyTextKeep"/>
               <w:ind w:right="0"/>
               <w:jc w:val="center"/>
+              <w:rPr>
+                <w:sz w:val="16"/>
+                <w:szCs w:val="16"/>
+              </w:rPr>
             </w:pPr>
             <w:r>
+              <w:rPr>
+                <w:sz w:val="16"/>
+                <w:szCs w:val="16"/>
+              </w:rPr>
               <w:t>V</w:t>
             </w:r>
             <w:r>
               <w:rPr>
+                <w:sz w:val="16"/>
+                <w:szCs w:val="16"/>
                 <w:vertAlign w:val="subscript"/>
               </w:rPr>
               <w:t>ce,sat</w:t>
@@ -4834,45 +5008,69 @@
         </w:tc>
         <w:tc>
           <w:tcPr>
-            <w:tcW w:w="1417" w:type="dxa"/>
+            <w:tcW w:w="1276" w:type="dxa"/>
           </w:tcPr>
           <w:p>
             <w:pPr>
               <w:pStyle w:val="BodyTextKeep"/>
               <w:ind w:right="0"/>
               <w:jc w:val="center"/>
+              <w:rPr>
+                <w:sz w:val="16"/>
+                <w:szCs w:val="16"/>
+              </w:rPr>
             </w:pPr>
             <w:r>
+              <w:rPr>
+                <w:sz w:val="16"/>
+                <w:szCs w:val="16"/>
+              </w:rPr>
               <w:t>2,15 V</w:t>
             </w:r>
           </w:p>
         </w:tc>
         <w:tc>
           <w:tcPr>
-            <w:tcW w:w="1418" w:type="dxa"/>
+            <w:tcW w:w="1276" w:type="dxa"/>
           </w:tcPr>
           <w:p>
             <w:pPr>
               <w:pStyle w:val="BodyTextKeep"/>
               <w:ind w:right="0"/>
               <w:jc w:val="center"/>
+              <w:rPr>
+                <w:sz w:val="16"/>
+                <w:szCs w:val="16"/>
+              </w:rPr>
             </w:pPr>
             <w:r>
+              <w:rPr>
+                <w:sz w:val="16"/>
+                <w:szCs w:val="16"/>
+              </w:rPr>
               <w:t>-</w:t>
             </w:r>
           </w:p>
         </w:tc>
         <w:tc>
           <w:tcPr>
-            <w:tcW w:w="1275" w:type="dxa"/>
+            <w:tcW w:w="1138" w:type="dxa"/>
           </w:tcPr>
           <w:p>
             <w:pPr>
               <w:pStyle w:val="BodyTextKeep"/>
               <w:ind w:right="0"/>
               <w:jc w:val="center"/>
+              <w:rPr>
+                <w:sz w:val="16"/>
+                <w:szCs w:val="16"/>
+              </w:rPr>
             </w:pPr>
             <w:r>
+              <w:rPr>
+                <w:sz w:val="16"/>
+                <w:szCs w:val="16"/>
+              </w:rPr>
               <w:t>-</w:t>
             </w:r>
           </w:p>
@@ -4884,19 +5082,29 @@
         </w:trPr>
         <w:tc>
           <w:tcPr>
-            <w:tcW w:w="988" w:type="dxa"/>
+            <w:tcW w:w="992" w:type="dxa"/>
           </w:tcPr>
           <w:p>
             <w:pPr>
               <w:pStyle w:val="BodyTextKeep"/>
               <w:ind w:right="0"/>
               <w:jc w:val="center"/>
+              <w:rPr>
+                <w:sz w:val="16"/>
+                <w:szCs w:val="16"/>
+              </w:rPr>
             </w:pPr>
             <w:r>
+              <w:rPr>
+                <w:sz w:val="16"/>
+                <w:szCs w:val="16"/>
+              </w:rPr>
               <w:t>R</w:t>
             </w:r>
             <w:r>
               <w:rPr>
+                <w:sz w:val="16"/>
+                <w:szCs w:val="16"/>
                 <w:vertAlign w:val="subscript"/>
               </w:rPr>
               <w:t>ds,on</w:t>
@@ -4905,45 +5113,69 @@
         </w:tc>
         <w:tc>
           <w:tcPr>
-            <w:tcW w:w="1417" w:type="dxa"/>
+            <w:tcW w:w="1276" w:type="dxa"/>
           </w:tcPr>
           <w:p>
             <w:pPr>
               <w:pStyle w:val="BodyTextKeep"/>
               <w:ind w:right="0"/>
               <w:jc w:val="center"/>
+              <w:rPr>
+                <w:sz w:val="16"/>
+                <w:szCs w:val="16"/>
+              </w:rPr>
             </w:pPr>
             <w:r>
+              <w:rPr>
+                <w:sz w:val="16"/>
+                <w:szCs w:val="16"/>
+              </w:rPr>
               <w:t>-</w:t>
             </w:r>
           </w:p>
         </w:tc>
         <w:tc>
           <w:tcPr>
-            <w:tcW w:w="1418" w:type="dxa"/>
+            <w:tcW w:w="1276" w:type="dxa"/>
           </w:tcPr>
           <w:p>
             <w:pPr>
               <w:pStyle w:val="BodyTextKeep"/>
               <w:ind w:right="0"/>
               <w:jc w:val="center"/>
+              <w:rPr>
+                <w:sz w:val="16"/>
+                <w:szCs w:val="16"/>
+              </w:rPr>
             </w:pPr>
             <w:r>
+              <w:rPr>
+                <w:sz w:val="16"/>
+                <w:szCs w:val="16"/>
+              </w:rPr>
               <w:t>60 mΩ</w:t>
             </w:r>
           </w:p>
         </w:tc>
         <w:tc>
           <w:tcPr>
-            <w:tcW w:w="1275" w:type="dxa"/>
+            <w:tcW w:w="1138" w:type="dxa"/>
           </w:tcPr>
           <w:p>
             <w:pPr>
               <w:pStyle w:val="BodyTextKeep"/>
               <w:ind w:right="0"/>
               <w:jc w:val="center"/>
+              <w:rPr>
+                <w:sz w:val="16"/>
+                <w:szCs w:val="16"/>
+              </w:rPr>
             </w:pPr>
             <w:r>
+              <w:rPr>
+                <w:sz w:val="16"/>
+                <w:szCs w:val="16"/>
+              </w:rPr>
               <w:t>50 mΩ</w:t>
             </w:r>
           </w:p>
@@ -5925,8 +6157,6 @@
                 </m:r>
               </m:oMath>
             </m:oMathPara>
-            <w:bookmarkStart w:id="7" w:name="_GoBack"/>
-            <w:bookmarkEnd w:id="7"/>
           </w:p>
           <w:p>
             <w:pPr>
@@ -6555,11 +6785,11 @@
         <w:t>core</w:t>
       </w:r>
       <w:r>
-        <w:t xml:space="preserve">) da </w:t>
+        <w:t xml:space="preserve">) da kondansatör ömrünü etkilediğinden dolayı incelenmelidir. Tüm </w:t>
       </w:r>
       <w:r>
         <w:lastRenderedPageBreak/>
-        <w:t xml:space="preserve">kondansatör ömrünü etkilediğinden dolayı incelenmelidir. Tüm bu parametrelerin analitik olarak elde edilmiş ve Eşitlik 12-15’te gösterilmiştir </w:t>
+        <w:t xml:space="preserve">bu parametrelerin analitik olarak elde edilmiş ve Eşitlik 12-15’te gösterilmiştir </w:t>
       </w:r>
       <w:r>
         <w:fldChar w:fldCharType="begin" w:fldLock="1"/>
@@ -7897,21 +8127,93 @@
         <w:pStyle w:val="BodyTextKeep"/>
         <w:ind w:right="0"/>
       </w:pPr>
+      <w:r>
+        <w:t xml:space="preserve">Konvansiyonel IGBT’li motor sürücü ile GaN’lı TMMS sistemi sistemi kayıp analizi karşılaştırmalı sonuçları </w:t>
+      </w:r>
+      <w:r>
+        <w:fldChar w:fldCharType="begin"/>
+      </w:r>
+      <w:r>
+        <w:instrText xml:space="preserve"> REF _Ref485060119 \h </w:instrText>
+      </w:r>
+      <w:r>
+        <w:fldChar w:fldCharType="separate"/>
+      </w:r>
+      <w:r>
+        <w:t xml:space="preserve">Şekil </w:t>
+      </w:r>
+      <w:r>
+        <w:rPr>
+          <w:noProof/>
+        </w:rPr>
+        <w:t>6</w:t>
+      </w:r>
+      <w:r>
+        <w:fldChar w:fldCharType="end"/>
+      </w:r>
+      <w:r>
+        <w:t>‘da gösterilmiştir.</w:t>
+      </w:r>
     </w:p>
     <w:p>
       <w:pPr>
         <w:pStyle w:val="BodyTextKeep"/>
         <w:ind w:right="0"/>
       </w:pPr>
-      <w:r>
-        <w:t>Kayıp analizi sonuçları</w:t>
-      </w:r>
     </w:p>
     <w:p>
       <w:pPr>
         <w:pStyle w:val="BodyTextKeep"/>
         <w:ind w:right="0"/>
       </w:pPr>
+      <w:r>
+        <w:object w:dxaOrig="7770" w:dyaOrig="4395">
+          <v:shape id="_x0000_i1027" type="#_x0000_t75" style="width:226.4pt;height:128.2pt" o:ole="">
+            <v:imagedata r:id="rId16" o:title=""/>
+          </v:shape>
+          <o:OLEObject Type="Embed" ProgID="Visio.Drawing.15" ShapeID="_x0000_i1027" DrawAspect="Content" ObjectID="_1558803023" r:id="rId17"/>
+        </w:object>
+      </w:r>
+    </w:p>
+    <w:p>
+      <w:pPr>
+        <w:pStyle w:val="Caption"/>
+      </w:pPr>
+      <w:bookmarkStart w:id="7" w:name="_Ref485060119"/>
+      <w:r>
+        <w:t xml:space="preserve">Şekil </w:t>
+      </w:r>
+      <w:r>
+        <w:fldChar w:fldCharType="begin"/>
+      </w:r>
+      <w:r>
+        <w:instrText xml:space="preserve"> SEQ Şekil \* ARABIC </w:instrText>
+      </w:r>
+      <w:r>
+        <w:fldChar w:fldCharType="separate"/>
+      </w:r>
+      <w:r>
+        <w:rPr>
+          <w:noProof/>
+        </w:rPr>
+        <w:t>6</w:t>
+      </w:r>
+      <w:r>
+        <w:fldChar w:fldCharType="end"/>
+      </w:r>
+      <w:r>
+        <w:t>: Konvansiyonel motor sürücü sistemi ile TMMS sistemi kayıp analizi sonuçları</w:t>
+      </w:r>
+      <w:bookmarkEnd w:id="7"/>
+    </w:p>
+    <w:p>
+      <w:r>
+        <w:t>Kayıplar yorumla</w:t>
+      </w:r>
+    </w:p>
+    <w:p>
+      <w:bookmarkStart w:id="8" w:name="_GoBack"/>
+      <w:bookmarkEnd w:id="8"/>
     </w:p>
     <w:p>
       <w:pPr>
@@ -8525,7 +8827,16 @@
           <w:szCs w:val="24"/>
         </w:rPr>
         <w:tab/>
-        <w:t xml:space="preserve">J. Wang, Y. Li, and Y. Han, “Integrated Modular Motor Drive Design With GaN Power FETs,” </w:t>
+        <w:t xml:space="preserve">J. Wang, Y. Li, and Y. Han, “Integrated Modular </w:t>
+      </w:r>
+      <w:r>
+        <w:rPr>
+          <w:noProof/>
+          <w:sz w:val="18"/>
+          <w:szCs w:val="24"/>
+        </w:rPr>
+        <w:lastRenderedPageBreak/>
+        <w:t xml:space="preserve">Motor Drive Design With GaN Power FETs,” </w:t>
       </w:r>
       <w:r>
         <w:rPr>
@@ -8817,7 +9128,7 @@
       </w:pPr>
     </w:p>
     <w:sectPr>
-      <w:footerReference w:type="even" r:id="rId16"/>
+      <w:footerReference w:type="even" r:id="rId18"/>
       <w:footnotePr>
         <w:numRestart w:val="eachPage"/>
       </w:footnotePr>
@@ -11026,7 +11337,7 @@
 </file>
 
 <file path=customXml/itemProps1.xml><?xml version="1.0" encoding="utf-8"?>
-<ds:datastoreItem xmlns:ds="http://schemas.openxmlformats.org/officeDocument/2006/customXml" ds:itemID="{16DDED38-CA52-4A7C-BAF1-49D6FE04C130}">
+<ds:datastoreItem xmlns:ds="http://schemas.openxmlformats.org/officeDocument/2006/customXml" ds:itemID="{E98DD8BE-CD03-4E0F-9E89-D1E817668C24}">
   <ds:schemaRefs>
     <ds:schemaRef ds:uri="http://schemas.openxmlformats.org/officeDocument/2006/bibliography"/>
   </ds:schemaRefs>

</xml_diff>

<commit_message>
EL-EN simulations with 4-modules (2-series, 2-parallel)
</commit_message>
<xml_diff>
--- a/EL-EN 2017/EL-EN_makale.docx
+++ b/EL-EN 2017/EL-EN_makale.docx
@@ -238,19 +238,19 @@
         <w:rPr>
           <w:i/>
         </w:rPr>
-        <w:t xml:space="preserve">Tümleşik motor sürücü sistemine uygun optimum DA bara kondansatör seçimi gerçekleştirilmiştir. Tasarlanan sistemin başarımı, </w:t>
+        <w:t>Tümleşik motor sürücü sistemine uygun optimum DA bara kondansatör seçimi gerçekleştirilmiştir</w:t>
       </w:r>
       <w:r>
         <w:rPr>
           <w:i/>
         </w:rPr>
-        <w:t>motor sürücü</w:t>
+        <w:t xml:space="preserve">. Tasarlanan sistemin başarımı, </w:t>
       </w:r>
       <w:r>
         <w:rPr>
           <w:i/>
         </w:rPr>
-        <w:t xml:space="preserve"> için MATLAB/Simulink ortamında ve motor içim Ansys/Maxwell ortamında yapılan benzetim çalışmaları ile elde edilmiştir. Sistem, güç yoğun</w:t>
+        <w:t>MATLAB/Simulink ortamında yapılan benzetim çalışmaları ile elde edilmiştir. Sistem, güç yoğun</w:t>
       </w:r>
       <w:r>
         <w:rPr>
@@ -376,7 +376,7 @@
           <w:iCs/>
           <w:lang w:val="en-US"/>
         </w:rPr>
-        <w:t>ystem is obtained via the simulations on MATLAB/Simulink</w:t>
+        <w:t xml:space="preserve">ystem is obtained via the simulations </w:t>
       </w:r>
       <w:r>
         <w:rPr>
@@ -384,7 +384,7 @@
           <w:iCs/>
           <w:lang w:val="en-US"/>
         </w:rPr>
-        <w:t xml:space="preserve"> for </w:t>
+        <w:t xml:space="preserve">carried </w:t>
       </w:r>
       <w:r>
         <w:rPr>
@@ -392,7 +392,7 @@
           <w:iCs/>
           <w:lang w:val="en-US"/>
         </w:rPr>
-        <w:t>motor drive, and Ansys/Maxwell for the motor.</w:t>
+        <w:t>on MATLAB/Simulink.</w:t>
       </w:r>
       <w:r>
         <w:rPr>
@@ -453,10 +453,10 @@
         <w:ind w:right="0"/>
       </w:pPr>
       <w:r>
-        <w:t xml:space="preserve">Geleneksel motor sürücü sistemlerinde, motor sürücü üniteleri bir pano içerisinde yer alır ve motora uzun kablolar ile </w:t>
-      </w:r>
-      <w:r>
-        <w:t>bağlanırlar. Motorun ve sürücünün ayrı olarak bulunması, sistemin toplam hacminin ve ağırlığının artmasına, böylece toplam güç yoğunluğunun azalmasına neden olmaktadır. Özellikle elektrikli çekiş sistemlerinden ve havacılık ve uzay uygulamalarında güç yoğunluğunun azaltılması önemlidir</w:t>
+        <w:t xml:space="preserve">Geleneksel motor sürücü sistemlerinde, motor sürücü üniteleri bir pano içerisinde yer alır ve motora uzun kablolar ile bağlanırlar. Motorun ve sürücünün ayrı olarak bulunması, sistemin toplam hacminin ve ağırlığının artmasına, böylece </w:t>
+      </w:r>
+      <w:r>
+        <w:t>toplam güç yoğunluğunun azalmasına neden olmaktadır. Özellikle elektrikli çekiş sistemlerinden ve havacılık ve uzay uygulamalarında güç yoğunluğunun azaltılması önemlidir</w:t>
       </w:r>
       <w:r>
         <w:t xml:space="preserve"> </w:t>
@@ -790,11 +790,11 @@
         <w:t xml:space="preserve"> Ayrıca, </w:t>
       </w:r>
       <w:r>
-        <w:t xml:space="preserve">motorun </w:t>
+        <w:t xml:space="preserve">motorun ve sürücünün aynı anda soğutulması zordur ve detaylı ısıl analiz gerektirmektedir. Buna ek olarak, tüm elektronik devre </w:t>
       </w:r>
       <w:r>
         <w:lastRenderedPageBreak/>
-        <w:t>ve sürücünün aynı anda soğutulması zordur ve detaylı ısıl analiz gerektirmektedir. Buna ek olarak, tüm elektronik devre elemanları doğrudan fiziksel titreşime maruz kalmaktadır</w:t>
+        <w:t>elemanları doğrudan fiziksel titreşime maruz kalmaktadır</w:t>
       </w:r>
       <w:r>
         <w:t xml:space="preserve"> </w:t>
@@ -842,7 +842,13 @@
         <w:fldChar w:fldCharType="end"/>
       </w:r>
       <w:r>
-        <w:t>. Bu yarıiletkenler ile ayrıca yüksek verimlere çıkılarak soğutucu boyutunu küçültmek de mümkündür. Yüksek frekansta GaN kullanıldığında, hem kapı sürücü devresinde hem de güç katında yer alan parazitik bileşenler kritik hale gelmekte ve devre yerleşim tasarımı önem kazanmaktadır</w:t>
+        <w:t xml:space="preserve">. Bu yarıiletkenler ile ayrıca yüksek verimlere çıkılarak soğutucu boyutunu küçültmek de mümkündür. Yüksek frekansta GaN kullanıldığında, hem kapı sürücü devresinde hem de güç katında yer alan </w:t>
+      </w:r>
+      <w:r>
+        <w:t>parazittik</w:t>
+      </w:r>
+      <w:r>
+        <w:t xml:space="preserve"> bileşenler kritik hale gelmekte ve devre yerleşim tasarımı önem kazanmaktadır</w:t>
       </w:r>
       <w:r>
         <w:t xml:space="preserve"> </w:t>
@@ -1293,14 +1299,7 @@
           <w:sz w:val="18"/>
           <w:szCs w:val="18"/>
         </w:rPr>
-        <w:t xml:space="preserve">Motor sürücü çeviricileri için, sistemin çalışma değerlerine bağlı olarak çeşitli topolojiler ortaya atılmıştır. TMMS’lerde çok sayıdaki motor sürücü parçalarının DA bara üzerinde seri ve/veya paralel olarak bağlanabilmesi ile bu topolojiler büyük </w:t>
-      </w:r>
-      <w:r>
-        <w:rPr>
-          <w:sz w:val="18"/>
-          <w:szCs w:val="18"/>
-        </w:rPr>
-        <w:t>ora</w:t>
+        <w:t>Motor sürücü çeviricileri için, sistemin çalışma değerlerine bağlı olarak çeşitli topolojiler ortaya atılmıştır. TMMS’lerde çok sayıdaki motor sürücü parçalarının DA bara üzerinde seri ve/veya paralel olarak bağlanabilmesi ile bu topolojiler büyük ora</w:t>
       </w:r>
       <w:r>
         <w:rPr>
@@ -1370,7 +1369,14 @@
           <w:sz w:val="18"/>
           <w:szCs w:val="18"/>
         </w:rPr>
-        <w:t>‘de geleneksel motor sürücü yapısı ve ayrık sargılı motor yapısı farklı tipte çevirici bağlantıları için gösterilmiştir</w:t>
+        <w:t xml:space="preserve">‘de geleneksel motor sürücü yapısı ve ayrık sargılı motor yapısı farklı tipte çevirici </w:t>
+      </w:r>
+      <w:r>
+        <w:rPr>
+          <w:sz w:val="18"/>
+          <w:szCs w:val="18"/>
+        </w:rPr>
+        <w:t>bağlantıları için gösterilmiştir</w:t>
       </w:r>
       <w:r>
         <w:rPr>
@@ -1590,7 +1596,21 @@
           <w:sz w:val="18"/>
           <w:szCs w:val="18"/>
         </w:rPr>
-        <w:t xml:space="preserve"> Düşük iletim direncinden dolayı iletim kayıplarının düşürülebilmesi, yüksek anahtarlama hızlarından dolayı yüksek anahtarlama frekanslarında çalıştırılabilmesi ve böylece sürücü sistemi pasif elemanlarının boyutlarının küçültülebilmesi ve ısıl başarımlarının iyi olmasından dolayı TMMS uygulamalarına yönelik prototip çalışmalarında GaN transistörleri sıklıkla tercih edilmiştir</w:t>
+        <w:t xml:space="preserve"> Düşük iletim direncinden dolayı iletim kayıplarının düşürülebilmesi, yüksek anahtarlama hızlarından dolayı yüksek anahtarlama frekanslarında çalıştırılabilmesi ve böylece sürücü sistemi pasif elemanlarının boyutlarının küçültülebilmesi ve ısıl başarımlarının iyi olmasından dolayı TMMS uygulamalarına yönelik </w:t>
+      </w:r>
+      <w:r>
+        <w:rPr>
+          <w:sz w:val="18"/>
+          <w:szCs w:val="18"/>
+        </w:rPr>
+        <w:t>ilk örnek</w:t>
+      </w:r>
+      <w:r>
+        <w:rPr>
+          <w:sz w:val="18"/>
+          <w:szCs w:val="18"/>
+        </w:rPr>
+        <w:t xml:space="preserve"> çalışmalarında GaN transistörleri sıklıkla tercih edilmiştir</w:t>
       </w:r>
       <w:r>
         <w:rPr>
@@ -2005,7 +2025,6 @@
         <w:pStyle w:val="Heading1"/>
       </w:pPr>
       <w:r>
-        <w:lastRenderedPageBreak/>
         <w:t>TMMS Tasarımı</w:t>
       </w:r>
     </w:p>
@@ -2018,7 +2037,11 @@
         <w:t xml:space="preserve">Bu bildiride gerçekleştiren tasarımda motor sürücü giriş devresi standart diyot köprü doğrultucu olarak düşünülmüştür ve </w:t>
       </w:r>
       <w:r>
-        <w:t xml:space="preserve">giriş tarafının motor sürücüye </w:t>
+        <w:t xml:space="preserve">giriş </w:t>
+      </w:r>
+      <w:r>
+        <w:lastRenderedPageBreak/>
+        <w:t xml:space="preserve">tarafının motor sürücüye </w:t>
       </w:r>
       <w:r>
         <w:t>etkileri kapsamın dı</w:t>
@@ -2676,10 +2699,10 @@
             <v:path o:extrusionok="f" gradientshapeok="t" o:connecttype="rect"/>
             <o:lock v:ext="edit" aspectratio="t"/>
           </v:shapetype>
-          <v:shape id="_x0000_i1026" type="#_x0000_t75" style="width:226.4pt;height:88.65pt" o:ole="">
+          <v:shape id="_x0000_i1025" type="#_x0000_t75" style="width:226.6pt;height:88.8pt" o:ole="">
             <v:imagedata r:id="rId11" o:title=""/>
           </v:shape>
-          <o:OLEObject Type="Embed" ProgID="Visio.Drawing.15" ShapeID="_x0000_i1026" DrawAspect="Content" ObjectID="_1558803021" r:id="rId12"/>
+          <o:OLEObject Type="Embed" ProgID="Visio.Drawing.15" ShapeID="_x0000_i1025" DrawAspect="Content" ObjectID="_1558857710" r:id="rId12"/>
         </w:object>
       </w:r>
     </w:p>
@@ -2818,7 +2841,21 @@
           <w:sz w:val="18"/>
           <w:szCs w:val="18"/>
         </w:rPr>
-        <w:t xml:space="preserve">İki seviyeli evirici modülleri kullanıldığında mevcut DA bara gerilimine uyumlu olarak gerekli olan transistör minimum dayanma gerilimi DA baranın </w:t>
+        <w:t xml:space="preserve">İki seviyeli evirici modülleri kullanıldığında mevcut DA bara gerilimine uyumlu olarak gerekli olan </w:t>
+      </w:r>
+      <w:r>
+        <w:rPr>
+          <w:sz w:val="18"/>
+          <w:szCs w:val="18"/>
+        </w:rPr>
+        <w:t>transistor</w:t>
+      </w:r>
+      <w:r>
+        <w:rPr>
+          <w:sz w:val="18"/>
+          <w:szCs w:val="18"/>
+        </w:rPr>
+        <w:t xml:space="preserve"> minimum dayanma gerilimi DA baranın </w:t>
       </w:r>
       <w:r>
         <w:rPr>
@@ -2839,7 +2876,63 @@
           <w:sz w:val="18"/>
           <w:szCs w:val="18"/>
         </w:rPr>
-        <w:t xml:space="preserve">Bu değer hesaplanırken motor sürücüdeki parasitik endüktansların (transistör, kondansatör ve baradan kaynaklı) anahtarlama anlarında transistörler üzerinde yarattığı gerilim yükselmelerinden dolayı güvenlik payı bırakılmıştır. </w:t>
+        <w:t xml:space="preserve">Bu değer hesaplanırken motor sürücüdeki </w:t>
+      </w:r>
+      <w:r>
+        <w:rPr>
+          <w:sz w:val="18"/>
+          <w:szCs w:val="18"/>
+        </w:rPr>
+        <w:t>parazittik i</w:t>
+      </w:r>
+      <w:r>
+        <w:rPr>
+          <w:sz w:val="18"/>
+          <w:szCs w:val="18"/>
+        </w:rPr>
+        <w:t>ndüktans</w:t>
+      </w:r>
+      <w:r>
+        <w:rPr>
+          <w:sz w:val="18"/>
+          <w:szCs w:val="18"/>
+        </w:rPr>
+        <w:t>ların</w:t>
+      </w:r>
+      <w:r>
+        <w:rPr>
+          <w:sz w:val="18"/>
+          <w:szCs w:val="18"/>
+        </w:rPr>
+        <w:t xml:space="preserve"> (</w:t>
+      </w:r>
+      <w:r>
+        <w:rPr>
+          <w:sz w:val="18"/>
+          <w:szCs w:val="18"/>
+        </w:rPr>
+        <w:t>transistor</w:t>
+      </w:r>
+      <w:r>
+        <w:rPr>
+          <w:sz w:val="18"/>
+          <w:szCs w:val="18"/>
+        </w:rPr>
+        <w:t xml:space="preserve">, kondansatör ve baradan kaynaklı) anahtarlama anlarında </w:t>
+      </w:r>
+      <w:r>
+        <w:rPr>
+          <w:sz w:val="18"/>
+          <w:szCs w:val="18"/>
+        </w:rPr>
+        <w:t>transistorlar</w:t>
+      </w:r>
+      <w:r>
+        <w:rPr>
+          <w:sz w:val="18"/>
+          <w:szCs w:val="18"/>
+        </w:rPr>
+        <w:t xml:space="preserve"> üzerinde yarattığı gerilim yükselmelerinden dolayı güvenlik payı bırakılmıştır. </w:t>
       </w:r>
       <w:r>
         <w:rPr>
@@ -2863,19 +2956,25 @@
         <w:ind w:right="0"/>
       </w:pPr>
       <w:r>
-        <w:t>Paralel bağlı modül sayısı açısından belirleyici olan bir çok parametre vardır. Bunlardan birisi modül başına düşen güç ihtiyacıdır. Bu parametre seçilen transistörlerin akım anma değerini ve sistemin verimini etkiler. Diğer bir parametre ise stator yapısının, yani oluk sayısının uygunluğudur.</w:t>
-      </w:r>
-      <w:r>
-        <w:t xml:space="preserve"> Standart </w:t>
-      </w:r>
-      <w:r>
-        <w:t xml:space="preserve">motorlarda faz ve kutup başına düşen oluk sayısı bir parametre olarak kullanılır. TMMS’de yer alan motorlarda ise faz ve modül başına oluk sayısı kullanılmalıdır (w). w değeri en az 1 olmalı ve tam sayı olmalıdır. Buna göre, örneğin </w:t>
+        <w:t xml:space="preserve">Paralel bağlı modül sayısı açısından belirleyici olan bir çok parametre vardır. Bunlardan birisi modül başına düşen güç ihtiyacıdır. Bu parametre seçilen </w:t>
+      </w:r>
+      <w:r>
+        <w:t>transistorların</w:t>
+      </w:r>
+      <w:r>
+        <w:t xml:space="preserve"> akım anma değerini ve sistemin verimini etkiler. Diğer bir parametre ise stator yapısının, yani oluk sayısının uygunluğudur.</w:t>
+      </w:r>
+      <w:r>
+        <w:t xml:space="preserve"> Standart motorlarda faz ve kutup başına düşen oluk sayısı bir parametre olarak kullanılır. TMMS’de yer alan motorlarda ise faz ve modül başına oluk sayısı kullanılmalıdır (w). w değeri en az 1 olmalı ve tam sayı olmalıdır. Buna göre, örneğin </w:t>
       </w:r>
       <w:r>
         <w:t>48</w:t>
       </w:r>
       <w:r>
-        <w:t xml:space="preserve"> oluklu bir makina için seçilebilecek modül sayısı 2, </w:t>
+        <w:t xml:space="preserve"> oluklu bir </w:t>
+      </w:r>
+      <w:r>
+        <w:t xml:space="preserve">makina için seçilebilecek modül sayısı 2, </w:t>
       </w:r>
       <w:r>
         <w:t>4</w:t>
@@ -3145,7 +3244,21 @@
           <w:sz w:val="18"/>
           <w:szCs w:val="18"/>
         </w:rPr>
-        <w:t>ları üzerinde endüklenen gerilimden yola çıkılabilir</w:t>
+        <w:t xml:space="preserve">ları üzerinde </w:t>
+      </w:r>
+      <w:r>
+        <w:rPr>
+          <w:sz w:val="18"/>
+          <w:szCs w:val="18"/>
+        </w:rPr>
+        <w:t>indüklenen</w:t>
+      </w:r>
+      <w:r>
+        <w:rPr>
+          <w:sz w:val="18"/>
+          <w:szCs w:val="18"/>
+        </w:rPr>
+        <w:t xml:space="preserve"> gerilimden yola çıkılabilir</w:t>
       </w:r>
       <w:r>
         <w:rPr>
@@ -3178,7 +3291,10 @@
         <w:t xml:space="preserve"> sargı </w:t>
       </w:r>
       <w:r>
-        <w:t xml:space="preserve">endüklenen </w:t>
+        <w:t>indüklenen</w:t>
+      </w:r>
+      <w:r>
+        <w:t xml:space="preserve"> </w:t>
       </w:r>
       <w:r>
         <w:t>gerilimi etkin değeri</w:t>
@@ -3202,38 +3318,38 @@
         <w:t>, faz başına ve modül başına sarım sayısı olarak tanımlanabilir. Bu çalışmada sarım içi tur sayısı 22 olarak seçilmiştir. Toplam tur sayısı ise Eşitlik 2’de gösterildiği gibi 88 olarak bulunmuştur.</w:t>
       </w:r>
       <w:r>
-        <w:t xml:space="preserve"> Ayrıca motor hava aralığındaki tepe akı yoğunluğu, motor nüvesini doyuma ulaştırmayacak şekilde 0.9 olarak alındığında, kutup başına akı yoğunluğu Eşitlik 3’te gösterildiği gibi </w:t>
+        <w:t xml:space="preserve"> Ayrıca motor hava aralığındaki tepe akı yoğunluğu, motor nüvesini doyuma ulaştırmayacak şekilde 0.9 olarak alındığında, kutup başına akı yoğunluğu Eşitlik 3’te gösterildiği gibi bulunabilir.</w:t>
+      </w:r>
+      <w:r>
+        <w:t xml:space="preserve"> </w:t>
+      </w:r>
+      <w:r>
+        <w:t xml:space="preserve">Fraksiyonel oluklu makinalara yönelik var olan tablolara bakıldığında sarım faktörü 48/40 oluk/kutup oranı için 0.933’tür </w:t>
+      </w:r>
+      <w:r>
+        <w:fldChar w:fldCharType="begin" w:fldLock="1"/>
+      </w:r>
+      <w:r>
+        <w:instrText>ADDIN CSL_CITATION { "citationItems" : [ { "id" : "ITEM-1", "itemData" : { "DOI" : "10.1109/TMAG.2016.2623583", "ISSN" : "0018-9464", "author" : [ { "dropping-particle" : "", "family" : "Roekke", "given" : "Astrid", "non-dropping-particle" : "", "parse-names" : false, "suffix" : "" }, { "dropping-particle" : "", "family" : "Nilssen", "given" : "Robert", "non-dropping-particle" : "", "parse-names" : false, "suffix" : "" } ], "container-title" : "IEEE Transactions on Magnetics", "id" : "ITEM-1", "issue" : "c", "issued" : { "date-parts" : [ [ "2016" ] ] }, "page" : "1-1", "title" : "Analytical Calculation of Yoke Flux Patterns in Fractional-Slot Permanent Magnet Machines", "type" : "article-journal", "volume" : "9464" }, "uris" : [ "http://www.mendeley.com/documents/?uuid=7121edde-8684-4d13-b5d7-c4d0e623804d" ] } ], "mendeley" : { "formattedCitation" : "[9]", "plainTextFormattedCitation" : "[9]", "previouslyFormattedCitation" : "[9]" }, "properties" : { "noteIndex" : 0 }, "schema" : "https://github.com/citation-style-language/schema/raw/master/csl-citation.json" }</w:instrText>
+      </w:r>
+      <w:r>
+        <w:fldChar w:fldCharType="separate"/>
+      </w:r>
+      <w:r>
+        <w:rPr>
+          <w:noProof/>
+        </w:rPr>
+        <w:t>[9]</w:t>
+      </w:r>
+      <w:r>
+        <w:fldChar w:fldCharType="end"/>
+      </w:r>
+      <w:r>
+        <w:t xml:space="preserve">. Son olarak, gerekli anma rotor hızı için gerekli olan stator akım frekansı da Eşitlik 4’teki gibi bulunmuş ve faz </w:t>
       </w:r>
       <w:r>
         <w:lastRenderedPageBreak/>
-        <w:t>bulunabilir.</w:t>
-      </w:r>
-      <w:r>
-        <w:t xml:space="preserve"> </w:t>
-      </w:r>
-      <w:r>
-        <w:t xml:space="preserve">Fraksiyonel oluklu makinalara yönelik var olan tablolara bakıldığında sarım faktörü 48/40 oluk/kutup oranı için 0.933’tür </w:t>
-      </w:r>
-      <w:r>
-        <w:fldChar w:fldCharType="begin" w:fldLock="1"/>
-      </w:r>
-      <w:r>
-        <w:instrText>ADDIN CSL_CITATION { "citationItems" : [ { "id" : "ITEM-1", "itemData" : { "DOI" : "10.1109/TMAG.2016.2623583", "ISSN" : "0018-9464", "author" : [ { "dropping-particle" : "", "family" : "Roekke", "given" : "Astrid", "non-dropping-particle" : "", "parse-names" : false, "suffix" : "" }, { "dropping-particle" : "", "family" : "Nilssen", "given" : "Robert", "non-dropping-particle" : "", "parse-names" : false, "suffix" : "" } ], "container-title" : "IEEE Transactions on Magnetics", "id" : "ITEM-1", "issue" : "c", "issued" : { "date-parts" : [ [ "2016" ] ] }, "page" : "1-1", "title" : "Analytical Calculation of Yoke Flux Patterns in Fractional-Slot Permanent Magnet Machines", "type" : "article-journal", "volume" : "9464" }, "uris" : [ "http://www.mendeley.com/documents/?uuid=7121edde-8684-4d13-b5d7-c4d0e623804d" ] } ], "mendeley" : { "formattedCitation" : "[9]", "plainTextFormattedCitation" : "[9]", "previouslyFormattedCitation" : "[9]" }, "properties" : { "noteIndex" : 0 }, "schema" : "https://github.com/citation-style-language/schema/raw/master/csl-citation.json" }</w:instrText>
-      </w:r>
-      <w:r>
-        <w:fldChar w:fldCharType="separate"/>
-      </w:r>
-      <w:r>
-        <w:rPr>
-          <w:noProof/>
-        </w:rPr>
-        <w:t>[9]</w:t>
-      </w:r>
-      <w:r>
-        <w:fldChar w:fldCharType="end"/>
-      </w:r>
-      <w:r>
-        <w:t>. Son olarak, gerekli anma rotor hızı için gerekli olan stator akım frekansı da Eşitlik 4’teki gibi bulunmuş ve faz ve modül başına indüklenen gerilim etkin değeri 69.6 V olarak hesaplanmıştır. Motor sürücü modüllerinin sinüzoidal darbe genişlik modülasyonu ile anahtarlandığında (S-PWM) gerekli olan modülasyon endeksi değeri Eşitlik 5’teki gibi 0,8 olarak hesaplanabilir. Bu hesapta modül ve faz başına sürücü çıkış gerilimi (V</w:t>
+        <w:t>ve modül başına indüklenen gerilim etkin değeri 69.6 V olarak hesaplanmıştır. Motor sürücü modüllerinin sinüzoidal darbe genişlik modülasyonu ile anahtarlandığında (S-PWM) gerekli olan modülasyon endeksi değeri Eşitlik 5’teki gibi 0,8 olarak hesaplanabilir. Bu hesapta modül ve faz başına sürücü çıkış gerilimi (V</w:t>
       </w:r>
       <w:r>
         <w:rPr>
@@ -3524,15 +3640,7 @@
                         <w:sz w:val="18"/>
                         <w:szCs w:val="18"/>
                       </w:rPr>
-                      <m:t xml:space="preserve">katman </m:t>
-                    </m:r>
-                    <m:r>
-                      <w:rPr>
-                        <w:rFonts w:ascii="Cambria Math" w:hAnsi="Cambria Math"/>
-                        <w:sz w:val="18"/>
-                        <w:szCs w:val="18"/>
-                      </w:rPr>
-                      <m:t>zQ w</m:t>
+                      <m:t>katman zQ w</m:t>
                     </m:r>
                   </m:num>
                   <m:den>
@@ -4119,13 +4227,7 @@
                       <w:rPr>
                         <w:rFonts w:ascii="Cambria Math" w:hAnsi="Cambria Math"/>
                       </w:rPr>
-                      <m:t xml:space="preserve">3 </m:t>
-                    </m:r>
-                    <m:r>
-                      <w:rPr>
-                        <w:rFonts w:ascii="Cambria Math" w:hAnsi="Cambria Math"/>
-                      </w:rPr>
-                      <m:t xml:space="preserve">η </m:t>
+                      <m:t xml:space="preserve">3 η </m:t>
                     </m:r>
                     <m:func>
                       <m:funcPr>
@@ -4247,10 +4349,10 @@
       </w:pPr>
       <w:r>
         <w:object w:dxaOrig="4275" w:dyaOrig="4605">
-          <v:shape id="_x0000_i1025" type="#_x0000_t75" style="width:213.9pt;height:230.55pt" o:ole="">
+          <v:shape id="_x0000_i1026" type="#_x0000_t75" style="width:213.8pt;height:230.6pt" o:ole="">
             <v:imagedata r:id="rId14" o:title=""/>
           </v:shape>
-          <o:OLEObject Type="Embed" ProgID="Visio.Drawing.15" ShapeID="_x0000_i1025" DrawAspect="Content" ObjectID="_1558803022" r:id="rId15"/>
+          <o:OLEObject Type="Embed" ProgID="Visio.Drawing.15" ShapeID="_x0000_i1026" DrawAspect="Content" ObjectID="_1558857711" r:id="rId15"/>
         </w:object>
       </w:r>
     </w:p>
@@ -4304,14 +4406,7 @@
           <w:sz w:val="18"/>
           <w:szCs w:val="18"/>
         </w:rPr>
-        <w:t xml:space="preserve"> Bu analiz sırasında sürücü verimi (yalnızca </w:t>
-      </w:r>
-      <w:r>
-        <w:rPr>
-          <w:sz w:val="18"/>
-          <w:szCs w:val="18"/>
-        </w:rPr>
-        <w:t xml:space="preserve">yarıiletkenler </w:t>
+        <w:t xml:space="preserve"> Bu analiz sırasında sürücü verimi (yalnızca yarıiletkenler </w:t>
       </w:r>
       <w:r>
         <w:rPr>
@@ -4325,7 +4420,14 @@
           <w:sz w:val="18"/>
           <w:szCs w:val="18"/>
         </w:rPr>
-        <w:t xml:space="preserve"> olmak üzere) hedefi % 99 olarak belirlenmiştir. TMMS’lerde anahtarlama frekansı seçiminde iki kritik durum vardır. Anahtarlama frekansı arttıkça DA bara kondansatör boyutları küçültülebilmektedir. Diğer bir taraftan, anahtarlama frekansı arttıkça yarıiletkenlerin kayıpları </w:t>
+        <w:t xml:space="preserve"> olmak üzere) hedefi % 99 olarak belirlenmiştir. TMMS’lerde anahtarlama frekansı seçiminde iki kritik durum vardır. Anahtarlama frekansı arttıkça DA bara kondansatör boyutları küçültülebilmektedir. Diğer bir taraftan, </w:t>
+      </w:r>
+      <w:r>
+        <w:rPr>
+          <w:sz w:val="18"/>
+          <w:szCs w:val="18"/>
+        </w:rPr>
+        <w:t xml:space="preserve">anahtarlama frekansı arttıkça yarıiletkenlerin kayıpları </w:t>
       </w:r>
       <w:r>
         <w:rPr>
@@ -4339,7 +4441,16 @@
           <w:sz w:val="18"/>
           <w:szCs w:val="18"/>
         </w:rPr>
-        <w:t xml:space="preserve"> TMMS sistemini standart motor sürücü sistemi ile karşılaştırmak amacıyla, aynı anma değerlerinde tek bir motor sürücü eviricisine sahip IGBTli bir devre daha tasarlanmıştır. Bu tasarımda kullanılan IGBT ve s</w:t>
+        <w:t xml:space="preserve"> TMMS sistemini standart motor sürücü sistemi ile karşılaştırmak amacıyla, aynı anma değerlerinde tek bir motor sürücü eviricisine sahip IGBTli</w:t>
+      </w:r>
+      <w:bookmarkStart w:id="6" w:name="_GoBack"/>
+      <w:bookmarkEnd w:id="6"/>
+      <w:r>
+        <w:rPr>
+          <w:sz w:val="18"/>
+          <w:szCs w:val="18"/>
+        </w:rPr>
+        <w:t xml:space="preserve"> bir devre daha tasarlanmıştır. Bu tasarımda kullanılan IGBT ve s</w:t>
       </w:r>
       <w:r>
         <w:rPr>
@@ -4360,7 +4471,21 @@
           <w:sz w:val="18"/>
           <w:szCs w:val="18"/>
         </w:rPr>
-        <w:t xml:space="preserve"> GaN transistörler ve kritik parametreleri </w:t>
+        <w:t xml:space="preserve"> GaN </w:t>
+      </w:r>
+      <w:r>
+        <w:rPr>
+          <w:sz w:val="18"/>
+          <w:szCs w:val="18"/>
+        </w:rPr>
+        <w:t>transistorlar</w:t>
+      </w:r>
+      <w:r>
+        <w:rPr>
+          <w:sz w:val="18"/>
+          <w:szCs w:val="18"/>
+        </w:rPr>
+        <w:t xml:space="preserve"> ve kritik parametreleri </w:t>
       </w:r>
       <w:r>
         <w:rPr>
@@ -4438,7 +4563,7 @@
         <w:pStyle w:val="Caption"/>
         <w:keepNext/>
       </w:pPr>
-      <w:bookmarkStart w:id="6" w:name="_Ref484549515"/>
+      <w:bookmarkStart w:id="7" w:name="_Ref484549515"/>
       <w:r>
         <w:t xml:space="preserve">Tablo </w:t>
       </w:r>
@@ -4463,7 +4588,7 @@
       <w:r>
         <w:t>: Seçilen GaN’lar ve kritik parametreleri</w:t>
       </w:r>
-      <w:bookmarkEnd w:id="6"/>
+      <w:bookmarkEnd w:id="7"/>
     </w:p>
     <w:tbl>
       <w:tblPr>
@@ -4645,14 +4770,7 @@
                 <w:sz w:val="16"/>
                 <w:szCs w:val="16"/>
               </w:rPr>
-              <w:t>Cascode</w:t>
-            </w:r>
-            <w:r>
-              <w:rPr>
-                <w:sz w:val="16"/>
-                <w:szCs w:val="16"/>
-              </w:rPr>
-              <w:t xml:space="preserve"> GaN</w:t>
+              <w:t>Cascode GaN</w:t>
             </w:r>
           </w:p>
         </w:tc>
@@ -5192,7 +5310,13 @@
     </w:p>
     <w:p>
       <w:r>
-        <w:t>Güç yarıiletken kayıpları, transistör iletim kayıpları (P</w:t>
+        <w:t xml:space="preserve">Güç yarıiletken kayıpları, </w:t>
+      </w:r>
+      <w:r>
+        <w:t>transistor</w:t>
+      </w:r>
+      <w:r>
+        <w:t xml:space="preserve"> iletim kayıpları (P</w:t>
       </w:r>
       <w:r>
         <w:rPr>
@@ -5210,10 +5334,13 @@
         <w:t>ts</w:t>
       </w:r>
       <w:r>
-        <w:t xml:space="preserve">), ters paralel diyot (veya ters iletim transistör) </w:t>
-      </w:r>
-      <w:r>
-        <w:t>iletim kayıpları (P</w:t>
+        <w:t xml:space="preserve">), ters paralel diyot (veya ters iletim </w:t>
+      </w:r>
+      <w:r>
+        <w:t>transistor</w:t>
+      </w:r>
+      <w:r>
+        <w:t>) iletim kayıpları (P</w:t>
       </w:r>
       <w:r>
         <w:rPr>
@@ -5237,10 +5364,7 @@
         <w:t>dr</w:t>
       </w:r>
       <w:r>
-        <w:t>)</w:t>
-      </w:r>
-      <w:r>
-        <w:t xml:space="preserve"> şeklinde incelenmiştir. Sözü geçen kayıpların hesaplanmasında kullanılan formüller Eşitlik 7-11’de görülebilir. Bu eşitliklerde, E</w:t>
+        <w:t>) şeklinde incelenmiştir. Sözü geçen kayıpların hesaplanmasında kullanılan formüller Eşitlik 7-11’de görülebilir. Bu eşitliklerde, E</w:t>
       </w:r>
       <w:r>
         <w:rPr>
@@ -5587,15 +5711,7 @@
                     <w:sz w:val="18"/>
                     <w:szCs w:val="18"/>
                   </w:rPr>
-                  <m:t xml:space="preserve"> </m:t>
-                </m:r>
-                <m:r>
-                  <w:rPr>
-                    <w:rFonts w:ascii="Cambria Math" w:hAnsi="Cambria Math"/>
-                    <w:sz w:val="18"/>
-                    <w:szCs w:val="18"/>
-                  </w:rPr>
-                  <m:t xml:space="preserve">   (IGBT)</m:t>
+                  <m:t xml:space="preserve">    (IGBT)</m:t>
                 </m:r>
               </m:oMath>
             </m:oMathPara>
@@ -5890,15 +6006,7 @@
                     <w:sz w:val="18"/>
                     <w:szCs w:val="18"/>
                   </w:rPr>
-                  <m:t xml:space="preserve"> </m:t>
-                </m:r>
-                <m:r>
-                  <w:rPr>
-                    <w:rFonts w:ascii="Cambria Math" w:hAnsi="Cambria Math"/>
-                    <w:sz w:val="18"/>
-                    <w:szCs w:val="18"/>
-                  </w:rPr>
-                  <m:t xml:space="preserve">  (GaN)</m:t>
+                  <m:t xml:space="preserve">   (GaN)</m:t>
                 </m:r>
               </m:oMath>
             </m:oMathPara>
@@ -6785,62 +6893,62 @@
         <w:t>core</w:t>
       </w:r>
       <w:r>
-        <w:t xml:space="preserve">) da kondansatör ömrünü etkilediğinden dolayı incelenmelidir. Tüm </w:t>
+        <w:t xml:space="preserve">) da kondansatör ömrünü etkilediğinden dolayı incelenmelidir. Tüm bu parametrelerin analitik olarak elde edilmiş ve Eşitlik 12-15’te gösterilmiştir </w:t>
+      </w:r>
+      <w:r>
+        <w:fldChar w:fldCharType="begin" w:fldLock="1"/>
+      </w:r>
+      <w:r>
+        <w:instrText>ADDIN CSL_CITATION { "citationItems" : [ { "id" : "ITEM-1", "itemData" : { "DOI" : "10.1049/ip-epa:20050458", "ISSN" : "13502352", "abstract" : "A method for controlling an active power filter using neural networks is presented. Currently, there is an increase of voltage and current harmonics in power systems, caused by nonlinear loads. The active power filters (APFs) are used to compensate the generated harmonics and to correct the load power factor. The proposed control design is a pulse width modulation control (PWM) with two blocks that include neural networks. Adaptive networks estimate the reference compensation currents. On the other hand, a multilayer perceptron feedforward network (trained by a backpropagation algorithm) that works as a hysteresis band comparator is used. Two practical cases with Matlab-Simulink are presented to check the proposed control performance.", "author" : [ { "dropping-particle" : "", "family" : "Kolar", "given" : "J.W.", "non-dropping-particle" : "", "parse-names" : false, "suffix" : "" }, { "dropping-particle" : "", "family" : "Round", "given" : "S.D.", "non-dropping-particle" : "", "parse-names" : false, "suffix" : "" } ], "container-title" : "IEE Proceedings - Electric Power Applications", "id" : "ITEM-1", "issue" : "4", "issued" : { "date-parts" : [ [ "2006" ] ] }, "page" : "535", "title" : "Analytical calculation of the RMS current stress on the DC-link capacitor of voltage-PWM converter systems", "type" : "article-journal", "volume" : "153" }, "uris" : [ "http://www.mendeley.com/documents/?uuid=6705008a-89b8-4e7b-9168-23ce5a8768e0" ] } ], "mendeley" : { "formattedCitation" : "[12]", "plainTextFormattedCitation" : "[12]" }, "properties" : { "noteIndex" : 0 }, "schema" : "https://github.com/citation-style-language/schema/raw/master/csl-citation.json" }</w:instrText>
+      </w:r>
+      <w:r>
+        <w:fldChar w:fldCharType="separate"/>
+      </w:r>
+      <w:r>
+        <w:rPr>
+          <w:noProof/>
+        </w:rPr>
+        <w:t>[12]</w:t>
+      </w:r>
+      <w:r>
+        <w:fldChar w:fldCharType="end"/>
+      </w:r>
+      <w:r>
+        <w:t>. Eşitliklerde yer alan parametrelerden M modülasyon derinliğini, V</w:t>
+      </w:r>
+      <w:r>
+        <w:rPr>
+          <w:vertAlign w:val="subscript"/>
+        </w:rPr>
+        <w:t>dc,r</w:t>
+      </w:r>
+      <w:r>
+        <w:t xml:space="preserve"> DA bara gerilimi tepe-tepe dalgalanma değerini, f</w:t>
+      </w:r>
+      <w:r>
+        <w:rPr>
+          <w:vertAlign w:val="subscript"/>
+        </w:rPr>
+        <w:t>sw</w:t>
+      </w:r>
+      <w:r>
+        <w:t xml:space="preserve"> anahtarlama frekansını</w:t>
+      </w:r>
+      <w:r>
+        <w:t>,</w:t>
+      </w:r>
+      <w:r>
+        <w:t xml:space="preserve"> </w:t>
+      </w:r>
+      <w:r>
+        <w:t>p</w:t>
+      </w:r>
+      <w:r>
+        <w:t xml:space="preserve">f güç </w:t>
       </w:r>
       <w:r>
         <w:lastRenderedPageBreak/>
-        <w:t xml:space="preserve">bu parametrelerin analitik olarak elde edilmiş ve Eşitlik 12-15’te gösterilmiştir </w:t>
-      </w:r>
-      <w:r>
-        <w:fldChar w:fldCharType="begin" w:fldLock="1"/>
-      </w:r>
-      <w:r>
-        <w:instrText>ADDIN CSL_CITATION { "citationItems" : [ { "id" : "ITEM-1", "itemData" : { "DOI" : "10.1049/ip-epa:20050458", "ISSN" : "13502352", "abstract" : "A method for controlling an active power filter using neural networks is presented. Currently, there is an increase of voltage and current harmonics in power systems, caused by nonlinear loads. The active power filters (APFs) are used to compensate the generated harmonics and to correct the load power factor. The proposed control design is a pulse width modulation control (PWM) with two blocks that include neural networks. Adaptive networks estimate the reference compensation currents. On the other hand, a multilayer perceptron feedforward network (trained by a backpropagation algorithm) that works as a hysteresis band comparator is used. Two practical cases with Matlab-Simulink are presented to check the proposed control performance.", "author" : [ { "dropping-particle" : "", "family" : "Kolar", "given" : "J.W.", "non-dropping-particle" : "", "parse-names" : false, "suffix" : "" }, { "dropping-particle" : "", "family" : "Round", "given" : "S.D.", "non-dropping-particle" : "", "parse-names" : false, "suffix" : "" } ], "container-title" : "IEE Proceedings - Electric Power Applications", "id" : "ITEM-1", "issue" : "4", "issued" : { "date-parts" : [ [ "2006" ] ] }, "page" : "535", "title" : "Analytical calculation of the RMS current stress on the DC-link capacitor of voltage-PWM converter systems", "type" : "article-journal", "volume" : "153" }, "uris" : [ "http://www.mendeley.com/documents/?uuid=6705008a-89b8-4e7b-9168-23ce5a8768e0" ] } ], "mendeley" : { "formattedCitation" : "[12]", "plainTextFormattedCitation" : "[12]" }, "properties" : { "noteIndex" : 0 }, "schema" : "https://github.com/citation-style-language/schema/raw/master/csl-citation.json" }</w:instrText>
-      </w:r>
-      <w:r>
-        <w:fldChar w:fldCharType="separate"/>
-      </w:r>
-      <w:r>
-        <w:rPr>
-          <w:noProof/>
-        </w:rPr>
-        <w:t>[12]</w:t>
-      </w:r>
-      <w:r>
-        <w:fldChar w:fldCharType="end"/>
-      </w:r>
-      <w:r>
-        <w:t>. Eşitliklerde yer alan parametrelerden M modülasyon derinliğini, V</w:t>
-      </w:r>
-      <w:r>
-        <w:rPr>
-          <w:vertAlign w:val="subscript"/>
-        </w:rPr>
-        <w:t>dc,r</w:t>
-      </w:r>
-      <w:r>
-        <w:t xml:space="preserve"> DA bara gerilimi tepe-tepe dalgalanma değerini, f</w:t>
-      </w:r>
-      <w:r>
-        <w:rPr>
-          <w:vertAlign w:val="subscript"/>
-        </w:rPr>
-        <w:t>sw</w:t>
-      </w:r>
-      <w:r>
-        <w:t xml:space="preserve"> anahtarlama frekansını</w:t>
-      </w:r>
-      <w:r>
-        <w:t>,</w:t>
-      </w:r>
-      <w:r>
-        <w:t xml:space="preserve"> </w:t>
-      </w:r>
-      <w:r>
-        <w:t>p</w:t>
-      </w:r>
-      <w:r>
-        <w:t>f güç faktörünü</w:t>
+        <w:t>faktörünü</w:t>
       </w:r>
       <w:r>
         <w:t>, T</w:t>
@@ -7214,14 +7322,7 @@
                 <w:sz w:val="18"/>
                 <w:szCs w:val="18"/>
               </w:rPr>
-              <w:t>(12</w:t>
-            </w:r>
-            <w:r>
-              <w:rPr>
-                <w:sz w:val="18"/>
-                <w:szCs w:val="18"/>
-              </w:rPr>
-              <w:t>)</w:t>
+              <w:t>(12)</w:t>
             </w:r>
           </w:p>
         </w:tc>
@@ -7595,14 +7696,7 @@
                 <w:sz w:val="18"/>
                 <w:szCs w:val="18"/>
               </w:rPr>
-              <w:t>(13</w:t>
-            </w:r>
-            <w:r>
-              <w:rPr>
-                <w:sz w:val="18"/>
-                <w:szCs w:val="18"/>
-              </w:rPr>
-              <w:t>)</w:t>
+              <w:t>(13)</w:t>
             </w:r>
           </w:p>
         </w:tc>
@@ -8128,7 +8222,7 @@
         <w:ind w:right="0"/>
       </w:pPr>
       <w:r>
-        <w:t xml:space="preserve">Konvansiyonel IGBT’li motor sürücü ile GaN’lı TMMS sistemi sistemi kayıp analizi karşılaştırmalı sonuçları </w:t>
+        <w:t xml:space="preserve">Konvansiyonel IGBT’li motor sürücü ile GaN’lı TMMS sistemi kayıp analizi karşılaştırmalı sonuçları </w:t>
       </w:r>
       <w:r>
         <w:fldChar w:fldCharType="begin"/>
@@ -8165,13 +8259,14 @@
       <w:pPr>
         <w:pStyle w:val="BodyTextKeep"/>
         <w:ind w:right="0"/>
+        <w:jc w:val="center"/>
       </w:pPr>
       <w:r>
         <w:object w:dxaOrig="7770" w:dyaOrig="4395">
-          <v:shape id="_x0000_i1027" type="#_x0000_t75" style="width:226.4pt;height:128.2pt" o:ole="">
+          <v:shape id="_x0000_i1027" type="#_x0000_t75" style="width:226.6pt;height:128.1pt" o:ole="">
             <v:imagedata r:id="rId16" o:title=""/>
           </v:shape>
-          <o:OLEObject Type="Embed" ProgID="Visio.Drawing.15" ShapeID="_x0000_i1027" DrawAspect="Content" ObjectID="_1558803023" r:id="rId17"/>
+          <o:OLEObject Type="Embed" ProgID="Visio.Drawing.15" ShapeID="_x0000_i1027" DrawAspect="Content" ObjectID="_1558857712" r:id="rId17"/>
         </w:object>
       </w:r>
     </w:p>
@@ -8179,7 +8274,7 @@
       <w:pPr>
         <w:pStyle w:val="Caption"/>
       </w:pPr>
-      <w:bookmarkStart w:id="7" w:name="_Ref485060119"/>
+      <w:bookmarkStart w:id="8" w:name="_Ref485060119"/>
       <w:r>
         <w:t xml:space="preserve">Şekil </w:t>
       </w:r>
@@ -8204,17 +8299,15 @@
       <w:r>
         <w:t>: Konvansiyonel motor sürücü sistemi ile TMMS sistemi kayıp analizi sonuçları</w:t>
       </w:r>
-      <w:bookmarkEnd w:id="7"/>
-    </w:p>
+      <w:bookmarkEnd w:id="8"/>
+    </w:p>
+    <w:p/>
     <w:p>
       <w:r>
         <w:t>Kayıplar yorumla</w:t>
       </w:r>
     </w:p>
-    <w:p>
-      <w:bookmarkStart w:id="8" w:name="_GoBack"/>
-      <w:bookmarkEnd w:id="8"/>
-    </w:p>
+    <w:p/>
     <w:p>
       <w:pPr>
         <w:pStyle w:val="BodyTextKeep"/>
@@ -8313,9 +8406,24 @@
     </w:p>
     <w:p>
       <w:pPr>
+        <w:jc w:val="left"/>
+        <w:rPr>
+          <w:b/>
+          <w:bCs/>
+          <w:sz w:val="22"/>
+          <w:szCs w:val="22"/>
+        </w:rPr>
+      </w:pPr>
+      <w:r>
+        <w:br w:type="page"/>
+      </w:r>
+    </w:p>
+    <w:p>
+      <w:pPr>
         <w:pStyle w:val="Heading1"/>
       </w:pPr>
       <w:r>
+        <w:lastRenderedPageBreak/>
         <w:t>Sonuçlar</w:t>
       </w:r>
     </w:p>
@@ -8827,16 +8935,7 @@
           <w:szCs w:val="24"/>
         </w:rPr>
         <w:tab/>
-        <w:t xml:space="preserve">J. Wang, Y. Li, and Y. Han, “Integrated Modular </w:t>
-      </w:r>
-      <w:r>
-        <w:rPr>
-          <w:noProof/>
-          <w:sz w:val="18"/>
-          <w:szCs w:val="24"/>
-        </w:rPr>
-        <w:lastRenderedPageBreak/>
-        <w:t xml:space="preserve">Motor Drive Design With GaN Power FETs,” </w:t>
+        <w:t xml:space="preserve">J. Wang, Y. Li, and Y. Han, “Integrated Modular Motor Drive Design With GaN Power FETs,” </w:t>
       </w:r>
       <w:r>
         <w:rPr>
@@ -11337,7 +11436,7 @@
 </file>
 
 <file path=customXml/itemProps1.xml><?xml version="1.0" encoding="utf-8"?>
-<ds:datastoreItem xmlns:ds="http://schemas.openxmlformats.org/officeDocument/2006/customXml" ds:itemID="{E98DD8BE-CD03-4E0F-9E89-D1E817668C24}">
+<ds:datastoreItem xmlns:ds="http://schemas.openxmlformats.org/officeDocument/2006/customXml" ds:itemID="{7329DF56-8AA8-4F23-9872-A4F2DA435016}">
   <ds:schemaRefs>
     <ds:schemaRef ds:uri="http://schemas.openxmlformats.org/officeDocument/2006/bibliography"/>
   </ds:schemaRefs>

</xml_diff>

<commit_message>
EL-EN makale: capacitor ripple voltage. results will be added to the paper.
</commit_message>
<xml_diff>
--- a/EL-EN 2017/EL-EN_makale.docx
+++ b/EL-EN 2017/EL-EN_makale.docx
@@ -2071,6 +2071,9 @@
         <w:t>3</w:t>
       </w:r>
       <w:r>
+        <w:t>: Sistemde kullanılan doğrultucu devre şeması</w:t>
+      </w:r>
+      <w:r>
         <w:fldChar w:fldCharType="end"/>
       </w:r>
       <w:r>
@@ -2702,7 +2705,7 @@
           <v:shape id="_x0000_i1025" type="#_x0000_t75" style="width:226.6pt;height:88.8pt" o:ole="">
             <v:imagedata r:id="rId11" o:title=""/>
           </v:shape>
-          <o:OLEObject Type="Embed" ProgID="Visio.Drawing.15" ShapeID="_x0000_i1025" DrawAspect="Content" ObjectID="_1558857710" r:id="rId12"/>
+          <o:OLEObject Type="Embed" ProgID="Visio.Drawing.15" ShapeID="_x0000_i1025" DrawAspect="Content" ObjectID="_1558892572" r:id="rId12"/>
         </w:object>
       </w:r>
     </w:p>
@@ -3032,6 +3035,9 @@
           <w:noProof/>
         </w:rPr>
         <w:t>4</w:t>
+      </w:r>
+      <w:r>
+        <w:t>: Interleaving tekniği kullanıldığında DA bara akımının etkin değerinin farklı modül sayıları ve faz kayması açılarına göre değişimi</w:t>
       </w:r>
       <w:r>
         <w:fldChar w:fldCharType="end"/>
@@ -3324,7 +3330,11 @@
         <w:t xml:space="preserve"> </w:t>
       </w:r>
       <w:r>
-        <w:t xml:space="preserve">Fraksiyonel oluklu makinalara yönelik var olan tablolara bakıldığında sarım faktörü 48/40 oluk/kutup oranı için 0.933’tür </w:t>
+        <w:t xml:space="preserve">Fraksiyonel oluklu makinalara yönelik var olan </w:t>
+      </w:r>
+      <w:r>
+        <w:lastRenderedPageBreak/>
+        <w:t xml:space="preserve">tablolara bakıldığında sarım faktörü 48/40 oluk/kutup oranı için 0.933’tür </w:t>
       </w:r>
       <w:r>
         <w:fldChar w:fldCharType="begin" w:fldLock="1"/>
@@ -3345,11 +3355,7 @@
         <w:fldChar w:fldCharType="end"/>
       </w:r>
       <w:r>
-        <w:t xml:space="preserve">. Son olarak, gerekli anma rotor hızı için gerekli olan stator akım frekansı da Eşitlik 4’teki gibi bulunmuş ve faz </w:t>
-      </w:r>
-      <w:r>
-        <w:lastRenderedPageBreak/>
-        <w:t>ve modül başına indüklenen gerilim etkin değeri 69.6 V olarak hesaplanmıştır. Motor sürücü modüllerinin sinüzoidal darbe genişlik modülasyonu ile anahtarlandığında (S-PWM) gerekli olan modülasyon endeksi değeri Eşitlik 5’teki gibi 0,8 olarak hesaplanabilir. Bu hesapta modül ve faz başına sürücü çıkış gerilimi (V</w:t>
+        <w:t>. Son olarak, gerekli anma rotor hızı için gerekli olan stator akım frekansı da Eşitlik 4’teki gibi bulunmuş ve faz ve modül başına indüklenen gerilim etkin değeri 69.6 V olarak hesaplanmıştır. Motor sürücü modüllerinin sinüzoidal darbe genişlik modülasyonu ile anahtarlandığında (S-PWM) gerekli olan modülasyon endeksi değeri Eşitlik 5’teki gibi 0,8 olarak hesaplanabilir. Bu hesapta modül ve faz başına sürücü çıkış gerilimi (V</w:t>
       </w:r>
       <w:r>
         <w:rPr>
@@ -4352,7 +4358,7 @@
           <v:shape id="_x0000_i1026" type="#_x0000_t75" style="width:213.8pt;height:230.6pt" o:ole="">
             <v:imagedata r:id="rId14" o:title=""/>
           </v:shape>
-          <o:OLEObject Type="Embed" ProgID="Visio.Drawing.15" ShapeID="_x0000_i1026" DrawAspect="Content" ObjectID="_1558857711" r:id="rId15"/>
+          <o:OLEObject Type="Embed" ProgID="Visio.Drawing.15" ShapeID="_x0000_i1026" DrawAspect="Content" ObjectID="_1558892573" r:id="rId15"/>
         </w:object>
       </w:r>
     </w:p>
@@ -4420,14 +4426,28 @@
           <w:sz w:val="18"/>
           <w:szCs w:val="18"/>
         </w:rPr>
-        <w:t xml:space="preserve"> olmak üzere) hedefi % 99 olarak belirlenmiştir. TMMS’lerde anahtarlama frekansı seçiminde iki kritik durum vardır. Anahtarlama frekansı arttıkça DA bara kondansatör boyutları küçültülebilmektedir. Diğer bir taraftan, </w:t>
-      </w:r>
-      <w:r>
-        <w:rPr>
-          <w:sz w:val="18"/>
-          <w:szCs w:val="18"/>
-        </w:rPr>
-        <w:t xml:space="preserve">anahtarlama frekansı arttıkça yarıiletkenlerin kayıpları </w:t>
+        <w:t xml:space="preserve"> olmak üzere) hedefi % 9</w:t>
+      </w:r>
+      <w:r>
+        <w:rPr>
+          <w:sz w:val="18"/>
+          <w:szCs w:val="18"/>
+        </w:rPr>
+        <w:t>8</w:t>
+      </w:r>
+      <w:r>
+        <w:rPr>
+          <w:sz w:val="18"/>
+          <w:szCs w:val="18"/>
+        </w:rPr>
+        <w:t xml:space="preserve"> olarak </w:t>
+      </w:r>
+      <w:r>
+        <w:rPr>
+          <w:sz w:val="18"/>
+          <w:szCs w:val="18"/>
+        </w:rPr>
+        <w:t xml:space="preserve">belirlenmiştir. TMMS’lerde anahtarlama frekansı seçiminde iki kritik durum vardır. Anahtarlama frekansı arttıkça DA bara kondansatör boyutları küçültülebilmektedir. Diğer bir taraftan, anahtarlama frekansı arttıkça yarıiletkenlerin kayıpları </w:t>
       </w:r>
       <w:r>
         <w:rPr>
@@ -4441,16 +4461,7 @@
           <w:sz w:val="18"/>
           <w:szCs w:val="18"/>
         </w:rPr>
-        <w:t xml:space="preserve"> TMMS sistemini standart motor sürücü sistemi ile karşılaştırmak amacıyla, aynı anma değerlerinde tek bir motor sürücü eviricisine sahip IGBTli</w:t>
-      </w:r>
-      <w:bookmarkStart w:id="6" w:name="_GoBack"/>
-      <w:bookmarkEnd w:id="6"/>
-      <w:r>
-        <w:rPr>
-          <w:sz w:val="18"/>
-          <w:szCs w:val="18"/>
-        </w:rPr>
-        <w:t xml:space="preserve"> bir devre daha tasarlanmıştır. Bu tasarımda kullanılan IGBT ve s</w:t>
+        <w:t xml:space="preserve"> TMMS sistemini standart motor sürücü sistemi ile karşılaştırmak amacıyla, aynı anma değerlerinde tek bir motor sürücü eviricisine sahip IGBTli bir devre daha tasarlanmıştır. Bu tasarımda kullanılan IGBT ve s</w:t>
       </w:r>
       <w:r>
         <w:rPr>
@@ -4563,7 +4574,7 @@
         <w:pStyle w:val="Caption"/>
         <w:keepNext/>
       </w:pPr>
-      <w:bookmarkStart w:id="7" w:name="_Ref484549515"/>
+      <w:bookmarkStart w:id="6" w:name="_Ref484549515"/>
       <w:r>
         <w:t xml:space="preserve">Tablo </w:t>
       </w:r>
@@ -4588,7 +4599,7 @@
       <w:r>
         <w:t>: Seçilen GaN’lar ve kritik parametreleri</w:t>
       </w:r>
-      <w:bookmarkEnd w:id="7"/>
+      <w:bookmarkEnd w:id="6"/>
     </w:p>
     <w:tbl>
       <w:tblPr>
@@ -6893,7 +6904,11 @@
         <w:t>core</w:t>
       </w:r>
       <w:r>
-        <w:t xml:space="preserve">) da kondansatör ömrünü etkilediğinden dolayı incelenmelidir. Tüm bu parametrelerin analitik olarak elde edilmiş ve Eşitlik 12-15’te gösterilmiştir </w:t>
+        <w:t>) da kondansatör ömrünü etkilediğinden dolayı incelenmelidir. Tüm bu parametrelerin analitik olarak elde edilmiş ve Eşitlik 12-</w:t>
+      </w:r>
+      <w:r>
+        <w:lastRenderedPageBreak/>
+        <w:t xml:space="preserve">15’te gösterilmiştir </w:t>
       </w:r>
       <w:r>
         <w:fldChar w:fldCharType="begin" w:fldLock="1"/>
@@ -6944,11 +6959,7 @@
         <w:t>p</w:t>
       </w:r>
       <w:r>
-        <w:t xml:space="preserve">f güç </w:t>
-      </w:r>
-      <w:r>
-        <w:lastRenderedPageBreak/>
-        <w:t>faktörünü</w:t>
+        <w:t>f güç faktörünü</w:t>
       </w:r>
       <w:r>
         <w:t>, T</w:t>
@@ -8243,10 +8254,18 @@
         <w:t>6</w:t>
       </w:r>
       <w:r>
+        <w:t xml:space="preserve"> </w:t>
+      </w:r>
+      <w:r>
         <w:fldChar w:fldCharType="end"/>
       </w:r>
       <w:r>
-        <w:t>‘da gösterilmiştir.</w:t>
+        <w:t>‘</w:t>
+      </w:r>
+      <w:bookmarkStart w:id="7" w:name="_GoBack"/>
+      <w:bookmarkEnd w:id="7"/>
+      <w:r>
+        <w:t>da gösterilmiştir.</w:t>
       </w:r>
     </w:p>
     <w:p>
@@ -8266,7 +8285,7 @@
           <v:shape id="_x0000_i1027" type="#_x0000_t75" style="width:226.6pt;height:128.1pt" o:ole="">
             <v:imagedata r:id="rId16" o:title=""/>
           </v:shape>
-          <o:OLEObject Type="Embed" ProgID="Visio.Drawing.15" ShapeID="_x0000_i1027" DrawAspect="Content" ObjectID="_1558857712" r:id="rId17"/>
+          <o:OLEObject Type="Embed" ProgID="Visio.Drawing.15" ShapeID="_x0000_i1027" DrawAspect="Content" ObjectID="_1558892574" r:id="rId17"/>
         </w:object>
       </w:r>
     </w:p>
@@ -11436,7 +11455,7 @@
 </file>
 
 <file path=customXml/itemProps1.xml><?xml version="1.0" encoding="utf-8"?>
-<ds:datastoreItem xmlns:ds="http://schemas.openxmlformats.org/officeDocument/2006/customXml" ds:itemID="{7329DF56-8AA8-4F23-9872-A4F2DA435016}">
+<ds:datastoreItem xmlns:ds="http://schemas.openxmlformats.org/officeDocument/2006/customXml" ds:itemID="{5064EECD-5258-4645-B377-1BCDCCCAE0A0}">
   <ds:schemaRefs>
     <ds:schemaRef ds:uri="http://schemas.openxmlformats.org/officeDocument/2006/bibliography"/>
   </ds:schemaRefs>

</xml_diff>

<commit_message>
EL-EN makale, almost finished with simulation results. A few comments and conclusion will be added.
</commit_message>
<xml_diff>
--- a/EL-EN 2017/EL-EN_makale.docx
+++ b/EL-EN 2017/EL-EN_makale.docx
@@ -2705,7 +2705,7 @@
           <v:shape id="_x0000_i1025" type="#_x0000_t75" style="width:226.6pt;height:88.8pt" o:ole="">
             <v:imagedata r:id="rId11" o:title=""/>
           </v:shape>
-          <o:OLEObject Type="Embed" ProgID="Visio.Drawing.15" ShapeID="_x0000_i1025" DrawAspect="Content" ObjectID="_1558892572" r:id="rId12"/>
+          <o:OLEObject Type="Embed" ProgID="Visio.Drawing.15" ShapeID="_x0000_i1025" DrawAspect="Content" ObjectID="_1558949054" r:id="rId12"/>
         </w:object>
       </w:r>
     </w:p>
@@ -4358,7 +4358,7 @@
           <v:shape id="_x0000_i1026" type="#_x0000_t75" style="width:213.8pt;height:230.6pt" o:ole="">
             <v:imagedata r:id="rId14" o:title=""/>
           </v:shape>
-          <o:OLEObject Type="Embed" ProgID="Visio.Drawing.15" ShapeID="_x0000_i1026" DrawAspect="Content" ObjectID="_1558892573" r:id="rId15"/>
+          <o:OLEObject Type="Embed" ProgID="Visio.Drawing.15" ShapeID="_x0000_i1026" DrawAspect="Content" ObjectID="_1558949055" r:id="rId15"/>
         </w:object>
       </w:r>
     </w:p>
@@ -6892,7 +6892,13 @@
         <w:rPr>
           <w:vertAlign w:val="subscript"/>
         </w:rPr>
-        <w:t>c,rms</w:t>
+        <w:t>c,</w:t>
+      </w:r>
+      <w:r>
+        <w:rPr>
+          <w:vertAlign w:val="subscript"/>
+        </w:rPr>
+        <w:t>rms</w:t>
       </w:r>
       <w:r>
         <w:t>). Buna ek olarak, kondansatör sıcaklık artışı (T</w:t>
@@ -6935,7 +6941,19 @@
         <w:rPr>
           <w:vertAlign w:val="subscript"/>
         </w:rPr>
-        <w:t>dc,r</w:t>
+        <w:t>dc</w:t>
+      </w:r>
+      <w:r>
+        <w:rPr>
+          <w:vertAlign w:val="subscript"/>
+        </w:rPr>
+        <w:t>,</w:t>
+      </w:r>
+      <w:r>
+        <w:rPr>
+          <w:vertAlign w:val="subscript"/>
+        </w:rPr>
+        <w:t>r</w:t>
       </w:r>
       <w:r>
         <w:t xml:space="preserve"> DA bara gerilimi tepe-tepe dalgalanma değerini, f</w:t>
@@ -6977,7 +6995,13 @@
         <w:rPr>
           <w:vertAlign w:val="subscript"/>
         </w:rPr>
-        <w:t>th,c</w:t>
+        <w:t>th,</w:t>
+      </w:r>
+      <w:r>
+        <w:rPr>
+          <w:vertAlign w:val="subscript"/>
+        </w:rPr>
+        <w:t>c</w:t>
       </w:r>
       <w:r>
         <w:t xml:space="preserve"> kondansatör ısıl direncini ve R</w:t>
@@ -7093,7 +7117,15 @@
                         <w:sz w:val="18"/>
                         <w:szCs w:val="18"/>
                       </w:rPr>
-                      <m:t>M×</m:t>
+                      <m:t>M</m:t>
+                    </m:r>
+                    <m:r>
+                      <w:rPr>
+                        <w:rFonts w:ascii="Cambria Math" w:hAnsi="Cambria Math"/>
+                        <w:sz w:val="18"/>
+                        <w:szCs w:val="18"/>
+                      </w:rPr>
+                      <m:t xml:space="preserve">  </m:t>
                     </m:r>
                     <m:d>
                       <m:dPr>
@@ -7197,37 +7229,13 @@
                     </m:d>
                   </m:num>
                   <m:den>
-                    <m:rad>
-                      <m:radPr>
-                        <m:degHide m:val="1"/>
-                        <m:ctrlPr>
-                          <w:rPr>
-                            <w:rFonts w:ascii="Cambria Math" w:hAnsi="Cambria Math"/>
-                            <w:i/>
-                            <w:sz w:val="18"/>
-                            <w:szCs w:val="18"/>
-                          </w:rPr>
-                        </m:ctrlPr>
-                      </m:radPr>
-                      <m:deg/>
-                      <m:e>
-                        <m:r>
-                          <w:rPr>
-                            <w:rFonts w:ascii="Cambria Math" w:hAnsi="Cambria Math"/>
-                            <w:sz w:val="18"/>
-                            <w:szCs w:val="18"/>
-                          </w:rPr>
-                          <m:t>2</m:t>
-                        </m:r>
-                      </m:e>
-                    </m:rad>
                     <m:r>
                       <w:rPr>
                         <w:rFonts w:ascii="Cambria Math" w:hAnsi="Cambria Math"/>
                         <w:sz w:val="18"/>
                         <w:szCs w:val="18"/>
                       </w:rPr>
-                      <m:t>×</m:t>
+                      <m:t xml:space="preserve">2  </m:t>
                     </m:r>
                     <m:sSub>
                       <m:sSubPr>
@@ -7267,7 +7275,7 @@
                         <w:sz w:val="18"/>
                         <w:szCs w:val="18"/>
                       </w:rPr>
-                      <m:t>×</m:t>
+                      <m:t xml:space="preserve">  </m:t>
                     </m:r>
                     <m:sSub>
                       <m:sSubPr>
@@ -8233,7 +8241,13 @@
         <w:ind w:right="0"/>
       </w:pPr>
       <w:r>
-        <w:t xml:space="preserve">Konvansiyonel IGBT’li motor sürücü ile GaN’lı TMMS sistemi kayıp analizi karşılaştırmalı sonuçları </w:t>
+        <w:t>Konvansiyonel IGBT’li motor sürücü ile</w:t>
+      </w:r>
+      <w:r>
+        <w:t xml:space="preserve"> iki farklı tipte</w:t>
+      </w:r>
+      <w:r>
+        <w:t xml:space="preserve"> GaN’lı TMMS sistemi kayıp analizi karşılaştırmalı sonuçları </w:t>
       </w:r>
       <w:r>
         <w:fldChar w:fldCharType="begin"/>
@@ -8254,18 +8268,13 @@
         <w:t>6</w:t>
       </w:r>
       <w:r>
-        <w:t xml:space="preserve"> </w:t>
+        <w:t>: Konvansiyonel motor sürücü sistemi ile TMMS sistemi kayıp analizi sonuçları</w:t>
       </w:r>
       <w:r>
         <w:fldChar w:fldCharType="end"/>
       </w:r>
       <w:r>
-        <w:t>‘</w:t>
-      </w:r>
-      <w:bookmarkStart w:id="7" w:name="_GoBack"/>
-      <w:bookmarkEnd w:id="7"/>
-      <w:r>
-        <w:t>da gösterilmiştir.</w:t>
+        <w:t>‘da gösterilmiştir.</w:t>
       </w:r>
     </w:p>
     <w:p>
@@ -8285,7 +8294,7 @@
           <v:shape id="_x0000_i1027" type="#_x0000_t75" style="width:226.6pt;height:128.1pt" o:ole="">
             <v:imagedata r:id="rId16" o:title=""/>
           </v:shape>
-          <o:OLEObject Type="Embed" ProgID="Visio.Drawing.15" ShapeID="_x0000_i1027" DrawAspect="Content" ObjectID="_1558892574" r:id="rId17"/>
+          <o:OLEObject Type="Embed" ProgID="Visio.Drawing.15" ShapeID="_x0000_i1027" DrawAspect="Content" ObjectID="_1558949056" r:id="rId17"/>
         </w:object>
       </w:r>
     </w:p>
@@ -8293,7 +8302,7 @@
       <w:pPr>
         <w:pStyle w:val="Caption"/>
       </w:pPr>
-      <w:bookmarkStart w:id="8" w:name="_Ref485060119"/>
+      <w:bookmarkStart w:id="7" w:name="_Ref485060119"/>
       <w:r>
         <w:t xml:space="preserve">Şekil </w:t>
       </w:r>
@@ -8318,23 +8327,1513 @@
       <w:r>
         <w:t>: Konvansiyonel motor sürücü sistemi ile TMMS sistemi kayıp analizi sonuçları</w:t>
       </w:r>
+      <w:bookmarkEnd w:id="7"/>
+    </w:p>
+    <w:p>
+      <w:pPr>
+        <w:rPr>
+          <w:sz w:val="18"/>
+          <w:szCs w:val="18"/>
+        </w:rPr>
+      </w:pPr>
+      <w:r>
+        <w:rPr>
+          <w:sz w:val="18"/>
+          <w:szCs w:val="18"/>
+        </w:rPr>
+        <w:t xml:space="preserve">Kayıp analizi </w:t>
+      </w:r>
+      <w:r>
+        <w:rPr>
+          <w:sz w:val="18"/>
+          <w:szCs w:val="18"/>
+        </w:rPr>
+        <w:t>sonuçlarına bakıldığında GaN kullanımı ile her iki tipte de anahtarlama frekansı beş katına çıkartılmasına rağmen yarıiletken kayıplarının toplamda hemen hemen yarıya düştüğü gözlenmiştir. IGBT’lerde pratikte anahtarlama frekansı üst sınırı 10 kHz’tir, bu nedenle daha yüksek frekanslarda analiz yapılmamıştır. Kayıp bileşenleri ayrı ayrı incelendiğinde ise, öngörüldüğü gibi kayıptaki ana düşüş transistor ve diyot anahtarlama kayıplarında olmaktadır. Diğer bir taraftan, diyot iletim kayıplarında büyük bir değişim gözlenmemiştir ancak transistor iletim kayıpları GaN’larda daha yüksek olmuştur. Bu durumun başlıca nedenleri, IGBT’lerin yüksek akım uygulamalarında iletim durumunda genel olarak iyi performans göstermesi</w:t>
+      </w:r>
+      <w:r>
+        <w:rPr>
+          <w:sz w:val="18"/>
+          <w:szCs w:val="18"/>
+        </w:rPr>
+        <w:t xml:space="preserve"> ve GaN gibi WBG anahtarların henüz teknolojik olarak istenilen iletim durumu düzeyine ulaşamamasıdır. Diğer bir neden ise sistemin iki paralel ve iki seri modülden oluşmasıdır. Tamamının paralel bağlanmasına durumuna oranla her bir modül iki kat fazla akım taşımakta ve GaN’larda iletim kayıpları akımın karesi ile artmaktadır. Sonuç olarak, 100 kHz anahtarlama frekansında hem Kaskod hem de E-mode </w:t>
+      </w:r>
+      <w:r>
+        <w:rPr>
+          <w:sz w:val="18"/>
+          <w:szCs w:val="18"/>
+        </w:rPr>
+        <w:t>GaN’da yaklaşık %98 verime ulaşılmıştır ve daha yüksek verim hedeflendiğinde anah</w:t>
+      </w:r>
+      <w:r>
+        <w:rPr>
+          <w:sz w:val="18"/>
+          <w:szCs w:val="18"/>
+        </w:rPr>
+        <w:t>tarlama frekansı düşürülebilir.</w:t>
+      </w:r>
+    </w:p>
+    <w:p>
+      <w:pPr>
+        <w:rPr>
+          <w:sz w:val="18"/>
+          <w:szCs w:val="18"/>
+        </w:rPr>
+      </w:pPr>
+    </w:p>
+    <w:p>
+      <w:pPr>
+        <w:rPr>
+          <w:sz w:val="18"/>
+          <w:szCs w:val="18"/>
+        </w:rPr>
+      </w:pPr>
+      <w:r>
+        <w:rPr>
+          <w:sz w:val="18"/>
+          <w:szCs w:val="18"/>
+        </w:rPr>
+        <w:t>Bu çalışmada, elde edilen kayıp analizi bilgileri doğrultusunda optimum anahtarlama frekansı DA bara kondansatör bankası tasarımı ile son haline gelecektir.</w:t>
+      </w:r>
+      <w:r>
+        <w:rPr>
+          <w:sz w:val="18"/>
+          <w:szCs w:val="18"/>
+        </w:rPr>
+        <w:t xml:space="preserve"> Sistemin DA barası iki adet seri bağlı çevirici olduğundan dolayı iki adet seri kondansatör bankası olarak düşünülmüştür. </w:t>
+      </w:r>
+      <w:r>
+        <w:rPr>
+          <w:sz w:val="18"/>
+          <w:szCs w:val="18"/>
+        </w:rPr>
+        <w:t>DA bara kondansatörü seçiminde ilk olarak tasarlanan sistemde gerekli olacak kondansatör dalgalanma akımı etkin değeri ve sığa değerleri Eşitlik 12 ve 13’teki gibi belirlenmiştir. Daha sonra bu değerler, hem interleaving uygulandığı hem de uygulanmadığı durumlar için benzetimlerle doğrulanmıştır.</w:t>
+      </w:r>
+    </w:p>
+    <w:p>
+      <w:pPr>
+        <w:rPr>
+          <w:sz w:val="18"/>
+          <w:szCs w:val="18"/>
+        </w:rPr>
+      </w:pPr>
+    </w:p>
+    <w:p>
+      <w:pPr>
+        <w:rPr>
+          <w:sz w:val="18"/>
+          <w:szCs w:val="18"/>
+        </w:rPr>
+      </w:pPr>
+      <w:r>
+        <w:rPr>
+          <w:sz w:val="18"/>
+          <w:szCs w:val="18"/>
+        </w:rPr>
+        <w:t xml:space="preserve">Buna göre </w:t>
+      </w:r>
+      <w:r>
+        <w:rPr>
+          <w:sz w:val="18"/>
+          <w:szCs w:val="18"/>
+        </w:rPr>
+        <w:t xml:space="preserve">tek bir modülün DA baradaki akımının ortalama değeri 8.23 A, dalgalanma akımı etkin değeri ise 6.39 A olmaktadır ve dalgalanma akımı ortalama akımın %77’sine karşılık gelmektedir. Interleaving tekniği uygulanmadığında her bir kondansatördeki akım etkin değeri 12.78 A’dir. Interleaving tekniği ile en uygun açı değeri olan 90 derece faz kayması uygulandığında ise her bir kondansatörün </w:t>
+      </w:r>
+      <w:r>
+        <w:rPr>
+          <w:sz w:val="18"/>
+          <w:szCs w:val="18"/>
+        </w:rPr>
+        <w:t xml:space="preserve">akım etkin değeri </w:t>
+      </w:r>
+      <w:r>
+        <w:rPr>
+          <w:sz w:val="18"/>
+          <w:szCs w:val="18"/>
+        </w:rPr>
+        <w:t xml:space="preserve">6.69 </w:t>
+      </w:r>
+      <w:r>
+        <w:rPr>
+          <w:sz w:val="18"/>
+          <w:szCs w:val="18"/>
+        </w:rPr>
+        <w:t>A’</w:t>
+      </w:r>
+      <w:r>
+        <w:rPr>
+          <w:sz w:val="18"/>
+          <w:szCs w:val="18"/>
+        </w:rPr>
+        <w:t xml:space="preserve">e düşmüştür ve bu %48 oranında iyileştirmeye karşılık gelir. </w:t>
+      </w:r>
+    </w:p>
+    <w:p>
+      <w:pPr>
+        <w:rPr>
+          <w:sz w:val="18"/>
+          <w:szCs w:val="18"/>
+        </w:rPr>
+      </w:pPr>
+    </w:p>
+    <w:p>
+      <w:pPr>
+        <w:rPr>
+          <w:sz w:val="18"/>
+          <w:szCs w:val="18"/>
+        </w:rPr>
+      </w:pPr>
+      <w:r>
+        <w:rPr>
+          <w:sz w:val="18"/>
+          <w:szCs w:val="18"/>
+        </w:rPr>
+        <w:t>Kondansatör bankası toplam sığa değeri DA bara gerilimi dalgalanmasına ve seçilen anahtarlama frekansına göre belirlenir. Bu çalışmada sistemin soğutmasını kolaylaştırmak ve bu amaçla verimi daha da arttırmak adına anahtarlama frekansı 40 kHz olarak düşülmüştür</w:t>
+      </w:r>
+      <w:r>
+        <w:rPr>
+          <w:sz w:val="18"/>
+          <w:szCs w:val="18"/>
+        </w:rPr>
+        <w:t xml:space="preserve"> ve DA bara gerilimi dalgalanma sınırı tepe-tepe değeri %1</w:t>
+      </w:r>
+      <w:r>
+        <w:rPr>
+          <w:sz w:val="18"/>
+          <w:szCs w:val="18"/>
+        </w:rPr>
+        <w:t>,</w:t>
+      </w:r>
+      <w:r>
+        <w:rPr>
+          <w:sz w:val="18"/>
+          <w:szCs w:val="18"/>
+        </w:rPr>
+        <w:t xml:space="preserve"> yani </w:t>
+      </w:r>
+      <w:r>
+        <w:rPr>
+          <w:sz w:val="18"/>
+          <w:szCs w:val="18"/>
+        </w:rPr>
+        <w:t>5.4V olarak alınmıştır</w:t>
+      </w:r>
+      <w:r>
+        <w:rPr>
+          <w:sz w:val="18"/>
+          <w:szCs w:val="18"/>
+        </w:rPr>
+        <w:t xml:space="preserve">. Buna göre </w:t>
+      </w:r>
+      <w:r>
+        <w:rPr>
+          <w:sz w:val="18"/>
+          <w:szCs w:val="18"/>
+        </w:rPr>
+        <w:t xml:space="preserve">gerekli en düşük sığa değeri interleaving uygulanmadığında 26 µF, uygulandığında ise yine %48’lik iyileşme ile 14 </w:t>
+      </w:r>
+      <w:r>
+        <w:rPr>
+          <w:sz w:val="18"/>
+          <w:szCs w:val="18"/>
+        </w:rPr>
+        <w:t>µF</w:t>
+      </w:r>
+      <w:r>
+        <w:rPr>
+          <w:sz w:val="18"/>
+          <w:szCs w:val="18"/>
+        </w:rPr>
+        <w:t xml:space="preserve"> olarak bulunur.</w:t>
+      </w:r>
+    </w:p>
+    <w:p>
+      <w:pPr>
+        <w:rPr>
+          <w:sz w:val="18"/>
+          <w:szCs w:val="18"/>
+        </w:rPr>
+      </w:pPr>
+    </w:p>
+    <w:p>
+      <w:pPr>
+        <w:rPr>
+          <w:sz w:val="18"/>
+          <w:szCs w:val="18"/>
+        </w:rPr>
+      </w:pPr>
+      <w:r>
+        <w:rPr>
+          <w:sz w:val="18"/>
+          <w:szCs w:val="18"/>
+        </w:rPr>
+        <w:t xml:space="preserve">Aynı tasarım merkezi ve IGBT’li tek bir motor sürücü olduğu durum için de yapılmış ve bu durumda DA bara ortalama akımı </w:t>
+      </w:r>
+      <w:r>
+        <w:rPr>
+          <w:color w:val="FF0000"/>
+          <w:sz w:val="18"/>
+          <w:szCs w:val="18"/>
+        </w:rPr>
+        <w:t>xyz</w:t>
+      </w:r>
+      <w:r>
+        <w:rPr>
+          <w:sz w:val="18"/>
+          <w:szCs w:val="18"/>
+        </w:rPr>
+        <w:t xml:space="preserve">, kondansatör bankası akımı etkin değeri </w:t>
+      </w:r>
+      <w:r>
+        <w:rPr>
+          <w:color w:val="FF0000"/>
+          <w:sz w:val="18"/>
+          <w:szCs w:val="18"/>
+        </w:rPr>
+        <w:t xml:space="preserve">xyz </w:t>
+      </w:r>
+      <w:r>
+        <w:rPr>
+          <w:sz w:val="18"/>
+          <w:szCs w:val="18"/>
+        </w:rPr>
+        <w:t>olarak</w:t>
+      </w:r>
+      <w:r>
+        <w:rPr>
+          <w:sz w:val="18"/>
+          <w:szCs w:val="18"/>
+        </w:rPr>
+        <w:t xml:space="preserve">, 10 kHz anahtarlama frekansındaki en düşük sığa değeri </w:t>
+      </w:r>
+      <w:r>
+        <w:rPr>
+          <w:color w:val="FF0000"/>
+          <w:sz w:val="18"/>
+          <w:szCs w:val="18"/>
+        </w:rPr>
+        <w:t xml:space="preserve">xyz </w:t>
+      </w:r>
+      <w:r>
+        <w:rPr>
+          <w:sz w:val="18"/>
+          <w:szCs w:val="18"/>
+        </w:rPr>
+        <w:t>olarak bulunur.</w:t>
+      </w:r>
+      <w:r>
+        <w:rPr>
+          <w:sz w:val="18"/>
+          <w:szCs w:val="18"/>
+        </w:rPr>
+        <w:t xml:space="preserve"> bulunur. Bu durumda interleaving tekniği uygulamak mümkün değildir.</w:t>
+      </w:r>
+    </w:p>
+    <w:p>
+      <w:pPr>
+        <w:rPr>
+          <w:sz w:val="18"/>
+          <w:szCs w:val="18"/>
+        </w:rPr>
+      </w:pPr>
+    </w:p>
+    <w:p>
+      <w:pPr>
+        <w:rPr>
+          <w:sz w:val="18"/>
+          <w:szCs w:val="18"/>
+        </w:rPr>
+      </w:pPr>
+      <w:r>
+        <w:rPr>
+          <w:sz w:val="18"/>
+          <w:szCs w:val="18"/>
+        </w:rPr>
+        <w:t>Hesaplanan değerlere göre D</w:t>
+      </w:r>
+      <w:r>
+        <w:rPr>
+          <w:sz w:val="18"/>
+          <w:szCs w:val="18"/>
+        </w:rPr>
+        <w:t>A</w:t>
+      </w:r>
+      <w:r>
+        <w:rPr>
+          <w:sz w:val="18"/>
+          <w:szCs w:val="18"/>
+        </w:rPr>
+        <w:t xml:space="preserve"> bara kondansatör bankası seçimi yapılmış ve seçilen kondansatörler ile benzetim çalışması yapılmıştır.</w:t>
+      </w:r>
+      <w:r>
+        <w:rPr>
+          <w:sz w:val="18"/>
+          <w:szCs w:val="18"/>
+        </w:rPr>
+        <w:t xml:space="preserve"> Seçilen </w:t>
+      </w:r>
+      <w:r>
+        <w:rPr>
+          <w:sz w:val="18"/>
+          <w:szCs w:val="18"/>
+        </w:rPr>
+        <w:t>kondansatör</w:t>
+      </w:r>
+      <w:r>
+        <w:rPr>
+          <w:sz w:val="18"/>
+          <w:szCs w:val="18"/>
+        </w:rPr>
+        <w:t xml:space="preserve"> </w:t>
+      </w:r>
+      <w:r>
+        <w:rPr>
+          <w:sz w:val="18"/>
+          <w:szCs w:val="18"/>
+        </w:rPr>
+        <w:t xml:space="preserve">veri sayfası </w:t>
+      </w:r>
+      <w:r>
+        <w:rPr>
+          <w:sz w:val="18"/>
+          <w:szCs w:val="18"/>
+        </w:rPr>
+        <w:t>teknik</w:t>
+      </w:r>
+      <w:r>
+        <w:rPr>
+          <w:sz w:val="18"/>
+          <w:szCs w:val="18"/>
+        </w:rPr>
+        <w:t xml:space="preserve"> bilgileri </w:t>
+      </w:r>
+      <w:r>
+        <w:rPr>
+          <w:sz w:val="18"/>
+          <w:szCs w:val="18"/>
+        </w:rPr>
+        <w:fldChar w:fldCharType="begin"/>
+      </w:r>
+      <w:r>
+        <w:rPr>
+          <w:sz w:val="18"/>
+          <w:szCs w:val="18"/>
+        </w:rPr>
+        <w:instrText xml:space="preserve"> REF _Ref485205045 \h </w:instrText>
+      </w:r>
+      <w:r>
+        <w:rPr>
+          <w:sz w:val="18"/>
+          <w:szCs w:val="18"/>
+        </w:rPr>
+      </w:r>
+      <w:r>
+        <w:rPr>
+          <w:sz w:val="18"/>
+          <w:szCs w:val="18"/>
+        </w:rPr>
+        <w:instrText xml:space="preserve"> \* MERGEFORMAT </w:instrText>
+      </w:r>
+      <w:r>
+        <w:rPr>
+          <w:sz w:val="18"/>
+          <w:szCs w:val="18"/>
+        </w:rPr>
+        <w:fldChar w:fldCharType="separate"/>
+      </w:r>
+      <w:r>
+        <w:rPr>
+          <w:sz w:val="18"/>
+          <w:szCs w:val="18"/>
+        </w:rPr>
+        <w:t xml:space="preserve">Tablo </w:t>
+      </w:r>
+      <w:r>
+        <w:rPr>
+          <w:noProof/>
+          <w:sz w:val="18"/>
+          <w:szCs w:val="18"/>
+        </w:rPr>
+        <w:t>3</w:t>
+      </w:r>
+      <w:r>
+        <w:rPr>
+          <w:sz w:val="18"/>
+          <w:szCs w:val="18"/>
+        </w:rPr>
+        <w:fldChar w:fldCharType="end"/>
+      </w:r>
+      <w:r>
+        <w:rPr>
+          <w:sz w:val="18"/>
+          <w:szCs w:val="18"/>
+        </w:rPr>
+        <w:t>’te gösterilmiştir.</w:t>
+      </w:r>
+      <w:r>
+        <w:rPr>
+          <w:sz w:val="18"/>
+          <w:szCs w:val="18"/>
+        </w:rPr>
+        <w:t xml:space="preserve"> </w:t>
+      </w:r>
+      <w:r>
+        <w:rPr>
+          <w:sz w:val="18"/>
+          <w:szCs w:val="18"/>
+        </w:rPr>
+        <w:t xml:space="preserve">Kondansatör seçiminde belirleyici etmen akım etkin değerinden çok sığa değeri olmuştur ve bu da metal film kondansatörler için beklenen bir durumdur. </w:t>
+      </w:r>
+      <w:r>
+        <w:rPr>
+          <w:sz w:val="18"/>
+          <w:szCs w:val="18"/>
+        </w:rPr>
+        <w:t xml:space="preserve">Benzetim çalışmaları sonucu elde edilen, interleaving tekniği ile ve olmadan DA bara gerilim dalgalanması </w:t>
+      </w:r>
+      <w:r>
+        <w:rPr>
+          <w:sz w:val="18"/>
+          <w:szCs w:val="18"/>
+        </w:rPr>
+        <w:fldChar w:fldCharType="begin"/>
+      </w:r>
+      <w:r>
+        <w:rPr>
+          <w:sz w:val="18"/>
+          <w:szCs w:val="18"/>
+        </w:rPr>
+        <w:instrText xml:space="preserve"> REF _Ref485206337 \h </w:instrText>
+      </w:r>
+      <w:r>
+        <w:rPr>
+          <w:sz w:val="18"/>
+          <w:szCs w:val="18"/>
+        </w:rPr>
+      </w:r>
+      <w:r>
+        <w:rPr>
+          <w:sz w:val="18"/>
+          <w:szCs w:val="18"/>
+        </w:rPr>
+        <w:instrText xml:space="preserve"> \* MERGEFORMAT </w:instrText>
+      </w:r>
+      <w:r>
+        <w:rPr>
+          <w:sz w:val="18"/>
+          <w:szCs w:val="18"/>
+        </w:rPr>
+        <w:fldChar w:fldCharType="separate"/>
+      </w:r>
+      <w:r>
+        <w:rPr>
+          <w:sz w:val="18"/>
+          <w:szCs w:val="18"/>
+        </w:rPr>
+        <w:t xml:space="preserve">Şekil </w:t>
+      </w:r>
+      <w:r>
+        <w:rPr>
+          <w:noProof/>
+          <w:sz w:val="18"/>
+          <w:szCs w:val="18"/>
+        </w:rPr>
+        <w:t>7</w:t>
+      </w:r>
+      <w:r>
+        <w:rPr>
+          <w:sz w:val="18"/>
+          <w:szCs w:val="18"/>
+        </w:rPr>
+        <w:fldChar w:fldCharType="end"/>
+      </w:r>
+      <w:r>
+        <w:rPr>
+          <w:sz w:val="18"/>
+          <w:szCs w:val="18"/>
+        </w:rPr>
+        <w:t xml:space="preserve">’de, kondansatör bankası akım dalgalanması </w:t>
+      </w:r>
+      <w:r>
+        <w:rPr>
+          <w:sz w:val="18"/>
+          <w:szCs w:val="18"/>
+        </w:rPr>
+        <w:fldChar w:fldCharType="begin"/>
+      </w:r>
+      <w:r>
+        <w:rPr>
+          <w:sz w:val="18"/>
+          <w:szCs w:val="18"/>
+        </w:rPr>
+        <w:instrText xml:space="preserve"> REF _Ref485206384 \h </w:instrText>
+      </w:r>
+      <w:r>
+        <w:rPr>
+          <w:sz w:val="18"/>
+          <w:szCs w:val="18"/>
+        </w:rPr>
+      </w:r>
+      <w:r>
+        <w:rPr>
+          <w:sz w:val="18"/>
+          <w:szCs w:val="18"/>
+        </w:rPr>
+        <w:instrText xml:space="preserve"> \* MERGEFORMAT </w:instrText>
+      </w:r>
+      <w:r>
+        <w:rPr>
+          <w:sz w:val="18"/>
+          <w:szCs w:val="18"/>
+        </w:rPr>
+        <w:fldChar w:fldCharType="separate"/>
+      </w:r>
+      <w:r>
+        <w:rPr>
+          <w:sz w:val="18"/>
+          <w:szCs w:val="18"/>
+        </w:rPr>
+        <w:t xml:space="preserve">Şekil </w:t>
+      </w:r>
+      <w:r>
+        <w:rPr>
+          <w:noProof/>
+          <w:sz w:val="18"/>
+          <w:szCs w:val="18"/>
+        </w:rPr>
+        <w:t>8</w:t>
+      </w:r>
+      <w:r>
+        <w:rPr>
+          <w:sz w:val="18"/>
+          <w:szCs w:val="18"/>
+        </w:rPr>
+        <w:fldChar w:fldCharType="end"/>
+      </w:r>
+      <w:r>
+        <w:rPr>
+          <w:sz w:val="18"/>
+          <w:szCs w:val="18"/>
+        </w:rPr>
+        <w:t xml:space="preserve">’de, interleaving tekniği ile oluşan her bir çeviricinin çektiği DA bara akımı ve toplam DA bara akımı </w:t>
+      </w:r>
+      <w:r>
+        <w:rPr>
+          <w:sz w:val="18"/>
+          <w:szCs w:val="18"/>
+        </w:rPr>
+        <w:fldChar w:fldCharType="begin"/>
+      </w:r>
+      <w:r>
+        <w:rPr>
+          <w:sz w:val="18"/>
+          <w:szCs w:val="18"/>
+        </w:rPr>
+        <w:instrText xml:space="preserve"> REF _Ref485206452 \h </w:instrText>
+      </w:r>
+      <w:r>
+        <w:rPr>
+          <w:sz w:val="18"/>
+          <w:szCs w:val="18"/>
+        </w:rPr>
+      </w:r>
+      <w:r>
+        <w:rPr>
+          <w:sz w:val="18"/>
+          <w:szCs w:val="18"/>
+        </w:rPr>
+        <w:instrText xml:space="preserve"> \* MERGEFORMAT </w:instrText>
+      </w:r>
+      <w:r>
+        <w:rPr>
+          <w:sz w:val="18"/>
+          <w:szCs w:val="18"/>
+        </w:rPr>
+        <w:fldChar w:fldCharType="separate"/>
+      </w:r>
+      <w:r>
+        <w:rPr>
+          <w:sz w:val="18"/>
+          <w:szCs w:val="18"/>
+        </w:rPr>
+        <w:t xml:space="preserve">Şekil </w:t>
+      </w:r>
+      <w:r>
+        <w:rPr>
+          <w:noProof/>
+          <w:sz w:val="18"/>
+          <w:szCs w:val="18"/>
+        </w:rPr>
+        <w:t>9</w:t>
+      </w:r>
+      <w:r>
+        <w:rPr>
+          <w:sz w:val="18"/>
+          <w:szCs w:val="18"/>
+        </w:rPr>
+        <w:fldChar w:fldCharType="end"/>
+      </w:r>
+      <w:r>
+        <w:rPr>
+          <w:sz w:val="18"/>
+          <w:szCs w:val="18"/>
+        </w:rPr>
+        <w:t>’da gösterilmiştir.</w:t>
+      </w:r>
+      <w:r>
+        <w:rPr>
+          <w:sz w:val="18"/>
+          <w:szCs w:val="18"/>
+        </w:rPr>
+        <w:t xml:space="preserve"> Ayrıca her bir kondansatörün ısınma miktarı Eşitlik 14 ve 15’ten ve veri sayfası parametrelerinden yola çıkılarak 1 </w:t>
+      </w:r>
+      <w:r>
+        <w:rPr>
+          <w:sz w:val="18"/>
+          <w:szCs w:val="18"/>
+          <w:vertAlign w:val="superscript"/>
+        </w:rPr>
+        <w:t>0</w:t>
+      </w:r>
+      <w:r>
+        <w:rPr>
+          <w:sz w:val="18"/>
+          <w:szCs w:val="18"/>
+        </w:rPr>
+        <w:t>C olarak bulunmuştur. Buna göre, motor sargılarının ısınmasından dolayı oluşan yüksek ortam sıcaklığına rağmen kondansatör iç sıcaklıkları kabul edilebilir değerlerde olacak ve bu sayede de kondansatör ömrü uzun olacak ve ısınmanın kondansatör akım değeri üzerine etkisi olmayacaktır.</w:t>
+      </w:r>
+    </w:p>
+    <w:p>
+      <w:pPr>
+        <w:rPr>
+          <w:sz w:val="18"/>
+          <w:szCs w:val="18"/>
+        </w:rPr>
+      </w:pPr>
+    </w:p>
+    <w:p>
+      <w:pPr>
+        <w:rPr>
+          <w:sz w:val="18"/>
+          <w:szCs w:val="18"/>
+        </w:rPr>
+      </w:pPr>
+      <w:r>
+        <w:rPr>
+          <w:sz w:val="18"/>
+          <w:szCs w:val="18"/>
+        </w:rPr>
+        <w:t xml:space="preserve">Son olarak, hem kondansatör bankasına yönelik hem de tüm sürücü sistemine yönelik güç yoğunluğu analizi yapılmış ve sistemin başarımı doğrulanmıştır. Kondansatör boyutlarından yola çıkılarak elde edilen kondansatör bankası güç yoğunluğu </w:t>
+      </w:r>
+      <w:r>
+        <w:rPr>
+          <w:sz w:val="18"/>
+          <w:szCs w:val="18"/>
+        </w:rPr>
+        <w:lastRenderedPageBreak/>
+        <w:t>değeri 35.27 W/cm</w:t>
+      </w:r>
+      <w:r>
+        <w:rPr>
+          <w:sz w:val="18"/>
+          <w:szCs w:val="18"/>
+          <w:vertAlign w:val="superscript"/>
+        </w:rPr>
+        <w:t>3</w:t>
+      </w:r>
+      <w:r>
+        <w:rPr>
+          <w:sz w:val="18"/>
+          <w:szCs w:val="18"/>
+        </w:rPr>
+        <w:t xml:space="preserve"> olarak bulunmuştur. Ayrıca tüm sistemin güç yoğunluğunu bulmak için sürücü baskı devre kartı boyutları stator ve rotor iç ve dış çapları düşünülerek bulunmuştur. Baskı devre kartı yüksekliği ise doğrudan kondansatör yüksekliği ile ilişkilidir çünkü TMMS sisteminde kondansatörler hem en büyük hacme sahiptir hem de en yüksek devre elemanlarıdır. Bundan yola çıkılarak da tüm sürücü sistemi güç yoğunluğu 16.57 W/</w:t>
+      </w:r>
+      <w:r>
+        <w:rPr>
+          <w:sz w:val="18"/>
+          <w:szCs w:val="18"/>
+        </w:rPr>
+        <w:t>cm</w:t>
+      </w:r>
+      <w:r>
+        <w:rPr>
+          <w:sz w:val="18"/>
+          <w:szCs w:val="18"/>
+          <w:vertAlign w:val="superscript"/>
+        </w:rPr>
+        <w:t>3</w:t>
+      </w:r>
+      <w:r>
+        <w:rPr>
+          <w:sz w:val="18"/>
+          <w:szCs w:val="18"/>
+        </w:rPr>
+        <w:t xml:space="preserve"> olarak bulunur. Başlangıçta konan, endüstriyel ve özel uygulamalardaki konvansiyonel motor sürücü sistemlerinde ulaşılması mümkün olmayan ve TMMS prototiplerinde ulaşılmaya çalışılan 15 </w:t>
+      </w:r>
+      <w:r>
+        <w:rPr>
+          <w:sz w:val="18"/>
+          <w:szCs w:val="18"/>
+        </w:rPr>
+        <w:t>W/cm</w:t>
+      </w:r>
+      <w:r>
+        <w:rPr>
+          <w:sz w:val="18"/>
+          <w:szCs w:val="18"/>
+          <w:vertAlign w:val="superscript"/>
+        </w:rPr>
+        <w:t>3</w:t>
+      </w:r>
+      <w:r>
+        <w:rPr>
+          <w:sz w:val="18"/>
+          <w:szCs w:val="18"/>
+        </w:rPr>
+        <w:t xml:space="preserve"> güç yoğunluğu hedefine mevcut tasarım ile ulaşılabileceği görülmüştür.</w:t>
+      </w:r>
+    </w:p>
+    <w:p>
+      <w:pPr>
+        <w:rPr>
+          <w:sz w:val="18"/>
+          <w:szCs w:val="18"/>
+        </w:rPr>
+      </w:pPr>
+    </w:p>
+    <w:p>
+      <w:pPr>
+        <w:pStyle w:val="Caption"/>
+      </w:pPr>
+      <w:bookmarkStart w:id="8" w:name="_Ref485205045"/>
+      <w:r>
+        <w:t xml:space="preserve">Tablo </w:t>
+      </w:r>
+      <w:r>
+        <w:fldChar w:fldCharType="begin"/>
+      </w:r>
+      <w:r>
+        <w:instrText xml:space="preserve"> SEQ Tablo \* ARABIC </w:instrText>
+      </w:r>
+      <w:r>
+        <w:fldChar w:fldCharType="separate"/>
+      </w:r>
+      <w:r>
+        <w:rPr>
+          <w:noProof/>
+        </w:rPr>
+        <w:t>3</w:t>
+      </w:r>
+      <w:r>
+        <w:fldChar w:fldCharType="end"/>
+      </w:r>
       <w:bookmarkEnd w:id="8"/>
+      <w:r>
+        <w:t>: Seçilen kondansatör</w:t>
+      </w:r>
+      <w:r>
+        <w:t xml:space="preserve"> veri sayfası</w:t>
+      </w:r>
+      <w:r>
+        <w:t xml:space="preserve"> teknik bilgileri</w:t>
+      </w:r>
+    </w:p>
+    <w:tbl>
+      <w:tblPr>
+        <w:tblStyle w:val="TableGrid"/>
+        <w:tblW w:w="4682" w:type="dxa"/>
+        <w:jc w:val="center"/>
+        <w:tblLayout w:type="fixed"/>
+        <w:tblLook w:val="04A0" w:firstRow="1" w:lastRow="0" w:firstColumn="1" w:lastColumn="0" w:noHBand="0" w:noVBand="1"/>
+      </w:tblPr>
+      <w:tblGrid>
+        <w:gridCol w:w="992"/>
+        <w:gridCol w:w="1276"/>
+        <w:gridCol w:w="1276"/>
+        <w:gridCol w:w="1138"/>
+      </w:tblGrid>
+      <w:tr>
+        <w:trPr>
+          <w:jc w:val="center"/>
+        </w:trPr>
+        <w:tc>
+          <w:tcPr>
+            <w:tcW w:w="992" w:type="dxa"/>
+          </w:tcPr>
+          <w:p>
+            <w:pPr>
+              <w:pStyle w:val="BodyTextKeep"/>
+              <w:ind w:right="0"/>
+              <w:jc w:val="center"/>
+              <w:rPr>
+                <w:sz w:val="16"/>
+                <w:szCs w:val="16"/>
+              </w:rPr>
+            </w:pPr>
+            <w:r>
+              <w:rPr>
+                <w:sz w:val="16"/>
+                <w:szCs w:val="16"/>
+              </w:rPr>
+              <w:t>Transistör</w:t>
+            </w:r>
+          </w:p>
+        </w:tc>
+        <w:tc>
+          <w:tcPr>
+            <w:tcW w:w="1276" w:type="dxa"/>
+          </w:tcPr>
+          <w:p>
+            <w:pPr>
+              <w:pStyle w:val="BodyTextKeep"/>
+              <w:ind w:right="0"/>
+              <w:jc w:val="center"/>
+              <w:rPr>
+                <w:sz w:val="16"/>
+                <w:szCs w:val="16"/>
+              </w:rPr>
+            </w:pPr>
+            <w:r>
+              <w:rPr>
+                <w:sz w:val="16"/>
+                <w:szCs w:val="16"/>
+              </w:rPr>
+              <w:t>B32676G3306</w:t>
+            </w:r>
+          </w:p>
+        </w:tc>
+        <w:tc>
+          <w:tcPr>
+            <w:tcW w:w="1276" w:type="dxa"/>
+          </w:tcPr>
+          <w:p>
+            <w:pPr>
+              <w:pStyle w:val="BodyTextKeep"/>
+              <w:ind w:right="0"/>
+              <w:jc w:val="center"/>
+              <w:rPr>
+                <w:sz w:val="16"/>
+                <w:szCs w:val="16"/>
+              </w:rPr>
+            </w:pPr>
+          </w:p>
+        </w:tc>
+        <w:tc>
+          <w:tcPr>
+            <w:tcW w:w="1138" w:type="dxa"/>
+          </w:tcPr>
+          <w:p>
+            <w:pPr>
+              <w:pStyle w:val="BodyTextKeep"/>
+              <w:ind w:right="0"/>
+              <w:jc w:val="center"/>
+              <w:rPr>
+                <w:sz w:val="16"/>
+                <w:szCs w:val="16"/>
+              </w:rPr>
+            </w:pPr>
+          </w:p>
+        </w:tc>
+      </w:tr>
+      <w:tr>
+        <w:trPr>
+          <w:jc w:val="center"/>
+        </w:trPr>
+        <w:tc>
+          <w:tcPr>
+            <w:tcW w:w="992" w:type="dxa"/>
+          </w:tcPr>
+          <w:p>
+            <w:pPr>
+              <w:pStyle w:val="BodyTextKeep"/>
+              <w:ind w:right="0"/>
+              <w:jc w:val="center"/>
+              <w:rPr>
+                <w:sz w:val="16"/>
+                <w:szCs w:val="16"/>
+              </w:rPr>
+            </w:pPr>
+            <w:r>
+              <w:rPr>
+                <w:sz w:val="16"/>
+                <w:szCs w:val="16"/>
+              </w:rPr>
+              <w:t>Tipi</w:t>
+            </w:r>
+          </w:p>
+        </w:tc>
+        <w:tc>
+          <w:tcPr>
+            <w:tcW w:w="1276" w:type="dxa"/>
+          </w:tcPr>
+          <w:p>
+            <w:pPr>
+              <w:pStyle w:val="BodyTextKeep"/>
+              <w:ind w:right="0"/>
+              <w:jc w:val="center"/>
+              <w:rPr>
+                <w:sz w:val="16"/>
+                <w:szCs w:val="16"/>
+              </w:rPr>
+            </w:pPr>
+          </w:p>
+        </w:tc>
+        <w:tc>
+          <w:tcPr>
+            <w:tcW w:w="1276" w:type="dxa"/>
+          </w:tcPr>
+          <w:p>
+            <w:pPr>
+              <w:pStyle w:val="BodyTextKeep"/>
+              <w:ind w:right="0"/>
+              <w:jc w:val="center"/>
+              <w:rPr>
+                <w:sz w:val="16"/>
+                <w:szCs w:val="16"/>
+              </w:rPr>
+            </w:pPr>
+          </w:p>
+        </w:tc>
+        <w:tc>
+          <w:tcPr>
+            <w:tcW w:w="1138" w:type="dxa"/>
+          </w:tcPr>
+          <w:p>
+            <w:pPr>
+              <w:pStyle w:val="BodyTextKeep"/>
+              <w:ind w:right="0"/>
+              <w:jc w:val="center"/>
+              <w:rPr>
+                <w:sz w:val="16"/>
+                <w:szCs w:val="16"/>
+              </w:rPr>
+            </w:pPr>
+          </w:p>
+        </w:tc>
+      </w:tr>
+      <w:tr>
+        <w:trPr>
+          <w:jc w:val="center"/>
+        </w:trPr>
+        <w:tc>
+          <w:tcPr>
+            <w:tcW w:w="992" w:type="dxa"/>
+          </w:tcPr>
+          <w:p>
+            <w:pPr>
+              <w:pStyle w:val="BodyTextKeep"/>
+              <w:ind w:right="0"/>
+              <w:jc w:val="center"/>
+              <w:rPr>
+                <w:sz w:val="16"/>
+                <w:szCs w:val="16"/>
+              </w:rPr>
+            </w:pPr>
+            <w:r>
+              <w:rPr>
+                <w:sz w:val="16"/>
+                <w:szCs w:val="16"/>
+              </w:rPr>
+              <w:t>Üretici</w:t>
+            </w:r>
+          </w:p>
+        </w:tc>
+        <w:tc>
+          <w:tcPr>
+            <w:tcW w:w="1276" w:type="dxa"/>
+          </w:tcPr>
+          <w:p>
+            <w:pPr>
+              <w:pStyle w:val="BodyTextKeep"/>
+              <w:ind w:right="0"/>
+              <w:jc w:val="center"/>
+              <w:rPr>
+                <w:sz w:val="16"/>
+                <w:szCs w:val="16"/>
+              </w:rPr>
+            </w:pPr>
+          </w:p>
+        </w:tc>
+        <w:tc>
+          <w:tcPr>
+            <w:tcW w:w="1276" w:type="dxa"/>
+          </w:tcPr>
+          <w:p>
+            <w:pPr>
+              <w:pStyle w:val="BodyTextKeep"/>
+              <w:ind w:right="0"/>
+              <w:jc w:val="center"/>
+              <w:rPr>
+                <w:sz w:val="16"/>
+                <w:szCs w:val="16"/>
+              </w:rPr>
+            </w:pPr>
+          </w:p>
+        </w:tc>
+        <w:tc>
+          <w:tcPr>
+            <w:tcW w:w="1138" w:type="dxa"/>
+          </w:tcPr>
+          <w:p>
+            <w:pPr>
+              <w:pStyle w:val="BodyTextKeep"/>
+              <w:ind w:right="0"/>
+              <w:jc w:val="center"/>
+              <w:rPr>
+                <w:sz w:val="16"/>
+                <w:szCs w:val="16"/>
+              </w:rPr>
+            </w:pPr>
+          </w:p>
+        </w:tc>
+      </w:tr>
+      <w:tr>
+        <w:trPr>
+          <w:jc w:val="center"/>
+        </w:trPr>
+        <w:tc>
+          <w:tcPr>
+            <w:tcW w:w="992" w:type="dxa"/>
+          </w:tcPr>
+          <w:p>
+            <w:pPr>
+              <w:pStyle w:val="BodyTextKeep"/>
+              <w:ind w:right="0"/>
+              <w:jc w:val="center"/>
+              <w:rPr>
+                <w:sz w:val="16"/>
+                <w:szCs w:val="16"/>
+              </w:rPr>
+            </w:pPr>
+            <w:r>
+              <w:rPr>
+                <w:sz w:val="16"/>
+                <w:szCs w:val="16"/>
+              </w:rPr>
+              <w:t>Gerilim</w:t>
+            </w:r>
+          </w:p>
+        </w:tc>
+        <w:tc>
+          <w:tcPr>
+            <w:tcW w:w="1276" w:type="dxa"/>
+          </w:tcPr>
+          <w:p>
+            <w:pPr>
+              <w:pStyle w:val="BodyTextKeep"/>
+              <w:ind w:right="0"/>
+              <w:jc w:val="center"/>
+              <w:rPr>
+                <w:sz w:val="16"/>
+                <w:szCs w:val="16"/>
+              </w:rPr>
+            </w:pPr>
+          </w:p>
+        </w:tc>
+        <w:tc>
+          <w:tcPr>
+            <w:tcW w:w="1276" w:type="dxa"/>
+          </w:tcPr>
+          <w:p>
+            <w:pPr>
+              <w:pStyle w:val="BodyTextKeep"/>
+              <w:ind w:right="0"/>
+              <w:jc w:val="center"/>
+              <w:rPr>
+                <w:sz w:val="16"/>
+                <w:szCs w:val="16"/>
+              </w:rPr>
+            </w:pPr>
+          </w:p>
+        </w:tc>
+        <w:tc>
+          <w:tcPr>
+            <w:tcW w:w="1138" w:type="dxa"/>
+          </w:tcPr>
+          <w:p>
+            <w:pPr>
+              <w:pStyle w:val="BodyTextKeep"/>
+              <w:ind w:right="0"/>
+              <w:jc w:val="center"/>
+              <w:rPr>
+                <w:sz w:val="16"/>
+                <w:szCs w:val="16"/>
+              </w:rPr>
+            </w:pPr>
+          </w:p>
+        </w:tc>
+      </w:tr>
+      <w:tr>
+        <w:trPr>
+          <w:jc w:val="center"/>
+        </w:trPr>
+        <w:tc>
+          <w:tcPr>
+            <w:tcW w:w="992" w:type="dxa"/>
+          </w:tcPr>
+          <w:p>
+            <w:pPr>
+              <w:pStyle w:val="BodyTextKeep"/>
+              <w:ind w:right="0"/>
+              <w:jc w:val="center"/>
+              <w:rPr>
+                <w:sz w:val="16"/>
+                <w:szCs w:val="16"/>
+              </w:rPr>
+            </w:pPr>
+            <w:r>
+              <w:rPr>
+                <w:sz w:val="16"/>
+                <w:szCs w:val="16"/>
+              </w:rPr>
+              <w:t>Akım</w:t>
+            </w:r>
+          </w:p>
+        </w:tc>
+        <w:tc>
+          <w:tcPr>
+            <w:tcW w:w="1276" w:type="dxa"/>
+          </w:tcPr>
+          <w:p>
+            <w:pPr>
+              <w:pStyle w:val="BodyTextKeep"/>
+              <w:ind w:right="0"/>
+              <w:jc w:val="center"/>
+              <w:rPr>
+                <w:sz w:val="16"/>
+                <w:szCs w:val="16"/>
+              </w:rPr>
+            </w:pPr>
+          </w:p>
+        </w:tc>
+        <w:tc>
+          <w:tcPr>
+            <w:tcW w:w="1276" w:type="dxa"/>
+          </w:tcPr>
+          <w:p>
+            <w:pPr>
+              <w:pStyle w:val="BodyTextKeep"/>
+              <w:ind w:right="0"/>
+              <w:jc w:val="center"/>
+              <w:rPr>
+                <w:sz w:val="16"/>
+                <w:szCs w:val="16"/>
+              </w:rPr>
+            </w:pPr>
+          </w:p>
+        </w:tc>
+        <w:tc>
+          <w:tcPr>
+            <w:tcW w:w="1138" w:type="dxa"/>
+          </w:tcPr>
+          <w:p>
+            <w:pPr>
+              <w:pStyle w:val="BodyTextKeep"/>
+              <w:ind w:right="0"/>
+              <w:jc w:val="center"/>
+              <w:rPr>
+                <w:sz w:val="16"/>
+                <w:szCs w:val="16"/>
+              </w:rPr>
+            </w:pPr>
+          </w:p>
+        </w:tc>
+      </w:tr>
+      <w:tr>
+        <w:trPr>
+          <w:jc w:val="center"/>
+        </w:trPr>
+        <w:tc>
+          <w:tcPr>
+            <w:tcW w:w="992" w:type="dxa"/>
+          </w:tcPr>
+          <w:p>
+            <w:pPr>
+              <w:pStyle w:val="BodyTextKeep"/>
+              <w:ind w:right="0"/>
+              <w:jc w:val="center"/>
+              <w:rPr>
+                <w:sz w:val="16"/>
+                <w:szCs w:val="16"/>
+              </w:rPr>
+            </w:pPr>
+            <w:r>
+              <w:rPr>
+                <w:sz w:val="16"/>
+                <w:szCs w:val="16"/>
+              </w:rPr>
+              <w:t>V</w:t>
+            </w:r>
+            <w:r>
+              <w:rPr>
+                <w:sz w:val="16"/>
+                <w:szCs w:val="16"/>
+                <w:vertAlign w:val="subscript"/>
+              </w:rPr>
+              <w:t>ce,sat</w:t>
+            </w:r>
+          </w:p>
+        </w:tc>
+        <w:tc>
+          <w:tcPr>
+            <w:tcW w:w="1276" w:type="dxa"/>
+          </w:tcPr>
+          <w:p>
+            <w:pPr>
+              <w:pStyle w:val="BodyTextKeep"/>
+              <w:ind w:right="0"/>
+              <w:jc w:val="center"/>
+              <w:rPr>
+                <w:sz w:val="16"/>
+                <w:szCs w:val="16"/>
+              </w:rPr>
+            </w:pPr>
+          </w:p>
+        </w:tc>
+        <w:tc>
+          <w:tcPr>
+            <w:tcW w:w="1276" w:type="dxa"/>
+          </w:tcPr>
+          <w:p>
+            <w:pPr>
+              <w:pStyle w:val="BodyTextKeep"/>
+              <w:ind w:right="0"/>
+              <w:jc w:val="center"/>
+              <w:rPr>
+                <w:sz w:val="16"/>
+                <w:szCs w:val="16"/>
+              </w:rPr>
+            </w:pPr>
+          </w:p>
+        </w:tc>
+        <w:tc>
+          <w:tcPr>
+            <w:tcW w:w="1138" w:type="dxa"/>
+          </w:tcPr>
+          <w:p>
+            <w:pPr>
+              <w:pStyle w:val="BodyTextKeep"/>
+              <w:ind w:right="0"/>
+              <w:jc w:val="center"/>
+              <w:rPr>
+                <w:sz w:val="16"/>
+                <w:szCs w:val="16"/>
+              </w:rPr>
+            </w:pPr>
+          </w:p>
+        </w:tc>
+      </w:tr>
+      <w:tr>
+        <w:trPr>
+          <w:jc w:val="center"/>
+        </w:trPr>
+        <w:tc>
+          <w:tcPr>
+            <w:tcW w:w="992" w:type="dxa"/>
+          </w:tcPr>
+          <w:p>
+            <w:pPr>
+              <w:pStyle w:val="BodyTextKeep"/>
+              <w:ind w:right="0"/>
+              <w:jc w:val="center"/>
+              <w:rPr>
+                <w:sz w:val="16"/>
+                <w:szCs w:val="16"/>
+              </w:rPr>
+            </w:pPr>
+            <w:r>
+              <w:rPr>
+                <w:sz w:val="16"/>
+                <w:szCs w:val="16"/>
+              </w:rPr>
+              <w:t>R</w:t>
+            </w:r>
+            <w:r>
+              <w:rPr>
+                <w:sz w:val="16"/>
+                <w:szCs w:val="16"/>
+                <w:vertAlign w:val="subscript"/>
+              </w:rPr>
+              <w:t>ds,on</w:t>
+            </w:r>
+          </w:p>
+        </w:tc>
+        <w:tc>
+          <w:tcPr>
+            <w:tcW w:w="1276" w:type="dxa"/>
+          </w:tcPr>
+          <w:p>
+            <w:pPr>
+              <w:pStyle w:val="BodyTextKeep"/>
+              <w:ind w:right="0"/>
+              <w:jc w:val="center"/>
+              <w:rPr>
+                <w:sz w:val="16"/>
+                <w:szCs w:val="16"/>
+              </w:rPr>
+            </w:pPr>
+          </w:p>
+        </w:tc>
+        <w:tc>
+          <w:tcPr>
+            <w:tcW w:w="1276" w:type="dxa"/>
+          </w:tcPr>
+          <w:p>
+            <w:pPr>
+              <w:pStyle w:val="BodyTextKeep"/>
+              <w:ind w:right="0"/>
+              <w:jc w:val="center"/>
+              <w:rPr>
+                <w:sz w:val="16"/>
+                <w:szCs w:val="16"/>
+              </w:rPr>
+            </w:pPr>
+          </w:p>
+        </w:tc>
+        <w:tc>
+          <w:tcPr>
+            <w:tcW w:w="1138" w:type="dxa"/>
+          </w:tcPr>
+          <w:p>
+            <w:pPr>
+              <w:pStyle w:val="BodyTextKeep"/>
+              <w:ind w:right="0"/>
+              <w:jc w:val="center"/>
+              <w:rPr>
+                <w:sz w:val="16"/>
+                <w:szCs w:val="16"/>
+              </w:rPr>
+            </w:pPr>
+          </w:p>
+        </w:tc>
+      </w:tr>
+    </w:tbl>
+    <w:p>
+      <w:pPr>
+        <w:rPr>
+          <w:sz w:val="18"/>
+          <w:szCs w:val="18"/>
+        </w:rPr>
+      </w:pPr>
+    </w:p>
+    <w:p>
+      <w:pPr>
+        <w:rPr>
+          <w:sz w:val="18"/>
+          <w:szCs w:val="18"/>
+        </w:rPr>
+      </w:pPr>
+    </w:p>
+    <w:p>
+      <w:pPr>
+        <w:rPr>
+          <w:sz w:val="18"/>
+          <w:szCs w:val="18"/>
+        </w:rPr>
+      </w:pPr>
+    </w:p>
+    <w:p>
+      <w:pPr>
+        <w:pStyle w:val="Caption"/>
+      </w:pPr>
+      <w:bookmarkStart w:id="9" w:name="_Ref485206337"/>
+      <w:r>
+        <w:t xml:space="preserve">Şekil </w:t>
+      </w:r>
+      <w:r>
+        <w:fldChar w:fldCharType="begin"/>
+      </w:r>
+      <w:r>
+        <w:instrText xml:space="preserve"> SEQ Şekil \* ARABIC </w:instrText>
+      </w:r>
+      <w:r>
+        <w:fldChar w:fldCharType="separate"/>
+      </w:r>
+      <w:r>
+        <w:rPr>
+          <w:noProof/>
+        </w:rPr>
+        <w:t>7</w:t>
+      </w:r>
+      <w:r>
+        <w:fldChar w:fldCharType="end"/>
+      </w:r>
+      <w:bookmarkEnd w:id="9"/>
+      <w:r>
+        <w:t>: DA bara gerilimi dalgalanması</w:t>
+      </w:r>
     </w:p>
     <w:p/>
     <w:p>
-      <w:r>
-        <w:t>Kayıplar yorumla</w:t>
+      <w:pPr>
+        <w:pStyle w:val="Caption"/>
+      </w:pPr>
+      <w:bookmarkStart w:id="10" w:name="_Ref485206384"/>
+      <w:r>
+        <w:t xml:space="preserve">Şekil </w:t>
+      </w:r>
+      <w:r>
+        <w:fldChar w:fldCharType="begin"/>
+      </w:r>
+      <w:r>
+        <w:instrText xml:space="preserve"> SEQ Şekil \* ARABIC </w:instrText>
+      </w:r>
+      <w:r>
+        <w:fldChar w:fldCharType="separate"/>
+      </w:r>
+      <w:r>
+        <w:rPr>
+          <w:noProof/>
+        </w:rPr>
+        <w:t>8</w:t>
+      </w:r>
+      <w:r>
+        <w:fldChar w:fldCharType="end"/>
+      </w:r>
+      <w:bookmarkEnd w:id="10"/>
+      <w:r>
+        <w:t>: DA bara kondansatör bankası akım dalgalanması</w:t>
       </w:r>
     </w:p>
     <w:p/>
+    <w:p/>
+    <w:p>
+      <w:pPr>
+        <w:pStyle w:val="Caption"/>
+      </w:pPr>
+      <w:bookmarkStart w:id="11" w:name="_Ref485206452"/>
+      <w:r>
+        <w:t xml:space="preserve">Şekil </w:t>
+      </w:r>
+      <w:r>
+        <w:fldChar w:fldCharType="begin"/>
+      </w:r>
+      <w:r>
+        <w:instrText xml:space="preserve"> SEQ Şekil \* ARABIC </w:instrText>
+      </w:r>
+      <w:r>
+        <w:fldChar w:fldCharType="separate"/>
+      </w:r>
+      <w:r>
+        <w:rPr>
+          <w:noProof/>
+        </w:rPr>
+        <w:t>9</w:t>
+      </w:r>
+      <w:r>
+        <w:fldChar w:fldCharType="end"/>
+      </w:r>
+      <w:bookmarkEnd w:id="11"/>
+      <w:r>
+        <w:t>: Her modülün DA baradan çektiği akım ve toplam akım</w:t>
+      </w:r>
+    </w:p>
     <w:p>
       <w:pPr>
         <w:pStyle w:val="BodyTextKeep"/>
         <w:ind w:right="0"/>
       </w:pPr>
-      <w:r>
-        <w:t>Interleaving grafiği</w:t>
-      </w:r>
+      <w:bookmarkStart w:id="12" w:name="_GoBack"/>
+      <w:bookmarkEnd w:id="12"/>
     </w:p>
     <w:p>
       <w:pPr>
@@ -8344,105 +9843,9 @@
     </w:p>
     <w:p>
       <w:pPr>
-        <w:pStyle w:val="BodyTextKeep"/>
-        <w:ind w:right="0"/>
-      </w:pPr>
-      <w:r>
-        <w:t>Kondansatör sayısal sonuçlar</w:t>
-      </w:r>
-    </w:p>
-    <w:p>
-      <w:pPr>
-        <w:pStyle w:val="BodyTextKeep"/>
-        <w:ind w:right="0"/>
-      </w:pPr>
-    </w:p>
-    <w:p>
-      <w:pPr>
-        <w:pStyle w:val="BodyTextKeep"/>
-        <w:ind w:right="0"/>
-      </w:pPr>
-      <w:r>
-        <w:t>Kondansatör seçim sonuçları</w:t>
-      </w:r>
-    </w:p>
-    <w:p>
-      <w:pPr>
-        <w:pStyle w:val="BodyTextKeep"/>
-        <w:ind w:right="0"/>
-      </w:pPr>
-    </w:p>
-    <w:p>
-      <w:pPr>
-        <w:pStyle w:val="BodyTextKeep"/>
-        <w:ind w:right="0"/>
-      </w:pPr>
-      <w:r>
-        <w:t>DC Link gerilimi dalgalanma - Balance olayı</w:t>
-      </w:r>
-    </w:p>
-    <w:p>
-      <w:pPr>
-        <w:pStyle w:val="BodyTextKeep"/>
-        <w:ind w:right="0"/>
-      </w:pPr>
-    </w:p>
-    <w:p>
-      <w:pPr>
-        <w:pStyle w:val="BodyTextKeep"/>
-        <w:ind w:right="0"/>
-      </w:pPr>
-      <w:r>
-        <w:t>4 modül birden DC bara akımları</w:t>
-      </w:r>
-    </w:p>
-    <w:p>
-      <w:pPr>
-        <w:pStyle w:val="BodyTextKeep"/>
-        <w:ind w:right="0"/>
-      </w:pPr>
-    </w:p>
-    <w:p>
-      <w:pPr>
-        <w:pStyle w:val="BodyTextKeep"/>
-        <w:ind w:right="0"/>
-      </w:pPr>
-      <w:r>
-        <w:t>Power density sonucu</w:t>
-      </w:r>
-    </w:p>
-    <w:p>
-      <w:pPr>
-        <w:pStyle w:val="BodyTextKeep"/>
-        <w:ind w:right="0"/>
-      </w:pPr>
-    </w:p>
-    <w:p>
-      <w:pPr>
-        <w:pStyle w:val="BodyTextKeep"/>
-        <w:ind w:right="0"/>
-      </w:pPr>
-    </w:p>
-    <w:p>
-      <w:pPr>
-        <w:jc w:val="left"/>
-        <w:rPr>
-          <w:b/>
-          <w:bCs/>
-          <w:sz w:val="22"/>
-          <w:szCs w:val="22"/>
-        </w:rPr>
-      </w:pPr>
-      <w:r>
-        <w:br w:type="page"/>
-      </w:r>
-    </w:p>
-    <w:p>
-      <w:pPr>
         <w:pStyle w:val="Heading1"/>
       </w:pPr>
       <w:r>
-        <w:lastRenderedPageBreak/>
         <w:t>Sonuçlar</w:t>
       </w:r>
     </w:p>
@@ -11455,7 +12858,7 @@
 </file>
 
 <file path=customXml/itemProps1.xml><?xml version="1.0" encoding="utf-8"?>
-<ds:datastoreItem xmlns:ds="http://schemas.openxmlformats.org/officeDocument/2006/customXml" ds:itemID="{5064EECD-5258-4645-B377-1BCDCCCAE0A0}">
+<ds:datastoreItem xmlns:ds="http://schemas.openxmlformats.org/officeDocument/2006/customXml" ds:itemID="{2DD83C5C-B199-4285-8213-C57B1D7444FE}">
   <ds:schemaRefs>
     <ds:schemaRef ds:uri="http://schemas.openxmlformats.org/officeDocument/2006/bibliography"/>
   </ds:schemaRefs>

</xml_diff>

<commit_message>
format correction: EL-EN makale.
</commit_message>
<xml_diff>
--- a/EL-EN 2017/EL-EN_makale.docx
+++ b/EL-EN 2017/EL-EN_makale.docx
@@ -1,6 +1,6 @@
 
 <file path=word/document.xml><?xml version="1.0" encoding="utf-8"?>
-<w:document xmlns:wpc="http://schemas.microsoft.com/office/word/2010/wordprocessingCanvas" xmlns:mc="http://schemas.openxmlformats.org/markup-compatibility/2006" xmlns:o="urn:schemas-microsoft-com:office:office" xmlns:r="http://schemas.openxmlformats.org/officeDocument/2006/relationships" xmlns:m="http://schemas.openxmlformats.org/officeDocument/2006/math" xmlns:v="urn:schemas-microsoft-com:vml" xmlns:wp14="http://schemas.microsoft.com/office/word/2010/wordprocessingDrawing" xmlns:wp="http://schemas.openxmlformats.org/drawingml/2006/wordprocessingDrawing" xmlns:w10="urn:schemas-microsoft-com:office:word" xmlns:w="http://schemas.openxmlformats.org/wordprocessingml/2006/main" xmlns:w14="http://schemas.microsoft.com/office/word/2010/wordml" xmlns:w15="http://schemas.microsoft.com/office/word/2012/wordml" xmlns:wpg="http://schemas.microsoft.com/office/word/2010/wordprocessingGroup" xmlns:wpi="http://schemas.microsoft.com/office/word/2010/wordprocessingInk" xmlns:wne="http://schemas.microsoft.com/office/word/2006/wordml" xmlns:wps="http://schemas.microsoft.com/office/word/2010/wordprocessingShape" mc:Ignorable="w14 w15 wp14">
+<w:document xmlns:wpc="http://schemas.microsoft.com/office/word/2010/wordprocessingCanvas" xmlns:cx="http://schemas.microsoft.com/office/drawing/2014/chartex" xmlns:mc="http://schemas.openxmlformats.org/markup-compatibility/2006" xmlns:o="urn:schemas-microsoft-com:office:office" xmlns:r="http://schemas.openxmlformats.org/officeDocument/2006/relationships" xmlns:m="http://schemas.openxmlformats.org/officeDocument/2006/math" xmlns:v="urn:schemas-microsoft-com:vml" xmlns:wp14="http://schemas.microsoft.com/office/word/2010/wordprocessingDrawing" xmlns:wp="http://schemas.openxmlformats.org/drawingml/2006/wordprocessingDrawing" xmlns:w10="urn:schemas-microsoft-com:office:word" xmlns:w="http://schemas.openxmlformats.org/wordprocessingml/2006/main" xmlns:w14="http://schemas.microsoft.com/office/word/2010/wordml" xmlns:w15="http://schemas.microsoft.com/office/word/2012/wordml" xmlns:w16se="http://schemas.microsoft.com/office/word/2015/wordml/symex" xmlns:wpg="http://schemas.microsoft.com/office/word/2010/wordprocessingGroup" xmlns:wpi="http://schemas.microsoft.com/office/word/2010/wordprocessingInk" xmlns:wne="http://schemas.microsoft.com/office/word/2006/wordml" xmlns:wps="http://schemas.microsoft.com/office/word/2010/wordprocessingShape" mc:Ignorable="w14 w15 w16se wp14">
   <w:body>
     <w:p>
       <w:pPr>
@@ -205,6 +205,7 @@
         <w:ind w:right="0"/>
       </w:pPr>
       <w:r>
+        <w:lastRenderedPageBreak/>
         <w:t>Özet</w:t>
       </w:r>
     </w:p>
@@ -532,6 +533,7 @@
         <w:ind w:left="0" w:firstLine="0"/>
       </w:pPr>
       <w:r>
+        <w:lastRenderedPageBreak/>
         <w:t>Giriş</w:t>
       </w:r>
     </w:p>
@@ -1134,27 +1136,35 @@
           <w:sz w:val="18"/>
           <w:szCs w:val="18"/>
         </w:rPr>
-        <w:fldChar w:fldCharType="begin"/>
-      </w:r>
-      <w:r>
-        <w:rPr>
-          <w:sz w:val="18"/>
-          <w:szCs w:val="18"/>
-        </w:rPr>
-        <w:instrText xml:space="preserve"> REF _Ref482875908 \h </w:instrText>
-      </w:r>
-      <w:r>
-        <w:rPr>
-          <w:sz w:val="18"/>
-          <w:szCs w:val="18"/>
-        </w:rPr>
-        <w:instrText xml:space="preserve"> \* MERGEFORMAT </w:instrText>
-      </w:r>
-      <w:r>
-        <w:rPr>
-          <w:sz w:val="18"/>
-          <w:szCs w:val="18"/>
-        </w:rPr>
+        <w:t>Şekil 1’</w:t>
+      </w:r>
+      <w:r>
+        <w:rPr>
+          <w:sz w:val="18"/>
+          <w:szCs w:val="18"/>
+        </w:rPr>
+        <w:t>de incelenebilir</w:t>
+      </w:r>
+      <w:r>
+        <w:rPr>
+          <w:sz w:val="18"/>
+          <w:szCs w:val="18"/>
+        </w:rPr>
+        <w:t xml:space="preserve"> </w:t>
+      </w:r>
+      <w:r>
+        <w:rPr>
+          <w:sz w:val="18"/>
+          <w:szCs w:val="18"/>
+        </w:rPr>
+        <w:fldChar w:fldCharType="begin" w:fldLock="1"/>
+      </w:r>
+      <w:r>
+        <w:rPr>
+          <w:sz w:val="18"/>
+          <w:szCs w:val="18"/>
+        </w:rPr>
+        <w:instrText>ADDIN CSL_CITATION { "citationItems" : [ { "id" : "ITEM-1", "itemData" : { "DOI" : "10.1049/iet-epa.2015.0506", "ISSN" : "1751-8660", "author" : [ { "dropping-particle" : "", "family" : "Calzo", "given" : "Giovanni", "non-dropping-particle" : "Lo", "parse-names" : false, "suffix" : "" }, { "dropping-particle" : "", "family" : "Vakil", "given" : "Gaurang", "non-dropping-particle" : "", "parse-names" : false, "suffix" : "" }, { "dropping-particle" : "", "family" : "Mecrow", "given" : "Barrie", "non-dropping-particle" : "", "parse-names" : false, "suffix" : "" }, { "dropping-particle" : "", "family" : "Lambert", "given" : "Simon", "non-dropping-particle" : "", "parse-names" : false, "suffix" : "" }, { "dropping-particle" : "", "family" : "Cox", "given" : "Thomas", "non-dropping-particle" : "", "parse-names" : false, "suffix" : "" }, { "dropping-particle" : "", "family" : "Gerada", "given" : "Chris", "non-dropping-particle" : "", "parse-names" : false, "suffix" : "" }, { "dropping-particle" : "", "family" : "Johnson", "given" : "Mark", "non-dropping-particle" : "", "parse-names" : false, "suffix" : "" }, { "dropping-particle" : "", "family" : "Abebe", "given" : "Robert", "non-dropping-particle" : "", "parse-names" : false, "suffix" : "" } ], "container-title" : "IET Electric Power Applications", "id" : "ITEM-1", "issue" : "8", "issued" : { "date-parts" : [ [ "2016", "9", "1" ] ] }, "note" : "mecrow`larin grup da durup durup review yazmis bu da ilginc", "page" : "757-771", "title" : "Integrated motor drives: state of the art and future trends", "type" : "article-journal", "volume" : "10" }, "uris" : [ "http://www.mendeley.com/documents/?uuid=cd05b7d5-8d32-48a6-9ccf-e7390c97b219" ] } ], "mendeley" : { "formattedCitation" : "[1]", "plainTextFormattedCitation" : "[1]", "previouslyFormattedCitation" : "[1]" }, "properties" : { "noteIndex" : 0 }, "schema" : "https://github.com/citation-style-language/schema/raw/master/csl-citation.json" }</w:instrText>
       </w:r>
       <w:r>
         <w:rPr>
@@ -1165,18 +1175,11 @@
       </w:r>
       <w:r>
         <w:rPr>
-          <w:sz w:val="18"/>
-          <w:szCs w:val="18"/>
-        </w:rPr>
-        <w:t xml:space="preserve">Şekil </w:t>
-      </w:r>
-      <w:r>
-        <w:rPr>
           <w:noProof/>
           <w:sz w:val="18"/>
           <w:szCs w:val="18"/>
         </w:rPr>
-        <w:t>1</w:t>
+        <w:t>[1]</w:t>
       </w:r>
       <w:r>
         <w:rPr>
@@ -1190,84 +1193,34 @@
           <w:sz w:val="18"/>
           <w:szCs w:val="18"/>
         </w:rPr>
-        <w:t>’de incelenebilir</w:t>
-      </w:r>
-      <w:r>
-        <w:rPr>
-          <w:sz w:val="18"/>
-          <w:szCs w:val="18"/>
-        </w:rPr>
-        <w:t xml:space="preserve"> </w:t>
-      </w:r>
-      <w:r>
-        <w:rPr>
-          <w:sz w:val="18"/>
-          <w:szCs w:val="18"/>
-        </w:rPr>
-        <w:fldChar w:fldCharType="begin" w:fldLock="1"/>
-      </w:r>
-      <w:r>
-        <w:rPr>
-          <w:sz w:val="18"/>
-          <w:szCs w:val="18"/>
-        </w:rPr>
-        <w:instrText>ADDIN CSL_CITATION { "citationItems" : [ { "id" : "ITEM-1", "itemData" : { "DOI" : "10.1049/iet-epa.2015.0506", "ISSN" : "1751-8660", "author" : [ { "dropping-particle" : "", "family" : "Calzo", "given" : "Giovanni", "non-dropping-particle" : "Lo", "parse-names" : false, "suffix" : "" }, { "dropping-particle" : "", "family" : "Vakil", "given" : "Gaurang", "non-dropping-particle" : "", "parse-names" : false, "suffix" : "" }, { "dropping-particle" : "", "family" : "Mecrow", "given" : "Barrie", "non-dropping-particle" : "", "parse-names" : false, "suffix" : "" }, { "dropping-particle" : "", "family" : "Lambert", "given" : "Simon", "non-dropping-particle" : "", "parse-names" : false, "suffix" : "" }, { "dropping-particle" : "", "family" : "Cox", "given" : "Thomas", "non-dropping-particle" : "", "parse-names" : false, "suffix" : "" }, { "dropping-particle" : "", "family" : "Gerada", "given" : "Chris", "non-dropping-particle" : "", "parse-names" : false, "suffix" : "" }, { "dropping-particle" : "", "family" : "Johnson", "given" : "Mark", "non-dropping-particle" : "", "parse-names" : false, "suffix" : "" }, { "dropping-particle" : "", "family" : "Abebe", "given" : "Robert", "non-dropping-particle" : "", "parse-names" : false, "suffix" : "" } ], "container-title" : "IET Electric Power Applications", "id" : "ITEM-1", "issue" : "8", "issued" : { "date-parts" : [ [ "2016", "9", "1" ] ] }, "note" : "mecrow`larin grup da durup durup review yazmis bu da ilginc", "page" : "757-771", "title" : "Integrated motor drives: state of the art and future trends", "type" : "article-journal", "volume" : "10" }, "uris" : [ "http://www.mendeley.com/documents/?uuid=cd05b7d5-8d32-48a6-9ccf-e7390c97b219" ] } ], "mendeley" : { "formattedCitation" : "[1]", "plainTextFormattedCitation" : "[1]", "previouslyFormattedCitation" : "[1]" }, "properties" : { "noteIndex" : 0 }, "schema" : "https://github.com/citation-style-language/schema/raw/master/csl-citation.json" }</w:instrText>
-      </w:r>
-      <w:r>
-        <w:rPr>
-          <w:sz w:val="18"/>
-          <w:szCs w:val="18"/>
-        </w:rPr>
-        <w:fldChar w:fldCharType="separate"/>
-      </w:r>
+        <w:t>.</w:t>
+      </w:r>
+    </w:p>
+    <w:p>
+      <w:pPr>
+        <w:rPr>
+          <w:sz w:val="18"/>
+          <w:szCs w:val="18"/>
+        </w:rPr>
+      </w:pPr>
+    </w:p>
+    <w:p>
+      <w:pPr>
+        <w:keepNext/>
+        <w:rPr>
+          <w:sz w:val="18"/>
+          <w:szCs w:val="18"/>
+        </w:rPr>
+      </w:pPr>
       <w:r>
         <w:rPr>
           <w:noProof/>
           <w:sz w:val="18"/>
           <w:szCs w:val="18"/>
-        </w:rPr>
-        <w:t>[1]</w:t>
-      </w:r>
-      <w:r>
-        <w:rPr>
-          <w:sz w:val="18"/>
-          <w:szCs w:val="18"/>
-        </w:rPr>
-        <w:fldChar w:fldCharType="end"/>
-      </w:r>
-      <w:r>
-        <w:rPr>
-          <w:sz w:val="18"/>
-          <w:szCs w:val="18"/>
-        </w:rPr>
-        <w:t>.</w:t>
-      </w:r>
-    </w:p>
-    <w:p>
-      <w:pPr>
-        <w:rPr>
-          <w:sz w:val="18"/>
-          <w:szCs w:val="18"/>
-        </w:rPr>
-      </w:pPr>
-    </w:p>
-    <w:p>
-      <w:pPr>
-        <w:keepNext/>
-        <w:rPr>
-          <w:sz w:val="18"/>
-          <w:szCs w:val="18"/>
-        </w:rPr>
-      </w:pPr>
-      <w:r>
-        <w:rPr>
-          <w:noProof/>
-          <w:sz w:val="18"/>
-          <w:szCs w:val="18"/>
           <w:lang w:val="en-US"/>
         </w:rPr>
         <w:drawing>
-          <wp:inline distT="0" distB="0" distL="0" distR="0">
+          <wp:inline distT="0" distB="0" distL="0" distR="0" wp14:anchorId="2D48BDE9" wp14:editId="5AAA71C1">
             <wp:extent cx="2861945" cy="1276350"/>
             <wp:effectExtent l="0" t="0" r="0" b="0"/>
             <wp:docPr id="1" name="Picture 1" descr="fig1-1"/>
@@ -1321,31 +1274,8 @@
         <w:pStyle w:val="Caption"/>
         <w:jc w:val="center"/>
       </w:pPr>
-      <w:bookmarkStart w:id="0" w:name="_Ref482875908"/>
-      <w:r>
-        <w:t xml:space="preserve">Şekil </w:t>
-      </w:r>
-      <w:r>
-        <w:fldChar w:fldCharType="begin"/>
-      </w:r>
-      <w:r>
-        <w:instrText xml:space="preserve"> SEQ Şekil \* ARABIC </w:instrText>
-      </w:r>
-      <w:r>
-        <w:fldChar w:fldCharType="separate"/>
-      </w:r>
-      <w:r>
-        <w:rPr>
-          <w:noProof/>
-        </w:rPr>
-        <w:t>1</w:t>
-      </w:r>
-      <w:r>
-        <w:fldChar w:fldCharType="end"/>
-      </w:r>
-      <w:bookmarkEnd w:id="0"/>
-      <w:r>
-        <w:t>.</w:t>
+      <w:r>
+        <w:t xml:space="preserve">Şekil 1. </w:t>
       </w:r>
       <w:r>
         <w:t>TMMS örnekleri</w:t>
@@ -1392,6 +1322,7 @@
           <w:sz w:val="18"/>
           <w:szCs w:val="18"/>
         </w:rPr>
+        <w:lastRenderedPageBreak/>
         <w:t>ayrık stator yapısı genellikle kümelenmiş sargılar ile oluşturulur.</w:t>
       </w:r>
     </w:p>
@@ -1429,27 +1360,37 @@
           <w:sz w:val="18"/>
           <w:szCs w:val="18"/>
         </w:rPr>
-        <w:fldChar w:fldCharType="begin"/>
-      </w:r>
-      <w:r>
-        <w:rPr>
-          <w:sz w:val="18"/>
-          <w:szCs w:val="18"/>
-        </w:rPr>
-        <w:instrText xml:space="preserve"> REF _Ref482900118 \h </w:instrText>
-      </w:r>
-      <w:r>
-        <w:rPr>
-          <w:sz w:val="18"/>
-          <w:szCs w:val="18"/>
-        </w:rPr>
-        <w:instrText xml:space="preserve"> \* MERGEFORMAT </w:instrText>
-      </w:r>
-      <w:r>
-        <w:rPr>
-          <w:sz w:val="18"/>
-          <w:szCs w:val="18"/>
-        </w:rPr>
+        <w:t xml:space="preserve">Şekil 2’de </w:t>
+      </w:r>
+      <w:bookmarkStart w:id="0" w:name="_GoBack"/>
+      <w:bookmarkEnd w:id="0"/>
+      <w:r>
+        <w:rPr>
+          <w:sz w:val="18"/>
+          <w:szCs w:val="18"/>
+        </w:rPr>
+        <w:t>geleneksel motor sürücü yapısı ve ayrık sargılı motor yapısı farklı tipte çevirici bağlantıları için gösterilmiştir</w:t>
+      </w:r>
+      <w:r>
+        <w:rPr>
+          <w:sz w:val="18"/>
+          <w:szCs w:val="18"/>
+        </w:rPr>
+        <w:t xml:space="preserve"> </w:t>
+      </w:r>
+      <w:r>
+        <w:rPr>
+          <w:sz w:val="18"/>
+          <w:szCs w:val="18"/>
+        </w:rPr>
+        <w:fldChar w:fldCharType="begin" w:fldLock="1"/>
+      </w:r>
+      <w:r>
+        <w:rPr>
+          <w:sz w:val="18"/>
+          <w:szCs w:val="18"/>
+        </w:rPr>
+        <w:instrText>ADDIN CSL_CITATION { "citationItems" : [ { "id" : "ITEM-1", "itemData" : { "DOI" : "10.1109/TIA.2015.2413380", "ISBN" : "0093-9994 VO - 51", "ISSN" : "0093-9994", "author" : [ { "dropping-particle" : "", "family" : "Wang", "given" : "Jiyao", "non-dropping-particle" : "", "parse-names" : false, "suffix" : "" }, { "dropping-particle" : "", "family" : "Li", "given" : "Ye", "non-dropping-particle" : "", "parse-names" : false, "suffix" : "" }, { "dropping-particle" : "", "family" : "Han", "given" : "Yehui", "non-dropping-particle" : "", "parse-names" : false, "suffix" : "" } ], "container-title" : "IEEE Transactions on Industry Applications", "id" : "ITEM-1", "issue" : "c", "issued" : { "date-parts" : [ [ "2015" ] ] }, "page" : "3198-3207", "title" : "Integrated Modular Motor Drive Design With GaN Power FETs", "type" : "article-journal", "volume" : "51" }, "uris" : [ "http://www.mendeley.com/documents/?uuid=66d56ad0-42bc-44f1-9a7e-298173f152dc" ] } ], "mendeley" : { "formattedCitation" : "[8]", "plainTextFormattedCitation" : "[8]", "previouslyFormattedCitation" : "[8]" }, "properties" : { "noteIndex" : 0 }, "schema" : "https://github.com/citation-style-language/schema/raw/master/csl-citation.json" }</w:instrText>
       </w:r>
       <w:r>
         <w:rPr>
@@ -1458,23 +1399,14 @@
         </w:rPr>
         <w:fldChar w:fldCharType="separate"/>
       </w:r>
-      <w:bookmarkStart w:id="1" w:name="_GoBack"/>
-      <w:r>
-        <w:rPr>
-          <w:sz w:val="18"/>
-          <w:szCs w:val="18"/>
-        </w:rPr>
-        <w:t xml:space="preserve">Şekil </w:t>
-      </w:r>
       <w:r>
         <w:rPr>
           <w:noProof/>
           <w:sz w:val="18"/>
           <w:szCs w:val="18"/>
         </w:rPr>
-        <w:t>2</w:t>
-      </w:r>
-      <w:bookmarkEnd w:id="1"/>
+        <w:t>[8]</w:t>
+      </w:r>
       <w:r>
         <w:rPr>
           <w:sz w:val="18"/>
@@ -1487,105 +1419,55 @@
           <w:sz w:val="18"/>
           <w:szCs w:val="18"/>
         </w:rPr>
-        <w:t>‘de geleneksel motor sürücü yapısı ve ayrık sargılı motor yapısı farklı tipte çevirici bağlantıları için gösterilmiştir</w:t>
-      </w:r>
-      <w:r>
-        <w:rPr>
-          <w:sz w:val="18"/>
-          <w:szCs w:val="18"/>
-        </w:rPr>
-        <w:t xml:space="preserve"> </w:t>
-      </w:r>
-      <w:r>
-        <w:rPr>
-          <w:sz w:val="18"/>
-          <w:szCs w:val="18"/>
-        </w:rPr>
-        <w:fldChar w:fldCharType="begin" w:fldLock="1"/>
-      </w:r>
-      <w:r>
-        <w:rPr>
-          <w:sz w:val="18"/>
-          <w:szCs w:val="18"/>
-        </w:rPr>
-        <w:instrText>ADDIN CSL_CITATION { "citationItems" : [ { "id" : "ITEM-1", "itemData" : { "DOI" : "10.1109/TIA.2015.2413380", "ISBN" : "0093-9994 VO - 51", "ISSN" : "0093-9994", "author" : [ { "dropping-particle" : "", "family" : "Wang", "given" : "Jiyao", "non-dropping-particle" : "", "parse-names" : false, "suffix" : "" }, { "dropping-particle" : "", "family" : "Li", "given" : "Ye", "non-dropping-particle" : "", "parse-names" : false, "suffix" : "" }, { "dropping-particle" : "", "family" : "Han", "given" : "Yehui", "non-dropping-particle" : "", "parse-names" : false, "suffix" : "" } ], "container-title" : "IEEE Transactions on Industry Applications", "id" : "ITEM-1", "issue" : "c", "issued" : { "date-parts" : [ [ "2015" ] ] }, "page" : "3198-3207", "title" : "Integrated Modular Motor Drive Design With GaN Power FETs", "type" : "article-journal", "volume" : "51" }, "uris" : [ "http://www.mendeley.com/documents/?uuid=66d56ad0-42bc-44f1-9a7e-298173f152dc" ] } ], "mendeley" : { "formattedCitation" : "[8]", "plainTextFormattedCitation" : "[8]", "previouslyFormattedCitation" : "[8]" }, "properties" : { "noteIndex" : 0 }, "schema" : "https://github.com/citation-style-language/schema/raw/master/csl-citation.json" }</w:instrText>
-      </w:r>
-      <w:r>
-        <w:rPr>
-          <w:sz w:val="18"/>
-          <w:szCs w:val="18"/>
-        </w:rPr>
-        <w:fldChar w:fldCharType="separate"/>
-      </w:r>
+        <w:t xml:space="preserve">. </w:t>
+      </w:r>
+      <w:r>
+        <w:rPr>
+          <w:sz w:val="18"/>
+          <w:szCs w:val="18"/>
+        </w:rPr>
+        <w:t>Ayrıca, a</w:t>
+      </w:r>
+      <w:r>
+        <w:rPr>
+          <w:sz w:val="18"/>
+          <w:szCs w:val="18"/>
+        </w:rPr>
+        <w:t>yrık sargı yapısından dolayı sürücülerin bağlandığı yükün doğası gereği izole olması</w:t>
+      </w:r>
+      <w:r>
+        <w:rPr>
+          <w:sz w:val="18"/>
+          <w:szCs w:val="18"/>
+        </w:rPr>
+        <w:t xml:space="preserve"> sayesinde çeviriciler arasında dolaşım akımları oluşmamaktadır. Yüksek DA bara gerilimi olduğu durumda bu özellik kullanılarak, düşük gerilim değerlerine sahip yarıiletken anahtarların kullanılması ile oluşturulan sürücü parçaları DA bara üzerinde seri bağlanabilmektedir. Bu durum, yeni nesil yüksek güç yarıiletkenlerinin (GaN gibi) motor sürücülerde kullanılmasına olanak vermiştir.</w:t>
+      </w:r>
+    </w:p>
+    <w:p>
+      <w:pPr>
+        <w:rPr>
+          <w:sz w:val="18"/>
+          <w:szCs w:val="18"/>
+        </w:rPr>
+      </w:pPr>
+    </w:p>
+    <w:p>
+      <w:pPr>
+        <w:jc w:val="center"/>
+        <w:rPr>
+          <w:sz w:val="18"/>
+          <w:szCs w:val="18"/>
+        </w:rPr>
+      </w:pPr>
       <w:r>
         <w:rPr>
           <w:noProof/>
           <w:sz w:val="18"/>
           <w:szCs w:val="18"/>
-        </w:rPr>
-        <w:t>[8]</w:t>
-      </w:r>
-      <w:r>
-        <w:rPr>
-          <w:sz w:val="18"/>
-          <w:szCs w:val="18"/>
-        </w:rPr>
-        <w:fldChar w:fldCharType="end"/>
-      </w:r>
-      <w:r>
-        <w:rPr>
-          <w:sz w:val="18"/>
-          <w:szCs w:val="18"/>
-        </w:rPr>
-        <w:t xml:space="preserve">. </w:t>
-      </w:r>
-      <w:r>
-        <w:rPr>
-          <w:sz w:val="18"/>
-          <w:szCs w:val="18"/>
-        </w:rPr>
-        <w:t>Ayrıca, a</w:t>
-      </w:r>
-      <w:r>
-        <w:rPr>
-          <w:sz w:val="18"/>
-          <w:szCs w:val="18"/>
-        </w:rPr>
-        <w:t>yrık sargı yapısından dolayı sürücülerin bağlandığı yükün doğası gereği izole olması</w:t>
-      </w:r>
-      <w:r>
-        <w:rPr>
-          <w:sz w:val="18"/>
-          <w:szCs w:val="18"/>
-        </w:rPr>
-        <w:t xml:space="preserve"> sayesinde çeviriciler arasında dolaşım akımları oluşmamaktadır. Yüksek DA bara gerilimi olduğu durumda bu özellik kullanılarak, düşük gerilim değerlerine sahip yarıiletken anahtarların kullanılması ile oluşturulan sürücü parçaları DA bara üzerinde seri bağlanabilmektedir. Bu durum, yeni nesil yüksek güç yarıiletkenlerinin (GaN gibi) motor sürücülerde kullanılmasına olanak vermiştir.</w:t>
-      </w:r>
-    </w:p>
-    <w:p>
-      <w:pPr>
-        <w:rPr>
-          <w:sz w:val="18"/>
-          <w:szCs w:val="18"/>
-        </w:rPr>
-      </w:pPr>
-    </w:p>
-    <w:p>
-      <w:pPr>
-        <w:jc w:val="center"/>
-        <w:rPr>
-          <w:sz w:val="18"/>
-          <w:szCs w:val="18"/>
-        </w:rPr>
-      </w:pPr>
-      <w:r>
-        <w:rPr>
-          <w:noProof/>
-          <w:sz w:val="18"/>
-          <w:szCs w:val="18"/>
           <w:lang w:val="en-US"/>
         </w:rPr>
         <w:drawing>
-          <wp:inline distT="0" distB="0" distL="0" distR="0">
+          <wp:inline distT="0" distB="0" distL="0" distR="0" wp14:anchorId="612E2D60" wp14:editId="438F9BC9">
             <wp:extent cx="2863201" cy="871409"/>
             <wp:effectExtent l="0" t="0" r="0" b="5080"/>
             <wp:docPr id="2" name="Picture 2" descr="amaç_şekil1"/>
@@ -1639,31 +1521,11 @@
         <w:pStyle w:val="Caption"/>
         <w:jc w:val="center"/>
       </w:pPr>
-      <w:bookmarkStart w:id="2" w:name="_Ref482900118"/>
-      <w:r>
-        <w:t xml:space="preserve">Şekil </w:t>
-      </w:r>
-      <w:r>
-        <w:fldChar w:fldCharType="begin"/>
-      </w:r>
-      <w:r>
-        <w:instrText xml:space="preserve"> SEQ Şekil \* ARABIC </w:instrText>
-      </w:r>
-      <w:r>
-        <w:fldChar w:fldCharType="separate"/>
-      </w:r>
-      <w:r>
-        <w:rPr>
-          <w:noProof/>
-        </w:rPr>
-        <w:t>2</w:t>
-      </w:r>
-      <w:r>
-        <w:fldChar w:fldCharType="end"/>
-      </w:r>
-      <w:bookmarkEnd w:id="2"/>
-      <w:r>
-        <w:t>. Ayrık sargılı motor yapısı ve farklı tipte motor sürücü bağlantıları</w:t>
+      <w:r>
+        <w:t xml:space="preserve">Şekil 2. </w:t>
+      </w:r>
+      <w:r>
+        <w:t>Ayrık sargılı motor yapısı ve farklı tipte motor sürücü bağlantıları</w:t>
       </w:r>
       <w:r>
         <w:t xml:space="preserve"> </w:t>
@@ -2179,34 +2041,13 @@
         <w:t>şında bırakılmıştır.</w:t>
       </w:r>
       <w:r>
-        <w:t xml:space="preserve"> Sistemde kullanılan doğrultucu devre şeması </w:t>
-      </w:r>
-      <w:r>
-        <w:fldChar w:fldCharType="begin"/>
-      </w:r>
-      <w:r>
-        <w:instrText xml:space="preserve"> REF _Ref484542839 \h </w:instrText>
-      </w:r>
-      <w:r>
-        <w:fldChar w:fldCharType="separate"/>
-      </w:r>
-      <w:r>
-        <w:t xml:space="preserve">Şekil </w:t>
-      </w:r>
-      <w:r>
-        <w:rPr>
-          <w:noProof/>
-        </w:rPr>
-        <w:t>3</w:t>
-      </w:r>
-      <w:r>
-        <w:t>: Sistemde kullanılan doğrultucu devre şeması</w:t>
-      </w:r>
-      <w:r>
-        <w:fldChar w:fldCharType="end"/>
-      </w:r>
-      <w:r>
-        <w:t xml:space="preserve">’te gösterilmiştir. </w:t>
+        <w:t xml:space="preserve"> Sistemde kullanılan doğrultucu devre şeması</w:t>
+      </w:r>
+      <w:r>
+        <w:t xml:space="preserve"> Şekil 3’te</w:t>
+      </w:r>
+      <w:r>
+        <w:t xml:space="preserve"> gösterilmiştir. </w:t>
       </w:r>
       <w:r>
         <w:t>Motor olarak</w:t>
@@ -2215,28 +2056,10 @@
         <w:t xml:space="preserve"> ise kümelenmiş sargılı fraksiyonel oluklu stator yapısına sahip, üç fazlı sinüs dalga şekli uyartımlı sabit mıknatıslı fırçasız doğru akım motoru kullanılmıştır. T</w:t>
       </w:r>
       <w:r>
-        <w:t xml:space="preserve">asarımda kullanılan anma değerleri </w:t>
-      </w:r>
-      <w:r>
-        <w:fldChar w:fldCharType="begin"/>
-      </w:r>
-      <w:r>
-        <w:instrText xml:space="preserve"> REF _Ref483050677 \h </w:instrText>
-      </w:r>
-      <w:r>
-        <w:fldChar w:fldCharType="separate"/>
-      </w:r>
-      <w:r>
-        <w:t xml:space="preserve">Tablo </w:t>
-      </w:r>
-      <w:r>
-        <w:rPr>
-          <w:noProof/>
-        </w:rPr>
-        <w:t>1</w:t>
-      </w:r>
-      <w:r>
-        <w:fldChar w:fldCharType="end"/>
+        <w:t>asarımda kullanılan anma değerleri</w:t>
+      </w:r>
+      <w:r>
+        <w:t xml:space="preserve"> Tablo 1</w:t>
       </w:r>
       <w:r>
         <w:t>’de gösterilmiştir.</w:t>
@@ -2248,31 +2071,16 @@
         <w:keepNext/>
         <w:jc w:val="center"/>
       </w:pPr>
-      <w:bookmarkStart w:id="3" w:name="_Ref483050677"/>
-      <w:r>
-        <w:t xml:space="preserve">Tablo </w:t>
-      </w:r>
-      <w:r>
-        <w:fldChar w:fldCharType="begin"/>
-      </w:r>
-      <w:r>
-        <w:instrText xml:space="preserve"> SEQ Tablo \* ARABIC </w:instrText>
-      </w:r>
-      <w:r>
-        <w:fldChar w:fldCharType="separate"/>
-      </w:r>
-      <w:r>
-        <w:rPr>
-          <w:noProof/>
-        </w:rPr>
-        <w:t>1</w:t>
-      </w:r>
-      <w:r>
-        <w:fldChar w:fldCharType="end"/>
-      </w:r>
-      <w:bookmarkEnd w:id="3"/>
-      <w:r>
-        <w:t>: TMMS sisteminin anma değerleri</w:t>
+      <w:bookmarkStart w:id="1" w:name="_Ref483050677"/>
+      <w:r>
+        <w:t>Tablo</w:t>
+      </w:r>
+      <w:bookmarkEnd w:id="1"/>
+      <w:r>
+        <w:t xml:space="preserve"> 1:</w:t>
+      </w:r>
+      <w:r>
+        <w:t xml:space="preserve"> TMMS sisteminin anma değerleri</w:t>
       </w:r>
     </w:p>
     <w:tbl>
@@ -2831,10 +2639,10 @@
             <v:path o:extrusionok="f" gradientshapeok="t" o:connecttype="rect"/>
             <o:lock v:ext="edit" aspectratio="t"/>
           </v:shapetype>
-          <v:shape id="_x0000_i1025" type="#_x0000_t75" style="width:226.35pt;height:88.75pt" o:ole="">
+          <v:shape id="_x0000_i1274" type="#_x0000_t75" style="width:226.35pt;height:88.7pt" o:ole="">
             <v:imagedata r:id="rId11" o:title=""/>
           </v:shape>
-          <o:OLEObject Type="Embed" ProgID="Visio.Drawing.15" ShapeID="_x0000_i1025" DrawAspect="Content" ObjectID="_1558957157" r:id="rId12"/>
+          <o:OLEObject Type="Embed" ProgID="Visio.Drawing.15" ShapeID="_x0000_i1274" DrawAspect="Content" ObjectID="_1558958756" r:id="rId12"/>
         </w:object>
       </w:r>
     </w:p>
@@ -2842,32 +2650,17 @@
       <w:pPr>
         <w:pStyle w:val="Caption"/>
       </w:pPr>
-      <w:bookmarkStart w:id="4" w:name="_Ref484542839"/>
-      <w:r>
-        <w:t xml:space="preserve">Şekil </w:t>
-      </w:r>
-      <w:r>
-        <w:fldChar w:fldCharType="begin"/>
-      </w:r>
-      <w:r>
-        <w:instrText xml:space="preserve"> SEQ Şekil \* ARABIC </w:instrText>
-      </w:r>
-      <w:r>
-        <w:fldChar w:fldCharType="separate"/>
-      </w:r>
-      <w:r>
-        <w:rPr>
-          <w:noProof/>
-        </w:rPr>
-        <w:t>3</w:t>
-      </w:r>
-      <w:r>
-        <w:fldChar w:fldCharType="end"/>
-      </w:r>
-      <w:r>
-        <w:t>: Sistemde kullanılan doğrultucu devre şeması</w:t>
-      </w:r>
-      <w:bookmarkEnd w:id="4"/>
+      <w:bookmarkStart w:id="2" w:name="_Ref484542839"/>
+      <w:r>
+        <w:t>Şekil 3.</w:t>
+      </w:r>
+      <w:r>
+        <w:t xml:space="preserve"> </w:t>
+      </w:r>
+      <w:r>
+        <w:t>Sistemde kullanılan doğrultucu devre şeması</w:t>
+      </w:r>
+      <w:bookmarkEnd w:id="2"/>
     </w:p>
     <w:p>
       <w:pPr>
@@ -3142,31 +2935,7 @@
         <w:t xml:space="preserve">Interleaving tekniği uygulanarak DA bara akımının dalgalanması düşürülebilir ve böylece DA bara kondansatörü akım gereksinimi azaltılabilir. Interleaving ve faz kaymalı PWM tekniği kullanıldığında, farklı modül sayıları için, uygulanan faz kayması miktarı ile DA bara dalgalanma akımının değişimi </w:t>
       </w:r>
       <w:r>
-        <w:fldChar w:fldCharType="begin"/>
-      </w:r>
-      <w:r>
-        <w:instrText xml:space="preserve"> REF _Ref484544822 \h </w:instrText>
-      </w:r>
-      <w:r>
-        <w:instrText xml:space="preserve"> \* MERGEFORMAT </w:instrText>
-      </w:r>
-      <w:r>
-        <w:fldChar w:fldCharType="separate"/>
-      </w:r>
-      <w:r>
-        <w:t xml:space="preserve">Şekil </w:t>
-      </w:r>
-      <w:r>
-        <w:rPr>
-          <w:noProof/>
-        </w:rPr>
-        <w:t>4</w:t>
-      </w:r>
-      <w:r>
-        <w:t>: Interleaving tekniği kullanıldığında DA bara akımının etkin değerinin farklı modül sayıları ve faz kayması açılarına göre değişimi</w:t>
-      </w:r>
-      <w:r>
-        <w:fldChar w:fldCharType="end"/>
+        <w:t>Şekil 4</w:t>
       </w:r>
       <w:r>
         <w:t>’te</w:t>
@@ -3178,25 +2947,7 @@
         <w:t xml:space="preserve">Bu çalışmaya göre, DA bara akımının etkin değerindeki düşüş, 4 modülden sonra çok fazla olmamaktadır. Bu çalışmadan da faydalanılarak en iyi modül sayısını 4 olarak seçilmiştir. Bu seçim sonucu da paralel bağlı modül sayısı 2 olur. Sonuç olarak tasarlanan TMMS güç katı topolojisi devre şeması </w:t>
       </w:r>
       <w:r>
-        <w:fldChar w:fldCharType="begin"/>
-      </w:r>
-      <w:r>
-        <w:instrText xml:space="preserve"> REF _Ref484545057 \h </w:instrText>
-      </w:r>
-      <w:r>
-        <w:fldChar w:fldCharType="separate"/>
-      </w:r>
-      <w:r>
-        <w:t xml:space="preserve">Şekil </w:t>
-      </w:r>
-      <w:r>
-        <w:rPr>
-          <w:noProof/>
-        </w:rPr>
-        <w:t>5</w:t>
-      </w:r>
-      <w:r>
-        <w:fldChar w:fldCharType="end"/>
+        <w:t>Şekil 5</w:t>
       </w:r>
       <w:r>
         <w:t>‘te gösterilmiştir.</w:t>
@@ -3220,7 +2971,7 @@
           <w:lang w:val="en-US"/>
         </w:rPr>
         <w:drawing>
-          <wp:inline distT="0" distB="0" distL="0" distR="0">
+          <wp:inline distT="0" distB="0" distL="0" distR="0" wp14:anchorId="775834AD" wp14:editId="0DE9B5B4">
             <wp:extent cx="2911475" cy="2659151"/>
             <wp:effectExtent l="0" t="0" r="3175" b="8255"/>
             <wp:docPr id="14" name="Picture 14" descr="C:\Users\ugurm\Desktop\gitthub\IMMD\EL-EN 2017\possible images\shift_elen.png"/>
@@ -3276,32 +3027,17 @@
       <w:pPr>
         <w:pStyle w:val="Caption"/>
       </w:pPr>
-      <w:bookmarkStart w:id="5" w:name="_Ref484544822"/>
-      <w:r>
-        <w:t xml:space="preserve">Şekil </w:t>
-      </w:r>
-      <w:r>
-        <w:fldChar w:fldCharType="begin"/>
-      </w:r>
-      <w:r>
-        <w:instrText xml:space="preserve"> SEQ Şekil \* ARABIC </w:instrText>
-      </w:r>
-      <w:r>
-        <w:fldChar w:fldCharType="separate"/>
-      </w:r>
-      <w:r>
-        <w:rPr>
-          <w:noProof/>
-        </w:rPr>
-        <w:t>4</w:t>
-      </w:r>
-      <w:r>
-        <w:fldChar w:fldCharType="end"/>
-      </w:r>
-      <w:r>
-        <w:t>: Interleaving tekniği kullanıldığında DA bara akımının etkin değerinin farklı modül sayıları ve faz kayması açılarına göre değişimi</w:t>
-      </w:r>
-      <w:bookmarkEnd w:id="5"/>
+      <w:bookmarkStart w:id="3" w:name="_Ref484544822"/>
+      <w:r>
+        <w:t>Şekil 4.</w:t>
+      </w:r>
+      <w:r>
+        <w:t xml:space="preserve"> </w:t>
+      </w:r>
+      <w:r>
+        <w:t>Interleaving tekniği kullanıldığında DA bara akımının etkin değerinin farklı modül sayıları ve faz kayması açılarına göre değişimi</w:t>
+      </w:r>
+      <w:bookmarkEnd w:id="3"/>
     </w:p>
     <w:p>
       <w:pPr>
@@ -3409,41 +3145,44 @@
         <w:ind w:right="0"/>
       </w:pPr>
       <w:r>
+        <w:t xml:space="preserve">Bir modülün bir fazına ait </w:t>
+      </w:r>
+      <w:r>
+        <w:t>stator</w:t>
+      </w:r>
+      <w:r>
+        <w:t xml:space="preserve"> sargı </w:t>
+      </w:r>
+      <w:r>
+        <w:t>indüklenen</w:t>
+      </w:r>
+      <w:r>
+        <w:t xml:space="preserve"> </w:t>
+      </w:r>
+      <w:r>
+        <w:t>gerilimi etkin değeri</w:t>
+      </w:r>
+      <w:r>
+        <w:t xml:space="preserve"> Eşitlik 1’de </w:t>
+      </w:r>
+      <w:r>
+        <w:t>gösterilmiştir.</w:t>
+      </w:r>
+      <w:r>
+        <w:t xml:space="preserve"> Bu eşitlikte, N</w:t>
+      </w:r>
+      <w:r>
+        <w:rPr>
+          <w:vertAlign w:val="subscript"/>
+        </w:rPr>
+        <w:t>phm</w:t>
+      </w:r>
+      <w:r>
+        <w:t xml:space="preserve">, faz başına ve modül başına sarım sayısı olarak tanımlanabilir. Bu </w:t>
+      </w:r>
+      <w:r>
         <w:lastRenderedPageBreak/>
-        <w:t xml:space="preserve">Bir modülün bir fazına ait </w:t>
-      </w:r>
-      <w:r>
-        <w:t>stator</w:t>
-      </w:r>
-      <w:r>
-        <w:t xml:space="preserve"> sargı </w:t>
-      </w:r>
-      <w:r>
-        <w:t>indüklenen</w:t>
-      </w:r>
-      <w:r>
-        <w:t xml:space="preserve"> </w:t>
-      </w:r>
-      <w:r>
-        <w:t>gerilimi etkin değeri</w:t>
-      </w:r>
-      <w:r>
-        <w:t xml:space="preserve"> Eşitlik 1’de </w:t>
-      </w:r>
-      <w:r>
-        <w:t>gösterilmiştir.</w:t>
-      </w:r>
-      <w:r>
-        <w:t xml:space="preserve"> Bu eşitlikte, N</w:t>
-      </w:r>
-      <w:r>
-        <w:rPr>
-          <w:vertAlign w:val="subscript"/>
-        </w:rPr>
-        <w:t>phm</w:t>
-      </w:r>
-      <w:r>
-        <w:t>, faz başına ve modül başına sarım sayısı olarak tanımlanabilir. Bu çalışmada sarım içi tur sayısı 22 olarak seçilmiştir. Toplam tur sayısı ise Eşitlik 2’de gösterildiği gibi 88 olarak bulunmuştur.</w:t>
+        <w:t>çalışmada sarım içi tur sayısı 22 olarak seçilmiştir. Toplam tur sayısı ise Eşitlik 2’de gösterildiği gibi 88 olarak bulunmuştur.</w:t>
       </w:r>
       <w:r>
         <w:t xml:space="preserve"> Ayrıca motor hava aralığındaki tepe akı yoğunluğu, motor nüvesini doyuma ulaştırmayacak şekilde 0.9 olarak alındığında, kutup başına akı yoğunluğu Eşitlik 3’te gösterildiği gibi bulunabilir.</w:t>
@@ -4473,10 +4212,10 @@
       </w:pPr>
       <w:r>
         <w:object w:dxaOrig="4275" w:dyaOrig="4605">
-          <v:shape id="_x0000_i1026" type="#_x0000_t75" style="width:206.75pt;height:223.15pt" o:ole="">
+          <v:shape id="_x0000_i1275" type="#_x0000_t75" style="width:206.8pt;height:222.9pt" o:ole="">
             <v:imagedata r:id="rId14" o:title=""/>
           </v:shape>
-          <o:OLEObject Type="Embed" ProgID="Visio.Drawing.15" ShapeID="_x0000_i1026" DrawAspect="Content" ObjectID="_1558957158" r:id="rId15"/>
+          <o:OLEObject Type="Embed" ProgID="Visio.Drawing.15" ShapeID="_x0000_i1275" DrawAspect="Content" ObjectID="_1558958757" r:id="rId15"/>
         </w:object>
       </w:r>
     </w:p>
@@ -4484,45 +4223,31 @@
       <w:pPr>
         <w:pStyle w:val="Caption"/>
       </w:pPr>
-      <w:bookmarkStart w:id="6" w:name="_Ref484545057"/>
-      <w:r>
-        <w:t xml:space="preserve">Şekil </w:t>
-      </w:r>
-      <w:r>
-        <w:fldChar w:fldCharType="begin"/>
-      </w:r>
-      <w:r>
-        <w:instrText xml:space="preserve"> SEQ Şekil \* ARABIC </w:instrText>
-      </w:r>
-      <w:r>
-        <w:fldChar w:fldCharType="separate"/>
-      </w:r>
-      <w:r>
-        <w:rPr>
-          <w:noProof/>
-        </w:rPr>
-        <w:t>5</w:t>
-      </w:r>
-      <w:r>
-        <w:fldChar w:fldCharType="end"/>
-      </w:r>
-      <w:bookmarkEnd w:id="6"/>
-      <w:r>
-        <w:t>: Önerilen TMMS güç katı topolojisi devre şeması</w:t>
-      </w:r>
-    </w:p>
-    <w:p>
-      <w:pPr>
-        <w:rPr>
-          <w:sz w:val="18"/>
-          <w:szCs w:val="18"/>
-        </w:rPr>
-      </w:pPr>
-      <w:r>
-        <w:rPr>
-          <w:sz w:val="18"/>
-          <w:szCs w:val="18"/>
-        </w:rPr>
+      <w:bookmarkStart w:id="4" w:name="_Ref484545057"/>
+      <w:r>
+        <w:t>Şeki</w:t>
+      </w:r>
+      <w:bookmarkEnd w:id="4"/>
+      <w:r>
+        <w:t>l 5.</w:t>
+      </w:r>
+      <w:r>
+        <w:t xml:space="preserve"> Önerilen TMMS güç katı topolojisi devre şeması</w:t>
+      </w:r>
+    </w:p>
+    <w:p>
+      <w:pPr>
+        <w:rPr>
+          <w:sz w:val="18"/>
+          <w:szCs w:val="18"/>
+        </w:rPr>
+      </w:pPr>
+      <w:r>
+        <w:rPr>
+          <w:sz w:val="18"/>
+          <w:szCs w:val="18"/>
+        </w:rPr>
+        <w:lastRenderedPageBreak/>
         <w:t>Bu çıkarımlar doğrultusunda, iki farklı tipte GaN seçilmiş ve bu iki anahtar üzerinde kayıp analizi yapılarak en iyi anahtarlama frekansı seçilmiştir.</w:t>
       </w:r>
       <w:r>
@@ -4614,59 +4339,7 @@
           <w:sz w:val="18"/>
           <w:szCs w:val="18"/>
         </w:rPr>
-        <w:fldChar w:fldCharType="begin"/>
-      </w:r>
-      <w:r>
-        <w:rPr>
-          <w:sz w:val="18"/>
-          <w:szCs w:val="18"/>
-        </w:rPr>
-        <w:instrText xml:space="preserve"> REF _Ref484549515 \h </w:instrText>
-      </w:r>
-      <w:r>
-        <w:rPr>
-          <w:sz w:val="18"/>
-          <w:szCs w:val="18"/>
-        </w:rPr>
-        <w:instrText xml:space="preserve"> \* MERGEFORMAT </w:instrText>
-      </w:r>
-      <w:r>
-        <w:rPr>
-          <w:sz w:val="18"/>
-          <w:szCs w:val="18"/>
-        </w:rPr>
-      </w:r>
-      <w:r>
-        <w:rPr>
-          <w:sz w:val="18"/>
-          <w:szCs w:val="18"/>
-        </w:rPr>
-        <w:fldChar w:fldCharType="separate"/>
-      </w:r>
-      <w:r>
-        <w:rPr>
-          <w:sz w:val="18"/>
-          <w:szCs w:val="18"/>
-        </w:rPr>
-        <w:t xml:space="preserve">Tablo </w:t>
-      </w:r>
-      <w:r>
-        <w:rPr>
-          <w:noProof/>
-          <w:sz w:val="18"/>
-          <w:szCs w:val="18"/>
-        </w:rPr>
-        <w:t>2</w:t>
-      </w:r>
-      <w:r>
-        <w:t>: Seçilen GaN’lar ve kritik parametreleri</w:t>
-      </w:r>
-      <w:r>
-        <w:rPr>
-          <w:sz w:val="18"/>
-          <w:szCs w:val="18"/>
-        </w:rPr>
-        <w:fldChar w:fldCharType="end"/>
+        <w:t>Tablo 2</w:t>
       </w:r>
       <w:r>
         <w:rPr>
@@ -4688,32 +4361,20 @@
         <w:pStyle w:val="Caption"/>
         <w:keepNext/>
       </w:pPr>
-      <w:bookmarkStart w:id="7" w:name="_Ref484549515"/>
+      <w:bookmarkStart w:id="5" w:name="_Ref484549515"/>
       <w:r>
         <w:t xml:space="preserve">Tablo </w:t>
       </w:r>
       <w:r>
-        <w:fldChar w:fldCharType="begin"/>
-      </w:r>
-      <w:r>
-        <w:instrText xml:space="preserve"> SEQ Tablo \* ARABIC </w:instrText>
-      </w:r>
-      <w:r>
-        <w:fldChar w:fldCharType="separate"/>
-      </w:r>
-      <w:r>
-        <w:rPr>
-          <w:noProof/>
-        </w:rPr>
         <w:t>2</w:t>
       </w:r>
       <w:r>
-        <w:fldChar w:fldCharType="end"/>
-      </w:r>
-      <w:r>
-        <w:t>: Seçilen GaN’lar ve kritik parametreleri</w:t>
-      </w:r>
-      <w:bookmarkEnd w:id="7"/>
+        <w:t>:</w:t>
+      </w:r>
+      <w:r>
+        <w:t xml:space="preserve"> Seçilen GaN’lar ve kritik parametreleri</w:t>
+      </w:r>
+      <w:bookmarkEnd w:id="5"/>
     </w:p>
     <w:tbl>
       <w:tblPr>
@@ -5579,11 +5240,7 @@
         <w:t>ce,p</w:t>
       </w:r>
       <w:r>
-        <w:t xml:space="preserve"> ise ters </w:t>
-      </w:r>
-      <w:r>
-        <w:lastRenderedPageBreak/>
-        <w:t>toparlanma gerilimi tepe değeridir.</w:t>
+        <w:t xml:space="preserve"> ise ters toparlanma gerilimi tepe değeridir.</w:t>
       </w:r>
       <w:r>
         <w:t xml:space="preserve"> Kayıp analizi sonuçları ve karşılaştırmalar 4. Bölümde sunulmuştur.</w:t>
@@ -7004,7 +6661,11 @@
         <w:t>dc</w:t>
       </w:r>
       <w:r>
-        <w:t>) ve kondansatör dalgalanma akımından dolayı gereken akım etkin değeridir (I</w:t>
+        <w:t xml:space="preserve">) ve kondansatör </w:t>
+      </w:r>
+      <w:r>
+        <w:lastRenderedPageBreak/>
+        <w:t>dalgalanma akımından dolayı gereken akım etkin değeridir (I</w:t>
       </w:r>
       <w:r>
         <w:rPr>
@@ -7231,15 +6892,7 @@
                         <w:sz w:val="18"/>
                         <w:szCs w:val="18"/>
                       </w:rPr>
-                      <m:t>M</m:t>
-                    </m:r>
-                    <m:r>
-                      <w:rPr>
-                        <w:rFonts w:ascii="Cambria Math" w:hAnsi="Cambria Math"/>
-                        <w:sz w:val="18"/>
-                        <w:szCs w:val="18"/>
-                      </w:rPr>
-                      <m:t xml:space="preserve">  </m:t>
+                      <m:t xml:space="preserve">M  </m:t>
                     </m:r>
                     <m:d>
                       <m:dPr>
@@ -8364,31 +8017,7 @@
         <w:t xml:space="preserve"> GaN’lı TMMS sistemi kayıp analizi karşılaştırmalı sonuçları </w:t>
       </w:r>
       <w:r>
-        <w:fldChar w:fldCharType="begin"/>
-      </w:r>
-      <w:r>
-        <w:instrText xml:space="preserve"> REF _Ref485060119 \h </w:instrText>
-      </w:r>
-      <w:r>
-        <w:fldChar w:fldCharType="separate"/>
-      </w:r>
-      <w:r>
-        <w:t xml:space="preserve">Şekil </w:t>
-      </w:r>
-      <w:r>
-        <w:rPr>
-          <w:noProof/>
-        </w:rPr>
-        <w:t>6</w:t>
-      </w:r>
-      <w:r>
-        <w:t xml:space="preserve">: </w:t>
-      </w:r>
-      <w:r>
-        <w:t>Konvansiyonel motor sürücü sistemi ile TMMS sistemi kayıp analizi sonuçları</w:t>
-      </w:r>
-      <w:r>
-        <w:fldChar w:fldCharType="end"/>
+        <w:t>Şekil 6</w:t>
       </w:r>
       <w:r>
         <w:t>‘da gösterilmiştir.</w:t>
@@ -8408,10 +8037,10 @@
       </w:pPr>
       <w:r>
         <w:object w:dxaOrig="7770" w:dyaOrig="4395">
-          <v:shape id="_x0000_i1027" type="#_x0000_t75" style="width:226.35pt;height:127.95pt" o:ole="">
+          <v:shape id="_x0000_i1273" type="#_x0000_t75" style="width:226.35pt;height:127.85pt" o:ole="">
             <v:imagedata r:id="rId16" o:title=""/>
           </v:shape>
-          <o:OLEObject Type="Embed" ProgID="Visio.Drawing.15" ShapeID="_x0000_i1027" DrawAspect="Content" ObjectID="_1558957159" r:id="rId17"/>
+          <o:OLEObject Type="Embed" ProgID="Visio.Drawing.15" ShapeID="_x0000_i1273" DrawAspect="Content" ObjectID="_1558958758" r:id="rId17"/>
         </w:object>
       </w:r>
     </w:p>
@@ -8419,829 +8048,560 @@
       <w:pPr>
         <w:pStyle w:val="Caption"/>
       </w:pPr>
-      <w:bookmarkStart w:id="8" w:name="_Ref485060119"/>
-      <w:r>
-        <w:t xml:space="preserve">Şekil </w:t>
-      </w:r>
-      <w:r>
-        <w:fldChar w:fldCharType="begin"/>
-      </w:r>
-      <w:r>
-        <w:instrText xml:space="preserve"> SEQ Şekil \* ARABIC </w:instrText>
-      </w:r>
-      <w:r>
-        <w:fldChar w:fldCharType="separate"/>
-      </w:r>
-      <w:r>
-        <w:rPr>
-          <w:noProof/>
-        </w:rPr>
-        <w:t>6</w:t>
-      </w:r>
-      <w:r>
-        <w:fldChar w:fldCharType="end"/>
-      </w:r>
-      <w:r>
-        <w:t>: Konvansiyonel motor sürücü sistemi ile TMMS sistemi kayıp analizi sonuçları</w:t>
+      <w:bookmarkStart w:id="6" w:name="_Ref485216246"/>
+      <w:bookmarkStart w:id="7" w:name="_Ref485060119"/>
+      <w:r>
+        <w:t>Şekil</w:t>
+      </w:r>
+      <w:bookmarkEnd w:id="6"/>
+      <w:r>
+        <w:t xml:space="preserve"> 6.</w:t>
+      </w:r>
+      <w:r>
+        <w:t xml:space="preserve"> </w:t>
+      </w:r>
+      <w:r>
+        <w:t>Konvansiyonel motor sürücü sistemi ile TMMS sistemi kayıp analizi sonuçları</w:t>
+      </w:r>
+      <w:bookmarkEnd w:id="7"/>
+    </w:p>
+    <w:p>
+      <w:pPr>
+        <w:rPr>
+          <w:sz w:val="18"/>
+          <w:szCs w:val="18"/>
+        </w:rPr>
+      </w:pPr>
+      <w:r>
+        <w:rPr>
+          <w:sz w:val="18"/>
+          <w:szCs w:val="18"/>
+        </w:rPr>
+        <w:t xml:space="preserve">Kayıp analizi </w:t>
+      </w:r>
+      <w:r>
+        <w:rPr>
+          <w:sz w:val="18"/>
+          <w:szCs w:val="18"/>
+        </w:rPr>
+        <w:t>sonuçlarına bakıldığında GaN kullanımı ile her iki tipte de anahtarlama frekansı beş katına çıkartılmasına rağmen yarıiletken kayıplarının toplamda hemen hemen yarıya düştüğü gözlenmiştir. IGBT’lerde pratikte anahtarlama frekansı üst sınırı 10 kHz’tir, bu nedenle daha yüksek frekanslarda analiz yapılmamıştır. Kayıp bileşenleri ayrı ayrı incelendiğinde ise, öngörüldüğü gibi kayıptaki ana düşüş transistor ve diyot anahtarlama kayıplarında olmaktadır. Diğer bir taraftan, diyot iletim kayıplarında büyük bir değişim gözlenmemiştir ancak transistor iletim kayıpları GaN’larda daha yüksek olmuştur. Bu durumun başlıca nedenleri, IGBT’lerin yüksek akım uygulamalarında iletim durumunda genel olarak iyi performans göstermesi</w:t>
+      </w:r>
+      <w:r>
+        <w:rPr>
+          <w:sz w:val="18"/>
+          <w:szCs w:val="18"/>
+        </w:rPr>
+        <w:t xml:space="preserve"> ve GaN gibi WBG anahtarların henüz teknolojik olarak istenilen iletim durumu düzeyine ulaşamamasıdır. Diğer bir neden ise sistemin iki paralel ve iki seri modülden oluşmasıdır. Tamamının paralel bağlanmasına durumuna </w:t>
+      </w:r>
+      <w:r>
+        <w:rPr>
+          <w:sz w:val="18"/>
+          <w:szCs w:val="18"/>
+        </w:rPr>
+        <w:lastRenderedPageBreak/>
+        <w:t>oranla her bir modül iki kat fazla akım taşımakta ve GaN’larda iletim kayıpları akımın karesi ile artmaktadır. Sonuç olarak, 100 kHz anahtarlama frekansında hem Kaskod hem de E-mode GaN’da yaklaşık %98 verime ulaşılmıştır ve daha yüksek verim hedeflendiğinde anah</w:t>
+      </w:r>
+      <w:r>
+        <w:rPr>
+          <w:sz w:val="18"/>
+          <w:szCs w:val="18"/>
+        </w:rPr>
+        <w:t>tarlama frekansı düşürülebilir.</w:t>
+      </w:r>
+    </w:p>
+    <w:p>
+      <w:pPr>
+        <w:rPr>
+          <w:sz w:val="18"/>
+          <w:szCs w:val="18"/>
+        </w:rPr>
+      </w:pPr>
+    </w:p>
+    <w:p>
+      <w:pPr>
+        <w:rPr>
+          <w:sz w:val="18"/>
+          <w:szCs w:val="18"/>
+        </w:rPr>
+      </w:pPr>
+      <w:r>
+        <w:rPr>
+          <w:sz w:val="18"/>
+          <w:szCs w:val="18"/>
+        </w:rPr>
+        <w:t>Bu çalışmada, elde edilen kayıp analizi bilgileri doğrultusunda optimum anahtarlama frekansı DA bara kondansatör bankası tasarımı ile son haline gelecektir.</w:t>
+      </w:r>
+      <w:r>
+        <w:rPr>
+          <w:sz w:val="18"/>
+          <w:szCs w:val="18"/>
+        </w:rPr>
+        <w:t xml:space="preserve"> Sistemin DA barası iki adet seri bağlı çevirici olduğundan dolayı iki adet seri kondansatör bankası olarak düşünülmüştür. </w:t>
+      </w:r>
+      <w:r>
+        <w:rPr>
+          <w:sz w:val="18"/>
+          <w:szCs w:val="18"/>
+        </w:rPr>
+        <w:t>DA bara kondansatörü seçiminde ilk olarak tasarlanan sistemde gerekli olacak kondansatör dalgalanma akımı etkin değeri ve sığa değerleri Eşitlik 12 ve 13’teki gibi belirlenmiştir. Daha sonra bu değerler, hem interleaving uygulandığı hem de uygulanmadığı durumlar için benzetimlerle doğrulanmıştır.</w:t>
+      </w:r>
+    </w:p>
+    <w:p>
+      <w:pPr>
+        <w:rPr>
+          <w:sz w:val="18"/>
+          <w:szCs w:val="18"/>
+        </w:rPr>
+      </w:pPr>
+    </w:p>
+    <w:p>
+      <w:pPr>
+        <w:rPr>
+          <w:sz w:val="18"/>
+          <w:szCs w:val="18"/>
+        </w:rPr>
+      </w:pPr>
+      <w:r>
+        <w:rPr>
+          <w:sz w:val="18"/>
+          <w:szCs w:val="18"/>
+        </w:rPr>
+        <w:t xml:space="preserve">Buna göre </w:t>
+      </w:r>
+      <w:r>
+        <w:rPr>
+          <w:sz w:val="18"/>
+          <w:szCs w:val="18"/>
+        </w:rPr>
+        <w:t xml:space="preserve">tek bir modülün DA baradaki akımının ortalama değeri 8.23 A, dalgalanma akımı etkin değeri ise 6.39 A olmaktadır ve dalgalanma akımı ortalama akımın %77’sine karşılık gelmektedir. Interleaving tekniği uygulanmadığında her bir kondansatördeki akım etkin değeri 12.78 A’dir. Interleaving tekniği ile en uygun açı değeri olan 90 derece faz kayması uygulandığında ise her bir kondansatörün akım etkin değeri 6.69 A’e düşmüştür ve bu %48 oranında iyileştirmeye karşılık gelir. </w:t>
+      </w:r>
+    </w:p>
+    <w:p>
+      <w:pPr>
+        <w:rPr>
+          <w:sz w:val="18"/>
+          <w:szCs w:val="18"/>
+        </w:rPr>
+      </w:pPr>
+    </w:p>
+    <w:p>
+      <w:pPr>
+        <w:rPr>
+          <w:sz w:val="18"/>
+          <w:szCs w:val="18"/>
+        </w:rPr>
+      </w:pPr>
+      <w:r>
+        <w:rPr>
+          <w:sz w:val="18"/>
+          <w:szCs w:val="18"/>
+        </w:rPr>
+        <w:t>Kondansatör bankası toplam sığa değeri DA bara gerilimi dalgalanmasına ve seçilen anahtarlama frekansına göre belirlenir. Bu çalışmada sistemin soğutmasını kolaylaştırmak ve bu amaçla verimi daha da arttırmak adına anahtarlama frekansı 40 kHz olarak düşülmüştür</w:t>
+      </w:r>
+      <w:r>
+        <w:rPr>
+          <w:sz w:val="18"/>
+          <w:szCs w:val="18"/>
+        </w:rPr>
+        <w:t xml:space="preserve"> ve DA bara gerilimi dalgalanma sınırı tepe-tepe değeri %1</w:t>
+      </w:r>
+      <w:r>
+        <w:rPr>
+          <w:sz w:val="18"/>
+          <w:szCs w:val="18"/>
+        </w:rPr>
+        <w:t>,</w:t>
+      </w:r>
+      <w:r>
+        <w:rPr>
+          <w:sz w:val="18"/>
+          <w:szCs w:val="18"/>
+        </w:rPr>
+        <w:t xml:space="preserve"> yani </w:t>
+      </w:r>
+      <w:r>
+        <w:rPr>
+          <w:sz w:val="18"/>
+          <w:szCs w:val="18"/>
+        </w:rPr>
+        <w:t>5.4V olarak alınmıştır</w:t>
+      </w:r>
+      <w:r>
+        <w:rPr>
+          <w:sz w:val="18"/>
+          <w:szCs w:val="18"/>
+        </w:rPr>
+        <w:t xml:space="preserve">. Buna göre </w:t>
+      </w:r>
+      <w:r>
+        <w:rPr>
+          <w:sz w:val="18"/>
+          <w:szCs w:val="18"/>
+        </w:rPr>
+        <w:t>gerekli en düşük sığa değeri interleaving uygulanmadığında 26 µF, uygulandığında ise yine %48’lik iyileşme ile 14 µF olarak bulunur.</w:t>
+      </w:r>
+    </w:p>
+    <w:p>
+      <w:pPr>
+        <w:rPr>
+          <w:sz w:val="18"/>
+          <w:szCs w:val="18"/>
+        </w:rPr>
+      </w:pPr>
+    </w:p>
+    <w:p>
+      <w:pPr>
+        <w:rPr>
+          <w:sz w:val="18"/>
+          <w:szCs w:val="18"/>
+        </w:rPr>
+      </w:pPr>
+      <w:r>
+        <w:rPr>
+          <w:sz w:val="18"/>
+          <w:szCs w:val="18"/>
+        </w:rPr>
+        <w:t xml:space="preserve">Aynı tasarım merkezi ve IGBT’li tek bir motor sürücü olduğu durum için de yapılmış ve bu durumda DA bara kondansatör bankası </w:t>
+      </w:r>
+      <w:r>
+        <w:rPr>
+          <w:sz w:val="18"/>
+          <w:szCs w:val="18"/>
+        </w:rPr>
+        <w:t xml:space="preserve">akımı etkin değeri </w:t>
+      </w:r>
+      <w:r>
+        <w:rPr>
+          <w:sz w:val="18"/>
+          <w:szCs w:val="18"/>
+        </w:rPr>
+        <w:t>12.78 A</w:t>
+      </w:r>
+      <w:r>
+        <w:rPr>
+          <w:sz w:val="18"/>
+          <w:szCs w:val="18"/>
+        </w:rPr>
+        <w:t xml:space="preserve">, 10 </w:t>
+      </w:r>
+      <w:r>
+        <w:rPr>
+          <w:sz w:val="18"/>
+          <w:szCs w:val="18"/>
+        </w:rPr>
+        <w:t xml:space="preserve">kHz anahtarlama frekansındaki en düşük sığa değeri </w:t>
+      </w:r>
+      <w:r>
+        <w:rPr>
+          <w:sz w:val="18"/>
+          <w:szCs w:val="18"/>
+        </w:rPr>
+        <w:t>100 µF</w:t>
+      </w:r>
+      <w:r>
+        <w:rPr>
+          <w:color w:val="FF0000"/>
+          <w:sz w:val="18"/>
+          <w:szCs w:val="18"/>
+        </w:rPr>
+        <w:t xml:space="preserve"> </w:t>
+      </w:r>
+      <w:r>
+        <w:rPr>
+          <w:sz w:val="18"/>
+          <w:szCs w:val="18"/>
+        </w:rPr>
+        <w:t>olarak bulunur.</w:t>
+      </w:r>
+      <w:r>
+        <w:rPr>
+          <w:sz w:val="18"/>
+          <w:szCs w:val="18"/>
+        </w:rPr>
+        <w:t xml:space="preserve"> </w:t>
+      </w:r>
+      <w:r>
+        <w:rPr>
+          <w:sz w:val="18"/>
+          <w:szCs w:val="18"/>
+        </w:rPr>
+        <w:t>Bu durumda interleaving tekniği uygulamak mümkün değildir.</w:t>
+      </w:r>
+    </w:p>
+    <w:p>
+      <w:pPr>
+        <w:rPr>
+          <w:sz w:val="18"/>
+          <w:szCs w:val="18"/>
+        </w:rPr>
+      </w:pPr>
+    </w:p>
+    <w:p>
+      <w:pPr>
+        <w:rPr>
+          <w:sz w:val="18"/>
+          <w:szCs w:val="18"/>
+        </w:rPr>
+      </w:pPr>
+      <w:r>
+        <w:rPr>
+          <w:sz w:val="18"/>
+          <w:szCs w:val="18"/>
+        </w:rPr>
+        <w:t>Hesaplanan değerlere göre D</w:t>
+      </w:r>
+      <w:r>
+        <w:rPr>
+          <w:sz w:val="18"/>
+          <w:szCs w:val="18"/>
+        </w:rPr>
+        <w:t>A</w:t>
+      </w:r>
+      <w:r>
+        <w:rPr>
+          <w:sz w:val="18"/>
+          <w:szCs w:val="18"/>
+        </w:rPr>
+        <w:t xml:space="preserve"> bara kondansatör bankası seçimi yapılmış ve seçilen kondansatörler ile benzetim çalışması yapılmıştır.</w:t>
+      </w:r>
+      <w:r>
+        <w:rPr>
+          <w:sz w:val="18"/>
+          <w:szCs w:val="18"/>
+        </w:rPr>
+        <w:t xml:space="preserve"> Seçilen </w:t>
+      </w:r>
+      <w:r>
+        <w:rPr>
+          <w:sz w:val="18"/>
+          <w:szCs w:val="18"/>
+        </w:rPr>
+        <w:t>kondansatör</w:t>
+      </w:r>
+      <w:r>
+        <w:rPr>
+          <w:sz w:val="18"/>
+          <w:szCs w:val="18"/>
+        </w:rPr>
+        <w:t xml:space="preserve"> </w:t>
+      </w:r>
+      <w:r>
+        <w:rPr>
+          <w:sz w:val="18"/>
+          <w:szCs w:val="18"/>
+        </w:rPr>
+        <w:t xml:space="preserve">veri sayfası </w:t>
+      </w:r>
+      <w:r>
+        <w:rPr>
+          <w:sz w:val="18"/>
+          <w:szCs w:val="18"/>
+        </w:rPr>
+        <w:t>teknik</w:t>
+      </w:r>
+      <w:r>
+        <w:rPr>
+          <w:sz w:val="18"/>
+          <w:szCs w:val="18"/>
+        </w:rPr>
+        <w:t xml:space="preserve"> bilgileri</w:t>
+      </w:r>
+      <w:r>
+        <w:rPr>
+          <w:sz w:val="18"/>
+          <w:szCs w:val="18"/>
+        </w:rPr>
+        <w:t xml:space="preserve"> Tablo 3</w:t>
+      </w:r>
+      <w:r>
+        <w:rPr>
+          <w:sz w:val="18"/>
+          <w:szCs w:val="18"/>
+        </w:rPr>
+        <w:t>’te gösterilmiştir.</w:t>
+      </w:r>
+      <w:r>
+        <w:rPr>
+          <w:sz w:val="18"/>
+          <w:szCs w:val="18"/>
+        </w:rPr>
+        <w:t xml:space="preserve"> </w:t>
+      </w:r>
+      <w:r>
+        <w:rPr>
+          <w:sz w:val="18"/>
+          <w:szCs w:val="18"/>
+        </w:rPr>
+        <w:t xml:space="preserve">Kondansatör seçiminde belirleyici etmen akım etkin değerinden çok sığa değeri olmuştur ve bu da metal film kondansatörler için beklenen bir durumdur. </w:t>
+      </w:r>
+      <w:r>
+        <w:rPr>
+          <w:sz w:val="18"/>
+          <w:szCs w:val="18"/>
+        </w:rPr>
+        <w:t>Benzetim çalışmaları sonucu elde edilen, interleaving tekniği ile ve olmadan DA bara gerilim dalgalanması</w:t>
+      </w:r>
+      <w:r>
+        <w:rPr>
+          <w:sz w:val="18"/>
+          <w:szCs w:val="18"/>
+        </w:rPr>
+        <w:t xml:space="preserve"> Şekil 7</w:t>
+      </w:r>
+      <w:r>
+        <w:rPr>
+          <w:sz w:val="18"/>
+          <w:szCs w:val="18"/>
+        </w:rPr>
+        <w:t>’de, kondansatör bankası akım dalgalanması</w:t>
+      </w:r>
+      <w:r>
+        <w:rPr>
+          <w:sz w:val="18"/>
+          <w:szCs w:val="18"/>
+        </w:rPr>
+        <w:t xml:space="preserve"> Şekil 8’</w:t>
+      </w:r>
+      <w:r>
+        <w:rPr>
+          <w:sz w:val="18"/>
+          <w:szCs w:val="18"/>
+        </w:rPr>
+        <w:t>de, interleaving tekniği ile oluşan her bir çeviricinin çektiği DA bara akımı ve toplam DA bara akımı</w:t>
+      </w:r>
+      <w:r>
+        <w:rPr>
+          <w:sz w:val="18"/>
+          <w:szCs w:val="18"/>
+        </w:rPr>
+        <w:t xml:space="preserve"> Şekil 9</w:t>
+      </w:r>
+      <w:r>
+        <w:rPr>
+          <w:sz w:val="18"/>
+          <w:szCs w:val="18"/>
+        </w:rPr>
+        <w:t>’da gösterilmiştir.</w:t>
+      </w:r>
+      <w:r>
+        <w:rPr>
+          <w:sz w:val="18"/>
+          <w:szCs w:val="18"/>
+        </w:rPr>
+        <w:t xml:space="preserve"> Ayrıca her bir kondansatörün ısınma miktarı Eşitlik 14 ve 15’ten ve veri sayfası parametrelerinden yola çıkılarak 1 </w:t>
+      </w:r>
+      <w:r>
+        <w:rPr>
+          <w:sz w:val="18"/>
+          <w:szCs w:val="18"/>
+          <w:vertAlign w:val="superscript"/>
+        </w:rPr>
+        <w:t>0</w:t>
+      </w:r>
+      <w:r>
+        <w:rPr>
+          <w:sz w:val="18"/>
+          <w:szCs w:val="18"/>
+        </w:rPr>
+        <w:t>C olarak bulunmuştur. Buna göre, motor sargılarının ısınmasından dolayı oluşan yüksek ortam sıcaklığına rağmen kondansatör iç sıcaklıkları kabul edilebilir değerlerde olacak ve bu sayede de kondansatör ömrü uzun olacak ve ısınmanın kondansatör akım değeri üzerine etkisi olmayacaktır.</w:t>
+      </w:r>
+    </w:p>
+    <w:p>
+      <w:pPr>
+        <w:rPr>
+          <w:sz w:val="18"/>
+          <w:szCs w:val="18"/>
+        </w:rPr>
+      </w:pPr>
+    </w:p>
+    <w:p>
+      <w:pPr>
+        <w:rPr>
+          <w:sz w:val="18"/>
+          <w:szCs w:val="18"/>
+        </w:rPr>
+      </w:pPr>
+      <w:r>
+        <w:rPr>
+          <w:sz w:val="18"/>
+          <w:szCs w:val="18"/>
+        </w:rPr>
+        <w:t xml:space="preserve">Son olarak, hem kondansatör bankasına yönelik hem de tüm sürücü sistemine yönelik güç yoğunluğu analizi yapılmış ve </w:t>
+      </w:r>
+      <w:r>
+        <w:rPr>
+          <w:sz w:val="18"/>
+          <w:szCs w:val="18"/>
+        </w:rPr>
+        <w:lastRenderedPageBreak/>
+        <w:t>sistemin başarımı doğrulanmıştır. Kondansatör boyutlarından yola çıkılarak elde edilen kondansatör bankası güç yoğunluğu değeri 35.27 W/cm</w:t>
+      </w:r>
+      <w:r>
+        <w:rPr>
+          <w:sz w:val="18"/>
+          <w:szCs w:val="18"/>
+          <w:vertAlign w:val="superscript"/>
+        </w:rPr>
+        <w:t>3</w:t>
+      </w:r>
+      <w:r>
+        <w:rPr>
+          <w:sz w:val="18"/>
+          <w:szCs w:val="18"/>
+        </w:rPr>
+        <w:t xml:space="preserve"> olarak bulunmuştur. Ayrıca tüm sistemin güç yoğunluğunu bulmak için sürücü baskı devre kartı boyutları stator ve rotor iç ve dış çapları düşünülerek bulunmuştur. Baskı devre kartı yüksekliği ise doğrudan kondansatör yüksekliği ile ilişkilidir çünkü TMMS sisteminde kondansatörler hem en büyük hacme sahiptir hem de en yüksek devre elemanlarıdır. Bundan yola çıkılarak da tüm sürücü sistemi güç yoğunluğu 16.57 W/cm</w:t>
+      </w:r>
+      <w:r>
+        <w:rPr>
+          <w:sz w:val="18"/>
+          <w:szCs w:val="18"/>
+          <w:vertAlign w:val="superscript"/>
+        </w:rPr>
+        <w:t>3</w:t>
+      </w:r>
+      <w:r>
+        <w:rPr>
+          <w:sz w:val="18"/>
+          <w:szCs w:val="18"/>
+        </w:rPr>
+        <w:t xml:space="preserve"> olarak bulunur. Başlangıçta konan, endüstriyel ve özel uygulamalardaki konvansiyonel motor sürücü sistemlerinde ulaşılması mümkün olmayan ve TMMS prototiplerinde ulaşılmaya çalışılan 15 W/cm</w:t>
+      </w:r>
+      <w:r>
+        <w:rPr>
+          <w:sz w:val="18"/>
+          <w:szCs w:val="18"/>
+          <w:vertAlign w:val="superscript"/>
+        </w:rPr>
+        <w:t>3</w:t>
+      </w:r>
+      <w:r>
+        <w:rPr>
+          <w:sz w:val="18"/>
+          <w:szCs w:val="18"/>
+        </w:rPr>
+        <w:t xml:space="preserve"> güç yoğunluğu hedefine mevcut tasarım ile ulaşılabileceği görülmüştür.</w:t>
+      </w:r>
+    </w:p>
+    <w:p>
+      <w:pPr>
+        <w:rPr>
+          <w:sz w:val="18"/>
+          <w:szCs w:val="18"/>
+        </w:rPr>
+      </w:pPr>
+    </w:p>
+    <w:p>
+      <w:pPr>
+        <w:pStyle w:val="Caption"/>
+      </w:pPr>
+      <w:bookmarkStart w:id="8" w:name="_Ref485205045"/>
+      <w:r>
+        <w:t>Tablo</w:t>
       </w:r>
       <w:bookmarkEnd w:id="8"/>
-    </w:p>
-    <w:p>
-      <w:pPr>
-        <w:rPr>
-          <w:sz w:val="18"/>
-          <w:szCs w:val="18"/>
-        </w:rPr>
-      </w:pPr>
-      <w:r>
-        <w:rPr>
-          <w:sz w:val="18"/>
-          <w:szCs w:val="18"/>
-        </w:rPr>
-        <w:t xml:space="preserve">Kayıp analizi </w:t>
-      </w:r>
-      <w:r>
-        <w:rPr>
-          <w:sz w:val="18"/>
-          <w:szCs w:val="18"/>
-        </w:rPr>
-        <w:t>sonuçlarına bakıldığında GaN kullanımı ile her iki tipte de anahtarlama frekansı beş katına çıkartılmasına rağmen yarıiletken kayıplarının toplamda hemen hemen yarıya düştüğü gözlenmiştir. IGBT’lerde pratikte anahtarlama frekansı üst sınırı 10 kHz’tir, bu nedenle daha yüksek frekanslarda analiz yapılmamıştır. Kayıp bileşenleri ayrı ayrı incelendiğinde ise, öngörüldüğü gibi kayıptaki ana düşüş transistor ve diyot anahtarlama kayıplarında olmaktadır. Diğer bir taraftan, diyot iletim kayıplarında büyük bir değişim gözlenmemiştir ancak transistor iletim kayıpları GaN’larda daha yüksek olmuştur. Bu durumun başlıca nedenleri, IGBT’lerin yüksek akım uygulamalarında iletim durumunda genel olarak iyi performans göstermesi</w:t>
-      </w:r>
-      <w:r>
-        <w:rPr>
-          <w:sz w:val="18"/>
-          <w:szCs w:val="18"/>
-        </w:rPr>
-        <w:t xml:space="preserve"> ve GaN gibi WBG anahtarların henüz teknolojik olarak istenilen iletim durumu düzeyine ulaşamamasıdır. Diğer bir neden ise sistemin iki paralel ve iki seri modülden oluşmasıdır. Tamamının paralel bağlanmasına durumuna oranla her bir modül iki kat fazla akım taşımakta ve GaN’larda iletim kayıpları akımın karesi ile artmaktadır. Sonuç olarak, 100 kHz anahtarlama frekansında hem Kaskod hem de E-mode GaN’da yaklaşık %98 verime ulaşılmıştır ve daha yüksek verim hedeflendiğinde anah</w:t>
-      </w:r>
-      <w:r>
-        <w:rPr>
-          <w:sz w:val="18"/>
-          <w:szCs w:val="18"/>
-        </w:rPr>
-        <w:t>tarlama frekansı düşürülebilir.</w:t>
-      </w:r>
-    </w:p>
-    <w:p>
-      <w:pPr>
-        <w:rPr>
-          <w:sz w:val="18"/>
-          <w:szCs w:val="18"/>
-        </w:rPr>
-      </w:pPr>
-    </w:p>
-    <w:p>
-      <w:pPr>
-        <w:rPr>
-          <w:sz w:val="18"/>
-          <w:szCs w:val="18"/>
-        </w:rPr>
-      </w:pPr>
-      <w:r>
-        <w:rPr>
-          <w:sz w:val="18"/>
-          <w:szCs w:val="18"/>
-        </w:rPr>
-        <w:t>Bu çalışmada, elde edilen kayıp analizi bilgileri doğrultusunda optimum anahtarlama frekansı DA bara kondansatör bankası tasarımı ile son haline gelecektir.</w:t>
-      </w:r>
-      <w:r>
-        <w:rPr>
-          <w:sz w:val="18"/>
-          <w:szCs w:val="18"/>
-        </w:rPr>
-        <w:t xml:space="preserve"> Sistemin DA barası iki adet seri bağlı çevirici olduğundan dolayı iki adet seri kondansatör bankası olarak düşünülmüştür. </w:t>
-      </w:r>
-      <w:r>
-        <w:rPr>
-          <w:sz w:val="18"/>
-          <w:szCs w:val="18"/>
-        </w:rPr>
-        <w:t>DA bara kondansatörü seçiminde ilk olarak tasarlanan sistemde gerekli olacak kondansatör dalgalanma akımı etkin değeri ve sığa değerleri Eşitlik 12 ve 13’teki gibi belirlenmiştir. Daha sonra bu değerler, hem interleaving uygulandığı hem de uygulanmadığı durumlar için benzetimlerle doğrulanmıştır.</w:t>
-      </w:r>
-    </w:p>
-    <w:p>
-      <w:pPr>
-        <w:rPr>
-          <w:sz w:val="18"/>
-          <w:szCs w:val="18"/>
-        </w:rPr>
-      </w:pPr>
-    </w:p>
-    <w:p>
-      <w:pPr>
-        <w:rPr>
-          <w:sz w:val="18"/>
-          <w:szCs w:val="18"/>
-        </w:rPr>
-      </w:pPr>
-      <w:r>
-        <w:rPr>
-          <w:sz w:val="18"/>
-          <w:szCs w:val="18"/>
-        </w:rPr>
-        <w:t xml:space="preserve">Buna göre </w:t>
-      </w:r>
-      <w:r>
-        <w:rPr>
-          <w:sz w:val="18"/>
-          <w:szCs w:val="18"/>
-        </w:rPr>
-        <w:t xml:space="preserve">tek bir modülün DA baradaki akımının ortalama değeri 8.23 A, dalgalanma akımı etkin değeri ise 6.39 A olmaktadır ve dalgalanma akımı ortalama akımın %77’sine karşılık gelmektedir. Interleaving tekniği uygulanmadığında her bir kondansatördeki akım etkin değeri 12.78 A’dir. Interleaving tekniği ile en uygun açı değeri olan 90 derece faz kayması uygulandığında ise her bir kondansatörün </w:t>
-      </w:r>
-      <w:r>
-        <w:rPr>
-          <w:sz w:val="18"/>
-          <w:szCs w:val="18"/>
-        </w:rPr>
-        <w:t xml:space="preserve">akım etkin değeri </w:t>
-      </w:r>
-      <w:r>
-        <w:rPr>
-          <w:sz w:val="18"/>
-          <w:szCs w:val="18"/>
-        </w:rPr>
-        <w:t xml:space="preserve">6.69 </w:t>
-      </w:r>
-      <w:r>
-        <w:rPr>
-          <w:sz w:val="18"/>
-          <w:szCs w:val="18"/>
-        </w:rPr>
-        <w:t>A’</w:t>
-      </w:r>
-      <w:r>
-        <w:rPr>
-          <w:sz w:val="18"/>
-          <w:szCs w:val="18"/>
-        </w:rPr>
-        <w:t xml:space="preserve">e düşmüştür ve bu %48 oranında iyileştirmeye karşılık gelir. </w:t>
-      </w:r>
-    </w:p>
-    <w:p>
-      <w:pPr>
-        <w:rPr>
-          <w:sz w:val="18"/>
-          <w:szCs w:val="18"/>
-        </w:rPr>
-      </w:pPr>
-    </w:p>
-    <w:p>
-      <w:pPr>
-        <w:rPr>
-          <w:sz w:val="18"/>
-          <w:szCs w:val="18"/>
-        </w:rPr>
-      </w:pPr>
-      <w:r>
-        <w:rPr>
-          <w:sz w:val="18"/>
-          <w:szCs w:val="18"/>
-        </w:rPr>
-        <w:t xml:space="preserve">Kondansatör bankası toplam sığa değeri DA bara gerilimi dalgalanmasına ve seçilen anahtarlama frekansına göre </w:t>
-      </w:r>
-      <w:r>
-        <w:rPr>
-          <w:sz w:val="18"/>
-          <w:szCs w:val="18"/>
-        </w:rPr>
-        <w:lastRenderedPageBreak/>
-        <w:t>belirlenir. Bu çalışmada sistemin soğutmasını kolaylaştırmak ve bu amaçla verimi daha da arttırmak adına anahtarlama frekansı 40 kHz olarak düşülmüştür</w:t>
-      </w:r>
-      <w:r>
-        <w:rPr>
-          <w:sz w:val="18"/>
-          <w:szCs w:val="18"/>
-        </w:rPr>
-        <w:t xml:space="preserve"> ve DA bara gerilimi dalgalanma sınırı tepe-tepe değeri %1</w:t>
-      </w:r>
-      <w:r>
-        <w:rPr>
-          <w:sz w:val="18"/>
-          <w:szCs w:val="18"/>
-        </w:rPr>
-        <w:t>,</w:t>
-      </w:r>
-      <w:r>
-        <w:rPr>
-          <w:sz w:val="18"/>
-          <w:szCs w:val="18"/>
-        </w:rPr>
-        <w:t xml:space="preserve"> yani </w:t>
-      </w:r>
-      <w:r>
-        <w:rPr>
-          <w:sz w:val="18"/>
-          <w:szCs w:val="18"/>
-        </w:rPr>
-        <w:t>5.4V olarak alınmıştır</w:t>
-      </w:r>
-      <w:r>
-        <w:rPr>
-          <w:sz w:val="18"/>
-          <w:szCs w:val="18"/>
-        </w:rPr>
-        <w:t xml:space="preserve">. Buna göre </w:t>
-      </w:r>
-      <w:r>
-        <w:rPr>
-          <w:sz w:val="18"/>
-          <w:szCs w:val="18"/>
-        </w:rPr>
-        <w:t xml:space="preserve">gerekli en düşük sığa değeri interleaving uygulanmadığında 26 µF, uygulandığında ise yine %48’lik iyileşme ile 14 </w:t>
-      </w:r>
-      <w:r>
-        <w:rPr>
-          <w:sz w:val="18"/>
-          <w:szCs w:val="18"/>
-        </w:rPr>
-        <w:t>µF</w:t>
-      </w:r>
-      <w:r>
-        <w:rPr>
-          <w:sz w:val="18"/>
-          <w:szCs w:val="18"/>
-        </w:rPr>
-        <w:t xml:space="preserve"> olarak bulunur.</w:t>
-      </w:r>
-    </w:p>
-    <w:p>
-      <w:pPr>
-        <w:rPr>
-          <w:sz w:val="18"/>
-          <w:szCs w:val="18"/>
-        </w:rPr>
-      </w:pPr>
-    </w:p>
-    <w:p>
-      <w:pPr>
-        <w:rPr>
-          <w:sz w:val="18"/>
-          <w:szCs w:val="18"/>
-        </w:rPr>
-      </w:pPr>
-      <w:r>
-        <w:rPr>
-          <w:sz w:val="18"/>
-          <w:szCs w:val="18"/>
-        </w:rPr>
-        <w:t xml:space="preserve">Aynı tasarım merkezi ve IGBT’li tek bir motor sürücü olduğu durum için de yapılmış ve bu durumda DA bara kondansatör bankası </w:t>
-      </w:r>
-      <w:r>
-        <w:rPr>
-          <w:sz w:val="18"/>
-          <w:szCs w:val="18"/>
-        </w:rPr>
-        <w:t xml:space="preserve">akımı etkin değeri </w:t>
-      </w:r>
-      <w:r>
-        <w:rPr>
-          <w:sz w:val="18"/>
-          <w:szCs w:val="18"/>
-        </w:rPr>
-        <w:t>12.78 A</w:t>
-      </w:r>
-      <w:r>
-        <w:rPr>
-          <w:sz w:val="18"/>
-          <w:szCs w:val="18"/>
-        </w:rPr>
-        <w:t xml:space="preserve">, 10 </w:t>
-      </w:r>
-      <w:r>
-        <w:rPr>
-          <w:sz w:val="18"/>
-          <w:szCs w:val="18"/>
-        </w:rPr>
-        <w:t xml:space="preserve">kHz anahtarlama frekansındaki en düşük sığa değeri </w:t>
-      </w:r>
-      <w:r>
-        <w:rPr>
-          <w:sz w:val="18"/>
-          <w:szCs w:val="18"/>
-        </w:rPr>
-        <w:t>100 µF</w:t>
-      </w:r>
-      <w:r>
-        <w:rPr>
-          <w:color w:val="FF0000"/>
-          <w:sz w:val="18"/>
-          <w:szCs w:val="18"/>
-        </w:rPr>
-        <w:t xml:space="preserve"> </w:t>
-      </w:r>
-      <w:r>
-        <w:rPr>
-          <w:sz w:val="18"/>
-          <w:szCs w:val="18"/>
-        </w:rPr>
-        <w:t>olarak bulunur.</w:t>
-      </w:r>
-      <w:r>
-        <w:rPr>
-          <w:sz w:val="18"/>
-          <w:szCs w:val="18"/>
-        </w:rPr>
-        <w:t xml:space="preserve"> </w:t>
-      </w:r>
-      <w:r>
-        <w:rPr>
-          <w:sz w:val="18"/>
-          <w:szCs w:val="18"/>
-        </w:rPr>
-        <w:t>Bu durumda interleaving tekniği uygulamak mümkün değildir.</w:t>
-      </w:r>
-    </w:p>
-    <w:p>
-      <w:pPr>
-        <w:rPr>
-          <w:sz w:val="18"/>
-          <w:szCs w:val="18"/>
-        </w:rPr>
-      </w:pPr>
-    </w:p>
-    <w:p>
-      <w:pPr>
-        <w:rPr>
-          <w:sz w:val="18"/>
-          <w:szCs w:val="18"/>
-        </w:rPr>
-      </w:pPr>
-      <w:r>
-        <w:rPr>
-          <w:sz w:val="18"/>
-          <w:szCs w:val="18"/>
-        </w:rPr>
-        <w:t>Hesaplanan değerlere göre D</w:t>
-      </w:r>
-      <w:r>
-        <w:rPr>
-          <w:sz w:val="18"/>
-          <w:szCs w:val="18"/>
-        </w:rPr>
-        <w:t>A</w:t>
-      </w:r>
-      <w:r>
-        <w:rPr>
-          <w:sz w:val="18"/>
-          <w:szCs w:val="18"/>
-        </w:rPr>
-        <w:t xml:space="preserve"> bara kondansatör bankası seçimi yapılmış ve seçilen kondansatörler ile benzetim çalışması yapılmıştır.</w:t>
-      </w:r>
-      <w:r>
-        <w:rPr>
-          <w:sz w:val="18"/>
-          <w:szCs w:val="18"/>
-        </w:rPr>
-        <w:t xml:space="preserve"> Seçilen </w:t>
-      </w:r>
-      <w:r>
-        <w:rPr>
-          <w:sz w:val="18"/>
-          <w:szCs w:val="18"/>
-        </w:rPr>
-        <w:t>kondansatör</w:t>
-      </w:r>
-      <w:r>
-        <w:rPr>
-          <w:sz w:val="18"/>
-          <w:szCs w:val="18"/>
-        </w:rPr>
-        <w:t xml:space="preserve"> </w:t>
-      </w:r>
-      <w:r>
-        <w:rPr>
-          <w:sz w:val="18"/>
-          <w:szCs w:val="18"/>
-        </w:rPr>
-        <w:t xml:space="preserve">veri sayfası </w:t>
-      </w:r>
-      <w:r>
-        <w:rPr>
-          <w:sz w:val="18"/>
-          <w:szCs w:val="18"/>
-        </w:rPr>
-        <w:t>teknik</w:t>
-      </w:r>
-      <w:r>
-        <w:rPr>
-          <w:sz w:val="18"/>
-          <w:szCs w:val="18"/>
-        </w:rPr>
-        <w:t xml:space="preserve"> bilgileri </w:t>
-      </w:r>
-      <w:r>
-        <w:rPr>
-          <w:sz w:val="18"/>
-          <w:szCs w:val="18"/>
-        </w:rPr>
-        <w:fldChar w:fldCharType="begin"/>
-      </w:r>
-      <w:r>
-        <w:rPr>
-          <w:sz w:val="18"/>
-          <w:szCs w:val="18"/>
-        </w:rPr>
-        <w:instrText xml:space="preserve"> REF _Ref485205045 \h </w:instrText>
-      </w:r>
-      <w:r>
-        <w:rPr>
-          <w:sz w:val="18"/>
-          <w:szCs w:val="18"/>
-        </w:rPr>
-      </w:r>
-      <w:r>
-        <w:rPr>
-          <w:sz w:val="18"/>
-          <w:szCs w:val="18"/>
-        </w:rPr>
-        <w:instrText xml:space="preserve"> \* MERGEFORMAT </w:instrText>
-      </w:r>
-      <w:r>
-        <w:rPr>
-          <w:sz w:val="18"/>
-          <w:szCs w:val="18"/>
-        </w:rPr>
-        <w:fldChar w:fldCharType="separate"/>
-      </w:r>
-      <w:r>
-        <w:rPr>
-          <w:sz w:val="18"/>
-          <w:szCs w:val="18"/>
-        </w:rPr>
-        <w:t xml:space="preserve">Tablo </w:t>
-      </w:r>
-      <w:r>
-        <w:rPr>
-          <w:noProof/>
-          <w:sz w:val="18"/>
-          <w:szCs w:val="18"/>
-        </w:rPr>
-        <w:t>3</w:t>
-      </w:r>
-      <w:r>
-        <w:rPr>
-          <w:sz w:val="18"/>
-          <w:szCs w:val="18"/>
-        </w:rPr>
-        <w:fldChar w:fldCharType="end"/>
-      </w:r>
-      <w:r>
-        <w:rPr>
-          <w:sz w:val="18"/>
-          <w:szCs w:val="18"/>
-        </w:rPr>
-        <w:t>’te gösterilmiştir.</w:t>
-      </w:r>
-      <w:r>
-        <w:rPr>
-          <w:sz w:val="18"/>
-          <w:szCs w:val="18"/>
-        </w:rPr>
-        <w:t xml:space="preserve"> </w:t>
-      </w:r>
-      <w:r>
-        <w:rPr>
-          <w:sz w:val="18"/>
-          <w:szCs w:val="18"/>
-        </w:rPr>
-        <w:t xml:space="preserve">Kondansatör seçiminde belirleyici etmen akım etkin değerinden çok sığa değeri olmuştur ve bu da metal film kondansatörler için beklenen bir durumdur. </w:t>
-      </w:r>
-      <w:r>
-        <w:rPr>
-          <w:sz w:val="18"/>
-          <w:szCs w:val="18"/>
-        </w:rPr>
-        <w:t xml:space="preserve">Benzetim çalışmaları sonucu elde edilen, interleaving tekniği ile ve olmadan DA bara gerilim dalgalanması </w:t>
-      </w:r>
-      <w:r>
-        <w:rPr>
-          <w:sz w:val="18"/>
-          <w:szCs w:val="18"/>
-        </w:rPr>
-        <w:fldChar w:fldCharType="begin"/>
-      </w:r>
-      <w:r>
-        <w:rPr>
-          <w:sz w:val="18"/>
-          <w:szCs w:val="18"/>
-        </w:rPr>
-        <w:instrText xml:space="preserve"> REF _Ref485206337 \h </w:instrText>
-      </w:r>
-      <w:r>
-        <w:rPr>
-          <w:sz w:val="18"/>
-          <w:szCs w:val="18"/>
-        </w:rPr>
-      </w:r>
-      <w:r>
-        <w:rPr>
-          <w:sz w:val="18"/>
-          <w:szCs w:val="18"/>
-        </w:rPr>
-        <w:instrText xml:space="preserve"> \* MERGEFORMAT </w:instrText>
-      </w:r>
-      <w:r>
-        <w:rPr>
-          <w:sz w:val="18"/>
-          <w:szCs w:val="18"/>
-        </w:rPr>
-        <w:fldChar w:fldCharType="separate"/>
-      </w:r>
-      <w:r>
-        <w:rPr>
-          <w:sz w:val="18"/>
-          <w:szCs w:val="18"/>
-        </w:rPr>
-        <w:t xml:space="preserve">Şekil </w:t>
-      </w:r>
-      <w:r>
-        <w:rPr>
-          <w:noProof/>
-          <w:sz w:val="18"/>
-          <w:szCs w:val="18"/>
-        </w:rPr>
-        <w:t>7</w:t>
-      </w:r>
-      <w:r>
-        <w:rPr>
-          <w:sz w:val="18"/>
-          <w:szCs w:val="18"/>
-        </w:rPr>
-        <w:fldChar w:fldCharType="end"/>
-      </w:r>
-      <w:r>
-        <w:rPr>
-          <w:sz w:val="18"/>
-          <w:szCs w:val="18"/>
-        </w:rPr>
-        <w:t xml:space="preserve">’de, kondansatör bankası akım dalgalanması </w:t>
-      </w:r>
-      <w:r>
-        <w:rPr>
-          <w:sz w:val="18"/>
-          <w:szCs w:val="18"/>
-        </w:rPr>
-        <w:fldChar w:fldCharType="begin"/>
-      </w:r>
-      <w:r>
-        <w:rPr>
-          <w:sz w:val="18"/>
-          <w:szCs w:val="18"/>
-        </w:rPr>
-        <w:instrText xml:space="preserve"> REF _Ref485206384 \h </w:instrText>
-      </w:r>
-      <w:r>
-        <w:rPr>
-          <w:sz w:val="18"/>
-          <w:szCs w:val="18"/>
-        </w:rPr>
-      </w:r>
-      <w:r>
-        <w:rPr>
-          <w:sz w:val="18"/>
-          <w:szCs w:val="18"/>
-        </w:rPr>
-        <w:instrText xml:space="preserve"> \* MERGEFORMAT </w:instrText>
-      </w:r>
-      <w:r>
-        <w:rPr>
-          <w:sz w:val="18"/>
-          <w:szCs w:val="18"/>
-        </w:rPr>
-        <w:fldChar w:fldCharType="separate"/>
-      </w:r>
-      <w:r>
-        <w:rPr>
-          <w:sz w:val="18"/>
-          <w:szCs w:val="18"/>
-        </w:rPr>
-        <w:t xml:space="preserve">Şekil </w:t>
-      </w:r>
-      <w:r>
-        <w:rPr>
-          <w:noProof/>
-          <w:sz w:val="18"/>
-          <w:szCs w:val="18"/>
-        </w:rPr>
-        <w:t>8</w:t>
-      </w:r>
-      <w:r>
-        <w:rPr>
-          <w:sz w:val="18"/>
-          <w:szCs w:val="18"/>
-        </w:rPr>
-        <w:fldChar w:fldCharType="end"/>
-      </w:r>
-      <w:r>
-        <w:rPr>
-          <w:sz w:val="18"/>
-          <w:szCs w:val="18"/>
-        </w:rPr>
-        <w:t xml:space="preserve">’de, interleaving tekniği ile oluşan her bir çeviricinin çektiği DA bara akımı ve toplam DA bara akımı </w:t>
-      </w:r>
-      <w:r>
-        <w:rPr>
-          <w:sz w:val="18"/>
-          <w:szCs w:val="18"/>
-        </w:rPr>
-        <w:fldChar w:fldCharType="begin"/>
-      </w:r>
-      <w:r>
-        <w:rPr>
-          <w:sz w:val="18"/>
-          <w:szCs w:val="18"/>
-        </w:rPr>
-        <w:instrText xml:space="preserve"> REF _Ref485206452 \h </w:instrText>
-      </w:r>
-      <w:r>
-        <w:rPr>
-          <w:sz w:val="18"/>
-          <w:szCs w:val="18"/>
-        </w:rPr>
-      </w:r>
-      <w:r>
-        <w:rPr>
-          <w:sz w:val="18"/>
-          <w:szCs w:val="18"/>
-        </w:rPr>
-        <w:instrText xml:space="preserve"> \* MERGEFORMAT </w:instrText>
-      </w:r>
-      <w:r>
-        <w:rPr>
-          <w:sz w:val="18"/>
-          <w:szCs w:val="18"/>
-        </w:rPr>
-        <w:fldChar w:fldCharType="separate"/>
-      </w:r>
-      <w:r>
-        <w:rPr>
-          <w:sz w:val="18"/>
-          <w:szCs w:val="18"/>
-        </w:rPr>
-        <w:t xml:space="preserve">Şekil </w:t>
-      </w:r>
-      <w:r>
-        <w:rPr>
-          <w:noProof/>
-          <w:sz w:val="18"/>
-          <w:szCs w:val="18"/>
-        </w:rPr>
-        <w:t>9</w:t>
-      </w:r>
-      <w:r>
-        <w:rPr>
-          <w:sz w:val="18"/>
-          <w:szCs w:val="18"/>
-        </w:rPr>
-        <w:fldChar w:fldCharType="end"/>
-      </w:r>
-      <w:r>
-        <w:rPr>
-          <w:sz w:val="18"/>
-          <w:szCs w:val="18"/>
-        </w:rPr>
-        <w:t>’da gösterilmiştir.</w:t>
-      </w:r>
-      <w:r>
-        <w:rPr>
-          <w:sz w:val="18"/>
-          <w:szCs w:val="18"/>
-        </w:rPr>
-        <w:t xml:space="preserve"> Ayrıca her bir kondansatörün ısınma miktarı Eşitlik 14 ve 15’ten ve veri sayfası parametrelerinden yola çıkılarak 1 </w:t>
-      </w:r>
-      <w:r>
-        <w:rPr>
-          <w:sz w:val="18"/>
-          <w:szCs w:val="18"/>
-          <w:vertAlign w:val="superscript"/>
-        </w:rPr>
-        <w:t>0</w:t>
-      </w:r>
-      <w:r>
-        <w:rPr>
-          <w:sz w:val="18"/>
-          <w:szCs w:val="18"/>
-        </w:rPr>
-        <w:t>C olarak bulunmuştur. Buna göre, motor sargılarının ısınmasından dolayı oluşan yüksek ortam sıcaklığına rağmen kondansatör iç sıcaklıkları kabul edilebilir değerlerde olacak ve bu sayede de kondansatör ömrü uzun olacak ve ısınmanın kondansatör akım değeri üzerine etkisi olmayacaktır.</w:t>
-      </w:r>
-    </w:p>
-    <w:p>
-      <w:pPr>
-        <w:rPr>
-          <w:sz w:val="18"/>
-          <w:szCs w:val="18"/>
-        </w:rPr>
-      </w:pPr>
-    </w:p>
-    <w:p>
-      <w:pPr>
-        <w:rPr>
-          <w:sz w:val="18"/>
-          <w:szCs w:val="18"/>
-        </w:rPr>
-      </w:pPr>
-      <w:r>
-        <w:rPr>
-          <w:sz w:val="18"/>
-          <w:szCs w:val="18"/>
-        </w:rPr>
-        <w:t>Son olarak, hem kondansatör bankasına yönelik hem de tüm sürücü sistemine yönelik güç yoğunluğu analizi yapılmış ve sistemin başarımı doğrulanmıştır. Kondansatör boyutlarından yola çıkılarak elde edilen kondansatör bankası güç yoğunluğu değeri 35.27 W/cm</w:t>
-      </w:r>
-      <w:r>
-        <w:rPr>
-          <w:sz w:val="18"/>
-          <w:szCs w:val="18"/>
-          <w:vertAlign w:val="superscript"/>
-        </w:rPr>
-        <w:t>3</w:t>
-      </w:r>
-      <w:r>
-        <w:rPr>
-          <w:sz w:val="18"/>
-          <w:szCs w:val="18"/>
-        </w:rPr>
-        <w:t xml:space="preserve"> olarak bulunmuştur. Ayrıca tüm sistemin güç yoğunluğunu bulmak için sürücü baskı devre kartı boyutları stator ve rotor iç ve dış çapları düşünülerek bulunmuştur. Baskı devre kartı yüksekliği ise doğrudan kondansatör yüksekliği ile ilişkilidir çünkü TMMS sisteminde kondansatörler hem en büyük hacme sahiptir hem de en yüksek devre elemanlarıdır. Bundan yola çıkılarak da tüm sürücü sistemi güç yoğunluğu 16.57 W/</w:t>
-      </w:r>
-      <w:r>
-        <w:rPr>
-          <w:sz w:val="18"/>
-          <w:szCs w:val="18"/>
-        </w:rPr>
-        <w:t>cm</w:t>
-      </w:r>
-      <w:r>
-        <w:rPr>
-          <w:sz w:val="18"/>
-          <w:szCs w:val="18"/>
-          <w:vertAlign w:val="superscript"/>
-        </w:rPr>
-        <w:t>3</w:t>
-      </w:r>
-      <w:r>
-        <w:rPr>
-          <w:sz w:val="18"/>
-          <w:szCs w:val="18"/>
-        </w:rPr>
-        <w:t xml:space="preserve"> olarak bulunur. Başlangıçta konan, endüstriyel ve özel uygulamalardaki konvansiyonel motor sürücü sistemlerinde ulaşılması mümkün olmayan ve TMMS prototiplerinde ulaşılmaya çalışılan 15 </w:t>
-      </w:r>
-      <w:r>
-        <w:rPr>
-          <w:sz w:val="18"/>
-          <w:szCs w:val="18"/>
-        </w:rPr>
-        <w:t>W/cm</w:t>
-      </w:r>
-      <w:r>
-        <w:rPr>
-          <w:sz w:val="18"/>
-          <w:szCs w:val="18"/>
-          <w:vertAlign w:val="superscript"/>
-        </w:rPr>
-        <w:t>3</w:t>
-      </w:r>
-      <w:r>
-        <w:rPr>
-          <w:sz w:val="18"/>
-          <w:szCs w:val="18"/>
-        </w:rPr>
-        <w:t xml:space="preserve"> güç yoğunluğu hedefine mevcut tasarım ile ulaşılabileceği görülmüştür.</w:t>
-      </w:r>
-    </w:p>
-    <w:p>
-      <w:pPr>
-        <w:rPr>
-          <w:sz w:val="18"/>
-          <w:szCs w:val="18"/>
-        </w:rPr>
-      </w:pPr>
-    </w:p>
-    <w:p>
-      <w:pPr>
-        <w:pStyle w:val="Caption"/>
-      </w:pPr>
-      <w:bookmarkStart w:id="9" w:name="_Ref485205045"/>
-      <w:r>
-        <w:t xml:space="preserve">Tablo </w:t>
-      </w:r>
-      <w:r>
-        <w:fldChar w:fldCharType="begin"/>
-      </w:r>
-      <w:r>
-        <w:instrText xml:space="preserve"> SEQ Tablo \* ARABIC </w:instrText>
-      </w:r>
-      <w:r>
-        <w:fldChar w:fldCharType="separate"/>
-      </w:r>
-      <w:r>
-        <w:rPr>
-          <w:noProof/>
-        </w:rPr>
-        <w:t>3</w:t>
-      </w:r>
-      <w:r>
-        <w:fldChar w:fldCharType="end"/>
-      </w:r>
-      <w:bookmarkEnd w:id="9"/>
+      <w:r>
+        <w:t xml:space="preserve"> 3</w:t>
+      </w:r>
       <w:r>
         <w:t>: Seçilen kondansatör</w:t>
       </w:r>
@@ -9509,14 +8869,7 @@
                 <w:sz w:val="16"/>
                 <w:szCs w:val="16"/>
               </w:rPr>
-              <w:t xml:space="preserve">30 </w:t>
-            </w:r>
-            <w:r>
-              <w:rPr>
-                <w:sz w:val="16"/>
-                <w:szCs w:val="16"/>
-              </w:rPr>
-              <w:t>µF</w:t>
+              <w:t>30 µF</w:t>
             </w:r>
           </w:p>
         </w:tc>
@@ -9822,14 +9175,7 @@
                 <w:sz w:val="16"/>
                 <w:szCs w:val="16"/>
               </w:rPr>
-              <w:t>C</w:t>
-            </w:r>
-            <w:r>
-              <w:rPr>
-                <w:sz w:val="16"/>
-                <w:szCs w:val="16"/>
-              </w:rPr>
-              <w:t>/W</w:t>
+              <w:t>C/W</w:t>
             </w:r>
           </w:p>
         </w:tc>
@@ -9904,7 +9250,7 @@
           <w:lang w:val="en-US"/>
         </w:rPr>
         <w:drawing>
-          <wp:inline distT="0" distB="0" distL="0" distR="0">
+          <wp:inline distT="0" distB="0" distL="0" distR="0" wp14:anchorId="59EC80BF" wp14:editId="61140EBA">
             <wp:extent cx="2880313" cy="2054128"/>
             <wp:effectExtent l="0" t="0" r="0" b="3810"/>
             <wp:docPr id="8" name="Picture 8"/>
@@ -9960,31 +9306,16 @@
       <w:pPr>
         <w:pStyle w:val="Caption"/>
       </w:pPr>
-      <w:bookmarkStart w:id="10" w:name="_Ref485206337"/>
-      <w:r>
-        <w:t xml:space="preserve">Şekil </w:t>
-      </w:r>
-      <w:r>
-        <w:fldChar w:fldCharType="begin"/>
-      </w:r>
-      <w:r>
-        <w:instrText xml:space="preserve"> SEQ Şekil \* ARABIC </w:instrText>
-      </w:r>
-      <w:r>
-        <w:fldChar w:fldCharType="separate"/>
-      </w:r>
-      <w:r>
-        <w:rPr>
-          <w:noProof/>
-        </w:rPr>
-        <w:t>7</w:t>
-      </w:r>
-      <w:r>
-        <w:fldChar w:fldCharType="end"/>
-      </w:r>
-      <w:bookmarkEnd w:id="10"/>
-      <w:r>
-        <w:t>: DA bara gerilimi dalgalanması</w:t>
+      <w:bookmarkStart w:id="9" w:name="_Ref485206337"/>
+      <w:r>
+        <w:t>Şekil</w:t>
+      </w:r>
+      <w:bookmarkEnd w:id="9"/>
+      <w:r>
+        <w:t xml:space="preserve"> 7.</w:t>
+      </w:r>
+      <w:r>
+        <w:t xml:space="preserve"> DA bara gerilimi dalgalanması</w:t>
       </w:r>
     </w:p>
     <w:p>
@@ -9994,7 +9325,7 @@
           <w:lang w:val="en-US"/>
         </w:rPr>
         <w:drawing>
-          <wp:inline distT="0" distB="0" distL="0" distR="0">
+          <wp:inline distT="0" distB="0" distL="0" distR="0" wp14:anchorId="5985F2A0" wp14:editId="02B9C40A">
             <wp:extent cx="2880313" cy="2054128"/>
             <wp:effectExtent l="0" t="0" r="0" b="3810"/>
             <wp:docPr id="10" name="Picture 10"/>
@@ -10050,31 +9381,16 @@
       <w:pPr>
         <w:pStyle w:val="Caption"/>
       </w:pPr>
-      <w:bookmarkStart w:id="11" w:name="_Ref485206384"/>
+      <w:bookmarkStart w:id="10" w:name="_Ref485206384"/>
       <w:r>
         <w:t xml:space="preserve">Şekil </w:t>
       </w:r>
-      <w:r>
-        <w:fldChar w:fldCharType="begin"/>
-      </w:r>
-      <w:r>
-        <w:instrText xml:space="preserve"> SEQ Şekil \* ARABIC </w:instrText>
-      </w:r>
-      <w:r>
-        <w:fldChar w:fldCharType="separate"/>
-      </w:r>
-      <w:r>
-        <w:rPr>
-          <w:noProof/>
-        </w:rPr>
-        <w:t>8</w:t>
-      </w:r>
-      <w:r>
-        <w:fldChar w:fldCharType="end"/>
-      </w:r>
-      <w:bookmarkEnd w:id="11"/>
-      <w:r>
-        <w:t>: DA bara kondansatör bankası akım dalgalanması</w:t>
+      <w:bookmarkEnd w:id="10"/>
+      <w:r>
+        <w:t>8.</w:t>
+      </w:r>
+      <w:r>
+        <w:t xml:space="preserve"> DA bara kondansatör bankası akım dalgalanması</w:t>
       </w:r>
     </w:p>
     <w:p>
@@ -10083,8 +9399,9 @@
           <w:noProof/>
           <w:lang w:val="en-US"/>
         </w:rPr>
+        <w:lastRenderedPageBreak/>
         <w:drawing>
-          <wp:inline distT="0" distB="0" distL="0" distR="0">
+          <wp:inline distT="0" distB="0" distL="0" distR="0" wp14:anchorId="44B48FE1" wp14:editId="5E0077B0">
             <wp:extent cx="2880360" cy="2159670"/>
             <wp:effectExtent l="0" t="0" r="0" b="0"/>
             <wp:docPr id="12" name="Picture 12"/>
@@ -10137,31 +9454,16 @@
       <w:pPr>
         <w:pStyle w:val="Caption"/>
       </w:pPr>
-      <w:bookmarkStart w:id="12" w:name="_Ref485206452"/>
-      <w:r>
-        <w:t xml:space="preserve">Şekil </w:t>
-      </w:r>
-      <w:r>
-        <w:fldChar w:fldCharType="begin"/>
-      </w:r>
-      <w:r>
-        <w:instrText xml:space="preserve"> SEQ Şekil \* ARABIC </w:instrText>
-      </w:r>
-      <w:r>
-        <w:fldChar w:fldCharType="separate"/>
-      </w:r>
-      <w:r>
-        <w:rPr>
-          <w:noProof/>
-        </w:rPr>
-        <w:t>9</w:t>
-      </w:r>
-      <w:r>
-        <w:fldChar w:fldCharType="end"/>
-      </w:r>
-      <w:bookmarkEnd w:id="12"/>
-      <w:r>
-        <w:t xml:space="preserve">: Her </w:t>
+      <w:bookmarkStart w:id="11" w:name="_Ref485206452"/>
+      <w:r>
+        <w:t>Şekil</w:t>
+      </w:r>
+      <w:bookmarkEnd w:id="11"/>
+      <w:r>
+        <w:t xml:space="preserve"> 9.</w:t>
+      </w:r>
+      <w:r>
+        <w:t xml:space="preserve"> Her </w:t>
       </w:r>
       <w:r>
         <w:t xml:space="preserve">bir </w:t>
@@ -10190,11 +9492,7 @@
         <w:t>bildiride</w:t>
       </w:r>
       <w:r>
-        <w:t xml:space="preserve"> konvansiyonel motor sürücü sistemlerine alternatif olabilecek tümleşik ve modüler yapıda bir motor sürücü sistemi önerilmiş ve tasarımı yapılmıştır. Sistemin getirdiği belli başlı </w:t>
-      </w:r>
-      <w:r>
-        <w:lastRenderedPageBreak/>
-        <w:t>avantajlar hem ağırlık hem hacim açısında yüksek güç yoğunluğu, arttırılmış hata dayanıklılığı ve güvenilirlik, yarıiletkenlerde ve motor sargılarındaki gerilim streslerinin ve aşırı salınımların azaltılması ve ısı kaynaklarının dağıtılması ile soğutmanın kolaylaşması olarak sıralanabilir. Bu özellikleri ile önerilen sistemin özellikler havacılık, uzay ve elektrikli araçlar gibi uygulamalarda önemli rol oynayacağı düşünülmektedir. Diğer bir taraftan TMMS uygulamalarının getirdiği hacim azaltma zorunluluğu, hem motorun hem de sürücünün aynı anda soğutulması gerekliliği ve sürücü üzerinde motordan kaynaklı vibrasyon gibi problemler üzerinde durulmuştur.</w:t>
+        <w:t xml:space="preserve"> konvansiyonel motor sürücü sistemlerine alternatif olabilecek tümleşik ve modüler yapıda bir motor sürücü sistemi önerilmiş ve tasarımı yapılmıştır. Sistemin getirdiği belli başlı avantajlar hem ağırlık hem hacim açısında yüksek güç yoğunluğu, arttırılmış hata dayanıklılığı ve güvenilirlik, yarıiletkenlerde ve motor sargılarındaki gerilim streslerinin ve aşırı salınımların azaltılması ve ısı kaynaklarının dağıtılması ile soğutmanın kolaylaşması olarak sıralanabilir. Bu özellikleri ile önerilen sistemin özellikler havacılık, uzay ve elektrikli araçlar gibi uygulamalarda önemli rol oynayacağı düşünülmektedir. Diğer bir taraftan TMMS uygulamalarının getirdiği hacim azaltma zorunluluğu, hem motorun hem de sürücünün aynı anda soğutulması gerekliliği ve sürücü üzerinde motordan kaynaklı vibrasyon gibi problemler üzerinde durulmuştur.</w:t>
       </w:r>
     </w:p>
     <w:p>
@@ -10227,7 +9525,11 @@
         <w:ind w:right="0"/>
       </w:pPr>
       <w:r>
-        <w:t>Seçilen GaN’lar ile kayıp analizi yapılmış ve standart IGBT’li sürücü sistemi ile karşılaştırılmıştır. Bunun sonucunda her iki tipte de standart sisteme göre beş katı anahtarlama frekansına rağmen yüzde iki verim artışı sağlanmıştır. Buna ek olarak, Da bara kondansatör bankası seçimi gerçekleştirilmiş ve yapılan tasarım benzetim sonuçları ile doğrulanmıştır. Interleaving tekniği ile kondansatör akım etkin değeri ve sığa değeri yarı yarıya düşürülmüştür. Ayrıca tüm sistemin güç yoğunluğu hedeflenen değerin üzerinde elde edilmiştir. Bu güç yoğunluğu konvansiyonel sistemlerde ulaşılması mümkün olmayan bir değerdir. Gelecekte tasarımı yapılan sistemin prototipi üretilecek ve laboratuvarda test edilecektir. Bu testler arasında verim, güç yoğunluğu ve hata dayanıklılığı yer alacaktır.</w:t>
+        <w:t xml:space="preserve">Seçilen GaN’lar ile kayıp analizi yapılmış ve standart IGBT’li sürücü sistemi ile karşılaştırılmıştır. Bunun sonucunda her iki tipte de standart sisteme göre beş katı anahtarlama frekansına rağmen yüzde iki verim artışı sağlanmıştır. Buna ek olarak, Da bara kondansatör bankası seçimi gerçekleştirilmiş ve yapılan tasarım benzetim sonuçları ile doğrulanmıştır. Interleaving tekniği ile kondansatör akım etkin değeri ve sığa değeri yarı yarıya düşürülmüştür. Ayrıca tüm sistemin güç yoğunluğu hedeflenen değerin üzerinde elde edilmiştir. Bu güç yoğunluğu konvansiyonel sistemlerde ulaşılması mümkün olmayan bir </w:t>
+      </w:r>
+      <w:r>
+        <w:lastRenderedPageBreak/>
+        <w:t>değerdir. Gelecekte tasarımı yapılan sistemin prototipi üretilecek ve laboratuvarda test edilecektir. Bu testler arasında verim, güç yoğunluğu ve hata dayanıklılığı yer alacaktır.</w:t>
       </w:r>
     </w:p>
     <w:p>
@@ -10510,15 +9812,7 @@
           <w:szCs w:val="24"/>
         </w:rPr>
         <w:tab/>
-        <w:t xml:space="preserve">J. J. Wolmarans, M. B. Gerber, H. Polinder, S. W. H. De Haan, J. A. Ferreira, and D. Clarenbach, “A 50kW integrated fault tolerant permanent magnet machine </w:t>
-      </w:r>
-      <w:r>
-        <w:rPr>
-          <w:noProof/>
-          <w:sz w:val="18"/>
-          <w:szCs w:val="24"/>
-        </w:rPr>
-        <w:t xml:space="preserve">and motor drive,” </w:t>
+        <w:t xml:space="preserve">J. J. Wolmarans, M. B. Gerber, H. Polinder, S. W. H. De Haan, J. A. Ferreira, and D. Clarenbach, “A 50kW integrated fault tolerant permanent magnet machine and motor drive,” </w:t>
       </w:r>
       <w:r>
         <w:rPr>
@@ -10971,7 +10265,7 @@
 </file>
 
 <file path=word/endnotes.xml><?xml version="1.0" encoding="utf-8"?>
-<w:endnotes xmlns:wpc="http://schemas.microsoft.com/office/word/2010/wordprocessingCanvas" xmlns:mc="http://schemas.openxmlformats.org/markup-compatibility/2006" xmlns:o="urn:schemas-microsoft-com:office:office" xmlns:r="http://schemas.openxmlformats.org/officeDocument/2006/relationships" xmlns:m="http://schemas.openxmlformats.org/officeDocument/2006/math" xmlns:v="urn:schemas-microsoft-com:vml" xmlns:wp14="http://schemas.microsoft.com/office/word/2010/wordprocessingDrawing" xmlns:wp="http://schemas.openxmlformats.org/drawingml/2006/wordprocessingDrawing" xmlns:w10="urn:schemas-microsoft-com:office:word" xmlns:w="http://schemas.openxmlformats.org/wordprocessingml/2006/main" xmlns:w14="http://schemas.microsoft.com/office/word/2010/wordml" xmlns:w15="http://schemas.microsoft.com/office/word/2012/wordml" xmlns:wpg="http://schemas.microsoft.com/office/word/2010/wordprocessingGroup" xmlns:wpi="http://schemas.microsoft.com/office/word/2010/wordprocessingInk" xmlns:wne="http://schemas.microsoft.com/office/word/2006/wordml" xmlns:wps="http://schemas.microsoft.com/office/word/2010/wordprocessingShape" mc:Ignorable="w14 w15 wp14">
+<w:endnotes xmlns:wpc="http://schemas.microsoft.com/office/word/2010/wordprocessingCanvas" xmlns:cx="http://schemas.microsoft.com/office/drawing/2014/chartex" xmlns:mc="http://schemas.openxmlformats.org/markup-compatibility/2006" xmlns:o="urn:schemas-microsoft-com:office:office" xmlns:r="http://schemas.openxmlformats.org/officeDocument/2006/relationships" xmlns:m="http://schemas.openxmlformats.org/officeDocument/2006/math" xmlns:v="urn:schemas-microsoft-com:vml" xmlns:wp14="http://schemas.microsoft.com/office/word/2010/wordprocessingDrawing" xmlns:wp="http://schemas.openxmlformats.org/drawingml/2006/wordprocessingDrawing" xmlns:w10="urn:schemas-microsoft-com:office:word" xmlns:w="http://schemas.openxmlformats.org/wordprocessingml/2006/main" xmlns:w14="http://schemas.microsoft.com/office/word/2010/wordml" xmlns:w15="http://schemas.microsoft.com/office/word/2012/wordml" xmlns:w16se="http://schemas.microsoft.com/office/word/2015/wordml/symex" xmlns:wpg="http://schemas.microsoft.com/office/word/2010/wordprocessingGroup" xmlns:wpi="http://schemas.microsoft.com/office/word/2010/wordprocessingInk" xmlns:wne="http://schemas.microsoft.com/office/word/2006/wordml" xmlns:wps="http://schemas.microsoft.com/office/word/2010/wordprocessingShape" mc:Ignorable="w14 w15 w16se wp14">
   <w:endnote w:type="separator" w:id="-1">
     <w:p>
       <w:r>
@@ -10990,7 +10284,7 @@
 </file>
 
 <file path=word/footer1.xml><?xml version="1.0" encoding="utf-8"?>
-<w:ftr xmlns:wpc="http://schemas.microsoft.com/office/word/2010/wordprocessingCanvas" xmlns:mc="http://schemas.openxmlformats.org/markup-compatibility/2006" xmlns:o="urn:schemas-microsoft-com:office:office" xmlns:r="http://schemas.openxmlformats.org/officeDocument/2006/relationships" xmlns:m="http://schemas.openxmlformats.org/officeDocument/2006/math" xmlns:v="urn:schemas-microsoft-com:vml" xmlns:wp14="http://schemas.microsoft.com/office/word/2010/wordprocessingDrawing" xmlns:wp="http://schemas.openxmlformats.org/drawingml/2006/wordprocessingDrawing" xmlns:w10="urn:schemas-microsoft-com:office:word" xmlns:w="http://schemas.openxmlformats.org/wordprocessingml/2006/main" xmlns:w14="http://schemas.microsoft.com/office/word/2010/wordml" xmlns:w15="http://schemas.microsoft.com/office/word/2012/wordml" xmlns:wpg="http://schemas.microsoft.com/office/word/2010/wordprocessingGroup" xmlns:wpi="http://schemas.microsoft.com/office/word/2010/wordprocessingInk" xmlns:wne="http://schemas.microsoft.com/office/word/2006/wordml" xmlns:wps="http://schemas.microsoft.com/office/word/2010/wordprocessingShape" mc:Ignorable="w14 w15 wp14">
+<w:ftr xmlns:wpc="http://schemas.microsoft.com/office/word/2010/wordprocessingCanvas" xmlns:cx="http://schemas.microsoft.com/office/drawing/2014/chartex" xmlns:mc="http://schemas.openxmlformats.org/markup-compatibility/2006" xmlns:o="urn:schemas-microsoft-com:office:office" xmlns:r="http://schemas.openxmlformats.org/officeDocument/2006/relationships" xmlns:m="http://schemas.openxmlformats.org/officeDocument/2006/math" xmlns:v="urn:schemas-microsoft-com:vml" xmlns:wp14="http://schemas.microsoft.com/office/word/2010/wordprocessingDrawing" xmlns:wp="http://schemas.openxmlformats.org/drawingml/2006/wordprocessingDrawing" xmlns:w10="urn:schemas-microsoft-com:office:word" xmlns:w="http://schemas.openxmlformats.org/wordprocessingml/2006/main" xmlns:w14="http://schemas.microsoft.com/office/word/2010/wordml" xmlns:w15="http://schemas.microsoft.com/office/word/2012/wordml" xmlns:w16se="http://schemas.microsoft.com/office/word/2015/wordml/symex" xmlns:wpg="http://schemas.microsoft.com/office/word/2010/wordprocessingGroup" xmlns:wpi="http://schemas.microsoft.com/office/word/2010/wordprocessingInk" xmlns:wne="http://schemas.microsoft.com/office/word/2006/wordml" xmlns:wps="http://schemas.microsoft.com/office/word/2010/wordprocessingShape" mc:Ignorable="w14 w15 w16se wp14">
   <w:p>
     <w:pPr>
       <w:pStyle w:val="Footer"/>
@@ -11024,7 +10318,7 @@
 </file>
 
 <file path=word/footer2.xml><?xml version="1.0" encoding="utf-8"?>
-<w:ftr xmlns:wpc="http://schemas.microsoft.com/office/word/2010/wordprocessingCanvas" xmlns:mc="http://schemas.openxmlformats.org/markup-compatibility/2006" xmlns:o="urn:schemas-microsoft-com:office:office" xmlns:r="http://schemas.openxmlformats.org/officeDocument/2006/relationships" xmlns:m="http://schemas.openxmlformats.org/officeDocument/2006/math" xmlns:v="urn:schemas-microsoft-com:vml" xmlns:wp14="http://schemas.microsoft.com/office/word/2010/wordprocessingDrawing" xmlns:wp="http://schemas.openxmlformats.org/drawingml/2006/wordprocessingDrawing" xmlns:w10="urn:schemas-microsoft-com:office:word" xmlns:w="http://schemas.openxmlformats.org/wordprocessingml/2006/main" xmlns:w14="http://schemas.microsoft.com/office/word/2010/wordml" xmlns:w15="http://schemas.microsoft.com/office/word/2012/wordml" xmlns:wpg="http://schemas.microsoft.com/office/word/2010/wordprocessingGroup" xmlns:wpi="http://schemas.microsoft.com/office/word/2010/wordprocessingInk" xmlns:wne="http://schemas.microsoft.com/office/word/2006/wordml" xmlns:wps="http://schemas.microsoft.com/office/word/2010/wordprocessingShape" mc:Ignorable="w14 w15 wp14">
+<w:ftr xmlns:wpc="http://schemas.microsoft.com/office/word/2010/wordprocessingCanvas" xmlns:cx="http://schemas.microsoft.com/office/drawing/2014/chartex" xmlns:mc="http://schemas.openxmlformats.org/markup-compatibility/2006" xmlns:o="urn:schemas-microsoft-com:office:office" xmlns:r="http://schemas.openxmlformats.org/officeDocument/2006/relationships" xmlns:m="http://schemas.openxmlformats.org/officeDocument/2006/math" xmlns:v="urn:schemas-microsoft-com:vml" xmlns:wp14="http://schemas.microsoft.com/office/word/2010/wordprocessingDrawing" xmlns:wp="http://schemas.openxmlformats.org/drawingml/2006/wordprocessingDrawing" xmlns:w10="urn:schemas-microsoft-com:office:word" xmlns:w="http://schemas.openxmlformats.org/wordprocessingml/2006/main" xmlns:w14="http://schemas.microsoft.com/office/word/2010/wordml" xmlns:w15="http://schemas.microsoft.com/office/word/2012/wordml" xmlns:w16se="http://schemas.microsoft.com/office/word/2015/wordml/symex" xmlns:wpg="http://schemas.microsoft.com/office/word/2010/wordprocessingGroup" xmlns:wpi="http://schemas.microsoft.com/office/word/2010/wordprocessingInk" xmlns:wne="http://schemas.microsoft.com/office/word/2006/wordml" xmlns:wps="http://schemas.microsoft.com/office/word/2010/wordprocessingShape" mc:Ignorable="w14 w15 w16se wp14">
   <w:p>
     <w:pPr>
       <w:pStyle w:val="Footer"/>
@@ -11058,7 +10352,7 @@
 </file>
 
 <file path=word/footnotes.xml><?xml version="1.0" encoding="utf-8"?>
-<w:footnotes xmlns:wpc="http://schemas.microsoft.com/office/word/2010/wordprocessingCanvas" xmlns:mc="http://schemas.openxmlformats.org/markup-compatibility/2006" xmlns:o="urn:schemas-microsoft-com:office:office" xmlns:r="http://schemas.openxmlformats.org/officeDocument/2006/relationships" xmlns:m="http://schemas.openxmlformats.org/officeDocument/2006/math" xmlns:v="urn:schemas-microsoft-com:vml" xmlns:wp14="http://schemas.microsoft.com/office/word/2010/wordprocessingDrawing" xmlns:wp="http://schemas.openxmlformats.org/drawingml/2006/wordprocessingDrawing" xmlns:w10="urn:schemas-microsoft-com:office:word" xmlns:w="http://schemas.openxmlformats.org/wordprocessingml/2006/main" xmlns:w14="http://schemas.microsoft.com/office/word/2010/wordml" xmlns:w15="http://schemas.microsoft.com/office/word/2012/wordml" xmlns:wpg="http://schemas.microsoft.com/office/word/2010/wordprocessingGroup" xmlns:wpi="http://schemas.microsoft.com/office/word/2010/wordprocessingInk" xmlns:wne="http://schemas.microsoft.com/office/word/2006/wordml" xmlns:wps="http://schemas.microsoft.com/office/word/2010/wordprocessingShape" mc:Ignorable="w14 w15 wp14">
+<w:footnotes xmlns:wpc="http://schemas.microsoft.com/office/word/2010/wordprocessingCanvas" xmlns:cx="http://schemas.microsoft.com/office/drawing/2014/chartex" xmlns:mc="http://schemas.openxmlformats.org/markup-compatibility/2006" xmlns:o="urn:schemas-microsoft-com:office:office" xmlns:r="http://schemas.openxmlformats.org/officeDocument/2006/relationships" xmlns:m="http://schemas.openxmlformats.org/officeDocument/2006/math" xmlns:v="urn:schemas-microsoft-com:vml" xmlns:wp14="http://schemas.microsoft.com/office/word/2010/wordprocessingDrawing" xmlns:wp="http://schemas.openxmlformats.org/drawingml/2006/wordprocessingDrawing" xmlns:w10="urn:schemas-microsoft-com:office:word" xmlns:w="http://schemas.openxmlformats.org/wordprocessingml/2006/main" xmlns:w14="http://schemas.microsoft.com/office/word/2010/wordml" xmlns:w15="http://schemas.microsoft.com/office/word/2012/wordml" xmlns:w16se="http://schemas.microsoft.com/office/word/2015/wordml/symex" xmlns:wpg="http://schemas.microsoft.com/office/word/2010/wordprocessingGroup" xmlns:wpi="http://schemas.microsoft.com/office/word/2010/wordprocessingInk" xmlns:wne="http://schemas.microsoft.com/office/word/2006/wordml" xmlns:wps="http://schemas.microsoft.com/office/word/2010/wordprocessingShape" mc:Ignorable="w14 w15 w16se wp14">
   <w:footnote w:type="separator" w:id="-1">
     <w:p>
       <w:r>
@@ -11077,7 +10371,7 @@
 </file>
 
 <file path=word/numbering.xml><?xml version="1.0" encoding="utf-8"?>
-<w:numbering xmlns:wpc="http://schemas.microsoft.com/office/word/2010/wordprocessingCanvas" xmlns:mc="http://schemas.openxmlformats.org/markup-compatibility/2006" xmlns:o="urn:schemas-microsoft-com:office:office" xmlns:r="http://schemas.openxmlformats.org/officeDocument/2006/relationships" xmlns:m="http://schemas.openxmlformats.org/officeDocument/2006/math" xmlns:v="urn:schemas-microsoft-com:vml" xmlns:wp14="http://schemas.microsoft.com/office/word/2010/wordprocessingDrawing" xmlns:wp="http://schemas.openxmlformats.org/drawingml/2006/wordprocessingDrawing" xmlns:w10="urn:schemas-microsoft-com:office:word" xmlns:w="http://schemas.openxmlformats.org/wordprocessingml/2006/main" xmlns:w14="http://schemas.microsoft.com/office/word/2010/wordml" xmlns:w15="http://schemas.microsoft.com/office/word/2012/wordml" xmlns:wpg="http://schemas.microsoft.com/office/word/2010/wordprocessingGroup" xmlns:wpi="http://schemas.microsoft.com/office/word/2010/wordprocessingInk" xmlns:wne="http://schemas.microsoft.com/office/word/2006/wordml" xmlns:wps="http://schemas.microsoft.com/office/word/2010/wordprocessingShape" mc:Ignorable="w14 w15 wp14">
+<w:numbering xmlns:wpc="http://schemas.microsoft.com/office/word/2010/wordprocessingCanvas" xmlns:cx="http://schemas.microsoft.com/office/drawing/2014/chartex" xmlns:mc="http://schemas.openxmlformats.org/markup-compatibility/2006" xmlns:o="urn:schemas-microsoft-com:office:office" xmlns:r="http://schemas.openxmlformats.org/officeDocument/2006/relationships" xmlns:m="http://schemas.openxmlformats.org/officeDocument/2006/math" xmlns:v="urn:schemas-microsoft-com:vml" xmlns:wp14="http://schemas.microsoft.com/office/word/2010/wordprocessingDrawing" xmlns:wp="http://schemas.openxmlformats.org/drawingml/2006/wordprocessingDrawing" xmlns:w10="urn:schemas-microsoft-com:office:word" xmlns:w="http://schemas.openxmlformats.org/wordprocessingml/2006/main" xmlns:w14="http://schemas.microsoft.com/office/word/2010/wordml" xmlns:w15="http://schemas.microsoft.com/office/word/2012/wordml" xmlns:w16se="http://schemas.microsoft.com/office/word/2015/wordml/symex" xmlns:wpg="http://schemas.microsoft.com/office/word/2010/wordprocessingGroup" xmlns:wpi="http://schemas.microsoft.com/office/word/2010/wordprocessingInk" xmlns:wne="http://schemas.microsoft.com/office/word/2006/wordml" xmlns:wps="http://schemas.microsoft.com/office/word/2010/wordprocessingShape" mc:Ignorable="w14 w15 w16se wp14">
   <w:abstractNum w:abstractNumId="0" w15:restartNumberingAfterBreak="0">
     <w:nsid w:val="FFFFFFFB"/>
     <w:multiLevelType w:val="multilevel"/>
@@ -11903,7 +11197,7 @@
 </file>
 
 <file path=word/styles.xml><?xml version="1.0" encoding="utf-8"?>
-<w:styles xmlns:mc="http://schemas.openxmlformats.org/markup-compatibility/2006" xmlns:r="http://schemas.openxmlformats.org/officeDocument/2006/relationships" xmlns:w="http://schemas.openxmlformats.org/wordprocessingml/2006/main" xmlns:w14="http://schemas.microsoft.com/office/word/2010/wordml" xmlns:w15="http://schemas.microsoft.com/office/word/2012/wordml" mc:Ignorable="w14 w15">
+<w:styles xmlns:mc="http://schemas.openxmlformats.org/markup-compatibility/2006" xmlns:r="http://schemas.openxmlformats.org/officeDocument/2006/relationships" xmlns:w="http://schemas.openxmlformats.org/wordprocessingml/2006/main" xmlns:w14="http://schemas.microsoft.com/office/word/2010/wordml" xmlns:w15="http://schemas.microsoft.com/office/word/2012/wordml" xmlns:w16se="http://schemas.microsoft.com/office/word/2015/wordml/symex" mc:Ignorable="w14 w15 w16se">
   <w:docDefaults>
     <w:rPrDefault>
       <w:rPr>
@@ -13166,7 +12460,7 @@
 </file>
 
 <file path=customXml/itemProps1.xml><?xml version="1.0" encoding="utf-8"?>
-<ds:datastoreItem xmlns:ds="http://schemas.openxmlformats.org/officeDocument/2006/customXml" ds:itemID="{BB07B686-814A-4431-9AB6-AE2C07D93245}">
+<ds:datastoreItem xmlns:ds="http://schemas.openxmlformats.org/officeDocument/2006/customXml" ds:itemID="{51CFA57A-8E12-4496-AAEE-3D9C2B7C1B7C}">
   <ds:schemaRefs>
     <ds:schemaRef ds:uri="http://schemas.openxmlformats.org/officeDocument/2006/bibliography"/>
   </ds:schemaRefs>

</xml_diff>

<commit_message>
EL-EN and RPG submitted.
</commit_message>
<xml_diff>
--- a/EL-EN 2017/EL-EN_makale.docx
+++ b/EL-EN 2017/EL-EN_makale.docx
@@ -1,6 +1,6 @@
 
 <file path=word/document.xml><?xml version="1.0" encoding="utf-8"?>
-<w:document xmlns:wpc="http://schemas.microsoft.com/office/word/2010/wordprocessingCanvas" xmlns:cx="http://schemas.microsoft.com/office/drawing/2014/chartex" xmlns:mc="http://schemas.openxmlformats.org/markup-compatibility/2006" xmlns:o="urn:schemas-microsoft-com:office:office" xmlns:r="http://schemas.openxmlformats.org/officeDocument/2006/relationships" xmlns:m="http://schemas.openxmlformats.org/officeDocument/2006/math" xmlns:v="urn:schemas-microsoft-com:vml" xmlns:wp14="http://schemas.microsoft.com/office/word/2010/wordprocessingDrawing" xmlns:wp="http://schemas.openxmlformats.org/drawingml/2006/wordprocessingDrawing" xmlns:w10="urn:schemas-microsoft-com:office:word" xmlns:w="http://schemas.openxmlformats.org/wordprocessingml/2006/main" xmlns:w14="http://schemas.microsoft.com/office/word/2010/wordml" xmlns:w15="http://schemas.microsoft.com/office/word/2012/wordml" xmlns:w16se="http://schemas.microsoft.com/office/word/2015/wordml/symex" xmlns:wpg="http://schemas.microsoft.com/office/word/2010/wordprocessingGroup" xmlns:wpi="http://schemas.microsoft.com/office/word/2010/wordprocessingInk" xmlns:wne="http://schemas.microsoft.com/office/word/2006/wordml" xmlns:wps="http://schemas.microsoft.com/office/word/2010/wordprocessingShape" mc:Ignorable="w14 w15 w16se wp14">
+<w:document xmlns:wpc="http://schemas.microsoft.com/office/word/2010/wordprocessingCanvas" xmlns:mc="http://schemas.openxmlformats.org/markup-compatibility/2006" xmlns:o="urn:schemas-microsoft-com:office:office" xmlns:r="http://schemas.openxmlformats.org/officeDocument/2006/relationships" xmlns:m="http://schemas.openxmlformats.org/officeDocument/2006/math" xmlns:v="urn:schemas-microsoft-com:vml" xmlns:wp14="http://schemas.microsoft.com/office/word/2010/wordprocessingDrawing" xmlns:wp="http://schemas.openxmlformats.org/drawingml/2006/wordprocessingDrawing" xmlns:w10="urn:schemas-microsoft-com:office:word" xmlns:w="http://schemas.openxmlformats.org/wordprocessingml/2006/main" xmlns:w14="http://schemas.microsoft.com/office/word/2010/wordml" xmlns:w15="http://schemas.microsoft.com/office/word/2012/wordml" xmlns:wpg="http://schemas.microsoft.com/office/word/2010/wordprocessingGroup" xmlns:wpi="http://schemas.microsoft.com/office/word/2010/wordprocessingInk" xmlns:wne="http://schemas.microsoft.com/office/word/2006/wordml" xmlns:wps="http://schemas.microsoft.com/office/word/2010/wordprocessingShape" mc:Ignorable="w14 w15 wp14">
   <w:body>
     <w:p>
       <w:pPr>
@@ -8,7 +8,13 @@
         <w:ind w:left="0" w:right="0"/>
       </w:pPr>
       <w:r>
-        <w:t>Tümleşik Modüler Motor Sürücü Sistemi (TMMS) Tasarımı</w:t>
+        <w:t>Tümleşik Mo</w:t>
+      </w:r>
+      <w:r>
+        <w:t xml:space="preserve">düler Motor Sürücü Sistemi </w:t>
+      </w:r>
+      <w:r>
+        <w:t>Tasarımı</w:t>
       </w:r>
     </w:p>
     <w:p>
@@ -17,7 +23,13 @@
         <w:ind w:left="0" w:right="0"/>
       </w:pPr>
       <w:r>
-        <w:t>Design of an Integrated Modular Motor Drive (IMMD) System</w:t>
+        <w:t xml:space="preserve">Design of an </w:t>
+      </w:r>
+      <w:r>
+        <w:t xml:space="preserve">Integrated Modular Motor Drive </w:t>
+      </w:r>
+      <w:r>
+        <w:t>System</w:t>
       </w:r>
     </w:p>
     <w:p>
@@ -205,7 +217,6 @@
         <w:ind w:right="0"/>
       </w:pPr>
       <w:r>
-        <w:lastRenderedPageBreak/>
         <w:t>Özet</w:t>
       </w:r>
     </w:p>
@@ -221,12 +232,36 @@
         <w:rPr>
           <w:i/>
         </w:rPr>
-        <w:t>Bu çalışmada, bir Tümleşik Modüler Motor Sürücü (TMMS) sistemi tasarımı gerçekleştirilmiştir. TMMS sistemi için modüler bir fraksiyonel oluklu, kümelenmiş sargılı (FSCW), sabit mıknatıslı fırçasız doğru akım (PM-BLDC) motoru</w:t>
+        <w:t xml:space="preserve">Bu çalışmada, bir Tümleşik Modüler Motor Sürücü (TMMS) sistemi tasarımı gerçekleştirilmiştir. TMMS sistemi için modüler bir </w:t>
       </w:r>
       <w:r>
         <w:rPr>
           <w:i/>
         </w:rPr>
+        <w:t>kesirli</w:t>
+      </w:r>
+      <w:r>
+        <w:rPr>
+          <w:i/>
+        </w:rPr>
+        <w:t xml:space="preserve"> oluklu, </w:t>
+      </w:r>
+      <w:r>
+        <w:rPr>
+          <w:i/>
+        </w:rPr>
+        <w:t>konsantre</w:t>
+      </w:r>
+      <w:r>
+        <w:rPr>
+          <w:i/>
+        </w:rPr>
+        <w:t xml:space="preserve"> sargılı (FSCW), sabit mıknatıslı fırçasız doğru akım (PM-BLDC) motoru</w:t>
+      </w:r>
+      <w:r>
+        <w:rPr>
+          <w:i/>
+        </w:rPr>
         <w:t xml:space="preserve"> ile birlikte</w:t>
       </w:r>
       <w:r>
@@ -245,12 +280,24 @@
         <w:rPr>
           <w:i/>
         </w:rPr>
-        <w:t>ü güç katı tasarımı yapılmıştır. Konvansiyonel sistemlere göre yüzde ikilik verim artışı sağlanmıştır.</w:t>
+        <w:t xml:space="preserve">ü güç katı tasarımı yapılmıştır. Konvansiyonel sistemlere göre </w:t>
       </w:r>
       <w:r>
         <w:rPr>
           <w:i/>
         </w:rPr>
+        <w:t>%2’lik</w:t>
+      </w:r>
+      <w:r>
+        <w:rPr>
+          <w:i/>
+        </w:rPr>
+        <w:t xml:space="preserve"> verim artışı sağlanmıştır.</w:t>
+      </w:r>
+      <w:r>
+        <w:rPr>
+          <w:i/>
+        </w:rPr>
         <w:t xml:space="preserve"> </w:t>
       </w:r>
       <w:r>
@@ -269,7 +316,43 @@
         <w:rPr>
           <w:i/>
         </w:rPr>
-        <w:t xml:space="preserve"> Interleaving tekniği kullanılarak kondansatör boyutu hem sığa hem de akım gereksinimi yönünden yaklaşık yarı yarıya küçültülmüştür.</w:t>
+        <w:t xml:space="preserve"> Interleaving tekniği kullanılarak kondansatör boyutu</w:t>
+      </w:r>
+      <w:r>
+        <w:rPr>
+          <w:i/>
+        </w:rPr>
+        <w:t>,</w:t>
+      </w:r>
+      <w:r>
+        <w:rPr>
+          <w:i/>
+        </w:rPr>
+        <w:t xml:space="preserve"> sığa </w:t>
+      </w:r>
+      <w:r>
+        <w:rPr>
+          <w:i/>
+        </w:rPr>
+        <w:t>ve</w:t>
+      </w:r>
+      <w:r>
+        <w:rPr>
+          <w:i/>
+        </w:rPr>
+        <w:t xml:space="preserve"> akım gereksinimi yaklaşık yarı yarıya </w:t>
+      </w:r>
+      <w:r>
+        <w:rPr>
+          <w:i/>
+        </w:rPr>
+        <w:t>azaltılmıştır</w:t>
+      </w:r>
+      <w:r>
+        <w:rPr>
+          <w:i/>
+        </w:rPr>
+        <w:t>.</w:t>
       </w:r>
       <w:r>
         <w:rPr>
@@ -533,7 +616,6 @@
         <w:ind w:left="0" w:firstLine="0"/>
       </w:pPr>
       <w:r>
-        <w:lastRenderedPageBreak/>
         <w:t>Giriş</w:t>
       </w:r>
     </w:p>
@@ -544,7 +626,19 @@
         <w:ind w:right="0"/>
       </w:pPr>
       <w:r>
-        <w:t>Geleneksel motor sürücü sistemlerinde, motor sürücü üniteleri bir pano içerisinde yer alır ve motora uzun kablolar ile bağlanırlar. Motorun ve sürücünün ayrı olarak bulunması, sistemin toplam hacminin ve ağırlığının artmasına, böylece toplam güç yoğunluğunun azalmasına neden olmaktadır. Özellikle elektrikli çekiş sistemlerinden ve havacılık ve uzay uygulamalarında güç yoğunluğunun azaltılması önemlidir</w:t>
+        <w:t xml:space="preserve">Geleneksel motor sürücü sistemlerinde, motor sürücü üniteleri </w:t>
+      </w:r>
+      <w:r>
+        <w:t>ayrı bir birim olarak kullanılır</w:t>
+      </w:r>
+      <w:r>
+        <w:t xml:space="preserve"> ve motora uzun kablolar ile bağlanırlar. Motorun ve sürücünün ayrı</w:t>
+      </w:r>
+      <w:r>
+        <w:t xml:space="preserve"> birimler</w:t>
+      </w:r>
+      <w:r>
+        <w:t xml:space="preserve"> olarak bulunması, sistemin toplam hacminin ve ağırlığının artmasına, böylece toplam güç yoğunluğunun azalmasına neden olmaktadır. Özellikle elektrikli çekiş sistemlerinden ve havacılık ve uzay uygulamalarında güç yoğunluğunun azaltılması önemlidir</w:t>
       </w:r>
       <w:r>
         <w:t xml:space="preserve"> </w:t>
@@ -729,120 +823,6 @@
         <w:fldChar w:fldCharType="end"/>
       </w:r>
       <w:r>
-        <w:t>. Bu uygulamada sistem ayrıca, toplam gücü eşit olarak paylaşan alt parçalara bölünerek modüler hale getirilmektedir. Bu sayede, sistemin hata toleransı büyük oranda artmaktadır, yani sistem bir veya daha fazla birimde hata oluşması durumunda bile düşük güçte çalışmaya devam edebilmektedir</w:t>
-      </w:r>
-      <w:r>
-        <w:t xml:space="preserve"> </w:t>
-      </w:r>
-      <w:r>
-        <w:fldChar w:fldCharType="begin" w:fldLock="1"/>
-      </w:r>
-      <w:r>
-        <w:instrText>ADDIN CSL_CITATION { "citationItems" : [ { "id" : "ITEM-1", "itemData" : { "DOI" : "10.1109/TPEL.2011.2132763", "ISBN" : "9781424478545", "ISSN" : "08858993", "abstract" : "A concept of an integrated and distributed inverter for switched reluctance machines is introduced. The application at hand is an outer-rotor direct drive designed for railway traction applications. A five-phase switched reluctance machine was developed and is used to demonstrate the function of the integrated and distributed inverter. The distribution is achieved by supplying each phase coil with its own modular inverter. Each inverter module is placed evenly around the end of the stator stack next to its dedicated coil. This increases the redundancy of the drive significantly. The likelihood of phase-to-phase faults is reduced, because no overlapping end-turns are necessary. Also, the integration of machine and inverter is simplified, because the semiconductors can be evenly distributed around the machine. The concept reduces the amount of terminals between drive and vehicle to communication, power supply, and cooling, independent of the number of machine phases. With the integrated and distributed inverter new control strategies can be developed to influence machine vibration and radiated noise. In this paper, the design of the prototype, the direct torque control of the five-phase machine, and the behavior in the case of a fault inside a module is analyzed.", "author" : [ { "dropping-particle" : "", "family" : "Hennen", "given" : "Martin D.", "non-dropping-particle" : "", "parse-names" : false, "suffix" : "" }, { "dropping-particle" : "", "family" : "Niessen", "given" : "Markus", "non-dropping-particle" : "", "parse-names" : false, "suffix" : "" }, { "dropping-particle" : "", "family" : "Heyers", "given" : "Christian", "non-dropping-particle" : "", "parse-names" : false, "suffix" : "" }, { "dropping-particle" : "", "family" : "Brauer", "given" : "Helge J.", "non-dropping-particle" : "", "parse-names" : false, "suffix" : "" }, { "dropping-particle" : "", "family" : "Doncker", "given" : "Rik W.", "non-dropping-particle" : "De", "parse-names" : false, "suffix" : "" } ], "container-title" : "IEEE Transactions on Power Electronics", "id" : "ITEM-1", "issue" : "2", "issued" : { "date-parts" : [ [ "2012" ] ] }, "page" : "547-554", "title" : "Development and control of an integrated and distributed inverter for a fault tolerant five-phase switched reluctance traction drive", "type" : "article-journal", "volume" : "27" }, "uris" : [ "http://www.mendeley.com/documents/?uuid=94cf4b4a-b7f6-43ba-bd79-64961a7e715d" ] } ], "mendeley" : { "formattedCitation" : "[6]", "plainTextFormattedCitation" : "[6]", "previouslyFormattedCitation" : "[6]" }, "properties" : { "noteIndex" : 0 }, "schema" : "https://github.com/citation-style-language/schema/raw/master/csl-citation.json" }</w:instrText>
-      </w:r>
-      <w:r>
-        <w:fldChar w:fldCharType="separate"/>
-      </w:r>
-      <w:r>
-        <w:rPr>
-          <w:noProof/>
-        </w:rPr>
-        <w:t>[6]</w:t>
-      </w:r>
-      <w:r>
-        <w:fldChar w:fldCharType="end"/>
-      </w:r>
-      <w:r>
-        <w:t>,</w:t>
-      </w:r>
-      <w:r>
-        <w:fldChar w:fldCharType="begin" w:fldLock="1"/>
-      </w:r>
-      <w:r>
-        <w:instrText>ADDIN CSL_CITATION { "citationItems" : [ { "id" : "ITEM-1", "itemData" : { "DOI" : "10.1109/ESARS.2015.7101527", "ISBN" : "9781479974009", "ISSN" : "21659427", "author" : [ { "dropping-particle" : "", "family" : "Galassini", "given" : "Alessandro", "non-dropping-particle" : "", "parse-names" : false, "suffix" : "" }, { "dropping-particle" : "", "family" : "Costabeber", "given" : "Alessandro", "non-dropping-particle" : "", "parse-names" : false, "suffix" : "" }, { "dropping-particle" : "", "family" : "Gerada", "given" : "Chris", "non-dropping-particle" : "", "parse-names" : false, "suffix" : "" }, { "dropping-particle" : "", "family" : "Buticchi", "given" : "Giampaolo", "non-dropping-particle" : "", "parse-names" : false, "suffix" : "" }, { "dropping-particle" : "", "family" : "Barater", "given" : "Davide", "non-dropping-particle" : "", "parse-names" : false, "suffix" : "" } ], "container-title" : "Electrical Systems for Aircraft, Railway and Ship Propulsion, ESARS", "id" : "ITEM-1", "issued" : { "date-parts" : [ [ "2015" ] ] }, "title" : "State space model of a modular speed-drooped system for high reliability integrated modular motor drives", "type" : "article-journal", "volume" : "2015-May" }, "uris" : [ "http://www.mendeley.com/documents/?uuid=8522ed28-c97c-44da-a8db-21fe1d5ed4f8" ] } ], "mendeley" : { "formattedCitation" : "[7]", "plainTextFormattedCitation" : "[7]", "previouslyFormattedCitation" : "[7]" }, "properties" : { "noteIndex" : 0 }, "schema" : "https://github.com/citation-style-language/schema/raw/master/csl-citation.json" }</w:instrText>
-      </w:r>
-      <w:r>
-        <w:fldChar w:fldCharType="separate"/>
-      </w:r>
-      <w:r>
-        <w:rPr>
-          <w:noProof/>
-        </w:rPr>
-        <w:t>[7]</w:t>
-      </w:r>
-      <w:r>
-        <w:fldChar w:fldCharType="end"/>
-      </w:r>
-      <w:r>
-        <w:t>. Bunun yanında, her bir birim ve sargı üzerindeki gerilim düşürülebilmekte ve böylece düşük dayanma gerilimine sahip güç yarıiletkenleri kullanılabilir hale gelmektedir</w:t>
-      </w:r>
-      <w:r>
-        <w:t xml:space="preserve"> </w:t>
-      </w:r>
-      <w:r>
-        <w:fldChar w:fldCharType="begin" w:fldLock="1"/>
-      </w:r>
-      <w:r>
-        <w:instrText>ADDIN CSL_CITATION { "citationItems" : [ { "id" : "ITEM-1", "itemData" : { "DOI" : "10.1109/TIA.2015.2413380", "ISBN" : "0093-9994 VO - 51", "ISSN" : "0093-9994", "author" : [ { "dropping-particle" : "", "family" : "Wang", "given" : "Jiyao", "non-dropping-particle" : "", "parse-names" : false, "suffix" : "" }, { "dropping-particle" : "", "family" : "Li", "given" : "Ye", "non-dropping-particle" : "", "parse-names" : false, "suffix" : "" }, { "dropping-particle" : "", "family" : "Han", "given" : "Yehui", "non-dropping-particle" : "", "parse-names" : false, "suffix" : "" } ], "container-title" : "IEEE Transactions on Industry Applications", "id" : "ITEM-1", "issue" : "c", "issued" : { "date-parts" : [ [ "2015" ] ] }, "page" : "3198-3207", "title" : "Integrated Modular Motor Drive Design With GaN Power FETs", "type" : "article-journal", "volume" : "51" }, "uris" : [ "http://www.mendeley.com/documents/?uuid=66d56ad0-42bc-44f1-9a7e-298173f152dc" ] } ], "mendeley" : { "formattedCitation" : "[8]", "plainTextFormattedCitation" : "[8]", "previouslyFormattedCitation" : "[8]" }, "properties" : { "noteIndex" : 0 }, "schema" : "https://github.com/citation-style-language/schema/raw/master/csl-citation.json" }</w:instrText>
-      </w:r>
-      <w:r>
-        <w:fldChar w:fldCharType="separate"/>
-      </w:r>
-      <w:r>
-        <w:rPr>
-          <w:noProof/>
-        </w:rPr>
-        <w:t>[8]</w:t>
-      </w:r>
-      <w:r>
-        <w:fldChar w:fldCharType="end"/>
-      </w:r>
-      <w:r>
-        <w:t>. Isı üreten parçaların daha geniş bir alana yayılmasından dolayı da güç elektroniğinin ısıl başarımı iyileştirilmekte ve sıcak nokta oluşumu olasılığı azalmaktadır. Buna ek olarak, modüler yapı sayesinde, üretim, kurulum, bakım ve onarım maliyetleri düşürülebilmektedir</w:t>
-      </w:r>
-      <w:r>
-        <w:t xml:space="preserve"> </w:t>
-      </w:r>
-      <w:r>
-        <w:fldChar w:fldCharType="begin" w:fldLock="1"/>
-      </w:r>
-      <w:r>
-        <w:instrText>ADDIN CSL_CITATION { "citationItems" : [ { "id" : "ITEM-1", "itemData" : { "DOI" : "10.1049/iet-epa.2015.0506", "ISSN" : "1751-8660", "author" : [ { "dropping-particle" : "", "family" : "Calzo", "given" : "Giovanni", "non-dropping-particle" : "Lo", "parse-names" : false, "suffix" : "" }, { "dropping-particle" : "", "family" : "Vakil", "given" : "Gaurang", "non-dropping-particle" : "", "parse-names" : false, "suffix" : "" }, { "dropping-particle" : "", "family" : "Mecrow", "given" : "Barrie", "non-dropping-particle" : "", "parse-names" : false, "suffix" : "" }, { "dropping-particle" : "", "family" : "Lambert", "given" : "Simon", "non-dropping-particle" : "", "parse-names" : false, "suffix" : "" }, { "dropping-particle" : "", "family" : "Cox", "given" : "Thomas", "non-dropping-particle" : "", "parse-names" : false, "suffix" : "" }, { "dropping-particle" : "", "family" : "Gerada", "given" : "Chris", "non-dropping-particle" : "", "parse-names" : false, "suffix" : "" }, { "dropping-particle" : "", "family" : "Johnson", "given" : "Mark", "non-dropping-particle" : "", "parse-names" : false, "suffix" : "" }, { "dropping-particle" : "", "family" : "Abebe", "given" : "Robert", "non-dropping-particle" : "", "parse-names" : false, "suffix" : "" } ], "container-title" : "IET Electric Power Applications", "id" : "ITEM-1", "issue" : "8", "issued" : { "date-parts" : [ [ "2016", "9", "1" ] ] }, "note" : "mecrow`larin grup da durup durup review yazmis bu da ilginc", "page" : "757-771", "title" : "Integrated motor drives: state of the art and future trends", "type" : "article-journal", "volume" : "10" }, "uris" : [ "http://www.mendeley.com/documents/?uuid=cd05b7d5-8d32-48a6-9ccf-e7390c97b219" ] } ], "mendeley" : { "formattedCitation" : "[1]", "plainTextFormattedCitation" : "[1]", "previouslyFormattedCitation" : "[1]" }, "properties" : { "noteIndex" : 0 }, "schema" : "https://github.com/citation-style-language/schema/raw/master/csl-citation.json" }</w:instrText>
-      </w:r>
-      <w:r>
-        <w:fldChar w:fldCharType="separate"/>
-      </w:r>
-      <w:r>
-        <w:rPr>
-          <w:noProof/>
-        </w:rPr>
-        <w:t>[1]</w:t>
-      </w:r>
-      <w:r>
-        <w:fldChar w:fldCharType="end"/>
-      </w:r>
-      <w:r>
-        <w:t>,</w:t>
-      </w:r>
-      <w:r>
-        <w:fldChar w:fldCharType="begin" w:fldLock="1"/>
-      </w:r>
-      <w:r>
-        <w:instrText>ADDIN CSL_CITATION { "citationItems" : [ { "id" : "ITEM-1", "itemData" : { "DOI" : "10.1109/TIA.2015.2413380", "ISBN" : "0093-9994 VO - 51", "ISSN" : "0093-9994", "author" : [ { "dropping-particle" : "", "family" : "Wang", "given" : "Jiyao", "non-dropping-particle" : "", "parse-names" : false, "suffix" : "" }, { "dropping-particle" : "", "family" : "Li", "given" : "Ye", "non-dropping-particle" : "", "parse-names" : false, "suffix" : "" }, { "dropping-particle" : "", "family" : "Han", "given" : "Yehui", "non-dropping-particle" : "", "parse-names" : false, "suffix" : "" } ], "container-title" : "IEEE Transactions on Industry Applications", "id" : "ITEM-1", "issue" : "c", "issued" : { "date-parts" : [ [ "2015" ] ] }, "page" : "3198-3207", "title" : "Integrated Modular Motor Drive Design With GaN Power FETs", "type" : "article-journal", "volume" : "51" }, "uris" : [ "http://www.mendeley.com/documents/?uuid=66d56ad0-42bc-44f1-9a7e-298173f152dc" ] } ], "mendeley" : { "formattedCitation" : "[8]", "plainTextFormattedCitation" : "[8]", "previouslyFormattedCitation" : "[8]" }, "properties" : { "noteIndex" : 0 }, "schema" : "https://github.com/citation-style-language/schema/raw/master/csl-citation.json" }</w:instrText>
-      </w:r>
-      <w:r>
-        <w:fldChar w:fldCharType="separate"/>
-      </w:r>
-      <w:r>
-        <w:rPr>
-          <w:noProof/>
-        </w:rPr>
-        <w:t>[8]</w:t>
-      </w:r>
-      <w:r>
-        <w:fldChar w:fldCharType="end"/>
-      </w:r>
-      <w:r>
         <w:t>.</w:t>
       </w:r>
     </w:p>
@@ -860,8 +840,80 @@
         <w:ind w:right="0"/>
       </w:pPr>
       <w:r>
+        <w:t>Bu uygulamada sistem ayrıca, toplam gücü eşit olarak paylaşan alt parçalara bölünerek modüler hale getirilmektedir. Bu sayede, sistemin hata toleransı büyük oranda artmaktadır, yani sistem bir veya daha fazla birimde hata oluşması durumunda bile düşük güçte çalışmaya devam edebilmektedir</w:t>
+      </w:r>
+      <w:r>
+        <w:t xml:space="preserve"> </w:t>
+      </w:r>
+      <w:r>
+        <w:fldChar w:fldCharType="begin" w:fldLock="1"/>
+      </w:r>
+      <w:r>
+        <w:instrText>ADDIN CSL_CITATION { "citationItems" : [ { "id" : "ITEM-1", "itemData" : { "DOI" : "10.1109/TPEL.2011.2132763", "ISBN" : "9781424478545", "ISSN" : "08858993", "abstract" : "A concept of an integrated and distributed inverter for switched reluctance machines is introduced. The application at hand is an outer-rotor direct drive designed for railway traction applications. A five-phase switched reluctance machine was developed and is used to demonstrate the function of the integrated and distributed inverter. The distribution is achieved by supplying each phase coil with its own modular inverter. Each inverter module is placed evenly around the end of the stator stack next to its dedicated coil. This increases the redundancy of the drive significantly. The likelihood of phase-to-phase faults is reduced, because no overlapping end-turns are necessary. Also, the integration of machine and inverter is simplified, because the semiconductors can be evenly distributed around the machine. The concept reduces the amount of terminals between drive and vehicle to communication, power supply, and cooling, independent of the number of machine phases. With the integrated and distributed inverter new control strategies can be developed to influence machine vibration and radiated noise. In this paper, the design of the prototype, the direct torque control of the five-phase machine, and the behavior in the case of a fault inside a module is analyzed.", "author" : [ { "dropping-particle" : "", "family" : "Hennen", "given" : "Martin D.", "non-dropping-particle" : "", "parse-names" : false, "suffix" : "" }, { "dropping-particle" : "", "family" : "Niessen", "given" : "Markus", "non-dropping-particle" : "", "parse-names" : false, "suffix" : "" }, { "dropping-particle" : "", "family" : "Heyers", "given" : "Christian", "non-dropping-particle" : "", "parse-names" : false, "suffix" : "" }, { "dropping-particle" : "", "family" : "Brauer", "given" : "Helge J.", "non-dropping-particle" : "", "parse-names" : false, "suffix" : "" }, { "dropping-particle" : "", "family" : "Doncker", "given" : "Rik W.", "non-dropping-particle" : "De", "parse-names" : false, "suffix" : "" } ], "container-title" : "IEEE Transactions on Power Electronics", "id" : "ITEM-1", "issue" : "2", "issued" : { "date-parts" : [ [ "2012" ] ] }, "page" : "547-554", "title" : "Development and control of an integrated and distributed inverter for a fault tolerant five-phase switched reluctance traction drive", "type" : "article-journal", "volume" : "27" }, "uris" : [ "http://www.mendeley.com/documents/?uuid=94cf4b4a-b7f6-43ba-bd79-64961a7e715d" ] } ], "mendeley" : { "formattedCitation" : "[6]", "plainTextFormattedCitation" : "[6]", "previouslyFormattedCitation" : "[6]" }, "properties" : { "noteIndex" : 0 }, "schema" : "https://github.com/citation-style-language/schema/raw/master/csl-citation.json" }</w:instrText>
+      </w:r>
+      <w:r>
+        <w:fldChar w:fldCharType="separate"/>
+      </w:r>
+      <w:r>
+        <w:rPr>
+          <w:noProof/>
+        </w:rPr>
+        <w:t>[6]</w:t>
+      </w:r>
+      <w:r>
+        <w:fldChar w:fldCharType="end"/>
+      </w:r>
+      <w:r>
+        <w:t>,</w:t>
+      </w:r>
+      <w:r>
+        <w:fldChar w:fldCharType="begin" w:fldLock="1"/>
+      </w:r>
+      <w:r>
+        <w:instrText>ADDIN CSL_CITATION { "citationItems" : [ { "id" : "ITEM-1", "itemData" : { "DOI" : "10.1109/ESARS.2015.7101527", "ISBN" : "9781479974009", "ISSN" : "21659427", "author" : [ { "dropping-particle" : "", "family" : "Galassini", "given" : "Alessandro", "non-dropping-particle" : "", "parse-names" : false, "suffix" : "" }, { "dropping-particle" : "", "family" : "Costabeber", "given" : "Alessandro", "non-dropping-particle" : "", "parse-names" : false, "suffix" : "" }, { "dropping-particle" : "", "family" : "Gerada", "given" : "Chris", "non-dropping-particle" : "", "parse-names" : false, "suffix" : "" }, { "dropping-particle" : "", "family" : "Buticchi", "given" : "Giampaolo", "non-dropping-particle" : "", "parse-names" : false, "suffix" : "" }, { "dropping-particle" : "", "family" : "Barater", "given" : "Davide", "non-dropping-particle" : "", "parse-names" : false, "suffix" : "" } ], "container-title" : "Electrical Systems for Aircraft, Railway and Ship Propulsion, ESARS", "id" : "ITEM-1", "issued" : { "date-parts" : [ [ "2015" ] ] }, "title" : "State space model of a modular speed-drooped system for high reliability integrated modular motor drives", "type" : "article-journal", "volume" : "2015-May" }, "uris" : [ "http://www.mendeley.com/documents/?uuid=8522ed28-c97c-44da-a8db-21fe1d5ed4f8" ] } ], "mendeley" : { "formattedCitation" : "[7]", "plainTextFormattedCitation" : "[7]", "previouslyFormattedCitation" : "[7]" }, "properties" : { "noteIndex" : 0 }, "schema" : "https://github.com/citation-style-language/schema/raw/master/csl-citation.json" }</w:instrText>
+      </w:r>
+      <w:r>
+        <w:fldChar w:fldCharType="separate"/>
+      </w:r>
+      <w:r>
+        <w:rPr>
+          <w:noProof/>
+        </w:rPr>
+        <w:t>[7]</w:t>
+      </w:r>
+      <w:r>
+        <w:fldChar w:fldCharType="end"/>
+      </w:r>
+      <w:r>
+        <w:t>. Bunun yanında, her bir birim ve sargı üzerindeki gerilim düşürülebilmekte ve böylece düşük dayanma gerilimine sahip güç yarıiletkenleri kullanılabilir hale gelmektedir</w:t>
+      </w:r>
+      <w:r>
+        <w:t xml:space="preserve"> </w:t>
+      </w:r>
+      <w:r>
+        <w:fldChar w:fldCharType="begin" w:fldLock="1"/>
+      </w:r>
+      <w:r>
+        <w:instrText>ADDIN CSL_CITATION { "citationItems" : [ { "id" : "ITEM-1", "itemData" : { "DOI" : "10.1109/TIA.2015.2413380", "ISBN" : "0093-9994 VO - 51", "ISSN" : "0093-9994", "author" : [ { "dropping-particle" : "", "family" : "Wang", "given" : "Jiyao", "non-dropping-particle" : "", "parse-names" : false, "suffix" : "" }, { "dropping-particle" : "", "family" : "Li", "given" : "Ye", "non-dropping-particle" : "", "parse-names" : false, "suffix" : "" }, { "dropping-particle" : "", "family" : "Han", "given" : "Yehui", "non-dropping-particle" : "", "parse-names" : false, "suffix" : "" } ], "container-title" : "IEEE Transactions on Industry Applications", "id" : "ITEM-1", "issue" : "c", "issued" : { "date-parts" : [ [ "2015" ] ] }, "page" : "3198-3207", "title" : "Integrated Modular Motor Drive Design With GaN Power FETs", "type" : "article-journal", "volume" : "51" }, "uris" : [ "http://www.mendeley.com/documents/?uuid=66d56ad0-42bc-44f1-9a7e-298173f152dc" ] } ], "mendeley" : { "formattedCitation" : "[8]", "plainTextFormattedCitation" : "[8]", "previouslyFormattedCitation" : "[8]" }, "properties" : { "noteIndex" : 0 }, "schema" : "https://github.com/citation-style-language/schema/raw/master/csl-citation.json" }</w:instrText>
+      </w:r>
+      <w:r>
+        <w:fldChar w:fldCharType="separate"/>
+      </w:r>
+      <w:r>
+        <w:rPr>
+          <w:noProof/>
+        </w:rPr>
+        <w:t>[8]</w:t>
+      </w:r>
+      <w:r>
+        <w:fldChar w:fldCharType="end"/>
+      </w:r>
+      <w:r>
+        <w:t xml:space="preserve">. Isı üreten parçaların daha geniş bir alana yayılmasından dolayı da güç elektroniğinin ısıl başarımı iyileştirilmekte ve sıcak nokta oluşumu olasılığı azalmaktadır. Buna ek olarak, modüler yapı </w:t>
+      </w:r>
+      <w:r>
         <w:lastRenderedPageBreak/>
-        <w:t>Tüm bu avantajların yanında, motorun ve sürücünün bütünleştirilmesinden dolayı pek çok zorluk meydana gelmektedir</w:t>
+        <w:t>sayesinde, üretim, kurulum, bakım ve onarım maliyetleri düşürülebilmektedir</w:t>
       </w:r>
       <w:r>
         <w:t xml:space="preserve"> </w:t>
@@ -870,6 +922,27 @@
         <w:fldChar w:fldCharType="begin" w:fldLock="1"/>
       </w:r>
       <w:r>
+        <w:instrText>ADDIN CSL_CITATION { "citationItems" : [ { "id" : "ITEM-1", "itemData" : { "DOI" : "10.1049/iet-epa.2015.0506", "ISSN" : "1751-8660", "author" : [ { "dropping-particle" : "", "family" : "Calzo", "given" : "Giovanni", "non-dropping-particle" : "Lo", "parse-names" : false, "suffix" : "" }, { "dropping-particle" : "", "family" : "Vakil", "given" : "Gaurang", "non-dropping-particle" : "", "parse-names" : false, "suffix" : "" }, { "dropping-particle" : "", "family" : "Mecrow", "given" : "Barrie", "non-dropping-particle" : "", "parse-names" : false, "suffix" : "" }, { "dropping-particle" : "", "family" : "Lambert", "given" : "Simon", "non-dropping-particle" : "", "parse-names" : false, "suffix" : "" }, { "dropping-particle" : "", "family" : "Cox", "given" : "Thomas", "non-dropping-particle" : "", "parse-names" : false, "suffix" : "" }, { "dropping-particle" : "", "family" : "Gerada", "given" : "Chris", "non-dropping-particle" : "", "parse-names" : false, "suffix" : "" }, { "dropping-particle" : "", "family" : "Johnson", "given" : "Mark", "non-dropping-particle" : "", "parse-names" : false, "suffix" : "" }, { "dropping-particle" : "", "family" : "Abebe", "given" : "Robert", "non-dropping-particle" : "", "parse-names" : false, "suffix" : "" } ], "container-title" : "IET Electric Power Applications", "id" : "ITEM-1", "issue" : "8", "issued" : { "date-parts" : [ [ "2016", "9", "1" ] ] }, "note" : "mecrow`larin grup da durup durup review yazmis bu da ilginc", "page" : "757-771", "title" : "Integrated motor drives: state of the art and future trends", "type" : "article-journal", "volume" : "10" }, "uris" : [ "http://www.mendeley.com/documents/?uuid=cd05b7d5-8d32-48a6-9ccf-e7390c97b219" ] } ], "mendeley" : { "formattedCitation" : "[1]", "plainTextFormattedCitation" : "[1]", "previouslyFormattedCitation" : "[1]" }, "properties" : { "noteIndex" : 0 }, "schema" : "https://github.com/citation-style-language/schema/raw/master/csl-citation.json" }</w:instrText>
+      </w:r>
+      <w:r>
+        <w:fldChar w:fldCharType="separate"/>
+      </w:r>
+      <w:r>
+        <w:rPr>
+          <w:noProof/>
+        </w:rPr>
+        <w:t>[1]</w:t>
+      </w:r>
+      <w:r>
+        <w:fldChar w:fldCharType="end"/>
+      </w:r>
+      <w:r>
+        <w:t>,</w:t>
+      </w:r>
+      <w:r>
+        <w:fldChar w:fldCharType="begin" w:fldLock="1"/>
+      </w:r>
+      <w:r>
         <w:instrText>ADDIN CSL_CITATION { "citationItems" : [ { "id" : "ITEM-1", "itemData" : { "DOI" : "10.1109/TIA.2015.2413380", "ISBN" : "0093-9994 VO - 51", "ISSN" : "0093-9994", "author" : [ { "dropping-particle" : "", "family" : "Wang", "given" : "Jiyao", "non-dropping-particle" : "", "parse-names" : false, "suffix" : "" }, { "dropping-particle" : "", "family" : "Li", "given" : "Ye", "non-dropping-particle" : "", "parse-names" : false, "suffix" : "" }, { "dropping-particle" : "", "family" : "Han", "given" : "Yehui", "non-dropping-particle" : "", "parse-names" : false, "suffix" : "" } ], "container-title" : "IEEE Transactions on Industry Applications", "id" : "ITEM-1", "issue" : "c", "issued" : { "date-parts" : [ [ "2015" ] ] }, "page" : "3198-3207", "title" : "Integrated Modular Motor Drive Design With GaN Power FETs", "type" : "article-journal", "volume" : "51" }, "uris" : [ "http://www.mendeley.com/documents/?uuid=66d56ad0-42bc-44f1-9a7e-298173f152dc" ] } ], "mendeley" : { "formattedCitation" : "[8]", "plainTextFormattedCitation" : "[8]", "previouslyFormattedCitation" : "[8]" }, "properties" : { "noteIndex" : 0 }, "schema" : "https://github.com/citation-style-language/schema/raw/master/csl-citation.json" }</w:instrText>
       </w:r>
       <w:r>
@@ -880,96 +953,6 @@
           <w:noProof/>
         </w:rPr>
         <w:t>[8]</w:t>
-      </w:r>
-      <w:r>
-        <w:fldChar w:fldCharType="end"/>
-      </w:r>
-      <w:r>
-        <w:t xml:space="preserve">. İlk olarak, sürücüdeki tüm elemanları küçük bir hacme yerleştirmek, boyut optimizasyonu ve parçaların </w:t>
-      </w:r>
-      <w:r>
-        <w:t>en uygun şekilde</w:t>
-      </w:r>
-      <w:r>
-        <w:t xml:space="preserve"> yerleştirilmesini gerektirmektedir.</w:t>
-      </w:r>
-      <w:r>
-        <w:t xml:space="preserve"> Ayrıca, </w:t>
-      </w:r>
-      <w:r>
-        <w:t>motorun ve sürücünün aynı anda soğutulması zordur ve detaylı ısıl analiz gerektirmektedir. Buna ek olarak, tüm elektronik devre elemanları doğrudan fiziksel titreşime maruz kalmaktadır</w:t>
-      </w:r>
-      <w:r>
-        <w:t xml:space="preserve"> </w:t>
-      </w:r>
-      <w:r>
-        <w:fldChar w:fldCharType="begin" w:fldLock="1"/>
-      </w:r>
-      <w:r>
-        <w:instrText>ADDIN CSL_CITATION { "citationItems" : [ { "id" : "ITEM-1", "itemData" : { "DOI" : "10.1109/TPEL.2011.2132763", "ISBN" : "9781424478545", "ISSN" : "08858993", "abstract" : "A concept of an integrated and distributed inverter for switched reluctance machines is introduced. The application at hand is an outer-rotor direct drive designed for railway traction applications. A five-phase switched reluctance machine was developed and is used to demonstrate the function of the integrated and distributed inverter. The distribution is achieved by supplying each phase coil with its own modular inverter. Each inverter module is placed evenly around the end of the stator stack next to its dedicated coil. This increases the redundancy of the drive significantly. The likelihood of phase-to-phase faults is reduced, because no overlapping end-turns are necessary. Also, the integration of machine and inverter is simplified, because the semiconductors can be evenly distributed around the machine. The concept reduces the amount of terminals between drive and vehicle to communication, power supply, and cooling, independent of the number of machine phases. With the integrated and distributed inverter new control strategies can be developed to influence machine vibration and radiated noise. In this paper, the design of the prototype, the direct torque control of the five-phase machine, and the behavior in the case of a fault inside a module is analyzed.", "author" : [ { "dropping-particle" : "", "family" : "Hennen", "given" : "Martin D.", "non-dropping-particle" : "", "parse-names" : false, "suffix" : "" }, { "dropping-particle" : "", "family" : "Niessen", "given" : "Markus", "non-dropping-particle" : "", "parse-names" : false, "suffix" : "" }, { "dropping-particle" : "", "family" : "Heyers", "given" : "Christian", "non-dropping-particle" : "", "parse-names" : false, "suffix" : "" }, { "dropping-particle" : "", "family" : "Brauer", "given" : "Helge J.", "non-dropping-particle" : "", "parse-names" : false, "suffix" : "" }, { "dropping-particle" : "", "family" : "Doncker", "given" : "Rik W.", "non-dropping-particle" : "De", "parse-names" : false, "suffix" : "" } ], "container-title" : "IEEE Transactions on Power Electronics", "id" : "ITEM-1", "issue" : "2", "issued" : { "date-parts" : [ [ "2012" ] ] }, "page" : "547-554", "title" : "Development and control of an integrated and distributed inverter for a fault tolerant five-phase switched reluctance traction drive", "type" : "article-journal", "volume" : "27" }, "uris" : [ "http://www.mendeley.com/documents/?uuid=94cf4b4a-b7f6-43ba-bd79-64961a7e715d" ] } ], "mendeley" : { "formattedCitation" : "[6]", "plainTextFormattedCitation" : "[6]", "previouslyFormattedCitation" : "[6]" }, "properties" : { "noteIndex" : 0 }, "schema" : "https://github.com/citation-style-language/schema/raw/master/csl-citation.json" }</w:instrText>
-      </w:r>
-      <w:r>
-        <w:fldChar w:fldCharType="separate"/>
-      </w:r>
-      <w:r>
-        <w:rPr>
-          <w:noProof/>
-        </w:rPr>
-        <w:t>[6]</w:t>
-      </w:r>
-      <w:r>
-        <w:fldChar w:fldCharType="end"/>
-      </w:r>
-      <w:r>
-        <w:t>. Pasif elemanların boyutunu küçültmek için Galyum Nitrat (GaN) gibi yeni nesil geniş bant aralıklı (WBG) güç yarıiletkenlerinin yüksek anahtarlama frekansında kullanımı önerilmiştir</w:t>
-      </w:r>
-      <w:r>
-        <w:t xml:space="preserve"> </w:t>
-      </w:r>
-      <w:r>
-        <w:fldChar w:fldCharType="begin" w:fldLock="1"/>
-      </w:r>
-      <w:r>
-        <w:instrText>ADDIN CSL_CITATION { "citationItems" : [ { "id" : "ITEM-1", "itemData" : { "DOI" : "10.1109/TIA.2015.2413380", "ISBN" : "0093-9994 VO - 51", "ISSN" : "0093-9994", "author" : [ { "dropping-particle" : "", "family" : "Wang", "given" : "Jiyao", "non-dropping-particle" : "", "parse-names" : false, "suffix" : "" }, { "dropping-particle" : "", "family" : "Li", "given" : "Ye", "non-dropping-particle" : "", "parse-names" : false, "suffix" : "" }, { "dropping-particle" : "", "family" : "Han", "given" : "Yehui", "non-dropping-particle" : "", "parse-names" : false, "suffix" : "" } ], "container-title" : "IEEE Transactions on Industry Applications", "id" : "ITEM-1", "issue" : "c", "issued" : { "date-parts" : [ [ "2015" ] ] }, "page" : "3198-3207", "title" : "Integrated Modular Motor Drive Design With GaN Power FETs", "type" : "article-journal", "volume" : "51" }, "uris" : [ "http://www.mendeley.com/documents/?uuid=66d56ad0-42bc-44f1-9a7e-298173f152dc" ] } ], "mendeley" : { "formattedCitation" : "[8]", "plainTextFormattedCitation" : "[8]", "previouslyFormattedCitation" : "[8]" }, "properties" : { "noteIndex" : 0 }, "schema" : "https://github.com/citation-style-language/schema/raw/master/csl-citation.json" }</w:instrText>
-      </w:r>
-      <w:r>
-        <w:fldChar w:fldCharType="separate"/>
-      </w:r>
-      <w:r>
-        <w:rPr>
-          <w:noProof/>
-        </w:rPr>
-        <w:t>[8]</w:t>
-      </w:r>
-      <w:r>
-        <w:fldChar w:fldCharType="end"/>
-      </w:r>
-      <w:r>
-        <w:t xml:space="preserve">. Bu yarıiletkenler ile ayrıca yüksek verimlere çıkılarak soğutucu boyutunu küçültmek de mümkündür. Yüksek frekansta GaN kullanıldığında, hem kapı sürücü devresinde hem de güç katında yer alan </w:t>
-      </w:r>
-      <w:r>
-        <w:t>parazittik</w:t>
-      </w:r>
-      <w:r>
-        <w:t xml:space="preserve"> bileşenler kritik hale gelmekte ve devre yerleşim tasarımı önem kazanmaktadır</w:t>
-      </w:r>
-      <w:r>
-        <w:t xml:space="preserve"> </w:t>
-      </w:r>
-      <w:r>
-        <w:fldChar w:fldCharType="begin" w:fldLock="1"/>
-      </w:r>
-      <w:r>
-        <w:instrText>ADDIN CSL_CITATION { "citationItems" : [ { "id" : "ITEM-1", "itemData" : { "DOI" : "10.1109/VPPC.2015.7352967", "ISBN" : "978-1-4673-7637-2", "abstract" : "The space and packaging constraints for various electric transport applications such as for electric and hybrid electric vehicles or mass transit systems ultimately require that electronic and mechanical subsystems become more fully integrated. This paper outlines the current state of art for the power electronic converter technologies which enables greater integration in electric drives. Investigations into the supply options, state of the art devices, switching frequency selection, filtering requirements and system modularity options are explored and future trends are discussed.", "author" : [ { "dropping-particle" : "", "family" : "Lambert", "given" : "Simon M.", "non-dropping-particle" : "", "parse-names" : false, "suffix" : "" }, { "dropping-particle" : "", "family" : "Mecrow", "given" : "Barrie C.", "non-dropping-particle" : "", "parse-names" : false, "suffix" : "" }, { "dropping-particle" : "", "family" : "Abebe", "given" : "Robert", "non-dropping-particle" : "", "parse-names" : false, "suffix" : "" }, { "dropping-particle" : "", "family" : "Vakil", "given" : "Gaurang", "non-dropping-particle" : "", "parse-names" : false, "suffix" : "" }, { "dropping-particle" : "", "family" : "Johnson", "given" : "C. Mark", "non-dropping-particle" : "", "parse-names" : false, "suffix" : "" } ], "container-title" : "IEEE Vehicle Power and Propulsion Conference", "id" : "ITEM-1", "issued" : { "date-parts" : [ [ "2015" ] ] }, "page" : "1-6", "title" : "Integrated Drives for Transport - A Review of the Enabling Electronics Technology", "type" : "article-journal" }, "uris" : [ "http://www.mendeley.com/documents/?uuid=80577bfd-e365-438d-ba57-d493474a7ebc" ] } ], "mendeley" : { "formattedCitation" : "[3]", "plainTextFormattedCitation" : "[3]", "previouslyFormattedCitation" : "[3]" }, "properties" : { "noteIndex" : 0 }, "schema" : "https://github.com/citation-style-language/schema/raw/master/csl-citation.json" }</w:instrText>
-      </w:r>
-      <w:r>
-        <w:fldChar w:fldCharType="separate"/>
-      </w:r>
-      <w:r>
-        <w:rPr>
-          <w:noProof/>
-        </w:rPr>
-        <w:t>[3]</w:t>
       </w:r>
       <w:r>
         <w:fldChar w:fldCharType="end"/>
@@ -992,13 +975,159 @@
         <w:ind w:right="0"/>
       </w:pPr>
       <w:r>
-        <w:t>Kümelenmiş sargılı motorlar üretim kolaylığı açısından ve modüler stator yapısına uygunl</w:t>
+        <w:t xml:space="preserve">Tüm bu avantajların yanında, motorun ve sürücünün bütünleştirilmesinden dolayı pek çok </w:t>
+      </w:r>
+      <w:r>
+        <w:t>zorlukla karşılaşılmaktadır</w:t>
+      </w:r>
+      <w:r>
+        <w:t xml:space="preserve"> </w:t>
+      </w:r>
+      <w:r>
+        <w:fldChar w:fldCharType="begin" w:fldLock="1"/>
+      </w:r>
+      <w:r>
+        <w:instrText>ADDIN CSL_CITATION { "citationItems" : [ { "id" : "ITEM-1", "itemData" : { "DOI" : "10.1109/TIA.2015.2413380", "ISBN" : "0093-9994 VO - 51", "ISSN" : "0093-9994", "author" : [ { "dropping-particle" : "", "family" : "Wang", "given" : "Jiyao", "non-dropping-particle" : "", "parse-names" : false, "suffix" : "" }, { "dropping-particle" : "", "family" : "Li", "given" : "Ye", "non-dropping-particle" : "", "parse-names" : false, "suffix" : "" }, { "dropping-particle" : "", "family" : "Han", "given" : "Yehui", "non-dropping-particle" : "", "parse-names" : false, "suffix" : "" } ], "container-title" : "IEEE Transactions on Industry Applications", "id" : "ITEM-1", "issue" : "c", "issued" : { "date-parts" : [ [ "2015" ] ] }, "page" : "3198-3207", "title" : "Integrated Modular Motor Drive Design With GaN Power FETs", "type" : "article-journal", "volume" : "51" }, "uris" : [ "http://www.mendeley.com/documents/?uuid=66d56ad0-42bc-44f1-9a7e-298173f152dc" ] } ], "mendeley" : { "formattedCitation" : "[8]", "plainTextFormattedCitation" : "[8]", "previouslyFormattedCitation" : "[8]" }, "properties" : { "noteIndex" : 0 }, "schema" : "https://github.com/citation-style-language/schema/raw/master/csl-citation.json" }</w:instrText>
+      </w:r>
+      <w:r>
+        <w:fldChar w:fldCharType="separate"/>
+      </w:r>
+      <w:r>
+        <w:rPr>
+          <w:noProof/>
+        </w:rPr>
+        <w:t>[8]</w:t>
+      </w:r>
+      <w:r>
+        <w:fldChar w:fldCharType="end"/>
+      </w:r>
+      <w:r>
+        <w:t xml:space="preserve">. İlk olarak, sürücüdeki tüm elemanları küçük bir hacme yerleştirmek, boyut optimizasyonu ve parçaların </w:t>
+      </w:r>
+      <w:r>
+        <w:t>en uygun şekilde</w:t>
+      </w:r>
+      <w:r>
+        <w:t xml:space="preserve"> yerleştirilmesini gerektirmektedir.</w:t>
+      </w:r>
+      <w:r>
+        <w:t xml:space="preserve"> Ayrıca, </w:t>
+      </w:r>
+      <w:r>
+        <w:t>motorun ve sürücünün aynı anda soğutulması zordur ve detaylı ısıl analiz gerektirmektedir. Buna ek olarak, tüm elektronik devre elemanları doğrudan fiziksel titreşime maruz kalmaktadır</w:t>
+      </w:r>
+      <w:r>
+        <w:t xml:space="preserve"> </w:t>
+      </w:r>
+      <w:r>
+        <w:fldChar w:fldCharType="begin" w:fldLock="1"/>
+      </w:r>
+      <w:r>
+        <w:instrText>ADDIN CSL_CITATION { "citationItems" : [ { "id" : "ITEM-1", "itemData" : { "DOI" : "10.1109/TPEL.2011.2132763", "ISBN" : "9781424478545", "ISSN" : "08858993", "abstract" : "A concept of an integrated and distributed inverter for switched reluctance machines is introduced. The application at hand is an outer-rotor direct drive designed for railway traction applications. A five-phase switched reluctance machine was developed and is used to demonstrate the function of the integrated and distributed inverter. The distribution is achieved by supplying each phase coil with its own modular inverter. Each inverter module is placed evenly around the end of the stator stack next to its dedicated coil. This increases the redundancy of the drive significantly. The likelihood of phase-to-phase faults is reduced, because no overlapping end-turns are necessary. Also, the integration of machine and inverter is simplified, because the semiconductors can be evenly distributed around the machine. The concept reduces the amount of terminals between drive and vehicle to communication, power supply, and cooling, independent of the number of machine phases. With the integrated and distributed inverter new control strategies can be developed to influence machine vibration and radiated noise. In this paper, the design of the prototype, the direct torque control of the five-phase machine, and the behavior in the case of a fault inside a module is analyzed.", "author" : [ { "dropping-particle" : "", "family" : "Hennen", "given" : "Martin D.", "non-dropping-particle" : "", "parse-names" : false, "suffix" : "" }, { "dropping-particle" : "", "family" : "Niessen", "given" : "Markus", "non-dropping-particle" : "", "parse-names" : false, "suffix" : "" }, { "dropping-particle" : "", "family" : "Heyers", "given" : "Christian", "non-dropping-particle" : "", "parse-names" : false, "suffix" : "" }, { "dropping-particle" : "", "family" : "Brauer", "given" : "Helge J.", "non-dropping-particle" : "", "parse-names" : false, "suffix" : "" }, { "dropping-particle" : "", "family" : "Doncker", "given" : "Rik W.", "non-dropping-particle" : "De", "parse-names" : false, "suffix" : "" } ], "container-title" : "IEEE Transactions on Power Electronics", "id" : "ITEM-1", "issue" : "2", "issued" : { "date-parts" : [ [ "2012" ] ] }, "page" : "547-554", "title" : "Development and control of an integrated and distributed inverter for a fault tolerant five-phase switched reluctance traction drive", "type" : "article-journal", "volume" : "27" }, "uris" : [ "http://www.mendeley.com/documents/?uuid=94cf4b4a-b7f6-43ba-bd79-64961a7e715d" ] } ], "mendeley" : { "formattedCitation" : "[6]", "plainTextFormattedCitation" : "[6]", "previouslyFormattedCitation" : "[6]" }, "properties" : { "noteIndex" : 0 }, "schema" : "https://github.com/citation-style-language/schema/raw/master/csl-citation.json" }</w:instrText>
+      </w:r>
+      <w:r>
+        <w:fldChar w:fldCharType="separate"/>
+      </w:r>
+      <w:r>
+        <w:rPr>
+          <w:noProof/>
+        </w:rPr>
+        <w:t>[6]</w:t>
+      </w:r>
+      <w:r>
+        <w:fldChar w:fldCharType="end"/>
+      </w:r>
+      <w:r>
+        <w:t>. Pasif elemanların boyutunu küçültmek için Galyum Nitrat (GaN) gibi yeni nesil geniş bant aralıklı (WBG) güç yarıiletkenlerinin yüksek anahtarlama frekansında kullanımı önerilmiştir</w:t>
+      </w:r>
+      <w:r>
+        <w:t xml:space="preserve"> </w:t>
+      </w:r>
+      <w:r>
+        <w:fldChar w:fldCharType="begin" w:fldLock="1"/>
+      </w:r>
+      <w:r>
+        <w:instrText>ADDIN CSL_CITATION { "citationItems" : [ { "id" : "ITEM-1", "itemData" : { "DOI" : "10.1109/TIA.2015.2413380", "ISBN" : "0093-9994 VO - 51", "ISSN" : "0093-9994", "author" : [ { "dropping-particle" : "", "family" : "Wang", "given" : "Jiyao", "non-dropping-particle" : "", "parse-names" : false, "suffix" : "" }, { "dropping-particle" : "", "family" : "Li", "given" : "Ye", "non-dropping-particle" : "", "parse-names" : false, "suffix" : "" }, { "dropping-particle" : "", "family" : "Han", "given" : "Yehui", "non-dropping-particle" : "", "parse-names" : false, "suffix" : "" } ], "container-title" : "IEEE Transactions on Industry Applications", "id" : "ITEM-1", "issue" : "c", "issued" : { "date-parts" : [ [ "2015" ] ] }, "page" : "3198-3207", "title" : "Integrated Modular Motor Drive Design With GaN Power FETs", "type" : "article-journal", "volume" : "51" }, "uris" : [ "http://www.mendeley.com/documents/?uuid=66d56ad0-42bc-44f1-9a7e-298173f152dc" ] } ], "mendeley" : { "formattedCitation" : "[8]", "plainTextFormattedCitation" : "[8]", "previouslyFormattedCitation" : "[8]" }, "properties" : { "noteIndex" : 0 }, "schema" : "https://github.com/citation-style-language/schema/raw/master/csl-citation.json" }</w:instrText>
+      </w:r>
+      <w:r>
+        <w:fldChar w:fldCharType="separate"/>
+      </w:r>
+      <w:r>
+        <w:rPr>
+          <w:noProof/>
+        </w:rPr>
+        <w:t>[8]</w:t>
+      </w:r>
+      <w:r>
+        <w:fldChar w:fldCharType="end"/>
+      </w:r>
+      <w:r>
+        <w:t xml:space="preserve">. Bu yarıiletkenler ile ayrıca yüksek verimlere çıkılarak soğutucu boyutunu küçültmek de mümkündür. Yüksek frekansta GaN kullanıldığında, hem kapı sürücü devresinde hem de güç katında yer alan </w:t>
+      </w:r>
+      <w:r>
+        <w:t>parazi</w:t>
+      </w:r>
+      <w:r>
+        <w:t>tik</w:t>
+      </w:r>
+      <w:r>
+        <w:t xml:space="preserve"> bileşenler kritik hale gelmekte ve devre yerleşim tasarımı önem kazanmaktadır</w:t>
+      </w:r>
+      <w:r>
+        <w:t xml:space="preserve"> </w:t>
+      </w:r>
+      <w:r>
+        <w:fldChar w:fldCharType="begin" w:fldLock="1"/>
+      </w:r>
+      <w:r>
+        <w:instrText>ADDIN CSL_CITATION { "citationItems" : [ { "id" : "ITEM-1", "itemData" : { "DOI" : "10.1109/VPPC.2015.7352967", "ISBN" : "978-1-4673-7637-2", "abstract" : "The space and packaging constraints for various electric transport applications such as for electric and hybrid electric vehicles or mass transit systems ultimately require that electronic and mechanical subsystems become more fully integrated. This paper outlines the current state of art for the power electronic converter technologies which enables greater integration in electric drives. Investigations into the supply options, state of the art devices, switching frequency selection, filtering requirements and system modularity options are explored and future trends are discussed.", "author" : [ { "dropping-particle" : "", "family" : "Lambert", "given" : "Simon M.", "non-dropping-particle" : "", "parse-names" : false, "suffix" : "" }, { "dropping-particle" : "", "family" : "Mecrow", "given" : "Barrie C.", "non-dropping-particle" : "", "parse-names" : false, "suffix" : "" }, { "dropping-particle" : "", "family" : "Abebe", "given" : "Robert", "non-dropping-particle" : "", "parse-names" : false, "suffix" : "" }, { "dropping-particle" : "", "family" : "Vakil", "given" : "Gaurang", "non-dropping-particle" : "", "parse-names" : false, "suffix" : "" }, { "dropping-particle" : "", "family" : "Johnson", "given" : "C. Mark", "non-dropping-particle" : "", "parse-names" : false, "suffix" : "" } ], "container-title" : "IEEE Vehicle Power and Propulsion Conference", "id" : "ITEM-1", "issued" : { "date-parts" : [ [ "2015" ] ] }, "page" : "1-6", "title" : "Integrated Drives for Transport - A Review of the Enabling Electronics Technology", "type" : "article-journal" }, "uris" : [ "http://www.mendeley.com/documents/?uuid=80577bfd-e365-438d-ba57-d493474a7ebc" ] } ], "mendeley" : { "formattedCitation" : "[3]", "plainTextFormattedCitation" : "[3]", "previouslyFormattedCitation" : "[3]" }, "properties" : { "noteIndex" : 0 }, "schema" : "https://github.com/citation-style-language/schema/raw/master/csl-citation.json" }</w:instrText>
+      </w:r>
+      <w:r>
+        <w:fldChar w:fldCharType="separate"/>
+      </w:r>
+      <w:r>
+        <w:rPr>
+          <w:noProof/>
+        </w:rPr>
+        <w:t>[3]</w:t>
+      </w:r>
+      <w:r>
+        <w:fldChar w:fldCharType="end"/>
+      </w:r>
+      <w:r>
+        <w:t>.</w:t>
+      </w:r>
+    </w:p>
+    <w:p>
+      <w:pPr>
+        <w:pStyle w:val="BodyTextKeep"/>
+        <w:keepNext w:val="0"/>
+        <w:ind w:right="0"/>
+      </w:pPr>
+    </w:p>
+    <w:p>
+      <w:pPr>
+        <w:pStyle w:val="BodyTextKeep"/>
+        <w:keepNext w:val="0"/>
+        <w:ind w:right="0"/>
+      </w:pPr>
+      <w:r>
+        <w:t>Konsantre</w:t>
+      </w:r>
+      <w:r>
+        <w:t xml:space="preserve"> sargılı motorlar üretim kolaylığı açısından ve modüler stator yapısına uygunl</w:t>
       </w:r>
       <w:r>
         <w:t>uğundan dolayı tercih edilmektedir</w:t>
       </w:r>
       <w:r>
-        <w:t>. Fraksiyonel oluklu PM-BLDC motorlar</w:t>
+        <w:t xml:space="preserve">. </w:t>
+      </w:r>
+      <w:r>
+        <w:t>Kesirli</w:t>
+      </w:r>
+      <w:r>
+        <w:t xml:space="preserve"> oluklu PM-BLDC motorlar</w:t>
       </w:r>
       <w:r>
         <w:t xml:space="preserve"> ise</w:t>
@@ -1129,7 +1258,49 @@
           <w:sz w:val="18"/>
           <w:szCs w:val="18"/>
         </w:rPr>
-        <w:t xml:space="preserve">Motor sürücünün motorla bütünleştirilmesi farklı şekillerde yapılabilmektedir. Bu makalede, stator nüve üzerine bütünleştirme adı verilen ve sistemi aynı zamanda modüler haline getiren yapı üzerinde durulmuştur. Bu yapıda her bir parça, bir bölünmüş stator kutbu, kümelenmiş sargı ve denetleyicisi üzerinde olan ve ilgili stator sargısına özel güç çeviricisinden oluşur. Bahsedilen TMMS yapısına dair örnekler </w:t>
+        <w:t>Motor sürücünün motorla bütünleştirilmesi farklı şekillerde yapılabilmektedir. Bu makalede, stator nüve</w:t>
+      </w:r>
+      <w:r>
+        <w:rPr>
+          <w:sz w:val="18"/>
+          <w:szCs w:val="18"/>
+        </w:rPr>
+        <w:t>si</w:t>
+      </w:r>
+      <w:r>
+        <w:rPr>
+          <w:sz w:val="18"/>
+          <w:szCs w:val="18"/>
+        </w:rPr>
+        <w:t xml:space="preserve"> üzerin</w:t>
+      </w:r>
+      <w:r>
+        <w:rPr>
+          <w:sz w:val="18"/>
+          <w:szCs w:val="18"/>
+        </w:rPr>
+        <w:t>d</w:t>
+      </w:r>
+      <w:r>
+        <w:rPr>
+          <w:sz w:val="18"/>
+          <w:szCs w:val="18"/>
+        </w:rPr>
+        <w:t xml:space="preserve">e bütünleştirme adı verilen ve sistemi aynı zamanda modüler haline getiren yapı üzerinde durulmuştur. Bu yapıda her bir parça, bir bölünmüş stator kutbu, </w:t>
+      </w:r>
+      <w:r>
+        <w:rPr>
+          <w:sz w:val="18"/>
+          <w:szCs w:val="18"/>
+        </w:rPr>
+        <w:t>konsantre</w:t>
+      </w:r>
+      <w:r>
+        <w:rPr>
+          <w:sz w:val="18"/>
+          <w:szCs w:val="18"/>
+        </w:rPr>
+        <w:t xml:space="preserve"> sargı ve denetleyicisi üzerinde olan ve ilgili stator sargısına özel güç çeviricisinden oluşur. Bahsedilen TMMS yapısına dair örnekler </w:t>
       </w:r>
       <w:r>
         <w:rPr>
@@ -1220,10 +1391,10 @@
           <w:lang w:val="en-US"/>
         </w:rPr>
         <w:drawing>
-          <wp:inline distT="0" distB="0" distL="0" distR="0" wp14:anchorId="2D48BDE9" wp14:editId="5AAA71C1">
-            <wp:extent cx="2861945" cy="1276350"/>
-            <wp:effectExtent l="0" t="0" r="0" b="0"/>
-            <wp:docPr id="1" name="Picture 1" descr="fig1-1"/>
+          <wp:inline distT="0" distB="0" distL="0" distR="0">
+            <wp:extent cx="2874010" cy="1181735"/>
+            <wp:effectExtent l="0" t="0" r="2540" b="0"/>
+            <wp:docPr id="3" name="Picture 3"/>
             <wp:cNvGraphicFramePr>
               <a:graphicFrameLocks xmlns:a="http://schemas.openxmlformats.org/drawingml/2006/main" noChangeAspect="1"/>
             </wp:cNvGraphicFramePr>
@@ -1231,7 +1402,7 @@
               <a:graphicData uri="http://schemas.openxmlformats.org/drawingml/2006/picture">
                 <pic:pic xmlns:pic="http://schemas.openxmlformats.org/drawingml/2006/picture">
                   <pic:nvPicPr>
-                    <pic:cNvPr id="0" name="Picture 1" descr="fig1-1"/>
+                    <pic:cNvPr id="0" name="Picture 4"/>
                     <pic:cNvPicPr>
                       <a:picLocks noChangeAspect="1" noChangeArrowheads="1"/>
                     </pic:cNvPicPr>
@@ -1252,7 +1423,7 @@
                   <pic:spPr bwMode="auto">
                     <a:xfrm>
                       <a:off x="0" y="0"/>
-                      <a:ext cx="2861945" cy="1276350"/>
+                      <a:ext cx="2874010" cy="1181735"/>
                     </a:xfrm>
                     <a:prstGeom prst="rect">
                       <a:avLst/>
@@ -1315,15 +1486,28 @@
           <w:sz w:val="18"/>
           <w:szCs w:val="18"/>
         </w:rPr>
-        <w:t xml:space="preserve">Geleneksel motorlarda genellikle farklı kutuplardaki stator sargıları seri bağlanarak her bir fazda tek bir sargı elde edilir. Modüler motorlarda ise kutup sargıları farklı motor sürücülere bağlanırlar. Bu nedenle bu tip motorlara ayrık sargılı motorlar da denir. Bu yapı sayesinde sistem modüler hale gelmekte, yedekliliği ve hata toleransı artmaktadır. Ayrıca motor sürücü parçalarının farklı şekillerde bağlanabilmesi sayesinde tasarımdaki esneklik artmaktadır. Üretim kolaylığından dolayı </w:t>
-      </w:r>
-      <w:r>
-        <w:rPr>
-          <w:sz w:val="18"/>
-          <w:szCs w:val="18"/>
-        </w:rPr>
-        <w:lastRenderedPageBreak/>
-        <w:t>ayrık stator yapısı genellikle kümelenmiş sargılar ile oluşturulur.</w:t>
+        <w:t xml:space="preserve">Geleneksel motorlarda genellikle farklı kutuplardaki stator sargıları seri bağlanarak her bir fazda tek bir sargı elde edilir. Modüler motorlarda ise kutup sargıları farklı motor sürücülere bağlanırlar. Bu nedenle bu tip motorlara ayrık sargılı motorlar da denir. Bu yapı sayesinde sistem modüler hale gelmekte, yedekliliği ve hata toleransı artmaktadır. Ayrıca motor sürücü </w:t>
+      </w:r>
+      <w:r>
+        <w:rPr>
+          <w:sz w:val="18"/>
+          <w:szCs w:val="18"/>
+        </w:rPr>
+        <w:t xml:space="preserve">parçalarının farklı şekillerde bağlanabilmesi sayesinde tasarımdaki esneklik artmaktadır. Üretim kolaylığından dolayı ayrık stator yapısı genellikle </w:t>
+      </w:r>
+      <w:r>
+        <w:rPr>
+          <w:sz w:val="18"/>
+          <w:szCs w:val="18"/>
+        </w:rPr>
+        <w:t>konsantre</w:t>
+      </w:r>
+      <w:r>
+        <w:rPr>
+          <w:sz w:val="18"/>
+          <w:szCs w:val="18"/>
+        </w:rPr>
+        <w:t xml:space="preserve"> sargılar ile oluşturulur.</w:t>
       </w:r>
     </w:p>
     <w:p>
@@ -1362,8 +1546,6 @@
         </w:rPr>
         <w:t xml:space="preserve">Şekil 2’de </w:t>
       </w:r>
-      <w:bookmarkStart w:id="0" w:name="_GoBack"/>
-      <w:bookmarkEnd w:id="0"/>
       <w:r>
         <w:rPr>
           <w:sz w:val="18"/>
@@ -1562,7 +1744,35 @@
           <w:sz w:val="18"/>
           <w:szCs w:val="18"/>
         </w:rPr>
-        <w:t>TMMS uygulamaları WBG yarıiletkenlerinin kullanımına oldukça uygundur, çünkü bu tip yarıiletkenler düşük iletim durumu direncine, yüksek anahtarlama hızına ve yüksek maksimum jonksiyon sıcaklığına sahiptirler. Geleneksel yarıiletkenlerde (IGBT gibi) yüksek güç uygulamalarında anahtarlama frekansı 20 kHz ile sınırlı iken Silikon Karbür (SiC) veya GaN gibi yarıiletkenlerde kW mertebesinde dahi 100 kHz’e kadar çıkılabilmektedir.</w:t>
+        <w:t>TMMS uygulamaları WBG yarıiletkenlerinin kullanımına oldukça uygundur, çünkü bu tip yarıiletkenler düşük iletim durumu direncine, yüksek anahtarlama hızına ve yüksek maksimum jonksiyon sıcaklığına sahipti</w:t>
+      </w:r>
+      <w:r>
+        <w:rPr>
+          <w:sz w:val="18"/>
+          <w:szCs w:val="18"/>
+        </w:rPr>
+        <w:t>rler. Geleneksel yarıiletkenlerl</w:t>
+      </w:r>
+      <w:r>
+        <w:rPr>
+          <w:sz w:val="18"/>
+          <w:szCs w:val="18"/>
+        </w:rPr>
+        <w:t xml:space="preserve">e (IGBT gibi) </w:t>
+      </w:r>
+      <w:r>
+        <w:rPr>
+          <w:sz w:val="18"/>
+          <w:szCs w:val="18"/>
+        </w:rPr>
+        <w:t xml:space="preserve">yapılan </w:t>
+      </w:r>
+      <w:r>
+        <w:rPr>
+          <w:sz w:val="18"/>
+          <w:szCs w:val="18"/>
+        </w:rPr>
+        <w:t>yüksek güç uygulamalarında anahtarlama frekansı 20 kHz ile sınırlı iken Silikon Karbür (SiC) veya GaN gibi yarıiletkenlerde kW mertebesinde dahi 100 kHz’e kadar çıkılabilmektedir.</w:t>
       </w:r>
       <w:r>
         <w:rPr>
@@ -1690,6 +1900,220 @@
           <w:sz w:val="18"/>
           <w:szCs w:val="18"/>
         </w:rPr>
+        <w:t>.</w:t>
+      </w:r>
+    </w:p>
+    <w:p>
+      <w:pPr>
+        <w:rPr>
+          <w:sz w:val="18"/>
+          <w:szCs w:val="18"/>
+        </w:rPr>
+      </w:pPr>
+      <w:r>
+        <w:rPr>
+          <w:sz w:val="18"/>
+          <w:szCs w:val="18"/>
+        </w:rPr>
+        <w:t xml:space="preserve">  </w:t>
+      </w:r>
+    </w:p>
+    <w:p>
+      <w:pPr>
+        <w:rPr>
+          <w:sz w:val="18"/>
+          <w:szCs w:val="18"/>
+        </w:rPr>
+      </w:pPr>
+      <w:r>
+        <w:rPr>
+          <w:sz w:val="18"/>
+          <w:szCs w:val="18"/>
+        </w:rPr>
+        <w:t>TMMS uygulamalarında DA bara</w:t>
+      </w:r>
+      <w:r>
+        <w:rPr>
+          <w:sz w:val="18"/>
+          <w:szCs w:val="18"/>
+        </w:rPr>
+        <w:t>nın</w:t>
+      </w:r>
+      <w:r>
+        <w:rPr>
+          <w:sz w:val="18"/>
+          <w:szCs w:val="18"/>
+        </w:rPr>
+        <w:t xml:space="preserve"> </w:t>
+      </w:r>
+      <w:r>
+        <w:rPr>
+          <w:sz w:val="18"/>
+          <w:szCs w:val="18"/>
+        </w:rPr>
+        <w:t>modellenmesi</w:t>
+      </w:r>
+      <w:r>
+        <w:rPr>
+          <w:sz w:val="18"/>
+          <w:szCs w:val="18"/>
+        </w:rPr>
+        <w:t xml:space="preserve"> ve DA bara kondansatörü seçimi özellikle kritiktir çünkü bu kondansatörler sistemin hacminin</w:t>
+      </w:r>
+      <w:r>
+        <w:rPr>
+          <w:sz w:val="18"/>
+          <w:szCs w:val="18"/>
+        </w:rPr>
+        <w:t xml:space="preserve"> </w:t>
+      </w:r>
+      <w:r>
+        <w:rPr>
+          <w:sz w:val="18"/>
+          <w:szCs w:val="18"/>
+        </w:rPr>
+        <w:t>%20’sini</w:t>
+      </w:r>
+      <w:r>
+        <w:rPr>
+          <w:sz w:val="18"/>
+          <w:szCs w:val="18"/>
+        </w:rPr>
+        <w:t xml:space="preserve">, </w:t>
+      </w:r>
+      <w:r>
+        <w:rPr>
+          <w:sz w:val="18"/>
+          <w:szCs w:val="18"/>
+        </w:rPr>
+        <w:t xml:space="preserve">ağırlığının </w:t>
+      </w:r>
+      <w:r>
+        <w:rPr>
+          <w:sz w:val="18"/>
+          <w:szCs w:val="18"/>
+        </w:rPr>
+        <w:t xml:space="preserve">ise </w:t>
+      </w:r>
+      <w:r>
+        <w:rPr>
+          <w:sz w:val="18"/>
+          <w:szCs w:val="18"/>
+        </w:rPr>
+        <w:t>%30’unu</w:t>
+      </w:r>
+      <w:r>
+        <w:rPr>
+          <w:sz w:val="18"/>
+          <w:szCs w:val="18"/>
+        </w:rPr>
+        <w:t xml:space="preserve"> oluşturmaktadır </w:t>
+      </w:r>
+      <w:r>
+        <w:rPr>
+          <w:sz w:val="18"/>
+          <w:szCs w:val="18"/>
+        </w:rPr>
+        <w:fldChar w:fldCharType="begin" w:fldLock="1"/>
+      </w:r>
+      <w:r>
+        <w:rPr>
+          <w:sz w:val="18"/>
+          <w:szCs w:val="18"/>
+        </w:rPr>
+        <w:instrText>ADDIN CSL_CITATION { "citationItems" : [ { "id" : "ITEM-1", "itemData" : { "DOI" : "10.1049/iet-epa.2015.0506", "ISSN" : "1751-8660", "author" : [ { "dropping-particle" : "", "family" : "Calzo", "given" : "Giovanni", "non-dropping-particle" : "Lo", "parse-names" : false, "suffix" : "" }, { "dropping-particle" : "", "family" : "Vakil", "given" : "Gaurang", "non-dropping-particle" : "", "parse-names" : false, "suffix" : "" }, { "dropping-particle" : "", "family" : "Mecrow", "given" : "Barrie", "non-dropping-particle" : "", "parse-names" : false, "suffix" : "" }, { "dropping-particle" : "", "family" : "Lambert", "given" : "Simon", "non-dropping-particle" : "", "parse-names" : false, "suffix" : "" }, { "dropping-particle" : "", "family" : "Cox", "given" : "Thomas", "non-dropping-particle" : "", "parse-names" : false, "suffix" : "" }, { "dropping-particle" : "", "family" : "Gerada", "given" : "Chris", "non-dropping-particle" : "", "parse-names" : false, "suffix" : "" }, { "dropping-particle" : "", "family" : "Johnson", "given" : "Mark", "non-dropping-particle" : "", "parse-names" : false, "suffix" : "" }, { "dropping-particle" : "", "family" : "Abebe", "given" : "Robert", "non-dropping-particle" : "", "parse-names" : false, "suffix" : "" } ], "container-title" : "IET Electric Power Applications", "id" : "ITEM-1", "issue" : "8", "issued" : { "date-parts" : [ [ "2016", "9", "1" ] ] }, "note" : "mecrow`larin grup da durup durup review yazmis bu da ilginc", "page" : "757-771", "title" : "Integrated motor drives: state of the art and future trends", "type" : "article-journal", "volume" : "10" }, "uris" : [ "http://www.mendeley.com/documents/?uuid=cd05b7d5-8d32-48a6-9ccf-e7390c97b219" ] } ], "mendeley" : { "formattedCitation" : "[1]", "plainTextFormattedCitation" : "[1]", "previouslyFormattedCitation" : "[1]" }, "properties" : { "noteIndex" : 0 }, "schema" : "https://github.com/citation-style-language/schema/raw/master/csl-citation.json" }</w:instrText>
+      </w:r>
+      <w:r>
+        <w:rPr>
+          <w:sz w:val="18"/>
+          <w:szCs w:val="18"/>
+        </w:rPr>
+        <w:fldChar w:fldCharType="separate"/>
+      </w:r>
+      <w:r>
+        <w:rPr>
+          <w:noProof/>
+          <w:sz w:val="18"/>
+          <w:szCs w:val="18"/>
+        </w:rPr>
+        <w:t>[1]</w:t>
+      </w:r>
+      <w:r>
+        <w:rPr>
+          <w:sz w:val="18"/>
+          <w:szCs w:val="18"/>
+        </w:rPr>
+        <w:fldChar w:fldCharType="end"/>
+      </w:r>
+      <w:r>
+        <w:rPr>
+          <w:sz w:val="18"/>
+          <w:szCs w:val="18"/>
+        </w:rPr>
+        <w:t>. Ayrıca motor sürücü devresinin</w:t>
+      </w:r>
+      <w:r>
+        <w:rPr>
+          <w:sz w:val="18"/>
+          <w:szCs w:val="18"/>
+        </w:rPr>
+        <w:t xml:space="preserve"> yüksekliğini yine bu elemanlar belirlemektedir. Motor sürücü uygulamalarında alüminyum elektrolitik kondansatörler ucuz olmaları ve hacim başıma kapasitanslarının yüksek olması sebebiyle tercih edilmektedir. Ancak bu </w:t>
+      </w:r>
+      <w:r>
+        <w:rPr>
+          <w:sz w:val="18"/>
+          <w:szCs w:val="18"/>
+        </w:rPr>
+        <w:t>kondansatör tipinin ömrü kısadır ve çalışma değerlerine bağlıdır</w:t>
+      </w:r>
+      <w:r>
+        <w:rPr>
+          <w:sz w:val="18"/>
+          <w:szCs w:val="18"/>
+        </w:rPr>
+        <w:t xml:space="preserve"> </w:t>
+      </w:r>
+      <w:r>
+        <w:rPr>
+          <w:sz w:val="18"/>
+          <w:szCs w:val="18"/>
+        </w:rPr>
+        <w:fldChar w:fldCharType="begin" w:fldLock="1"/>
+      </w:r>
+      <w:r>
+        <w:rPr>
+          <w:sz w:val="18"/>
+          <w:szCs w:val="18"/>
+        </w:rPr>
+        <w:instrText>ADDIN CSL_CITATION { "citationItems" : [ { "id" : "ITEM-1", "itemData" : { "DOI" : "10.1049/ip-epa:20050458", "ISSN" : "13502352", "abstract" : "A method for controlling an active power filter using neural networks is presented. Currently, there is an increase of voltage and current harmonics in power systems, caused by nonlinear loads. The active power filters (APFs) are used to compensate the generated harmonics and to correct the load power factor. The proposed control design is a pulse width modulation control (PWM) with two blocks that include neural networks. Adaptive networks estimate the reference compensation currents. On the other hand, a multilayer perceptron feedforward network (trained by a backpropagation algorithm) that works as a hysteresis band comparator is used. Two practical cases with Matlab-Simulink are presented to check the proposed control performance.", "author" : [ { "dropping-particle" : "", "family" : "Kolar", "given" : "J.W.", "non-dropping-particle" : "", "parse-names" : false, "suffix" : "" }, { "dropping-particle" : "", "family" : "Round", "given" : "S.D.", "non-dropping-particle" : "", "parse-names" : false, "suffix" : "" } ], "container-title" : "IEE Proceedings - Electric Power Applications", "id" : "ITEM-1", "issue" : "4", "issued" : { "date-parts" : [ [ "2006" ] ] }, "page" : "535", "title" : "Analytical calculation of the RMS current stress on the DC-link capacitor of voltage-PWM converter systems", "type" : "article-journal", "volume" : "153" }, "uris" : [ "http://www.mendeley.com/documents/?uuid=6705008a-89b8-4e7b-9168-23ce5a8768e0" ] } ], "mendeley" : { "formattedCitation" : "[12]", "plainTextFormattedCitation" : "[12]", "previouslyFormattedCitation" : "[12]" }, "properties" : { "noteIndex" : 0 }, "schema" : "https://github.com/citation-style-language/schema/raw/master/csl-citation.json" }</w:instrText>
+      </w:r>
+      <w:r>
+        <w:rPr>
+          <w:sz w:val="18"/>
+          <w:szCs w:val="18"/>
+        </w:rPr>
+        <w:fldChar w:fldCharType="separate"/>
+      </w:r>
+      <w:r>
+        <w:rPr>
+          <w:noProof/>
+          <w:sz w:val="18"/>
+          <w:szCs w:val="18"/>
+        </w:rPr>
+        <w:t>[12]</w:t>
+      </w:r>
+      <w:r>
+        <w:rPr>
+          <w:sz w:val="18"/>
+          <w:szCs w:val="18"/>
+        </w:rPr>
+        <w:fldChar w:fldCharType="end"/>
+      </w:r>
+      <w:r>
+        <w:rPr>
+          <w:sz w:val="18"/>
+          <w:szCs w:val="18"/>
+        </w:rPr>
         <w:t xml:space="preserve">. </w:t>
       </w:r>
       <w:r>
@@ -1697,80 +2121,21 @@
           <w:sz w:val="18"/>
           <w:szCs w:val="18"/>
         </w:rPr>
-        <w:fldChar w:fldCharType="begin" w:fldLock="1"/>
-      </w:r>
-      <w:r>
-        <w:rPr>
-          <w:sz w:val="18"/>
-          <w:szCs w:val="18"/>
-        </w:rPr>
-        <w:instrText>ADDIN CSL_CITATION { "citationItems" : [ { "id" : "ITEM-1", "itemData" : { "DOI" : "10.1109/ECCE.2013.6647278", "ISBN" : "9781479903351", "abstract" : "This paper explores the use of GaN MOSFETs and series-connected inverter segments to realize an IMMD. The proposed IMMD topology reduces the segment voltage and offers an opportunity to utilize wide bandgap 200V GaN MOSFETs. Consequently, a reduction in IMMD size is achieved by eliminating inverter heat sink and optimizing the choice of DC-link capacitors. Gate signals of the IMMD segments are shifted (interleaved) to cancel the capacitor voltage ripple and further reduce the capacitor size. Motor winding configuration and coupling effect are also investigated to match with the IMMD design. An actively controlled balancing resistor is programmed to balance the voltages of series connected IMMD segments. Furthermore, this paper presents simulation results as well as experiment results to validate the proposed design.", "author" : [ { "dropping-particle" : "", "family" : "Wang", "given" : "Jiyao", "non-dropping-particle" : "", "parse-names" : false, "suffix" : "" }, { "dropping-particle" : "", "family" : "Li", "given" : "Ye", "non-dropping-particle" : "", "parse-names" : false, "suffix" : "" }, { "dropping-particle" : "", "family" : "Han", "given" : "Yehui", "non-dropping-particle" : "", "parse-names" : false, "suffix" : "" } ], "container-title" : "2013 IEEE Energy Conversion Congress and Exposition, ECCE 2013", "id" : "ITEM-1", "issue" : "Immd", "issued" : { "date-parts" : [ [ "2013" ] ] }, "page" : "4318-4325", "title" : "Evaluation and design for an integrated modular motor drive (IMMD) with GaN devices", "type" : "article-journal" }, "uris" : [ "http://www.mendeley.com/documents/?uuid=16275226-50dd-482d-aa06-6a08883ebe31" ] } ], "mendeley" : { "formattedCitation" : "[4]", "plainTextFormattedCitation" : "[4]", "previouslyFormattedCitation" : "[4]" }, "properties" : { "noteIndex" : 0 }, "schema" : "https://github.com/citation-style-language/schema/raw/master/csl-citation.json" }</w:instrText>
-      </w:r>
-      <w:r>
-        <w:rPr>
-          <w:sz w:val="18"/>
-          <w:szCs w:val="18"/>
-        </w:rPr>
-        <w:fldChar w:fldCharType="separate"/>
-      </w:r>
-      <w:r>
-        <w:rPr>
-          <w:noProof/>
-          <w:sz w:val="18"/>
-          <w:szCs w:val="18"/>
-        </w:rPr>
-        <w:t>[4]</w:t>
-      </w:r>
-      <w:r>
-        <w:rPr>
-          <w:sz w:val="18"/>
-          <w:szCs w:val="18"/>
-        </w:rPr>
-        <w:fldChar w:fldCharType="end"/>
-      </w:r>
-      <w:r>
-        <w:rPr>
-          <w:sz w:val="18"/>
-          <w:szCs w:val="18"/>
-        </w:rPr>
-        <w:t>’te, 200V dayanma gerilimine sahip GaN’lar ile 40 kHz anahtarlama frekansında yapılan TMMS uygulamasında sistem soğutucu olmadan çalıştırılmıştır.</w:t>
-      </w:r>
-    </w:p>
-    <w:p>
-      <w:pPr>
-        <w:rPr>
-          <w:sz w:val="18"/>
-          <w:szCs w:val="18"/>
-        </w:rPr>
-      </w:pPr>
-      <w:r>
-        <w:rPr>
-          <w:sz w:val="18"/>
-          <w:szCs w:val="18"/>
-        </w:rPr>
-        <w:t xml:space="preserve">  </w:t>
-      </w:r>
-    </w:p>
-    <w:p>
-      <w:pPr>
-        <w:rPr>
-          <w:sz w:val="18"/>
-          <w:szCs w:val="18"/>
-        </w:rPr>
-      </w:pPr>
-      <w:r>
-        <w:rPr>
-          <w:sz w:val="18"/>
-          <w:szCs w:val="18"/>
-        </w:rPr>
-        <w:t>TMMS uygulamalarında DA bara</w:t>
-      </w:r>
-      <w:r>
-        <w:rPr>
-          <w:sz w:val="18"/>
-          <w:szCs w:val="18"/>
-        </w:rPr>
-        <w:t>nın</w:t>
+        <w:t>A</w:t>
+      </w:r>
+      <w:r>
+        <w:rPr>
+          <w:sz w:val="18"/>
+          <w:szCs w:val="18"/>
+        </w:rPr>
+        <w:t>yrıca hacim başına akım dayanma değerleri düşüktür. Diğer bir taraftan, metal film tipi kondansatörler ömür ve akım değerleri açısından daha iyidir. Bu sebeple TMMS sistemleri için daha uygun oldukları söylenebilir. Standart uygulamaların aksine, TMMS’lerde kondansatör bankası tasarımında</w:t>
+      </w:r>
+      <w:r>
+        <w:rPr>
+          <w:sz w:val="18"/>
+          <w:szCs w:val="18"/>
+        </w:rPr>
+        <w:t xml:space="preserve"> gerilim, sığa ve dalgalanma akımına ek olarak güç yoğunluğu, maliyet,</w:t>
       </w:r>
       <w:r>
         <w:rPr>
@@ -1784,191 +2149,7 @@
           <w:sz w:val="18"/>
           <w:szCs w:val="18"/>
         </w:rPr>
-        <w:t>modellenmesi</w:t>
-      </w:r>
-      <w:r>
-        <w:rPr>
-          <w:sz w:val="18"/>
-          <w:szCs w:val="18"/>
-        </w:rPr>
-        <w:t xml:space="preserve"> ve DA bara kondansatörü seçimi özellikle kritiktir çünkü bu kondansatörler sistemin hacminin</w:t>
-      </w:r>
-      <w:r>
-        <w:rPr>
-          <w:sz w:val="18"/>
-          <w:szCs w:val="18"/>
-        </w:rPr>
-        <w:t xml:space="preserve"> yüzde yirmisini, </w:t>
-      </w:r>
-      <w:r>
-        <w:rPr>
-          <w:sz w:val="18"/>
-          <w:szCs w:val="18"/>
-        </w:rPr>
-        <w:t xml:space="preserve">ağırlığının </w:t>
-      </w:r>
-      <w:r>
-        <w:rPr>
-          <w:sz w:val="18"/>
-          <w:szCs w:val="18"/>
-        </w:rPr>
-        <w:t>ise yüzde otunuzu</w:t>
-      </w:r>
-      <w:r>
-        <w:rPr>
-          <w:sz w:val="18"/>
-          <w:szCs w:val="18"/>
-        </w:rPr>
-        <w:t xml:space="preserve"> oluşturmaktadır </w:t>
-      </w:r>
-      <w:r>
-        <w:rPr>
-          <w:sz w:val="18"/>
-          <w:szCs w:val="18"/>
-        </w:rPr>
-        <w:fldChar w:fldCharType="begin" w:fldLock="1"/>
-      </w:r>
-      <w:r>
-        <w:rPr>
-          <w:sz w:val="18"/>
-          <w:szCs w:val="18"/>
-        </w:rPr>
-        <w:instrText>ADDIN CSL_CITATION { "citationItems" : [ { "id" : "ITEM-1", "itemData" : { "DOI" : "10.1049/iet-epa.2015.0506", "ISSN" : "1751-8660", "author" : [ { "dropping-particle" : "", "family" : "Calzo", "given" : "Giovanni", "non-dropping-particle" : "Lo", "parse-names" : false, "suffix" : "" }, { "dropping-particle" : "", "family" : "Vakil", "given" : "Gaurang", "non-dropping-particle" : "", "parse-names" : false, "suffix" : "" }, { "dropping-particle" : "", "family" : "Mecrow", "given" : "Barrie", "non-dropping-particle" : "", "parse-names" : false, "suffix" : "" }, { "dropping-particle" : "", "family" : "Lambert", "given" : "Simon", "non-dropping-particle" : "", "parse-names" : false, "suffix" : "" }, { "dropping-particle" : "", "family" : "Cox", "given" : "Thomas", "non-dropping-particle" : "", "parse-names" : false, "suffix" : "" }, { "dropping-particle" : "", "family" : "Gerada", "given" : "Chris", "non-dropping-particle" : "", "parse-names" : false, "suffix" : "" }, { "dropping-particle" : "", "family" : "Johnson", "given" : "Mark", "non-dropping-particle" : "", "parse-names" : false, "suffix" : "" }, { "dropping-particle" : "", "family" : "Abebe", "given" : "Robert", "non-dropping-particle" : "", "parse-names" : false, "suffix" : "" } ], "container-title" : "IET Electric Power Applications", "id" : "ITEM-1", "issue" : "8", "issued" : { "date-parts" : [ [ "2016", "9", "1" ] ] }, "note" : "mecrow`larin grup da durup durup review yazmis bu da ilginc", "page" : "757-771", "title" : "Integrated motor drives: state of the art and future trends", "type" : "article-journal", "volume" : "10" }, "uris" : [ "http://www.mendeley.com/documents/?uuid=cd05b7d5-8d32-48a6-9ccf-e7390c97b219" ] } ], "mendeley" : { "formattedCitation" : "[1]", "plainTextFormattedCitation" : "[1]", "previouslyFormattedCitation" : "[1]" }, "properties" : { "noteIndex" : 0 }, "schema" : "https://github.com/citation-style-language/schema/raw/master/csl-citation.json" }</w:instrText>
-      </w:r>
-      <w:r>
-        <w:rPr>
-          <w:sz w:val="18"/>
-          <w:szCs w:val="18"/>
-        </w:rPr>
-        <w:fldChar w:fldCharType="separate"/>
-      </w:r>
-      <w:r>
-        <w:rPr>
-          <w:noProof/>
-          <w:sz w:val="18"/>
-          <w:szCs w:val="18"/>
-        </w:rPr>
-        <w:t>[1]</w:t>
-      </w:r>
-      <w:r>
-        <w:rPr>
-          <w:sz w:val="18"/>
-          <w:szCs w:val="18"/>
-        </w:rPr>
-        <w:fldChar w:fldCharType="end"/>
-      </w:r>
-      <w:r>
-        <w:rPr>
-          <w:sz w:val="18"/>
-          <w:szCs w:val="18"/>
-        </w:rPr>
-        <w:t>. Ayrıca motor sürücü devresinin</w:t>
-      </w:r>
-      <w:r>
-        <w:rPr>
-          <w:sz w:val="18"/>
-          <w:szCs w:val="18"/>
-        </w:rPr>
-        <w:t xml:space="preserve"> yüksekliğini yine bu elemanlar belirlemektedir. Motor sürücü uygulamalarında alüminyum elektrolitik kondansatörler ucuz olmaları ve hacim başıma kapasitanslarının yüksek olması sebebiyle tercih edilmektedir. Ancak bu </w:t>
-      </w:r>
-      <w:r>
-        <w:rPr>
-          <w:sz w:val="18"/>
-          <w:szCs w:val="18"/>
-        </w:rPr>
-        <w:t>kondansatör tipinin ömrü kısadır ve çalışma değerlerine bağlıdır</w:t>
-      </w:r>
-      <w:r>
-        <w:rPr>
-          <w:sz w:val="18"/>
-          <w:szCs w:val="18"/>
-        </w:rPr>
-        <w:t xml:space="preserve"> </w:t>
-      </w:r>
-      <w:r>
-        <w:rPr>
-          <w:sz w:val="18"/>
-          <w:szCs w:val="18"/>
-        </w:rPr>
-        <w:fldChar w:fldCharType="begin" w:fldLock="1"/>
-      </w:r>
-      <w:r>
-        <w:rPr>
-          <w:sz w:val="18"/>
-          <w:szCs w:val="18"/>
-        </w:rPr>
-        <w:instrText>ADDIN CSL_CITATION { "citationItems" : [ { "id" : "ITEM-1", "itemData" : { "DOI" : "10.1049/ip-epa:20050458", "ISSN" : "13502352", "abstract" : "A method for controlling an active power filter using neural networks is presented. Currently, there is an increase of voltage and current harmonics in power systems, caused by nonlinear loads. The active power filters (APFs) are used to compensate the generated harmonics and to correct the load power factor. The proposed control design is a pulse width modulation control (PWM) with two blocks that include neural networks. Adaptive networks estimate the reference compensation currents. On the other hand, a multilayer perceptron feedforward network (trained by a backpropagation algorithm) that works as a hysteresis band comparator is used. Two practical cases with Matlab-Simulink are presented to check the proposed control performance.", "author" : [ { "dropping-particle" : "", "family" : "Kolar", "given" : "J.W.", "non-dropping-particle" : "", "parse-names" : false, "suffix" : "" }, { "dropping-particle" : "", "family" : "Round", "given" : "S.D.", "non-dropping-particle" : "", "parse-names" : false, "suffix" : "" } ], "container-title" : "IEE Proceedings - Electric Power Applications", "id" : "ITEM-1", "issue" : "4", "issued" : { "date-parts" : [ [ "2006" ] ] }, "page" : "535", "title" : "Analytical calculation of the RMS current stress on the DC-link capacitor of voltage-PWM converter systems", "type" : "article-journal", "volume" : "153" }, "uris" : [ "http://www.mendeley.com/documents/?uuid=6705008a-89b8-4e7b-9168-23ce5a8768e0" ] } ], "mendeley" : { "formattedCitation" : "[12]", "plainTextFormattedCitation" : "[12]", "previouslyFormattedCitation" : "[12]" }, "properties" : { "noteIndex" : 0 }, "schema" : "https://github.com/citation-style-language/schema/raw/master/csl-citation.json" }</w:instrText>
-      </w:r>
-      <w:r>
-        <w:rPr>
-          <w:sz w:val="18"/>
-          <w:szCs w:val="18"/>
-        </w:rPr>
-        <w:fldChar w:fldCharType="separate"/>
-      </w:r>
-      <w:r>
-        <w:rPr>
-          <w:noProof/>
-          <w:sz w:val="18"/>
-          <w:szCs w:val="18"/>
-        </w:rPr>
-        <w:t>[12]</w:t>
-      </w:r>
-      <w:r>
-        <w:rPr>
-          <w:sz w:val="18"/>
-          <w:szCs w:val="18"/>
-        </w:rPr>
-        <w:fldChar w:fldCharType="end"/>
-      </w:r>
-      <w:r>
-        <w:rPr>
-          <w:sz w:val="18"/>
-          <w:szCs w:val="18"/>
-        </w:rPr>
-        <w:t xml:space="preserve">. </w:t>
-      </w:r>
-      <w:r>
-        <w:rPr>
-          <w:sz w:val="18"/>
-          <w:szCs w:val="18"/>
-        </w:rPr>
-        <w:t>A</w:t>
-      </w:r>
-      <w:r>
-        <w:rPr>
-          <w:sz w:val="18"/>
-          <w:szCs w:val="18"/>
-        </w:rPr>
-        <w:t>yrıca hacim başına akım dayanma değerleri düşüktür. Diğer bir taraftan, metal film tipi kondansatörler ömür ve akım değerleri açısından daha iyidir. Bu sebeple TMMS sistemleri için daha uygun oldukları söylenebilir. Standart uygulamaların aksine, TMMS’lerde kondansatör bankası tasarımında</w:t>
-      </w:r>
-      <w:r>
-        <w:rPr>
-          <w:sz w:val="18"/>
-          <w:szCs w:val="18"/>
-        </w:rPr>
-        <w:t xml:space="preserve"> gerilim, sığa ve </w:t>
-      </w:r>
-      <w:r>
-        <w:rPr>
-          <w:sz w:val="18"/>
-          <w:szCs w:val="18"/>
-        </w:rPr>
         <w:lastRenderedPageBreak/>
-        <w:t>dalgalanma akımına ek olarak güç yoğunluğu, maliyet,</w:t>
-      </w:r>
-      <w:r>
-        <w:rPr>
-          <w:sz w:val="18"/>
-          <w:szCs w:val="18"/>
-        </w:rPr>
-        <w:t xml:space="preserve"> </w:t>
-      </w:r>
-      <w:r>
-        <w:rPr>
-          <w:sz w:val="18"/>
-          <w:szCs w:val="18"/>
-        </w:rPr>
         <w:t xml:space="preserve">kondansatör yüksekliği, </w:t>
       </w:r>
       <w:r>
@@ -2053,7 +2234,19 @@
         <w:t>Motor olarak</w:t>
       </w:r>
       <w:r>
-        <w:t xml:space="preserve"> ise kümelenmiş sargılı fraksiyonel oluklu stator yapısına sahip, üç fazlı sinüs dalga şekli uyartımlı sabit mıknatıslı fırçasız doğru akım motoru kullanılmıştır. T</w:t>
+        <w:t xml:space="preserve"> ise </w:t>
+      </w:r>
+      <w:r>
+        <w:t>konsantre</w:t>
+      </w:r>
+      <w:r>
+        <w:t xml:space="preserve"> sargılı </w:t>
+      </w:r>
+      <w:r>
+        <w:t>kesirli</w:t>
+      </w:r>
+      <w:r>
+        <w:t xml:space="preserve"> oluklu stator yapısına sahip, üç fazlı sinüs dalga şekli uyartımlı sabit mıknatıslı fırçasız doğru akım motoru kullanılmıştır. T</w:t>
       </w:r>
       <w:r>
         <w:t>asarımda kullanılan anma değerleri</w:t>
@@ -2071,11 +2264,11 @@
         <w:keepNext/>
         <w:jc w:val="center"/>
       </w:pPr>
-      <w:bookmarkStart w:id="1" w:name="_Ref483050677"/>
+      <w:bookmarkStart w:id="0" w:name="_Ref483050677"/>
       <w:r>
         <w:t>Tablo</w:t>
       </w:r>
-      <w:bookmarkEnd w:id="1"/>
+      <w:bookmarkEnd w:id="0"/>
       <w:r>
         <w:t xml:space="preserve"> 1:</w:t>
       </w:r>
@@ -2639,10 +2832,10 @@
             <v:path o:extrusionok="f" gradientshapeok="t" o:connecttype="rect"/>
             <o:lock v:ext="edit" aspectratio="t"/>
           </v:shapetype>
-          <v:shape id="_x0000_i1274" type="#_x0000_t75" style="width:226.35pt;height:88.7pt" o:ole="">
+          <v:shape id="_x0000_i1025" type="#_x0000_t75" style="width:226.4pt;height:88.65pt" o:ole="">
             <v:imagedata r:id="rId11" o:title=""/>
           </v:shape>
-          <o:OLEObject Type="Embed" ProgID="Visio.Drawing.15" ShapeID="_x0000_i1274" DrawAspect="Content" ObjectID="_1558958756" r:id="rId12"/>
+          <o:OLEObject Type="Embed" ProgID="Visio.Drawing.15" ShapeID="_x0000_i1025" DrawAspect="Content" ObjectID="_1559140284" r:id="rId12"/>
         </w:object>
       </w:r>
     </w:p>
@@ -2650,7 +2843,7 @@
       <w:pPr>
         <w:pStyle w:val="Caption"/>
       </w:pPr>
-      <w:bookmarkStart w:id="2" w:name="_Ref484542839"/>
+      <w:bookmarkStart w:id="1" w:name="_Ref484542839"/>
       <w:r>
         <w:t>Şekil 3.</w:t>
       </w:r>
@@ -2660,7 +2853,7 @@
       <w:r>
         <w:t>Sistemde kullanılan doğrultucu devre şeması</w:t>
       </w:r>
-      <w:bookmarkEnd w:id="2"/>
+      <w:bookmarkEnd w:id="1"/>
     </w:p>
     <w:p>
       <w:pPr>
@@ -2808,7 +3001,14 @@
           <w:sz w:val="18"/>
           <w:szCs w:val="18"/>
         </w:rPr>
-        <w:t>parazittik i</w:t>
+        <w:t>parazi</w:t>
+      </w:r>
+      <w:r>
+        <w:rPr>
+          <w:sz w:val="18"/>
+          <w:szCs w:val="18"/>
+        </w:rPr>
+        <w:t>tik i</w:t>
       </w:r>
       <w:r>
         <w:rPr>
@@ -3027,7 +3227,7 @@
       <w:pPr>
         <w:pStyle w:val="Caption"/>
       </w:pPr>
-      <w:bookmarkStart w:id="3" w:name="_Ref484544822"/>
+      <w:bookmarkStart w:id="2" w:name="_Ref484544822"/>
       <w:r>
         <w:t>Şekil 4.</w:t>
       </w:r>
@@ -3037,7 +3237,7 @@
       <w:r>
         <w:t>Interleaving tekniği kullanıldığında DA bara akımının etkin değerinin farklı modül sayıları ve faz kayması açılarına göre değişimi</w:t>
       </w:r>
-      <w:bookmarkEnd w:id="3"/>
+      <w:bookmarkEnd w:id="2"/>
     </w:p>
     <w:p>
       <w:pPr>
@@ -3178,11 +3378,11 @@
         <w:t>phm</w:t>
       </w:r>
       <w:r>
-        <w:t xml:space="preserve">, faz başına ve modül başına sarım sayısı olarak tanımlanabilir. Bu </w:t>
+        <w:t xml:space="preserve">, faz başına ve modül başına sarım sayısı olarak tanımlanabilir. Bu çalışmada sarım içi tur sayısı 22 olarak seçilmiştir. Toplam tur </w:t>
       </w:r>
       <w:r>
         <w:lastRenderedPageBreak/>
-        <w:t>çalışmada sarım içi tur sayısı 22 olarak seçilmiştir. Toplam tur sayısı ise Eşitlik 2’de gösterildiği gibi 88 olarak bulunmuştur.</w:t>
+        <w:t>sayısı ise Eşitlik 2’de gösterildiği gibi 88 olarak bulunmuştur.</w:t>
       </w:r>
       <w:r>
         <w:t xml:space="preserve"> Ayrıca motor hava aralığındaki tepe akı yoğunluğu, motor nüvesini doyuma ulaştırmayacak şekilde 0.9 olarak alındığında, kutup başına akı yoğunluğu Eşitlik 3’te gösterildiği gibi bulunabilir.</w:t>
@@ -3191,7 +3391,10 @@
         <w:t xml:space="preserve"> </w:t>
       </w:r>
       <w:r>
-        <w:t xml:space="preserve">Fraksiyonel oluklu makinalara yönelik var olan tablolara bakıldığında sarım faktörü 48/40 oluk/kutup oranı için 0.933’tür </w:t>
+        <w:t>Kesirli</w:t>
+      </w:r>
+      <w:r>
+        <w:t xml:space="preserve"> oluklu makinalara yönelik var olan tablolara bakıldığında sarım faktörü 48/40 oluk/kutup oranı için 0.933’tür </w:t>
       </w:r>
       <w:r>
         <w:fldChar w:fldCharType="begin" w:fldLock="1"/>
@@ -4212,10 +4415,10 @@
       </w:pPr>
       <w:r>
         <w:object w:dxaOrig="4275" w:dyaOrig="4605">
-          <v:shape id="_x0000_i1275" type="#_x0000_t75" style="width:206.8pt;height:222.9pt" o:ole="">
+          <v:shape id="_x0000_i1026" type="#_x0000_t75" style="width:206.85pt;height:223.1pt" o:ole="">
             <v:imagedata r:id="rId14" o:title=""/>
           </v:shape>
-          <o:OLEObject Type="Embed" ProgID="Visio.Drawing.15" ShapeID="_x0000_i1275" DrawAspect="Content" ObjectID="_1558958757" r:id="rId15"/>
+          <o:OLEObject Type="Embed" ProgID="Visio.Drawing.15" ShapeID="_x0000_i1026" DrawAspect="Content" ObjectID="_1559140285" r:id="rId15"/>
         </w:object>
       </w:r>
     </w:p>
@@ -4223,11 +4426,11 @@
       <w:pPr>
         <w:pStyle w:val="Caption"/>
       </w:pPr>
-      <w:bookmarkStart w:id="4" w:name="_Ref484545057"/>
+      <w:bookmarkStart w:id="3" w:name="_Ref484545057"/>
       <w:r>
         <w:t>Şeki</w:t>
       </w:r>
-      <w:bookmarkEnd w:id="4"/>
+      <w:bookmarkEnd w:id="3"/>
       <w:r>
         <w:t>l 5.</w:t>
       </w:r>
@@ -4247,7 +4450,6 @@
           <w:sz w:val="18"/>
           <w:szCs w:val="18"/>
         </w:rPr>
-        <w:lastRenderedPageBreak/>
         <w:t>Bu çıkarımlar doğrultusunda, iki farklı tipte GaN seçilmiş ve bu iki anahtar üzerinde kayıp analizi yapılarak en iyi anahtarlama frekansı seçilmiştir.</w:t>
       </w:r>
       <w:r>
@@ -4332,7 +4534,7 @@
           <w:sz w:val="18"/>
           <w:szCs w:val="18"/>
         </w:rPr>
-        <w:t xml:space="preserve"> ve kritik parametreleri </w:t>
+        <w:t xml:space="preserve"> ve parametreleri </w:t>
       </w:r>
       <w:r>
         <w:rPr>
@@ -4361,7 +4563,7 @@
         <w:pStyle w:val="Caption"/>
         <w:keepNext/>
       </w:pPr>
-      <w:bookmarkStart w:id="5" w:name="_Ref484549515"/>
+      <w:bookmarkStart w:id="4" w:name="_Ref484549515"/>
       <w:r>
         <w:t xml:space="preserve">Tablo </w:t>
       </w:r>
@@ -4372,9 +4574,9 @@
         <w:t>:</w:t>
       </w:r>
       <w:r>
-        <w:t xml:space="preserve"> Seçilen GaN’lar ve kritik parametreleri</w:t>
-      </w:r>
-      <w:bookmarkEnd w:id="5"/>
+        <w:t xml:space="preserve"> Seçilen GaN’lar ve parametreleri</w:t>
+      </w:r>
+      <w:bookmarkEnd w:id="4"/>
     </w:p>
     <w:tbl>
       <w:tblPr>
@@ -8037,10 +8239,10 @@
       </w:pPr>
       <w:r>
         <w:object w:dxaOrig="7770" w:dyaOrig="4395">
-          <v:shape id="_x0000_i1273" type="#_x0000_t75" style="width:226.35pt;height:127.85pt" o:ole="">
+          <v:shape id="_x0000_i1027" type="#_x0000_t75" style="width:226.4pt;height:127.75pt" o:ole="">
             <v:imagedata r:id="rId16" o:title=""/>
           </v:shape>
-          <o:OLEObject Type="Embed" ProgID="Visio.Drawing.15" ShapeID="_x0000_i1273" DrawAspect="Content" ObjectID="_1558958758" r:id="rId17"/>
+          <o:OLEObject Type="Embed" ProgID="Visio.Drawing.15" ShapeID="_x0000_i1027" DrawAspect="Content" ObjectID="_1559140286" r:id="rId17"/>
         </w:object>
       </w:r>
     </w:p>
@@ -8048,557 +8250,591 @@
       <w:pPr>
         <w:pStyle w:val="Caption"/>
       </w:pPr>
-      <w:bookmarkStart w:id="6" w:name="_Ref485216246"/>
-      <w:bookmarkStart w:id="7" w:name="_Ref485060119"/>
+      <w:bookmarkStart w:id="5" w:name="_Ref485216246"/>
+      <w:bookmarkStart w:id="6" w:name="_Ref485060119"/>
       <w:r>
         <w:t>Şekil</w:t>
       </w:r>
+      <w:bookmarkEnd w:id="5"/>
+      <w:r>
+        <w:t xml:space="preserve"> 6.</w:t>
+      </w:r>
+      <w:r>
+        <w:t xml:space="preserve"> </w:t>
+      </w:r>
+      <w:r>
+        <w:t>Konvansiyonel motor sürücü sistemi ile TMMS sistemi kayıp analizi sonuçları</w:t>
+      </w:r>
       <w:bookmarkEnd w:id="6"/>
-      <w:r>
-        <w:t xml:space="preserve"> 6.</w:t>
-      </w:r>
-      <w:r>
+    </w:p>
+    <w:p>
+      <w:pPr>
+        <w:rPr>
+          <w:sz w:val="18"/>
+          <w:szCs w:val="18"/>
+        </w:rPr>
+      </w:pPr>
+      <w:r>
+        <w:rPr>
+          <w:sz w:val="18"/>
+          <w:szCs w:val="18"/>
+        </w:rPr>
+        <w:t xml:space="preserve">Kayıp analizi </w:t>
+      </w:r>
+      <w:r>
+        <w:rPr>
+          <w:sz w:val="18"/>
+          <w:szCs w:val="18"/>
+        </w:rPr>
+        <w:t>sonuçlarına bakıldığında GaN kullanımı ile her iki tipte de anahtarlama frekansı beş katına çıkartılmasına rağmen yarıiletken kayıplarının toplamda hemen hemen yarıya düştüğü gözlenmiştir. IGBT’lerde pratikte anahtarlama frekansı üst sınırı 10 kHz’tir, bu nedenle daha yüksek frekanslarda analiz yapılmamıştır. Kayıp bileşenleri ayrı ayrı incelendiğinde ise, öngörüldüğü gibi kayıptaki ana düşüş transistor ve diyot anahtarlama kayıplarında olmaktadır. Diğer bir taraftan, diyot iletim kayıplarında büyük bir değişim gözlenmemiştir ancak transistor iletim kayıpları GaN’larda daha yüksek olmuştur. Bu durumun başlıca nedenleri, IGBT’lerin yüksek akım</w:t>
+      </w:r>
+      <w:r>
+        <w:rPr>
+          <w:sz w:val="18"/>
+          <w:szCs w:val="18"/>
+        </w:rPr>
+        <w:t>lı uygulamalar</w:t>
+      </w:r>
+      <w:r>
+        <w:rPr>
+          <w:sz w:val="18"/>
+          <w:szCs w:val="18"/>
+        </w:rPr>
+        <w:t>da iletim durumunda genel olarak iyi performans göstermesi</w:t>
+      </w:r>
+      <w:r>
+        <w:rPr>
+          <w:sz w:val="18"/>
+          <w:szCs w:val="18"/>
+        </w:rPr>
+        <w:t xml:space="preserve"> ve GaN gibi WBG anahtarların henüz teknolojik olarak istenilen iletim durumu düzeyine ulaşamamasıdır. Diğer bir neden ise sistemin iki paralel ve iki seri modülden oluşmasıdır. Tamamının paralel bağlanmasına durumuna </w:t>
+      </w:r>
+      <w:r>
+        <w:rPr>
+          <w:sz w:val="18"/>
+          <w:szCs w:val="18"/>
+        </w:rPr>
+        <w:t>oranla her bir modül iki kat fazla akım taşımakta ve GaN’larda iletim kayıpları akımın karesi ile artmaktadır. Sonuç olarak, 100 kHz anahtarlama frekansında hem Kaskod hem de E-mode GaN’da yaklaşık %98 verime ulaşılmıştır ve daha yüksek verim hedeflendiğinde anah</w:t>
+      </w:r>
+      <w:r>
+        <w:rPr>
+          <w:sz w:val="18"/>
+          <w:szCs w:val="18"/>
+        </w:rPr>
+        <w:t>tarlama frekansı düşürülebilir.</w:t>
+      </w:r>
+    </w:p>
+    <w:p>
+      <w:pPr>
+        <w:rPr>
+          <w:sz w:val="18"/>
+          <w:szCs w:val="18"/>
+        </w:rPr>
+      </w:pPr>
+    </w:p>
+    <w:p>
+      <w:pPr>
+        <w:rPr>
+          <w:sz w:val="18"/>
+          <w:szCs w:val="18"/>
+        </w:rPr>
+      </w:pPr>
+      <w:r>
+        <w:rPr>
+          <w:sz w:val="18"/>
+          <w:szCs w:val="18"/>
+        </w:rPr>
+        <w:t>Bu çalışmada, elde edilen kayıp analizi bilgileri doğrultusunda optimum anahtarlama frekansı DA bara kondansatör bankası tasarımı ile son haline gelecektir.</w:t>
+      </w:r>
+      <w:r>
+        <w:rPr>
+          <w:sz w:val="18"/>
+          <w:szCs w:val="18"/>
+        </w:rPr>
+        <w:t xml:space="preserve"> Sistemin DA barası iki adet seri bağlı çevirici olduğundan dolayı iki adet seri kondansatör bankası olarak düşünülmüştür. </w:t>
+      </w:r>
+      <w:r>
+        <w:rPr>
+          <w:sz w:val="18"/>
+          <w:szCs w:val="18"/>
+        </w:rPr>
+        <w:t>DA bara kondansatörü seçiminde ilk olarak tasarlanan sistemde gerekli olacak kondansatör dalgalanma akımı etkin değeri ve sığa değerleri Eşitlik 12 ve 13’teki gibi belirlenmiştir. Daha sonra bu değerler, hem interleaving uygulandığı hem de uygulanmadığı durumlar için benzetimlerle doğrulanmıştır.</w:t>
+      </w:r>
+    </w:p>
+    <w:p>
+      <w:pPr>
+        <w:rPr>
+          <w:sz w:val="18"/>
+          <w:szCs w:val="18"/>
+        </w:rPr>
+      </w:pPr>
+    </w:p>
+    <w:p>
+      <w:pPr>
+        <w:rPr>
+          <w:sz w:val="18"/>
+          <w:szCs w:val="18"/>
+        </w:rPr>
+      </w:pPr>
+      <w:r>
+        <w:rPr>
+          <w:sz w:val="18"/>
+          <w:szCs w:val="18"/>
+        </w:rPr>
+        <w:t xml:space="preserve">Buna göre </w:t>
+      </w:r>
+      <w:r>
+        <w:rPr>
+          <w:sz w:val="18"/>
+          <w:szCs w:val="18"/>
+        </w:rPr>
+        <w:t xml:space="preserve">tek bir modülün DA baradaki akımının ortalama değeri 8.23 A, dalgalanma akımı etkin değeri ise 6.39 A olmaktadır ve dalgalanma akımı ortalama akımın %77’sine karşılık gelmektedir. Interleaving tekniği uygulanmadığında her bir kondansatördeki akım etkin değeri 12.78 A’dir. Interleaving tekniği ile en uygun açı değeri olan 90 derece faz kayması uygulandığında ise her bir kondansatörün akım etkin değeri 6.69 A’e düşmüştür ve bu %48 oranında iyileştirmeye karşılık gelir. </w:t>
+      </w:r>
+    </w:p>
+    <w:p>
+      <w:pPr>
+        <w:rPr>
+          <w:sz w:val="18"/>
+          <w:szCs w:val="18"/>
+        </w:rPr>
+      </w:pPr>
+    </w:p>
+    <w:p>
+      <w:pPr>
+        <w:rPr>
+          <w:sz w:val="18"/>
+          <w:szCs w:val="18"/>
+        </w:rPr>
+      </w:pPr>
+      <w:r>
+        <w:rPr>
+          <w:sz w:val="18"/>
+          <w:szCs w:val="18"/>
+        </w:rPr>
+        <w:t>Kondansatör bankası toplam sığa değeri DA bara gerilimi dalgalanmasına ve seçilen anahtarlama frekansına göre belirlenir. Bu çalışmada sistemin soğutmasını kolaylaştırmak ve bu amaçla verimi daha da arttırmak adına anahtarlama frekansı 40 kHz olarak düşülmüştür</w:t>
+      </w:r>
+      <w:r>
+        <w:rPr>
+          <w:sz w:val="18"/>
+          <w:szCs w:val="18"/>
+        </w:rPr>
+        <w:t xml:space="preserve"> ve DA bara gerilimi dalgalanma sınırı tepe-tepe değeri %1</w:t>
+      </w:r>
+      <w:r>
+        <w:rPr>
+          <w:sz w:val="18"/>
+          <w:szCs w:val="18"/>
+        </w:rPr>
+        <w:t>,</w:t>
+      </w:r>
+      <w:r>
+        <w:rPr>
+          <w:sz w:val="18"/>
+          <w:szCs w:val="18"/>
+        </w:rPr>
+        <w:t xml:space="preserve"> yani </w:t>
+      </w:r>
+      <w:r>
+        <w:rPr>
+          <w:sz w:val="18"/>
+          <w:szCs w:val="18"/>
+        </w:rPr>
+        <w:t>5.4V olarak alınmıştır</w:t>
+      </w:r>
+      <w:r>
+        <w:rPr>
+          <w:sz w:val="18"/>
+          <w:szCs w:val="18"/>
+        </w:rPr>
+        <w:t xml:space="preserve">. Buna göre </w:t>
+      </w:r>
+      <w:r>
+        <w:rPr>
+          <w:sz w:val="18"/>
+          <w:szCs w:val="18"/>
+        </w:rPr>
+        <w:t>gerekli en düşük sığa değeri interleaving uygulanmadığında 26 µF, uygulandığında ise yine %48’lik iyileşme ile 14 µF olarak bulunur.</w:t>
+      </w:r>
+    </w:p>
+    <w:p>
+      <w:pPr>
+        <w:rPr>
+          <w:sz w:val="18"/>
+          <w:szCs w:val="18"/>
+        </w:rPr>
+      </w:pPr>
+    </w:p>
+    <w:p>
+      <w:pPr>
+        <w:rPr>
+          <w:sz w:val="18"/>
+          <w:szCs w:val="18"/>
+        </w:rPr>
+      </w:pPr>
+      <w:r>
+        <w:rPr>
+          <w:sz w:val="18"/>
+          <w:szCs w:val="18"/>
+        </w:rPr>
+        <w:t>Aynı tasarım</w:t>
+      </w:r>
+      <w:r>
+        <w:rPr>
+          <w:sz w:val="18"/>
+          <w:szCs w:val="18"/>
+        </w:rPr>
+        <w:t>,</w:t>
+      </w:r>
+      <w:r>
+        <w:rPr>
+          <w:sz w:val="18"/>
+          <w:szCs w:val="18"/>
+        </w:rPr>
+        <w:t xml:space="preserve"> merkezi ve IGBT’li tek bir motor sürücü olduğu durum için de </w:t>
+      </w:r>
+      <w:r>
+        <w:rPr>
+          <w:sz w:val="18"/>
+          <w:szCs w:val="18"/>
+        </w:rPr>
+        <w:t>tekrarlanmış</w:t>
+      </w:r>
+      <w:r>
+        <w:rPr>
+          <w:sz w:val="18"/>
+          <w:szCs w:val="18"/>
+        </w:rPr>
+        <w:t xml:space="preserve"> ve bu durumda DA bara kondansatör bankası </w:t>
+      </w:r>
+      <w:r>
+        <w:rPr>
+          <w:sz w:val="18"/>
+          <w:szCs w:val="18"/>
+        </w:rPr>
+        <w:t xml:space="preserve">akımı etkin değeri </w:t>
+      </w:r>
+      <w:r>
+        <w:rPr>
+          <w:sz w:val="18"/>
+          <w:szCs w:val="18"/>
+        </w:rPr>
+        <w:t>12.78 A</w:t>
+      </w:r>
+      <w:r>
+        <w:rPr>
+          <w:sz w:val="18"/>
+          <w:szCs w:val="18"/>
+        </w:rPr>
+        <w:t xml:space="preserve">, 10 </w:t>
+      </w:r>
+      <w:r>
+        <w:rPr>
+          <w:sz w:val="18"/>
+          <w:szCs w:val="18"/>
+        </w:rPr>
+        <w:t xml:space="preserve">kHz anahtarlama frekansındaki en düşük sığa değeri </w:t>
+      </w:r>
+      <w:r>
+        <w:rPr>
+          <w:sz w:val="18"/>
+          <w:szCs w:val="18"/>
+        </w:rPr>
+        <w:t>100 µF</w:t>
+      </w:r>
+      <w:r>
+        <w:rPr>
+          <w:color w:val="FF0000"/>
+          <w:sz w:val="18"/>
+          <w:szCs w:val="18"/>
+        </w:rPr>
         <w:t xml:space="preserve"> </w:t>
       </w:r>
       <w:r>
-        <w:t>Konvansiyonel motor sürücü sistemi ile TMMS sistemi kayıp analizi sonuçları</w:t>
+        <w:rPr>
+          <w:sz w:val="18"/>
+          <w:szCs w:val="18"/>
+        </w:rPr>
+        <w:t>olarak bulunur.</w:t>
+      </w:r>
+      <w:r>
+        <w:rPr>
+          <w:sz w:val="18"/>
+          <w:szCs w:val="18"/>
+        </w:rPr>
+        <w:t xml:space="preserve"> </w:t>
+      </w:r>
+      <w:r>
+        <w:rPr>
+          <w:sz w:val="18"/>
+          <w:szCs w:val="18"/>
+        </w:rPr>
+        <w:t>Bu durumda interleaving tekniği uygulamak mümkün değildir.</w:t>
+      </w:r>
+    </w:p>
+    <w:p>
+      <w:pPr>
+        <w:rPr>
+          <w:sz w:val="18"/>
+          <w:szCs w:val="18"/>
+        </w:rPr>
+      </w:pPr>
+    </w:p>
+    <w:p>
+      <w:pPr>
+        <w:rPr>
+          <w:sz w:val="18"/>
+          <w:szCs w:val="18"/>
+        </w:rPr>
+      </w:pPr>
+      <w:r>
+        <w:rPr>
+          <w:sz w:val="18"/>
+          <w:szCs w:val="18"/>
+        </w:rPr>
+        <w:t>Hesaplanan değerlere göre D</w:t>
+      </w:r>
+      <w:r>
+        <w:rPr>
+          <w:sz w:val="18"/>
+          <w:szCs w:val="18"/>
+        </w:rPr>
+        <w:t>A</w:t>
+      </w:r>
+      <w:r>
+        <w:rPr>
+          <w:sz w:val="18"/>
+          <w:szCs w:val="18"/>
+        </w:rPr>
+        <w:t xml:space="preserve"> bara kondansatör bankası seçimi yapılmış ve seçilen kondansatörler ile benzetim çalışması yapılmıştır.</w:t>
+      </w:r>
+      <w:r>
+        <w:rPr>
+          <w:sz w:val="18"/>
+          <w:szCs w:val="18"/>
+        </w:rPr>
+        <w:t xml:space="preserve"> Seçilen </w:t>
+      </w:r>
+      <w:r>
+        <w:rPr>
+          <w:sz w:val="18"/>
+          <w:szCs w:val="18"/>
+        </w:rPr>
+        <w:t>kondansatör</w:t>
+      </w:r>
+      <w:r>
+        <w:rPr>
+          <w:sz w:val="18"/>
+          <w:szCs w:val="18"/>
+        </w:rPr>
+        <w:t xml:space="preserve"> </w:t>
+      </w:r>
+      <w:r>
+        <w:rPr>
+          <w:sz w:val="18"/>
+          <w:szCs w:val="18"/>
+        </w:rPr>
+        <w:t xml:space="preserve">veri sayfası </w:t>
+      </w:r>
+      <w:r>
+        <w:rPr>
+          <w:sz w:val="18"/>
+          <w:szCs w:val="18"/>
+        </w:rPr>
+        <w:t>teknik</w:t>
+      </w:r>
+      <w:r>
+        <w:rPr>
+          <w:sz w:val="18"/>
+          <w:szCs w:val="18"/>
+        </w:rPr>
+        <w:t xml:space="preserve"> bilgileri</w:t>
+      </w:r>
+      <w:r>
+        <w:rPr>
+          <w:sz w:val="18"/>
+          <w:szCs w:val="18"/>
+        </w:rPr>
+        <w:t xml:space="preserve"> Tablo 3</w:t>
+      </w:r>
+      <w:r>
+        <w:rPr>
+          <w:sz w:val="18"/>
+          <w:szCs w:val="18"/>
+        </w:rPr>
+        <w:t>’te gösterilmiştir.</w:t>
+      </w:r>
+      <w:r>
+        <w:rPr>
+          <w:sz w:val="18"/>
+          <w:szCs w:val="18"/>
+        </w:rPr>
+        <w:t xml:space="preserve"> </w:t>
+      </w:r>
+      <w:r>
+        <w:rPr>
+          <w:sz w:val="18"/>
+          <w:szCs w:val="18"/>
+        </w:rPr>
+        <w:t xml:space="preserve">Kondansatör seçiminde belirleyici etmen akım etkin değerinden çok sığa değeri olmuştur ve bu da metal film kondansatörler için beklenen bir durumdur. </w:t>
+      </w:r>
+      <w:r>
+        <w:rPr>
+          <w:sz w:val="18"/>
+          <w:szCs w:val="18"/>
+        </w:rPr>
+        <w:t>Benzetim çalışmaları sonucu elde edilen, interleaving tekniği ile ve olmadan DA bara gerilim dalgalanması</w:t>
+      </w:r>
+      <w:r>
+        <w:rPr>
+          <w:sz w:val="18"/>
+          <w:szCs w:val="18"/>
+        </w:rPr>
+        <w:t xml:space="preserve"> Şekil 7</w:t>
+      </w:r>
+      <w:r>
+        <w:rPr>
+          <w:sz w:val="18"/>
+          <w:szCs w:val="18"/>
+        </w:rPr>
+        <w:t>’de, kondansatör bankası akım dalgalanması</w:t>
+      </w:r>
+      <w:r>
+        <w:rPr>
+          <w:sz w:val="18"/>
+          <w:szCs w:val="18"/>
+        </w:rPr>
+        <w:t xml:space="preserve"> Şekil 8’</w:t>
+      </w:r>
+      <w:r>
+        <w:rPr>
+          <w:sz w:val="18"/>
+          <w:szCs w:val="18"/>
+        </w:rPr>
+        <w:t>de, interleaving tekniği ile oluşan her bir çeviricinin çektiği DA bara akımı ve toplam DA bara akımı</w:t>
+      </w:r>
+      <w:r>
+        <w:rPr>
+          <w:sz w:val="18"/>
+          <w:szCs w:val="18"/>
+        </w:rPr>
+        <w:t xml:space="preserve"> Şekil 9</w:t>
+      </w:r>
+      <w:r>
+        <w:rPr>
+          <w:sz w:val="18"/>
+          <w:szCs w:val="18"/>
+        </w:rPr>
+        <w:t>’da gösterilmiştir.</w:t>
+      </w:r>
+      <w:r>
+        <w:rPr>
+          <w:sz w:val="18"/>
+          <w:szCs w:val="18"/>
+        </w:rPr>
+        <w:t xml:space="preserve"> Ayrıca her bir kondansatörün ısınma miktarı Eşitlik 14 ve 15’ten ve veri sayfası parametrelerinden yola çıkılarak 1</w:t>
+      </w:r>
+      <w:r>
+        <w:rPr>
+          <w:sz w:val="18"/>
+          <w:szCs w:val="18"/>
+          <w:vertAlign w:val="superscript"/>
+        </w:rPr>
+        <w:t>0</w:t>
+      </w:r>
+      <w:r>
+        <w:rPr>
+          <w:sz w:val="18"/>
+          <w:szCs w:val="18"/>
+        </w:rPr>
+        <w:t>C olarak bulunmuştur. Buna göre, motor sargılarının ısınmasından dolayı oluşan yüksek ortam sıcaklığına rağmen kondansatör iç sıcaklıkları kabul edilebilir değerlerde olacak ve bu sayede de kondansatör ömrü uzun olacak ve ısınmanın kondansatör akım değeri üzerine etkisi olmayacaktır.</w:t>
+      </w:r>
+    </w:p>
+    <w:p>
+      <w:pPr>
+        <w:rPr>
+          <w:sz w:val="18"/>
+          <w:szCs w:val="18"/>
+        </w:rPr>
+      </w:pPr>
+    </w:p>
+    <w:p>
+      <w:pPr>
+        <w:rPr>
+          <w:sz w:val="18"/>
+          <w:szCs w:val="18"/>
+        </w:rPr>
+      </w:pPr>
+      <w:r>
+        <w:rPr>
+          <w:sz w:val="18"/>
+          <w:szCs w:val="18"/>
+        </w:rPr>
+        <w:lastRenderedPageBreak/>
+        <w:t>Son olarak, hem kondansatör bankasına yönelik hem de tüm sürücü sistemine yönelik güç yoğunluğu analizi yapılmış ve sistemin başarımı doğrulanmıştır. Kondansatör boyutlarından yola çıkılarak elde edilen kondansatör bankası güç yoğunluğu değeri 35.27 W/cm</w:t>
+      </w:r>
+      <w:r>
+        <w:rPr>
+          <w:sz w:val="18"/>
+          <w:szCs w:val="18"/>
+          <w:vertAlign w:val="superscript"/>
+        </w:rPr>
+        <w:t>3</w:t>
+      </w:r>
+      <w:r>
+        <w:rPr>
+          <w:sz w:val="18"/>
+          <w:szCs w:val="18"/>
+        </w:rPr>
+        <w:t xml:space="preserve"> olarak bulunmuştur. Ayrıca tüm sistemin güç yoğunluğunu bulmak için sürücü baskı devre kartı boyutları stator ve rotor iç ve dış çapları düşünülerek bulunmuştur. Baskı devre kartı yüksekliği ise doğrudan kondansatör yüksekliği ile ilişkilidir çünkü TMMS sisteminde kondansatörler hem en büyük hacme sahiptir hem de en yüksek devre elemanlarıdır. Bundan yola çıkılarak da tüm sürücü sistemi güç yoğunluğu 16.57 W/cm</w:t>
+      </w:r>
+      <w:r>
+        <w:rPr>
+          <w:sz w:val="18"/>
+          <w:szCs w:val="18"/>
+          <w:vertAlign w:val="superscript"/>
+        </w:rPr>
+        <w:t>3</w:t>
+      </w:r>
+      <w:r>
+        <w:rPr>
+          <w:sz w:val="18"/>
+          <w:szCs w:val="18"/>
+        </w:rPr>
+        <w:t xml:space="preserve"> olarak bulunur. Başlangıçta konan, endüstriyel ve özel uygulamalardaki konvansiyonel motor sürücü sistemlerinde ulaşılması mümkün olmayan ve TMMS prototiplerinde ulaşılmaya çalışılan 15 W/cm</w:t>
+      </w:r>
+      <w:r>
+        <w:rPr>
+          <w:sz w:val="18"/>
+          <w:szCs w:val="18"/>
+          <w:vertAlign w:val="superscript"/>
+        </w:rPr>
+        <w:t>3</w:t>
+      </w:r>
+      <w:r>
+        <w:rPr>
+          <w:sz w:val="18"/>
+          <w:szCs w:val="18"/>
+        </w:rPr>
+        <w:t xml:space="preserve"> güç yoğunluğu hedefine mevcut tasarım ile ulaşılabileceği görülmüştür.</w:t>
+      </w:r>
+    </w:p>
+    <w:p>
+      <w:pPr>
+        <w:rPr>
+          <w:sz w:val="18"/>
+          <w:szCs w:val="18"/>
+        </w:rPr>
+      </w:pPr>
+    </w:p>
+    <w:p>
+      <w:pPr>
+        <w:pStyle w:val="Caption"/>
+      </w:pPr>
+      <w:bookmarkStart w:id="7" w:name="_Ref485205045"/>
+      <w:r>
+        <w:t>Tablo</w:t>
       </w:r>
       <w:bookmarkEnd w:id="7"/>
-    </w:p>
-    <w:p>
-      <w:pPr>
-        <w:rPr>
-          <w:sz w:val="18"/>
-          <w:szCs w:val="18"/>
-        </w:rPr>
-      </w:pPr>
-      <w:r>
-        <w:rPr>
-          <w:sz w:val="18"/>
-          <w:szCs w:val="18"/>
-        </w:rPr>
-        <w:t xml:space="preserve">Kayıp analizi </w:t>
-      </w:r>
-      <w:r>
-        <w:rPr>
-          <w:sz w:val="18"/>
-          <w:szCs w:val="18"/>
-        </w:rPr>
-        <w:t>sonuçlarına bakıldığında GaN kullanımı ile her iki tipte de anahtarlama frekansı beş katına çıkartılmasına rağmen yarıiletken kayıplarının toplamda hemen hemen yarıya düştüğü gözlenmiştir. IGBT’lerde pratikte anahtarlama frekansı üst sınırı 10 kHz’tir, bu nedenle daha yüksek frekanslarda analiz yapılmamıştır. Kayıp bileşenleri ayrı ayrı incelendiğinde ise, öngörüldüğü gibi kayıptaki ana düşüş transistor ve diyot anahtarlama kayıplarında olmaktadır. Diğer bir taraftan, diyot iletim kayıplarında büyük bir değişim gözlenmemiştir ancak transistor iletim kayıpları GaN’larda daha yüksek olmuştur. Bu durumun başlıca nedenleri, IGBT’lerin yüksek akım uygulamalarında iletim durumunda genel olarak iyi performans göstermesi</w:t>
-      </w:r>
-      <w:r>
-        <w:rPr>
-          <w:sz w:val="18"/>
-          <w:szCs w:val="18"/>
-        </w:rPr>
-        <w:t xml:space="preserve"> ve GaN gibi WBG anahtarların henüz teknolojik olarak istenilen iletim durumu düzeyine ulaşamamasıdır. Diğer bir neden ise sistemin iki paralel ve iki seri modülden oluşmasıdır. Tamamının paralel bağlanmasına durumuna </w:t>
-      </w:r>
-      <w:r>
-        <w:rPr>
-          <w:sz w:val="18"/>
-          <w:szCs w:val="18"/>
-        </w:rPr>
-        <w:lastRenderedPageBreak/>
-        <w:t>oranla her bir modül iki kat fazla akım taşımakta ve GaN’larda iletim kayıpları akımın karesi ile artmaktadır. Sonuç olarak, 100 kHz anahtarlama frekansında hem Kaskod hem de E-mode GaN’da yaklaşık %98 verime ulaşılmıştır ve daha yüksek verim hedeflendiğinde anah</w:t>
-      </w:r>
-      <w:r>
-        <w:rPr>
-          <w:sz w:val="18"/>
-          <w:szCs w:val="18"/>
-        </w:rPr>
-        <w:t>tarlama frekansı düşürülebilir.</w:t>
-      </w:r>
-    </w:p>
-    <w:p>
-      <w:pPr>
-        <w:rPr>
-          <w:sz w:val="18"/>
-          <w:szCs w:val="18"/>
-        </w:rPr>
-      </w:pPr>
-    </w:p>
-    <w:p>
-      <w:pPr>
-        <w:rPr>
-          <w:sz w:val="18"/>
-          <w:szCs w:val="18"/>
-        </w:rPr>
-      </w:pPr>
-      <w:r>
-        <w:rPr>
-          <w:sz w:val="18"/>
-          <w:szCs w:val="18"/>
-        </w:rPr>
-        <w:t>Bu çalışmada, elde edilen kayıp analizi bilgileri doğrultusunda optimum anahtarlama frekansı DA bara kondansatör bankası tasarımı ile son haline gelecektir.</w:t>
-      </w:r>
-      <w:r>
-        <w:rPr>
-          <w:sz w:val="18"/>
-          <w:szCs w:val="18"/>
-        </w:rPr>
-        <w:t xml:space="preserve"> Sistemin DA barası iki adet seri bağlı çevirici olduğundan dolayı iki adet seri kondansatör bankası olarak düşünülmüştür. </w:t>
-      </w:r>
-      <w:r>
-        <w:rPr>
-          <w:sz w:val="18"/>
-          <w:szCs w:val="18"/>
-        </w:rPr>
-        <w:t>DA bara kondansatörü seçiminde ilk olarak tasarlanan sistemde gerekli olacak kondansatör dalgalanma akımı etkin değeri ve sığa değerleri Eşitlik 12 ve 13’teki gibi belirlenmiştir. Daha sonra bu değerler, hem interleaving uygulandığı hem de uygulanmadığı durumlar için benzetimlerle doğrulanmıştır.</w:t>
-      </w:r>
-    </w:p>
-    <w:p>
-      <w:pPr>
-        <w:rPr>
-          <w:sz w:val="18"/>
-          <w:szCs w:val="18"/>
-        </w:rPr>
-      </w:pPr>
-    </w:p>
-    <w:p>
-      <w:pPr>
-        <w:rPr>
-          <w:sz w:val="18"/>
-          <w:szCs w:val="18"/>
-        </w:rPr>
-      </w:pPr>
-      <w:r>
-        <w:rPr>
-          <w:sz w:val="18"/>
-          <w:szCs w:val="18"/>
-        </w:rPr>
-        <w:t xml:space="preserve">Buna göre </w:t>
-      </w:r>
-      <w:r>
-        <w:rPr>
-          <w:sz w:val="18"/>
-          <w:szCs w:val="18"/>
-        </w:rPr>
-        <w:t xml:space="preserve">tek bir modülün DA baradaki akımının ortalama değeri 8.23 A, dalgalanma akımı etkin değeri ise 6.39 A olmaktadır ve dalgalanma akımı ortalama akımın %77’sine karşılık gelmektedir. Interleaving tekniği uygulanmadığında her bir kondansatördeki akım etkin değeri 12.78 A’dir. Interleaving tekniği ile en uygun açı değeri olan 90 derece faz kayması uygulandığında ise her bir kondansatörün akım etkin değeri 6.69 A’e düşmüştür ve bu %48 oranında iyileştirmeye karşılık gelir. </w:t>
-      </w:r>
-    </w:p>
-    <w:p>
-      <w:pPr>
-        <w:rPr>
-          <w:sz w:val="18"/>
-          <w:szCs w:val="18"/>
-        </w:rPr>
-      </w:pPr>
-    </w:p>
-    <w:p>
-      <w:pPr>
-        <w:rPr>
-          <w:sz w:val="18"/>
-          <w:szCs w:val="18"/>
-        </w:rPr>
-      </w:pPr>
-      <w:r>
-        <w:rPr>
-          <w:sz w:val="18"/>
-          <w:szCs w:val="18"/>
-        </w:rPr>
-        <w:t>Kondansatör bankası toplam sığa değeri DA bara gerilimi dalgalanmasına ve seçilen anahtarlama frekansına göre belirlenir. Bu çalışmada sistemin soğutmasını kolaylaştırmak ve bu amaçla verimi daha da arttırmak adına anahtarlama frekansı 40 kHz olarak düşülmüştür</w:t>
-      </w:r>
-      <w:r>
-        <w:rPr>
-          <w:sz w:val="18"/>
-          <w:szCs w:val="18"/>
-        </w:rPr>
-        <w:t xml:space="preserve"> ve DA bara gerilimi dalgalanma sınırı tepe-tepe değeri %1</w:t>
-      </w:r>
-      <w:r>
-        <w:rPr>
-          <w:sz w:val="18"/>
-          <w:szCs w:val="18"/>
-        </w:rPr>
-        <w:t>,</w:t>
-      </w:r>
-      <w:r>
-        <w:rPr>
-          <w:sz w:val="18"/>
-          <w:szCs w:val="18"/>
-        </w:rPr>
-        <w:t xml:space="preserve"> yani </w:t>
-      </w:r>
-      <w:r>
-        <w:rPr>
-          <w:sz w:val="18"/>
-          <w:szCs w:val="18"/>
-        </w:rPr>
-        <w:t>5.4V olarak alınmıştır</w:t>
-      </w:r>
-      <w:r>
-        <w:rPr>
-          <w:sz w:val="18"/>
-          <w:szCs w:val="18"/>
-        </w:rPr>
-        <w:t xml:space="preserve">. Buna göre </w:t>
-      </w:r>
-      <w:r>
-        <w:rPr>
-          <w:sz w:val="18"/>
-          <w:szCs w:val="18"/>
-        </w:rPr>
-        <w:t>gerekli en düşük sığa değeri interleaving uygulanmadığında 26 µF, uygulandığında ise yine %48’lik iyileşme ile 14 µF olarak bulunur.</w:t>
-      </w:r>
-    </w:p>
-    <w:p>
-      <w:pPr>
-        <w:rPr>
-          <w:sz w:val="18"/>
-          <w:szCs w:val="18"/>
-        </w:rPr>
-      </w:pPr>
-    </w:p>
-    <w:p>
-      <w:pPr>
-        <w:rPr>
-          <w:sz w:val="18"/>
-          <w:szCs w:val="18"/>
-        </w:rPr>
-      </w:pPr>
-      <w:r>
-        <w:rPr>
-          <w:sz w:val="18"/>
-          <w:szCs w:val="18"/>
-        </w:rPr>
-        <w:t xml:space="preserve">Aynı tasarım merkezi ve IGBT’li tek bir motor sürücü olduğu durum için de yapılmış ve bu durumda DA bara kondansatör bankası </w:t>
-      </w:r>
-      <w:r>
-        <w:rPr>
-          <w:sz w:val="18"/>
-          <w:szCs w:val="18"/>
-        </w:rPr>
-        <w:t xml:space="preserve">akımı etkin değeri </w:t>
-      </w:r>
-      <w:r>
-        <w:rPr>
-          <w:sz w:val="18"/>
-          <w:szCs w:val="18"/>
-        </w:rPr>
-        <w:t>12.78 A</w:t>
-      </w:r>
-      <w:r>
-        <w:rPr>
-          <w:sz w:val="18"/>
-          <w:szCs w:val="18"/>
-        </w:rPr>
-        <w:t xml:space="preserve">, 10 </w:t>
-      </w:r>
-      <w:r>
-        <w:rPr>
-          <w:sz w:val="18"/>
-          <w:szCs w:val="18"/>
-        </w:rPr>
-        <w:t xml:space="preserve">kHz anahtarlama frekansındaki en düşük sığa değeri </w:t>
-      </w:r>
-      <w:r>
-        <w:rPr>
-          <w:sz w:val="18"/>
-          <w:szCs w:val="18"/>
-        </w:rPr>
-        <w:t>100 µF</w:t>
-      </w:r>
-      <w:r>
-        <w:rPr>
-          <w:color w:val="FF0000"/>
-          <w:sz w:val="18"/>
-          <w:szCs w:val="18"/>
-        </w:rPr>
-        <w:t xml:space="preserve"> </w:t>
-      </w:r>
-      <w:r>
-        <w:rPr>
-          <w:sz w:val="18"/>
-          <w:szCs w:val="18"/>
-        </w:rPr>
-        <w:t>olarak bulunur.</w:t>
-      </w:r>
-      <w:r>
-        <w:rPr>
-          <w:sz w:val="18"/>
-          <w:szCs w:val="18"/>
-        </w:rPr>
-        <w:t xml:space="preserve"> </w:t>
-      </w:r>
-      <w:r>
-        <w:rPr>
-          <w:sz w:val="18"/>
-          <w:szCs w:val="18"/>
-        </w:rPr>
-        <w:t>Bu durumda interleaving tekniği uygulamak mümkün değildir.</w:t>
-      </w:r>
-    </w:p>
-    <w:p>
-      <w:pPr>
-        <w:rPr>
-          <w:sz w:val="18"/>
-          <w:szCs w:val="18"/>
-        </w:rPr>
-      </w:pPr>
-    </w:p>
-    <w:p>
-      <w:pPr>
-        <w:rPr>
-          <w:sz w:val="18"/>
-          <w:szCs w:val="18"/>
-        </w:rPr>
-      </w:pPr>
-      <w:r>
-        <w:rPr>
-          <w:sz w:val="18"/>
-          <w:szCs w:val="18"/>
-        </w:rPr>
-        <w:t>Hesaplanan değerlere göre D</w:t>
-      </w:r>
-      <w:r>
-        <w:rPr>
-          <w:sz w:val="18"/>
-          <w:szCs w:val="18"/>
-        </w:rPr>
-        <w:t>A</w:t>
-      </w:r>
-      <w:r>
-        <w:rPr>
-          <w:sz w:val="18"/>
-          <w:szCs w:val="18"/>
-        </w:rPr>
-        <w:t xml:space="preserve"> bara kondansatör bankası seçimi yapılmış ve seçilen kondansatörler ile benzetim çalışması yapılmıştır.</w:t>
-      </w:r>
-      <w:r>
-        <w:rPr>
-          <w:sz w:val="18"/>
-          <w:szCs w:val="18"/>
-        </w:rPr>
-        <w:t xml:space="preserve"> Seçilen </w:t>
-      </w:r>
-      <w:r>
-        <w:rPr>
-          <w:sz w:val="18"/>
-          <w:szCs w:val="18"/>
-        </w:rPr>
-        <w:t>kondansatör</w:t>
-      </w:r>
-      <w:r>
-        <w:rPr>
-          <w:sz w:val="18"/>
-          <w:szCs w:val="18"/>
-        </w:rPr>
-        <w:t xml:space="preserve"> </w:t>
-      </w:r>
-      <w:r>
-        <w:rPr>
-          <w:sz w:val="18"/>
-          <w:szCs w:val="18"/>
-        </w:rPr>
-        <w:t xml:space="preserve">veri sayfası </w:t>
-      </w:r>
-      <w:r>
-        <w:rPr>
-          <w:sz w:val="18"/>
-          <w:szCs w:val="18"/>
-        </w:rPr>
-        <w:t>teknik</w:t>
-      </w:r>
-      <w:r>
-        <w:rPr>
-          <w:sz w:val="18"/>
-          <w:szCs w:val="18"/>
-        </w:rPr>
-        <w:t xml:space="preserve"> bilgileri</w:t>
-      </w:r>
-      <w:r>
-        <w:rPr>
-          <w:sz w:val="18"/>
-          <w:szCs w:val="18"/>
-        </w:rPr>
-        <w:t xml:space="preserve"> Tablo 3</w:t>
-      </w:r>
-      <w:r>
-        <w:rPr>
-          <w:sz w:val="18"/>
-          <w:szCs w:val="18"/>
-        </w:rPr>
-        <w:t>’te gösterilmiştir.</w:t>
-      </w:r>
-      <w:r>
-        <w:rPr>
-          <w:sz w:val="18"/>
-          <w:szCs w:val="18"/>
-        </w:rPr>
-        <w:t xml:space="preserve"> </w:t>
-      </w:r>
-      <w:r>
-        <w:rPr>
-          <w:sz w:val="18"/>
-          <w:szCs w:val="18"/>
-        </w:rPr>
-        <w:t xml:space="preserve">Kondansatör seçiminde belirleyici etmen akım etkin değerinden çok sığa değeri olmuştur ve bu da metal film kondansatörler için beklenen bir durumdur. </w:t>
-      </w:r>
-      <w:r>
-        <w:rPr>
-          <w:sz w:val="18"/>
-          <w:szCs w:val="18"/>
-        </w:rPr>
-        <w:t>Benzetim çalışmaları sonucu elde edilen, interleaving tekniği ile ve olmadan DA bara gerilim dalgalanması</w:t>
-      </w:r>
-      <w:r>
-        <w:rPr>
-          <w:sz w:val="18"/>
-          <w:szCs w:val="18"/>
-        </w:rPr>
-        <w:t xml:space="preserve"> Şekil 7</w:t>
-      </w:r>
-      <w:r>
-        <w:rPr>
-          <w:sz w:val="18"/>
-          <w:szCs w:val="18"/>
-        </w:rPr>
-        <w:t>’de, kondansatör bankası akım dalgalanması</w:t>
-      </w:r>
-      <w:r>
-        <w:rPr>
-          <w:sz w:val="18"/>
-          <w:szCs w:val="18"/>
-        </w:rPr>
-        <w:t xml:space="preserve"> Şekil 8’</w:t>
-      </w:r>
-      <w:r>
-        <w:rPr>
-          <w:sz w:val="18"/>
-          <w:szCs w:val="18"/>
-        </w:rPr>
-        <w:t>de, interleaving tekniği ile oluşan her bir çeviricinin çektiği DA bara akımı ve toplam DA bara akımı</w:t>
-      </w:r>
-      <w:r>
-        <w:rPr>
-          <w:sz w:val="18"/>
-          <w:szCs w:val="18"/>
-        </w:rPr>
-        <w:t xml:space="preserve"> Şekil 9</w:t>
-      </w:r>
-      <w:r>
-        <w:rPr>
-          <w:sz w:val="18"/>
-          <w:szCs w:val="18"/>
-        </w:rPr>
-        <w:t>’da gösterilmiştir.</w:t>
-      </w:r>
-      <w:r>
-        <w:rPr>
-          <w:sz w:val="18"/>
-          <w:szCs w:val="18"/>
-        </w:rPr>
-        <w:t xml:space="preserve"> Ayrıca her bir kondansatörün ısınma miktarı Eşitlik 14 ve 15’ten ve veri sayfası parametrelerinden yola çıkılarak 1 </w:t>
-      </w:r>
-      <w:r>
-        <w:rPr>
-          <w:sz w:val="18"/>
-          <w:szCs w:val="18"/>
-          <w:vertAlign w:val="superscript"/>
-        </w:rPr>
-        <w:t>0</w:t>
-      </w:r>
-      <w:r>
-        <w:rPr>
-          <w:sz w:val="18"/>
-          <w:szCs w:val="18"/>
-        </w:rPr>
-        <w:t>C olarak bulunmuştur. Buna göre, motor sargılarının ısınmasından dolayı oluşan yüksek ortam sıcaklığına rağmen kondansatör iç sıcaklıkları kabul edilebilir değerlerde olacak ve bu sayede de kondansatör ömrü uzun olacak ve ısınmanın kondansatör akım değeri üzerine etkisi olmayacaktır.</w:t>
-      </w:r>
-    </w:p>
-    <w:p>
-      <w:pPr>
-        <w:rPr>
-          <w:sz w:val="18"/>
-          <w:szCs w:val="18"/>
-        </w:rPr>
-      </w:pPr>
-    </w:p>
-    <w:p>
-      <w:pPr>
-        <w:rPr>
-          <w:sz w:val="18"/>
-          <w:szCs w:val="18"/>
-        </w:rPr>
-      </w:pPr>
-      <w:r>
-        <w:rPr>
-          <w:sz w:val="18"/>
-          <w:szCs w:val="18"/>
-        </w:rPr>
-        <w:t xml:space="preserve">Son olarak, hem kondansatör bankasına yönelik hem de tüm sürücü sistemine yönelik güç yoğunluğu analizi yapılmış ve </w:t>
-      </w:r>
-      <w:r>
-        <w:rPr>
-          <w:sz w:val="18"/>
-          <w:szCs w:val="18"/>
-        </w:rPr>
-        <w:lastRenderedPageBreak/>
-        <w:t>sistemin başarımı doğrulanmıştır. Kondansatör boyutlarından yola çıkılarak elde edilen kondansatör bankası güç yoğunluğu değeri 35.27 W/cm</w:t>
-      </w:r>
-      <w:r>
-        <w:rPr>
-          <w:sz w:val="18"/>
-          <w:szCs w:val="18"/>
-          <w:vertAlign w:val="superscript"/>
-        </w:rPr>
-        <w:t>3</w:t>
-      </w:r>
-      <w:r>
-        <w:rPr>
-          <w:sz w:val="18"/>
-          <w:szCs w:val="18"/>
-        </w:rPr>
-        <w:t xml:space="preserve"> olarak bulunmuştur. Ayrıca tüm sistemin güç yoğunluğunu bulmak için sürücü baskı devre kartı boyutları stator ve rotor iç ve dış çapları düşünülerek bulunmuştur. Baskı devre kartı yüksekliği ise doğrudan kondansatör yüksekliği ile ilişkilidir çünkü TMMS sisteminde kondansatörler hem en büyük hacme sahiptir hem de en yüksek devre elemanlarıdır. Bundan yola çıkılarak da tüm sürücü sistemi güç yoğunluğu 16.57 W/cm</w:t>
-      </w:r>
-      <w:r>
-        <w:rPr>
-          <w:sz w:val="18"/>
-          <w:szCs w:val="18"/>
-          <w:vertAlign w:val="superscript"/>
-        </w:rPr>
-        <w:t>3</w:t>
-      </w:r>
-      <w:r>
-        <w:rPr>
-          <w:sz w:val="18"/>
-          <w:szCs w:val="18"/>
-        </w:rPr>
-        <w:t xml:space="preserve"> olarak bulunur. Başlangıçta konan, endüstriyel ve özel uygulamalardaki konvansiyonel motor sürücü sistemlerinde ulaşılması mümkün olmayan ve TMMS prototiplerinde ulaşılmaya çalışılan 15 W/cm</w:t>
-      </w:r>
-      <w:r>
-        <w:rPr>
-          <w:sz w:val="18"/>
-          <w:szCs w:val="18"/>
-          <w:vertAlign w:val="superscript"/>
-        </w:rPr>
-        <w:t>3</w:t>
-      </w:r>
-      <w:r>
-        <w:rPr>
-          <w:sz w:val="18"/>
-          <w:szCs w:val="18"/>
-        </w:rPr>
-        <w:t xml:space="preserve"> güç yoğunluğu hedefine mevcut tasarım ile ulaşılabileceği görülmüştür.</w:t>
-      </w:r>
-    </w:p>
-    <w:p>
-      <w:pPr>
-        <w:rPr>
-          <w:sz w:val="18"/>
-          <w:szCs w:val="18"/>
-        </w:rPr>
-      </w:pPr>
-    </w:p>
-    <w:p>
-      <w:pPr>
-        <w:pStyle w:val="Caption"/>
-      </w:pPr>
-      <w:bookmarkStart w:id="8" w:name="_Ref485205045"/>
-      <w:r>
-        <w:t>Tablo</w:t>
-      </w:r>
-      <w:bookmarkEnd w:id="8"/>
       <w:r>
         <w:t xml:space="preserve"> 3</w:t>
       </w:r>
@@ -9306,11 +9542,11 @@
       <w:pPr>
         <w:pStyle w:val="Caption"/>
       </w:pPr>
-      <w:bookmarkStart w:id="9" w:name="_Ref485206337"/>
+      <w:bookmarkStart w:id="8" w:name="_Ref485206337"/>
       <w:r>
         <w:t>Şekil</w:t>
       </w:r>
-      <w:bookmarkEnd w:id="9"/>
+      <w:bookmarkEnd w:id="8"/>
       <w:r>
         <w:t xml:space="preserve"> 7.</w:t>
       </w:r>
@@ -9381,11 +9617,11 @@
       <w:pPr>
         <w:pStyle w:val="Caption"/>
       </w:pPr>
-      <w:bookmarkStart w:id="10" w:name="_Ref485206384"/>
+      <w:bookmarkStart w:id="9" w:name="_Ref485206384"/>
       <w:r>
         <w:t xml:space="preserve">Şekil </w:t>
       </w:r>
-      <w:bookmarkEnd w:id="10"/>
+      <w:bookmarkEnd w:id="9"/>
       <w:r>
         <w:t>8.</w:t>
       </w:r>
@@ -9399,10 +9635,9 @@
           <w:noProof/>
           <w:lang w:val="en-US"/>
         </w:rPr>
-        <w:lastRenderedPageBreak/>
         <w:drawing>
           <wp:inline distT="0" distB="0" distL="0" distR="0" wp14:anchorId="44B48FE1" wp14:editId="5E0077B0">
-            <wp:extent cx="2880360" cy="2159670"/>
+            <wp:extent cx="2879725" cy="2045508"/>
             <wp:effectExtent l="0" t="0" r="0" b="0"/>
             <wp:docPr id="12" name="Picture 12"/>
             <wp:cNvGraphicFramePr>
@@ -9417,7 +9652,7 @@
                       <a:picLocks noChangeAspect="1" noChangeArrowheads="1"/>
                     </pic:cNvPicPr>
                   </pic:nvPicPr>
-                  <pic:blipFill>
+                  <pic:blipFill rotWithShape="1">
                     <a:blip r:embed="rId20">
                       <a:extLst>
                         <a:ext uri="{28A0092B-C50C-407E-A947-70E740481C1C}">
@@ -9425,15 +9660,13 @@
                         </a:ext>
                       </a:extLst>
                     </a:blip>
-                    <a:srcRect/>
-                    <a:stretch>
-                      <a:fillRect/>
-                    </a:stretch>
+                    <a:srcRect t="2692" b="2573"/>
+                    <a:stretch/>
                   </pic:blipFill>
                   <pic:spPr bwMode="auto">
                     <a:xfrm>
                       <a:off x="0" y="0"/>
-                      <a:ext cx="2880360" cy="2159670"/>
+                      <a:ext cx="2880360" cy="2045959"/>
                     </a:xfrm>
                     <a:prstGeom prst="rect">
                       <a:avLst/>
@@ -9442,6 +9675,11 @@
                     <a:ln>
                       <a:noFill/>
                     </a:ln>
+                    <a:extLst>
+                      <a:ext uri="{53640926-AAD7-44D8-BBD7-CCE9431645EC}">
+                        <a14:shadowObscured xmlns:a14="http://schemas.microsoft.com/office/drawing/2010/main"/>
+                      </a:ext>
+                    </a:extLst>
                   </pic:spPr>
                 </pic:pic>
               </a:graphicData>
@@ -9454,11 +9692,11 @@
       <w:pPr>
         <w:pStyle w:val="Caption"/>
       </w:pPr>
-      <w:bookmarkStart w:id="11" w:name="_Ref485206452"/>
+      <w:bookmarkStart w:id="10" w:name="_Ref485206452"/>
       <w:r>
         <w:t>Şekil</w:t>
       </w:r>
-      <w:bookmarkEnd w:id="11"/>
+      <w:bookmarkEnd w:id="10"/>
       <w:r>
         <w:t xml:space="preserve"> 9.</w:t>
       </w:r>
@@ -9489,10 +9727,13 @@
         <w:t xml:space="preserve">Bu </w:t>
       </w:r>
       <w:r>
-        <w:t>bildiride</w:t>
-      </w:r>
-      <w:r>
-        <w:t xml:space="preserve"> konvansiyonel motor sürücü sistemlerine alternatif olabilecek tümleşik ve modüler yapıda bir motor sürücü sistemi önerilmiş ve tasarımı yapılmıştır. Sistemin getirdiği belli başlı avantajlar hem ağırlık hem hacim açısında yüksek güç yoğunluğu, arttırılmış hata dayanıklılığı ve güvenilirlik, yarıiletkenlerde ve motor sargılarındaki gerilim streslerinin ve aşırı salınımların azaltılması ve ısı kaynaklarının dağıtılması ile soğutmanın kolaylaşması olarak sıralanabilir. Bu özellikleri ile önerilen sistemin özellikler havacılık, uzay ve elektrikli araçlar gibi uygulamalarda önemli rol oynayacağı düşünülmektedir. Diğer bir taraftan TMMS uygulamalarının getirdiği hacim azaltma zorunluluğu, hem motorun hem de sürücünün aynı anda soğutulması gerekliliği ve sürücü üzerinde motordan kaynaklı vibrasyon gibi problemler üzerinde durulmuştur.</w:t>
+        <w:t>çalışmada</w:t>
+      </w:r>
+      <w:r>
+        <w:t xml:space="preserve"> konvansiyonel motor sürücü sistemlerine alternatif olabilecek tümleşik ve modüler yapıda bir motor sürücü sistemi önerilmiş ve tasarımı yapılmıştır. Sistemin getirdiği belli başlı avantajlar hem ağırlık hem hacim açısında yüksek güç yoğunluğu, arttırılmış hata dayanıklılığı ve güvenilirlik, yarıiletkenlerde ve motor sargılarındaki gerilim streslerinin ve aşırı salınımların azaltılması ve ısı kaynaklarının dağıtılması ile soğutmanın kolaylaşması olarak sıralanabilir. Bu özellikleri ile önerilen sistemin özellikler havacılık, uzay ve elektrikli araçlar gibi uygulamalarda önemli </w:t>
+      </w:r>
+      <w:r>
+        <w:t>rol oynayacağı düşünülmektedir.</w:t>
       </w:r>
     </w:p>
     <w:p>
@@ -9507,10 +9748,13 @@
         <w:ind w:right="0"/>
       </w:pPr>
       <w:r>
-        <w:t xml:space="preserve">Mevcut TMMS teknolojisi incelenmiş ve henüz laboratuvar prototipi aşamasında olan çalışmalar ve başarımları irdelenmiştir. Bu çalışmalardaki TMMS sistemine uygun motor tipleri, sargı konfigürasyonları, motor sürücü topolojileri ve kullanılması önerilen yarıiletkenler </w:t>
-      </w:r>
-      <w:r>
-        <w:t>incelenmiştir. Özellikle seri modüler yapıdaki seri bağlı motor sürücü topolojisi üzerinde durulmuş ve bu topoloji hem seri hem paralel bağlı bir topoloji olarak geliştirilmiştir. DA bara kondansatör bankasını küçültmek amacıyla uygulanan interleaving tekniği sonucu kondansatör akımı etkin değerinde meydana gelen küçülmeye bakılarak topolojideki optimum modül sayısı 4 olarak belirlenmiştir. Bunun yanında mevcut piyasadaki GaN yarıiletkenlerinin kullanılabileceği bir topolojide 2 seri 2 paralel modül olması gerektiği anlaşılmıştır. Bu topolojiye göre seçilen örnek bir motor üzerinde tasarım değerleri elde edilmiş ve uygun iki adet farklı tipte GaN seçilmiştir.</w:t>
+        <w:t xml:space="preserve">Mevcut TMMS teknolojisi incelenmiş ve henüz laboratuvar prototipi aşamasında olan çalışmalar ve başarımları irdelenmiştir. </w:t>
+      </w:r>
+      <w:r>
+        <w:t xml:space="preserve">Özellikle seri modüler yapıdaki seri bağlı motor sürücü topolojisi üzerinde durulmuş ve bu topoloji hem seri hem paralel bağlı bir topoloji olarak geliştirilmiştir. DA bara kondansatör bankasını küçültmek amacıyla uygulanan interleaving tekniği sonucu kondansatör akımı etkin değerinde meydana gelen küçülmeye bakılarak topolojideki optimum modül sayısı 4 olarak belirlenmiştir. Bunun yanında piyasadaki GaN yarıiletkenlerinin kullanılabileceği bir topolojide 2 seri 2 paralel modül olması gerektiği anlaşılmıştır. Bu topolojiye göre seçilen örnek bir motor üzerinde tasarım </w:t>
+      </w:r>
+      <w:r>
+        <w:t>yapılmıştır.</w:t>
       </w:r>
     </w:p>
     <w:p>
@@ -9525,11 +9769,13 @@
         <w:ind w:right="0"/>
       </w:pPr>
       <w:r>
-        <w:t xml:space="preserve">Seçilen GaN’lar ile kayıp analizi yapılmış ve standart IGBT’li sürücü sistemi ile karşılaştırılmıştır. Bunun sonucunda her iki tipte de standart sisteme göre beş katı anahtarlama frekansına rağmen yüzde iki verim artışı sağlanmıştır. Buna ek olarak, Da bara kondansatör bankası seçimi gerçekleştirilmiş ve yapılan tasarım benzetim sonuçları ile doğrulanmıştır. Interleaving tekniği ile kondansatör akım etkin değeri ve sığa değeri yarı yarıya düşürülmüştür. Ayrıca tüm sistemin güç yoğunluğu hedeflenen değerin üzerinde elde edilmiştir. Bu güç yoğunluğu konvansiyonel sistemlerde ulaşılması mümkün olmayan bir </w:t>
-      </w:r>
-      <w:r>
-        <w:lastRenderedPageBreak/>
-        <w:t>değerdir. Gelecekte tasarımı yapılan sistemin prototipi üretilecek ve laboratuvarda test edilecektir. Bu testler arasında verim, güç yoğunluğu ve hata dayanıklılığı yer alacaktır.</w:t>
+        <w:t>Seçilen GaN’lar ile kayıp analizi yapılmış ve standart IGBT’li sürücü sistemi ile karşılaştırılmıştır. Bunun sonucunda her iki tipte de standart sisteme göre beş katı anahtarlama frekansına rağmen yüzde iki verim artışı sağlanmıştır. Buna ek olarak, D</w:t>
+      </w:r>
+      <w:r>
+        <w:t>A</w:t>
+      </w:r>
+      <w:r>
+        <w:t xml:space="preserve"> bara kondansatör bankası seçimi gerçekleştirilmiş ve yapılan tasarım benzetim sonuçları ile doğrulanmıştır. Interleaving tekniği ile kondansatör akım etkin değeri ve sığa değeri yarı yarıya düşürülmüştür. Ayrıca tüm sistemin güç yoğunluğu hedeflenen değerin üzerinde elde edilmiştir. Gelecekte tasarımı yapılan sistemin prototipi üretilecek ve laboratuvarda test edilecektir. Bu testler arasında verim, güç yoğunluğu ve hata dayanıklılığı yer alacaktır.</w:t>
       </w:r>
     </w:p>
     <w:p>
@@ -9540,9 +9786,26 @@
     </w:p>
     <w:p>
       <w:pPr>
+        <w:jc w:val="left"/>
+        <w:rPr>
+          <w:b/>
+          <w:bCs/>
+          <w:sz w:val="22"/>
+          <w:szCs w:val="22"/>
+        </w:rPr>
+      </w:pPr>
+      <w:r>
+        <w:br w:type="page"/>
+      </w:r>
+    </w:p>
+    <w:p>
+      <w:pPr>
         <w:pStyle w:val="Heading1"/>
       </w:pPr>
-      <w:r>
+      <w:bookmarkStart w:id="11" w:name="_GoBack"/>
+      <w:bookmarkEnd w:id="11"/>
+      <w:r>
+        <w:lastRenderedPageBreak/>
         <w:t>Kaynak</w:t>
       </w:r>
       <w:r>
@@ -10265,7 +10528,7 @@
 </file>
 
 <file path=word/endnotes.xml><?xml version="1.0" encoding="utf-8"?>
-<w:endnotes xmlns:wpc="http://schemas.microsoft.com/office/word/2010/wordprocessingCanvas" xmlns:cx="http://schemas.microsoft.com/office/drawing/2014/chartex" xmlns:mc="http://schemas.openxmlformats.org/markup-compatibility/2006" xmlns:o="urn:schemas-microsoft-com:office:office" xmlns:r="http://schemas.openxmlformats.org/officeDocument/2006/relationships" xmlns:m="http://schemas.openxmlformats.org/officeDocument/2006/math" xmlns:v="urn:schemas-microsoft-com:vml" xmlns:wp14="http://schemas.microsoft.com/office/word/2010/wordprocessingDrawing" xmlns:wp="http://schemas.openxmlformats.org/drawingml/2006/wordprocessingDrawing" xmlns:w10="urn:schemas-microsoft-com:office:word" xmlns:w="http://schemas.openxmlformats.org/wordprocessingml/2006/main" xmlns:w14="http://schemas.microsoft.com/office/word/2010/wordml" xmlns:w15="http://schemas.microsoft.com/office/word/2012/wordml" xmlns:w16se="http://schemas.microsoft.com/office/word/2015/wordml/symex" xmlns:wpg="http://schemas.microsoft.com/office/word/2010/wordprocessingGroup" xmlns:wpi="http://schemas.microsoft.com/office/word/2010/wordprocessingInk" xmlns:wne="http://schemas.microsoft.com/office/word/2006/wordml" xmlns:wps="http://schemas.microsoft.com/office/word/2010/wordprocessingShape" mc:Ignorable="w14 w15 w16se wp14">
+<w:endnotes xmlns:wpc="http://schemas.microsoft.com/office/word/2010/wordprocessingCanvas" xmlns:mc="http://schemas.openxmlformats.org/markup-compatibility/2006" xmlns:o="urn:schemas-microsoft-com:office:office" xmlns:r="http://schemas.openxmlformats.org/officeDocument/2006/relationships" xmlns:m="http://schemas.openxmlformats.org/officeDocument/2006/math" xmlns:v="urn:schemas-microsoft-com:vml" xmlns:wp14="http://schemas.microsoft.com/office/word/2010/wordprocessingDrawing" xmlns:wp="http://schemas.openxmlformats.org/drawingml/2006/wordprocessingDrawing" xmlns:w10="urn:schemas-microsoft-com:office:word" xmlns:w="http://schemas.openxmlformats.org/wordprocessingml/2006/main" xmlns:w14="http://schemas.microsoft.com/office/word/2010/wordml" xmlns:w15="http://schemas.microsoft.com/office/word/2012/wordml" xmlns:wpg="http://schemas.microsoft.com/office/word/2010/wordprocessingGroup" xmlns:wpi="http://schemas.microsoft.com/office/word/2010/wordprocessingInk" xmlns:wne="http://schemas.microsoft.com/office/word/2006/wordml" xmlns:wps="http://schemas.microsoft.com/office/word/2010/wordprocessingShape" mc:Ignorable="w14 w15 wp14">
   <w:endnote w:type="separator" w:id="-1">
     <w:p>
       <w:r>
@@ -10284,7 +10547,7 @@
 </file>
 
 <file path=word/footer1.xml><?xml version="1.0" encoding="utf-8"?>
-<w:ftr xmlns:wpc="http://schemas.microsoft.com/office/word/2010/wordprocessingCanvas" xmlns:cx="http://schemas.microsoft.com/office/drawing/2014/chartex" xmlns:mc="http://schemas.openxmlformats.org/markup-compatibility/2006" xmlns:o="urn:schemas-microsoft-com:office:office" xmlns:r="http://schemas.openxmlformats.org/officeDocument/2006/relationships" xmlns:m="http://schemas.openxmlformats.org/officeDocument/2006/math" xmlns:v="urn:schemas-microsoft-com:vml" xmlns:wp14="http://schemas.microsoft.com/office/word/2010/wordprocessingDrawing" xmlns:wp="http://schemas.openxmlformats.org/drawingml/2006/wordprocessingDrawing" xmlns:w10="urn:schemas-microsoft-com:office:word" xmlns:w="http://schemas.openxmlformats.org/wordprocessingml/2006/main" xmlns:w14="http://schemas.microsoft.com/office/word/2010/wordml" xmlns:w15="http://schemas.microsoft.com/office/word/2012/wordml" xmlns:w16se="http://schemas.microsoft.com/office/word/2015/wordml/symex" xmlns:wpg="http://schemas.microsoft.com/office/word/2010/wordprocessingGroup" xmlns:wpi="http://schemas.microsoft.com/office/word/2010/wordprocessingInk" xmlns:wne="http://schemas.microsoft.com/office/word/2006/wordml" xmlns:wps="http://schemas.microsoft.com/office/word/2010/wordprocessingShape" mc:Ignorable="w14 w15 w16se wp14">
+<w:ftr xmlns:wpc="http://schemas.microsoft.com/office/word/2010/wordprocessingCanvas" xmlns:mc="http://schemas.openxmlformats.org/markup-compatibility/2006" xmlns:o="urn:schemas-microsoft-com:office:office" xmlns:r="http://schemas.openxmlformats.org/officeDocument/2006/relationships" xmlns:m="http://schemas.openxmlformats.org/officeDocument/2006/math" xmlns:v="urn:schemas-microsoft-com:vml" xmlns:wp14="http://schemas.microsoft.com/office/word/2010/wordprocessingDrawing" xmlns:wp="http://schemas.openxmlformats.org/drawingml/2006/wordprocessingDrawing" xmlns:w10="urn:schemas-microsoft-com:office:word" xmlns:w="http://schemas.openxmlformats.org/wordprocessingml/2006/main" xmlns:w14="http://schemas.microsoft.com/office/word/2010/wordml" xmlns:w15="http://schemas.microsoft.com/office/word/2012/wordml" xmlns:wpg="http://schemas.microsoft.com/office/word/2010/wordprocessingGroup" xmlns:wpi="http://schemas.microsoft.com/office/word/2010/wordprocessingInk" xmlns:wne="http://schemas.microsoft.com/office/word/2006/wordml" xmlns:wps="http://schemas.microsoft.com/office/word/2010/wordprocessingShape" mc:Ignorable="w14 w15 wp14">
   <w:p>
     <w:pPr>
       <w:pStyle w:val="Footer"/>
@@ -10318,7 +10581,7 @@
 </file>
 
 <file path=word/footer2.xml><?xml version="1.0" encoding="utf-8"?>
-<w:ftr xmlns:wpc="http://schemas.microsoft.com/office/word/2010/wordprocessingCanvas" xmlns:cx="http://schemas.microsoft.com/office/drawing/2014/chartex" xmlns:mc="http://schemas.openxmlformats.org/markup-compatibility/2006" xmlns:o="urn:schemas-microsoft-com:office:office" xmlns:r="http://schemas.openxmlformats.org/officeDocument/2006/relationships" xmlns:m="http://schemas.openxmlformats.org/officeDocument/2006/math" xmlns:v="urn:schemas-microsoft-com:vml" xmlns:wp14="http://schemas.microsoft.com/office/word/2010/wordprocessingDrawing" xmlns:wp="http://schemas.openxmlformats.org/drawingml/2006/wordprocessingDrawing" xmlns:w10="urn:schemas-microsoft-com:office:word" xmlns:w="http://schemas.openxmlformats.org/wordprocessingml/2006/main" xmlns:w14="http://schemas.microsoft.com/office/word/2010/wordml" xmlns:w15="http://schemas.microsoft.com/office/word/2012/wordml" xmlns:w16se="http://schemas.microsoft.com/office/word/2015/wordml/symex" xmlns:wpg="http://schemas.microsoft.com/office/word/2010/wordprocessingGroup" xmlns:wpi="http://schemas.microsoft.com/office/word/2010/wordprocessingInk" xmlns:wne="http://schemas.microsoft.com/office/word/2006/wordml" xmlns:wps="http://schemas.microsoft.com/office/word/2010/wordprocessingShape" mc:Ignorable="w14 w15 w16se wp14">
+<w:ftr xmlns:wpc="http://schemas.microsoft.com/office/word/2010/wordprocessingCanvas" xmlns:mc="http://schemas.openxmlformats.org/markup-compatibility/2006" xmlns:o="urn:schemas-microsoft-com:office:office" xmlns:r="http://schemas.openxmlformats.org/officeDocument/2006/relationships" xmlns:m="http://schemas.openxmlformats.org/officeDocument/2006/math" xmlns:v="urn:schemas-microsoft-com:vml" xmlns:wp14="http://schemas.microsoft.com/office/word/2010/wordprocessingDrawing" xmlns:wp="http://schemas.openxmlformats.org/drawingml/2006/wordprocessingDrawing" xmlns:w10="urn:schemas-microsoft-com:office:word" xmlns:w="http://schemas.openxmlformats.org/wordprocessingml/2006/main" xmlns:w14="http://schemas.microsoft.com/office/word/2010/wordml" xmlns:w15="http://schemas.microsoft.com/office/word/2012/wordml" xmlns:wpg="http://schemas.microsoft.com/office/word/2010/wordprocessingGroup" xmlns:wpi="http://schemas.microsoft.com/office/word/2010/wordprocessingInk" xmlns:wne="http://schemas.microsoft.com/office/word/2006/wordml" xmlns:wps="http://schemas.microsoft.com/office/word/2010/wordprocessingShape" mc:Ignorable="w14 w15 wp14">
   <w:p>
     <w:pPr>
       <w:pStyle w:val="Footer"/>
@@ -10352,7 +10615,7 @@
 </file>
 
 <file path=word/footnotes.xml><?xml version="1.0" encoding="utf-8"?>
-<w:footnotes xmlns:wpc="http://schemas.microsoft.com/office/word/2010/wordprocessingCanvas" xmlns:cx="http://schemas.microsoft.com/office/drawing/2014/chartex" xmlns:mc="http://schemas.openxmlformats.org/markup-compatibility/2006" xmlns:o="urn:schemas-microsoft-com:office:office" xmlns:r="http://schemas.openxmlformats.org/officeDocument/2006/relationships" xmlns:m="http://schemas.openxmlformats.org/officeDocument/2006/math" xmlns:v="urn:schemas-microsoft-com:vml" xmlns:wp14="http://schemas.microsoft.com/office/word/2010/wordprocessingDrawing" xmlns:wp="http://schemas.openxmlformats.org/drawingml/2006/wordprocessingDrawing" xmlns:w10="urn:schemas-microsoft-com:office:word" xmlns:w="http://schemas.openxmlformats.org/wordprocessingml/2006/main" xmlns:w14="http://schemas.microsoft.com/office/word/2010/wordml" xmlns:w15="http://schemas.microsoft.com/office/word/2012/wordml" xmlns:w16se="http://schemas.microsoft.com/office/word/2015/wordml/symex" xmlns:wpg="http://schemas.microsoft.com/office/word/2010/wordprocessingGroup" xmlns:wpi="http://schemas.microsoft.com/office/word/2010/wordprocessingInk" xmlns:wne="http://schemas.microsoft.com/office/word/2006/wordml" xmlns:wps="http://schemas.microsoft.com/office/word/2010/wordprocessingShape" mc:Ignorable="w14 w15 w16se wp14">
+<w:footnotes xmlns:wpc="http://schemas.microsoft.com/office/word/2010/wordprocessingCanvas" xmlns:mc="http://schemas.openxmlformats.org/markup-compatibility/2006" xmlns:o="urn:schemas-microsoft-com:office:office" xmlns:r="http://schemas.openxmlformats.org/officeDocument/2006/relationships" xmlns:m="http://schemas.openxmlformats.org/officeDocument/2006/math" xmlns:v="urn:schemas-microsoft-com:vml" xmlns:wp14="http://schemas.microsoft.com/office/word/2010/wordprocessingDrawing" xmlns:wp="http://schemas.openxmlformats.org/drawingml/2006/wordprocessingDrawing" xmlns:w10="urn:schemas-microsoft-com:office:word" xmlns:w="http://schemas.openxmlformats.org/wordprocessingml/2006/main" xmlns:w14="http://schemas.microsoft.com/office/word/2010/wordml" xmlns:w15="http://schemas.microsoft.com/office/word/2012/wordml" xmlns:wpg="http://schemas.microsoft.com/office/word/2010/wordprocessingGroup" xmlns:wpi="http://schemas.microsoft.com/office/word/2010/wordprocessingInk" xmlns:wne="http://schemas.microsoft.com/office/word/2006/wordml" xmlns:wps="http://schemas.microsoft.com/office/word/2010/wordprocessingShape" mc:Ignorable="w14 w15 wp14">
   <w:footnote w:type="separator" w:id="-1">
     <w:p>
       <w:r>
@@ -10371,7 +10634,7 @@
 </file>
 
 <file path=word/numbering.xml><?xml version="1.0" encoding="utf-8"?>
-<w:numbering xmlns:wpc="http://schemas.microsoft.com/office/word/2010/wordprocessingCanvas" xmlns:cx="http://schemas.microsoft.com/office/drawing/2014/chartex" xmlns:mc="http://schemas.openxmlformats.org/markup-compatibility/2006" xmlns:o="urn:schemas-microsoft-com:office:office" xmlns:r="http://schemas.openxmlformats.org/officeDocument/2006/relationships" xmlns:m="http://schemas.openxmlformats.org/officeDocument/2006/math" xmlns:v="urn:schemas-microsoft-com:vml" xmlns:wp14="http://schemas.microsoft.com/office/word/2010/wordprocessingDrawing" xmlns:wp="http://schemas.openxmlformats.org/drawingml/2006/wordprocessingDrawing" xmlns:w10="urn:schemas-microsoft-com:office:word" xmlns:w="http://schemas.openxmlformats.org/wordprocessingml/2006/main" xmlns:w14="http://schemas.microsoft.com/office/word/2010/wordml" xmlns:w15="http://schemas.microsoft.com/office/word/2012/wordml" xmlns:w16se="http://schemas.microsoft.com/office/word/2015/wordml/symex" xmlns:wpg="http://schemas.microsoft.com/office/word/2010/wordprocessingGroup" xmlns:wpi="http://schemas.microsoft.com/office/word/2010/wordprocessingInk" xmlns:wne="http://schemas.microsoft.com/office/word/2006/wordml" xmlns:wps="http://schemas.microsoft.com/office/word/2010/wordprocessingShape" mc:Ignorable="w14 w15 w16se wp14">
+<w:numbering xmlns:wpc="http://schemas.microsoft.com/office/word/2010/wordprocessingCanvas" xmlns:mc="http://schemas.openxmlformats.org/markup-compatibility/2006" xmlns:o="urn:schemas-microsoft-com:office:office" xmlns:r="http://schemas.openxmlformats.org/officeDocument/2006/relationships" xmlns:m="http://schemas.openxmlformats.org/officeDocument/2006/math" xmlns:v="urn:schemas-microsoft-com:vml" xmlns:wp14="http://schemas.microsoft.com/office/word/2010/wordprocessingDrawing" xmlns:wp="http://schemas.openxmlformats.org/drawingml/2006/wordprocessingDrawing" xmlns:w10="urn:schemas-microsoft-com:office:word" xmlns:w="http://schemas.openxmlformats.org/wordprocessingml/2006/main" xmlns:w14="http://schemas.microsoft.com/office/word/2010/wordml" xmlns:w15="http://schemas.microsoft.com/office/word/2012/wordml" xmlns:wpg="http://schemas.microsoft.com/office/word/2010/wordprocessingGroup" xmlns:wpi="http://schemas.microsoft.com/office/word/2010/wordprocessingInk" xmlns:wne="http://schemas.microsoft.com/office/word/2006/wordml" xmlns:wps="http://schemas.microsoft.com/office/word/2010/wordprocessingShape" mc:Ignorable="w14 w15 wp14">
   <w:abstractNum w:abstractNumId="0" w15:restartNumberingAfterBreak="0">
     <w:nsid w:val="FFFFFFFB"/>
     <w:multiLevelType w:val="multilevel"/>
@@ -11197,7 +11460,7 @@
 </file>
 
 <file path=word/styles.xml><?xml version="1.0" encoding="utf-8"?>
-<w:styles xmlns:mc="http://schemas.openxmlformats.org/markup-compatibility/2006" xmlns:r="http://schemas.openxmlformats.org/officeDocument/2006/relationships" xmlns:w="http://schemas.openxmlformats.org/wordprocessingml/2006/main" xmlns:w14="http://schemas.microsoft.com/office/word/2010/wordml" xmlns:w15="http://schemas.microsoft.com/office/word/2012/wordml" xmlns:w16se="http://schemas.microsoft.com/office/word/2015/wordml/symex" mc:Ignorable="w14 w15 w16se">
+<w:styles xmlns:mc="http://schemas.openxmlformats.org/markup-compatibility/2006" xmlns:r="http://schemas.openxmlformats.org/officeDocument/2006/relationships" xmlns:w="http://schemas.openxmlformats.org/wordprocessingml/2006/main" xmlns:w14="http://schemas.microsoft.com/office/word/2010/wordml" xmlns:w15="http://schemas.microsoft.com/office/word/2012/wordml" mc:Ignorable="w14 w15">
   <w:docDefaults>
     <w:rPrDefault>
       <w:rPr>
@@ -12460,7 +12723,7 @@
 </file>
 
 <file path=customXml/itemProps1.xml><?xml version="1.0" encoding="utf-8"?>
-<ds:datastoreItem xmlns:ds="http://schemas.openxmlformats.org/officeDocument/2006/customXml" ds:itemID="{51CFA57A-8E12-4496-AAEE-3D9C2B7C1B7C}">
+<ds:datastoreItem xmlns:ds="http://schemas.openxmlformats.org/officeDocument/2006/customXml" ds:itemID="{B8A8B732-9809-42AB-BA25-69F46884114A}">
   <ds:schemaRefs>
     <ds:schemaRef ds:uri="http://schemas.openxmlformats.org/officeDocument/2006/bibliography"/>
   </ds:schemaRefs>

</xml_diff>